<commit_message>
javascript, linux, java, design patterns
</commit_message>
<xml_diff>
--- a/Linux.docx
+++ b/Linux.docx
@@ -2549,7 +2549,6 @@
         <w:rPr>
           <w:lang w:val="en-AU"/>
         </w:rPr>
-        <w:lastRenderedPageBreak/>
         <w:t>General</w:t>
       </w:r>
       <w:bookmarkEnd w:id="0"/>
@@ -2579,19 +2578,11 @@
           <w:lang w:val="en-AU"/>
         </w:rPr>
       </w:pPr>
-      <w:proofErr w:type="spellStart"/>
-      <w:r>
-        <w:rPr>
-          <w:lang w:val="en-AU"/>
-        </w:rPr>
-        <w:t>Redhat</w:t>
-      </w:r>
-      <w:proofErr w:type="spellEnd"/>
-      <w:r>
-        <w:rPr>
-          <w:lang w:val="en-AU"/>
-        </w:rPr>
-        <w:t xml:space="preserve"> – not free</w:t>
+      <w:r>
+        <w:rPr>
+          <w:lang w:val="en-AU"/>
+        </w:rPr>
+        <w:t>Redhat – not free</w:t>
       </w:r>
     </w:p>
     <w:p>
@@ -2733,7 +2724,6 @@
       <w:r>
         <w:t xml:space="preserve">$ </w:t>
       </w:r>
-      <w:proofErr w:type="spellStart"/>
       <w:r>
         <w:rPr>
           <w:b/>
@@ -2741,9 +2731,31 @@
         </w:rPr>
         <w:t>sudo</w:t>
       </w:r>
-      <w:proofErr w:type="spellEnd"/>
       <w:r>
         <w:t xml:space="preserve"> &lt;command&gt;</w:t>
+      </w:r>
+    </w:p>
+    <w:p>
+      <w:pPr>
+        <w:pStyle w:val="Body"/>
+        <w:numPr>
+          <w:ilvl w:val="0"/>
+          <w:numId w:val="8"/>
+        </w:numPr>
+      </w:pPr>
+      <w:bookmarkStart w:id="1" w:name="_GoBack"/>
+      <w:bookmarkEnd w:id="1"/>
+      <w:r>
+        <w:t>History of commands:</w:t>
+      </w:r>
+      <w:r>
+        <w:br/>
+      </w:r>
+      <w:r>
+        <w:rPr>
+          <w:rStyle w:val="CodeChar"/>
+        </w:rPr>
+        <w:t>$ history</w:t>
       </w:r>
     </w:p>
     <w:p>
@@ -2807,21 +2819,8 @@
           <w:lang w:val="x-none"/>
         </w:rPr>
       </w:pPr>
-      <w:proofErr w:type="spellStart"/>
-      <w:r>
-        <w:t>Sudo</w:t>
-      </w:r>
-      <w:proofErr w:type="spellEnd"/>
-      <w:r>
-        <w:t xml:space="preserve"> </w:t>
-      </w:r>
-      <w:proofErr w:type="spellStart"/>
-      <w:r>
-        <w:t>dpkg</w:t>
-      </w:r>
-      <w:proofErr w:type="spellEnd"/>
-      <w:r>
-        <w:t xml:space="preserve"> –l &lt;package name&gt;</w:t>
+      <w:r>
+        <w:t>Sudo dpkg –l &lt;package name&gt;</w:t>
       </w:r>
     </w:p>
     <w:p>
@@ -2846,19 +2845,11 @@
           <w:lang w:eastAsia="en-AU"/>
         </w:rPr>
       </w:pPr>
-      <w:proofErr w:type="spellStart"/>
       <w:r>
         <w:rPr>
           <w:lang w:eastAsia="en-AU"/>
         </w:rPr>
-        <w:t>sudo</w:t>
-      </w:r>
-      <w:proofErr w:type="spellEnd"/>
-      <w:r>
-        <w:rPr>
-          <w:lang w:eastAsia="en-AU"/>
-        </w:rPr>
-        <w:t xml:space="preserve"> apt-get update</w:t>
+        <w:t>sudo apt-get update</w:t>
       </w:r>
     </w:p>
     <w:p>
@@ -2883,19 +2874,11 @@
           <w:rStyle w:val="HTMLCode"/>
         </w:rPr>
       </w:pPr>
-      <w:proofErr w:type="spellStart"/>
       <w:r>
         <w:rPr>
           <w:rStyle w:val="HTMLCode"/>
         </w:rPr>
-        <w:t>sudo</w:t>
-      </w:r>
-      <w:proofErr w:type="spellEnd"/>
-      <w:r>
-        <w:rPr>
-          <w:rStyle w:val="HTMLCode"/>
-        </w:rPr>
-        <w:t xml:space="preserve"> apt-get install &lt;package name&gt;</w:t>
+        <w:t>sudo apt-get install &lt;package name&gt;</w:t>
       </w:r>
     </w:p>
     <w:p>
@@ -2923,19 +2906,11 @@
       <w:pPr>
         <w:pStyle w:val="Code"/>
       </w:pPr>
-      <w:proofErr w:type="spellStart"/>
       <w:r>
         <w:rPr>
           <w:lang w:eastAsia="en-AU"/>
         </w:rPr>
-        <w:t>sudo</w:t>
-      </w:r>
-      <w:proofErr w:type="spellEnd"/>
-      <w:r>
-        <w:rPr>
-          <w:lang w:eastAsia="en-AU"/>
-        </w:rPr>
-        <w:t xml:space="preserve"> apt-get upgrade</w:t>
+        <w:t>sudo apt-get upgrade</w:t>
       </w:r>
     </w:p>
     <w:p>
@@ -2951,15 +2926,14 @@
           <w:lang w:val="en-AU"/>
         </w:rPr>
       </w:pPr>
-      <w:bookmarkStart w:id="1" w:name="_Toc471277020"/>
-      <w:r>
-        <w:rPr>
-          <w:lang w:val="en-AU"/>
-        </w:rPr>
-        <w:lastRenderedPageBreak/>
+      <w:bookmarkStart w:id="2" w:name="_Toc471277020"/>
+      <w:r>
+        <w:rPr>
+          <w:lang w:val="en-AU"/>
+        </w:rPr>
         <w:t>Boot Process</w:t>
       </w:r>
-      <w:bookmarkEnd w:id="1"/>
+      <w:bookmarkEnd w:id="2"/>
     </w:p>
     <w:p>
       <w:pPr>
@@ -2974,7 +2948,6 @@
         </w:rPr>
         <w:t xml:space="preserve">The final phase of the boot process is when </w:t>
       </w:r>
-      <w:proofErr w:type="spellStart"/>
       <w:r>
         <w:rPr>
           <w:b/>
@@ -2982,7 +2955,6 @@
         </w:rPr>
         <w:t>init</w:t>
       </w:r>
-      <w:proofErr w:type="spellEnd"/>
       <w:r>
         <w:rPr>
           <w:lang w:val="en-AU"/>
@@ -3008,17 +2980,8 @@
           <w:b/>
           <w:lang w:val="en-AU"/>
         </w:rPr>
-        <w:t>/etc/</w:t>
-      </w:r>
-      <w:proofErr w:type="spellStart"/>
-      <w:r>
-        <w:rPr>
-          <w:b/>
-          <w:lang w:val="en-AU"/>
-        </w:rPr>
-        <w:t>inittab</w:t>
-      </w:r>
-      <w:proofErr w:type="spellEnd"/>
+        <w:t>/etc/inittab</w:t>
+      </w:r>
       <w:r>
         <w:rPr>
           <w:lang w:val="en-AU"/>
@@ -3037,44 +3000,8 @@
         <w:rPr>
           <w:lang w:val="en-AU"/>
         </w:rPr>
-        <w:t>&lt;record id (ignored)&gt;:&lt;run level&gt;:&lt;directive (</w:t>
-      </w:r>
-      <w:proofErr w:type="spellStart"/>
-      <w:r>
-        <w:rPr>
-          <w:lang w:val="en-AU"/>
-        </w:rPr>
-        <w:t>sysinit</w:t>
-      </w:r>
-      <w:proofErr w:type="spellEnd"/>
-      <w:r>
-        <w:rPr>
-          <w:lang w:val="en-AU"/>
-        </w:rPr>
-        <w:t>/</w:t>
-      </w:r>
-      <w:proofErr w:type="spellStart"/>
-      <w:r>
-        <w:rPr>
-          <w:lang w:val="en-AU"/>
-        </w:rPr>
-        <w:t>initdefault</w:t>
-      </w:r>
-      <w:proofErr w:type="spellEnd"/>
-      <w:r>
-        <w:rPr>
-          <w:lang w:val="en-AU"/>
-        </w:rPr>
-        <w:t>/wait/</w:t>
-      </w:r>
-      <w:proofErr w:type="spellStart"/>
-      <w:r>
-        <w:rPr>
-          <w:lang w:val="en-AU"/>
-        </w:rPr>
-        <w:t>ctr</w:t>
-      </w:r>
-      <w:proofErr w:type="spellEnd"/>
+        <w:t>&lt;record id (ignored)&gt;:&lt;run level&gt;:&lt;directive (sysinit/initdefault/wait/ctr</w:t>
+      </w:r>
     </w:p>
     <w:p>
       <w:pPr>
@@ -3119,23 +3046,13 @@
           <w:lang w:bidi="ar-SA"/>
         </w:rPr>
       </w:pPr>
-      <w:bookmarkStart w:id="2" w:name="_GoBack"/>
-      <w:proofErr w:type="spellStart"/>
       <w:r>
         <w:rPr>
           <w:lang w:bidi="ar-SA"/>
         </w:rPr>
-        <w:t>sudo</w:t>
-      </w:r>
-      <w:proofErr w:type="spellEnd"/>
-      <w:r>
-        <w:rPr>
-          <w:lang w:bidi="ar-SA"/>
-        </w:rPr>
-        <w:t xml:space="preserve"> reboot</w:t>
-      </w:r>
-    </w:p>
-    <w:bookmarkEnd w:id="2"/>
+        <w:t>sudo reboot</w:t>
+      </w:r>
+    </w:p>
     <w:p>
       <w:pPr>
         <w:pStyle w:val="Body"/>
@@ -3155,7 +3072,6 @@
         <w:rPr>
           <w:lang w:val="en-AU"/>
         </w:rPr>
-        <w:lastRenderedPageBreak/>
         <w:t>Admin</w:t>
       </w:r>
     </w:p>
@@ -3182,23 +3098,7 @@
         <w:pStyle w:val="Code"/>
       </w:pPr>
       <w:r>
-        <w:t xml:space="preserve">$ </w:t>
-      </w:r>
-      <w:proofErr w:type="spellStart"/>
-      <w:r>
-        <w:t>sudo</w:t>
-      </w:r>
-      <w:proofErr w:type="spellEnd"/>
-      <w:r>
-        <w:t xml:space="preserve"> </w:t>
-      </w:r>
-      <w:proofErr w:type="spellStart"/>
-      <w:r>
-        <w:t>adduser</w:t>
-      </w:r>
-      <w:proofErr w:type="spellEnd"/>
-      <w:r>
-        <w:t xml:space="preserve"> &lt;username&gt;</w:t>
+        <w:t>$ sudo adduser &lt;username&gt;</w:t>
       </w:r>
     </w:p>
     <w:p>
@@ -3239,44 +3139,8 @@
         <w:rPr>
           <w:shd w:val="clear" w:color="auto" w:fill="EFF0F1"/>
         </w:rPr>
-        <w:t xml:space="preserve">$ </w:t>
-      </w:r>
-      <w:proofErr w:type="spellStart"/>
-      <w:r>
-        <w:rPr>
-          <w:shd w:val="clear" w:color="auto" w:fill="EFF0F1"/>
-        </w:rPr>
-        <w:t>sudo</w:t>
-      </w:r>
-      <w:proofErr w:type="spellEnd"/>
-      <w:r>
-        <w:rPr>
-          <w:shd w:val="clear" w:color="auto" w:fill="EFF0F1"/>
-        </w:rPr>
-        <w:t xml:space="preserve"> </w:t>
-      </w:r>
-      <w:proofErr w:type="spellStart"/>
-      <w:r>
-        <w:rPr>
-          <w:shd w:val="clear" w:color="auto" w:fill="EFF0F1"/>
-        </w:rPr>
-        <w:t>adduser</w:t>
-      </w:r>
-      <w:proofErr w:type="spellEnd"/>
-      <w:r>
-        <w:rPr>
-          <w:shd w:val="clear" w:color="auto" w:fill="EFF0F1"/>
-        </w:rPr>
-        <w:t xml:space="preserve"> &lt;username&gt; </w:t>
-      </w:r>
-      <w:proofErr w:type="spellStart"/>
-      <w:r>
-        <w:rPr>
-          <w:shd w:val="clear" w:color="auto" w:fill="EFF0F1"/>
-        </w:rPr>
-        <w:t>sudo</w:t>
-      </w:r>
-      <w:proofErr w:type="spellEnd"/>
+        <w:t>$ sudo adduser &lt;username&gt; sudo</w:t>
+      </w:r>
     </w:p>
     <w:p>
       <w:pPr>
@@ -3302,7 +3166,6 @@
         <w:rPr>
           <w:lang w:val="en-AU"/>
         </w:rPr>
-        <w:lastRenderedPageBreak/>
         <w:t>Files System</w:t>
       </w:r>
       <w:bookmarkEnd w:id="3"/>
@@ -3356,13 +3219,8 @@
         <w:pStyle w:val="Code"/>
       </w:pPr>
       <w:r>
-        <w:t xml:space="preserve">$ </w:t>
-      </w:r>
-      <w:proofErr w:type="spellStart"/>
-      <w:r>
-        <w:t>pwd</w:t>
-      </w:r>
-      <w:proofErr w:type="spellEnd"/>
+        <w:t>$ pwd</w:t>
+      </w:r>
     </w:p>
     <w:p>
       <w:pPr>
@@ -3492,21 +3350,8 @@
       <w:pPr>
         <w:pStyle w:val="Code"/>
       </w:pPr>
-      <w:proofErr w:type="spellStart"/>
-      <w:r>
-        <w:t>drwxr</w:t>
-      </w:r>
-      <w:proofErr w:type="spellEnd"/>
-      <w:r>
-        <w:t>-</w:t>
-      </w:r>
-      <w:proofErr w:type="spellStart"/>
-      <w:r>
-        <w:t>xr</w:t>
-      </w:r>
-      <w:proofErr w:type="spellEnd"/>
-      <w:r>
-        <w:t>-x    4 cliff    user        1024 Jun 18 09:40 WAITRON_EARNINGS</w:t>
+      <w:r>
+        <w:t>drwxr-xr-x    4 cliff    user        1024 Jun 18 09:40 WAITRON_EARNINGS</w:t>
       </w:r>
     </w:p>
     <w:p>
@@ -3514,23 +3359,7 @@
         <w:pStyle w:val="Code"/>
       </w:pPr>
       <w:r>
-        <w:t>-</w:t>
-      </w:r>
-      <w:proofErr w:type="spellStart"/>
-      <w:r>
-        <w:t>rw</w:t>
-      </w:r>
-      <w:proofErr w:type="spellEnd"/>
-      <w:r>
-        <w:t xml:space="preserve">-r--r--    1 cliff    user      767392 </w:t>
-      </w:r>
-      <w:proofErr w:type="gramStart"/>
-      <w:r>
-        <w:t>Jun  6</w:t>
-      </w:r>
-      <w:proofErr w:type="gramEnd"/>
-      <w:r>
-        <w:t xml:space="preserve"> 14:28 scanlib.tar.gz</w:t>
+        <w:t>-rw-r--r--    1 cliff    user      767392 Jun  6 14:28 scanlib.tar.gz</w:t>
       </w:r>
     </w:p>
     <w:p>
@@ -3554,15 +3383,7 @@
         <w:pStyle w:val="Code"/>
       </w:pPr>
       <w:r>
-        <w:t xml:space="preserve">| </w:t>
-      </w:r>
-      <w:proofErr w:type="gramStart"/>
-      <w:r>
-        <w:t>|  |</w:t>
-      </w:r>
-      <w:proofErr w:type="gramEnd"/>
-      <w:r>
-        <w:t xml:space="preserve">  |     | owner   group       size   date  time    name </w:t>
+        <w:t xml:space="preserve">| |  |  |     | owner   group       size   date  time    name </w:t>
       </w:r>
     </w:p>
     <w:p>
@@ -3570,15 +3391,7 @@
         <w:pStyle w:val="Code"/>
       </w:pPr>
       <w:r>
-        <w:t xml:space="preserve">| </w:t>
-      </w:r>
-      <w:proofErr w:type="gramStart"/>
-      <w:r>
-        <w:t>|  |</w:t>
-      </w:r>
-      <w:proofErr w:type="gramEnd"/>
-      <w:r>
-        <w:t xml:space="preserve">  |     number of links to file or directory contents</w:t>
+        <w:t>| |  |  |     number of links to file or directory contents</w:t>
       </w:r>
     </w:p>
     <w:p>
@@ -3586,15 +3399,7 @@
         <w:pStyle w:val="Code"/>
       </w:pPr>
       <w:r>
-        <w:t xml:space="preserve">| </w:t>
-      </w:r>
-      <w:proofErr w:type="gramStart"/>
-      <w:r>
-        <w:t>|  |</w:t>
-      </w:r>
-      <w:proofErr w:type="gramEnd"/>
-      <w:r>
-        <w:t xml:space="preserve">  permissions for world</w:t>
+        <w:t>| |  |  permissions for world</w:t>
       </w:r>
     </w:p>
     <w:p>
@@ -3605,15 +3410,7 @@
         </w:rPr>
       </w:pPr>
       <w:r>
-        <w:t xml:space="preserve">| </w:t>
-      </w:r>
-      <w:proofErr w:type="gramStart"/>
-      <w:r>
-        <w:t>|  permissions</w:t>
-      </w:r>
-      <w:proofErr w:type="gramEnd"/>
-      <w:r>
-        <w:t xml:space="preserve"> for members of group</w:t>
+        <w:t>| |  permissions for members of group</w:t>
       </w:r>
       <w:r>
         <w:br/>
@@ -3703,21 +3500,8 @@
       <w:pPr>
         <w:pStyle w:val="Code"/>
       </w:pPr>
-      <w:proofErr w:type="spellStart"/>
-      <w:r>
-        <w:t>chmod</w:t>
-      </w:r>
-      <w:proofErr w:type="spellEnd"/>
-      <w:r>
-        <w:t xml:space="preserve"> 755 file      Changes the permissions of file to be </w:t>
-      </w:r>
-      <w:proofErr w:type="spellStart"/>
-      <w:r>
-        <w:t>rwx</w:t>
-      </w:r>
-      <w:proofErr w:type="spellEnd"/>
-      <w:r>
-        <w:t xml:space="preserve"> for the </w:t>
+      <w:r>
+        <w:t xml:space="preserve">chmod 755 file      Changes the permissions of file to be rwx for the </w:t>
       </w:r>
     </w:p>
     <w:p>
@@ -3741,15 +3525,7 @@
       </w:r>
       <w:r>
         <w:tab/>
-        <w:t xml:space="preserve">owner, and </w:t>
-      </w:r>
-      <w:proofErr w:type="spellStart"/>
-      <w:r>
-        <w:t>rx</w:t>
-      </w:r>
-      <w:proofErr w:type="spellEnd"/>
-      <w:r>
-        <w:t xml:space="preserve"> for the group and the world. </w:t>
+        <w:t xml:space="preserve">owner, and rx for the group and the world. </w:t>
       </w:r>
     </w:p>
     <w:p>
@@ -3773,70 +3549,31 @@
       </w:r>
       <w:r>
         <w:tab/>
-        <w:t xml:space="preserve">(7 = </w:t>
-      </w:r>
-      <w:proofErr w:type="spellStart"/>
-      <w:r>
-        <w:t>rwx</w:t>
-      </w:r>
-      <w:proofErr w:type="spellEnd"/>
-      <w:r>
-        <w:t xml:space="preserve"> = 111 binary. 5 = r-x = 101 binary)</w:t>
+        <w:t>(7 = rwx = 111 binary. 5 = r-x = 101 binary)</w:t>
       </w:r>
     </w:p>
     <w:p>
       <w:pPr>
         <w:pStyle w:val="Code"/>
       </w:pPr>
-      <w:proofErr w:type="spellStart"/>
-      <w:r>
-        <w:t>chgrp</w:t>
-      </w:r>
-      <w:proofErr w:type="spellEnd"/>
-      <w:r>
-        <w:t xml:space="preserve"> user file      Makes file belong to the group user.</w:t>
+      <w:r>
+        <w:t>chgrp user file      Makes file belong to the group user.</w:t>
       </w:r>
     </w:p>
     <w:p>
       <w:pPr>
         <w:pStyle w:val="Code"/>
       </w:pPr>
-      <w:proofErr w:type="spellStart"/>
-      <w:r>
-        <w:t>chown</w:t>
-      </w:r>
-      <w:proofErr w:type="spellEnd"/>
-      <w:r>
-        <w:t xml:space="preserve"> cliff file     Makes cliff the owner of file.</w:t>
+      <w:r>
+        <w:t>chown cliff file     Makes cliff the owner of file.</w:t>
       </w:r>
     </w:p>
     <w:p>
       <w:pPr>
         <w:pStyle w:val="Code"/>
       </w:pPr>
-      <w:proofErr w:type="spellStart"/>
-      <w:r>
-        <w:t>chown</w:t>
-      </w:r>
-      <w:proofErr w:type="spellEnd"/>
-      <w:r>
-        <w:t xml:space="preserve"> -R cliff </w:t>
-      </w:r>
-      <w:proofErr w:type="spellStart"/>
-      <w:r>
-        <w:t>dir</w:t>
-      </w:r>
-      <w:proofErr w:type="spellEnd"/>
-      <w:r>
-        <w:t xml:space="preserve">   Makes cliff the owner of </w:t>
-      </w:r>
-      <w:proofErr w:type="spellStart"/>
-      <w:r>
-        <w:t>dir</w:t>
-      </w:r>
-      <w:proofErr w:type="spellEnd"/>
-      <w:r>
-        <w:t xml:space="preserve"> and everything in </w:t>
+      <w:r>
+        <w:t xml:space="preserve">chown -R cliff dir   Makes cliff the owner of dir and everything in </w:t>
       </w:r>
     </w:p>
     <w:p>
@@ -3844,7 +3581,6 @@
         <w:pStyle w:val="Code"/>
       </w:pPr>
       <w:r>
-        <w:lastRenderedPageBreak/>
         <w:tab/>
       </w:r>
       <w:r>
@@ -3861,15 +3597,7 @@
       </w:r>
       <w:r>
         <w:tab/>
-        <w:t xml:space="preserve">its directory </w:t>
-      </w:r>
-      <w:proofErr w:type="gramStart"/>
-      <w:r>
-        <w:t>tree</w:t>
-      </w:r>
-      <w:proofErr w:type="gramEnd"/>
-      <w:r>
-        <w:t xml:space="preserve">. </w:t>
+        <w:t xml:space="preserve">its directory tree. </w:t>
       </w:r>
     </w:p>
     <w:p>
@@ -3929,29 +3657,10 @@
         <w:rPr>
           <w:color w:val="000099"/>
         </w:rPr>
-        <w:t>/</w:t>
-      </w:r>
-      <w:proofErr w:type="spellStart"/>
-      <w:r>
-        <w:rPr>
-          <w:color w:val="000099"/>
-        </w:rPr>
-        <w:t>etc</w:t>
-      </w:r>
-      <w:proofErr w:type="spellEnd"/>
-      <w:r>
-        <w:rPr>
-          <w:color w:val="000099"/>
-        </w:rPr>
-        <w:t xml:space="preserve"> </w:t>
-      </w:r>
-      <w:proofErr w:type="gramStart"/>
-      <w:r>
-        <w:t>–  configuration</w:t>
-      </w:r>
-      <w:proofErr w:type="gramEnd"/>
-      <w:r>
-        <w:t xml:space="preserve"> files</w:t>
+        <w:t xml:space="preserve">/etc </w:t>
+      </w:r>
+      <w:r>
+        <w:t>–  configuration files</w:t>
       </w:r>
     </w:p>
     <w:p>
@@ -4002,16 +3711,8 @@
         <w:rPr>
           <w:color w:val="000099"/>
         </w:rPr>
-        <w:t>/</w:t>
-      </w:r>
-      <w:proofErr w:type="spellStart"/>
-      <w:r>
-        <w:rPr>
-          <w:color w:val="000099"/>
-        </w:rPr>
-        <w:t>sbin</w:t>
-      </w:r>
-      <w:proofErr w:type="spellEnd"/>
+        <w:t>/sbin</w:t>
+      </w:r>
       <w:r>
         <w:t xml:space="preserve"> – where binaries that can be used only be the root user lives</w:t>
       </w:r>
@@ -4034,15 +3735,7 @@
         <w:t xml:space="preserve">– where </w:t>
       </w:r>
       <w:r>
-        <w:t xml:space="preserve">the libraries that service all the binaries in the system (both bin and </w:t>
-      </w:r>
-      <w:proofErr w:type="spellStart"/>
-      <w:r>
-        <w:t>sbin</w:t>
-      </w:r>
-      <w:proofErr w:type="spellEnd"/>
-      <w:r>
-        <w:t>) lives</w:t>
+        <w:t>the libraries that service all the binaries in the system (both bin and sbin) lives</w:t>
       </w:r>
     </w:p>
     <w:p>
@@ -4057,21 +3750,7 @@
         <w:rPr>
           <w:color w:val="000099"/>
         </w:rPr>
-        <w:t>/</w:t>
-      </w:r>
-      <w:proofErr w:type="spellStart"/>
-      <w:r>
-        <w:rPr>
-          <w:color w:val="000099"/>
-        </w:rPr>
-        <w:t>usr</w:t>
-      </w:r>
-      <w:proofErr w:type="spellEnd"/>
-      <w:r>
-        <w:rPr>
-          <w:color w:val="000099"/>
-        </w:rPr>
-        <w:t xml:space="preserve"> </w:t>
+        <w:t xml:space="preserve">/usr </w:t>
       </w:r>
       <w:r>
         <w:t>– where all user application (binaries) live. These binaries, unlike the binaries in bin are not required by the system for bootup.</w:t>
@@ -4126,15 +3805,7 @@
         <w:pStyle w:val="Code"/>
       </w:pPr>
       <w:r>
-        <w:t>$ which &lt;</w:t>
-      </w:r>
-      <w:proofErr w:type="spellStart"/>
-      <w:r>
-        <w:t>cmd</w:t>
-      </w:r>
-      <w:proofErr w:type="spellEnd"/>
-      <w:r>
-        <w:t>&gt;</w:t>
+        <w:t>$ which &lt;cmd&gt;</w:t>
       </w:r>
     </w:p>
     <w:p>
@@ -4160,39 +3831,7 @@
         <w:pStyle w:val="Code"/>
       </w:pPr>
       <w:r>
-        <w:t xml:space="preserve">$ </w:t>
-      </w:r>
-      <w:proofErr w:type="spellStart"/>
-      <w:r>
-        <w:t>cp</w:t>
-      </w:r>
-      <w:proofErr w:type="spellEnd"/>
-      <w:r>
-        <w:t xml:space="preserve"> –</w:t>
-      </w:r>
-      <w:proofErr w:type="spellStart"/>
-      <w:r>
-        <w:t>dpR</w:t>
-      </w:r>
-      <w:proofErr w:type="spellEnd"/>
-      <w:r>
-        <w:t xml:space="preserve"> &lt;</w:t>
-      </w:r>
-      <w:proofErr w:type="spellStart"/>
-      <w:r>
-        <w:t>dir</w:t>
-      </w:r>
-      <w:proofErr w:type="spellEnd"/>
-      <w:r>
-        <w:t>-to-copy&gt; &lt;name-of-new-</w:t>
-      </w:r>
-      <w:proofErr w:type="spellStart"/>
-      <w:r>
-        <w:t>dir</w:t>
-      </w:r>
-      <w:proofErr w:type="spellEnd"/>
-      <w:r>
-        <w:t>&gt;</w:t>
+        <w:t>$ cp –dpR &lt;dir-to-copy&gt; &lt;name-of-new-dir&gt;</w:t>
       </w:r>
     </w:p>
     <w:p>
@@ -4282,7 +3921,6 @@
         <w:rPr>
           <w:lang w:val="en-AU"/>
         </w:rPr>
-        <w:lastRenderedPageBreak/>
         <w:t>Console</w:t>
       </w:r>
       <w:bookmarkEnd w:id="4"/>
@@ -4335,21 +3973,8 @@
       <w:pPr>
         <w:pStyle w:val="Code"/>
       </w:pPr>
-      <w:proofErr w:type="spellStart"/>
-      <w:r>
-        <w:t>Ctrl+R</w:t>
-      </w:r>
-      <w:proofErr w:type="spellEnd"/>
-      <w:r>
-        <w:t xml:space="preserve"> </w:t>
-      </w:r>
-      <w:proofErr w:type="gramStart"/>
-      <w:r>
-        <w:t>+[</w:t>
-      </w:r>
-      <w:proofErr w:type="gramEnd"/>
-      <w:r>
-        <w:t>enter string to search for]</w:t>
+      <w:r>
+        <w:t>Ctrl+R +[enter string to search for]</w:t>
       </w:r>
     </w:p>
     <w:p>
@@ -4375,15 +4000,7 @@
         <w:pStyle w:val="Code"/>
       </w:pPr>
       <w:r>
-        <w:t xml:space="preserve">$ cat &lt;file-name&gt; [&lt;more </w:t>
-      </w:r>
-      <w:proofErr w:type="gramStart"/>
-      <w:r>
-        <w:t>files..</w:t>
-      </w:r>
-      <w:proofErr w:type="gramEnd"/>
-      <w:r>
-        <w:t>&gt;]</w:t>
+        <w:t>$ cat &lt;file-name&gt; [&lt;more files..&gt;]</w:t>
       </w:r>
     </w:p>
     <w:p>
@@ -4439,15 +4056,7 @@
         <w:pStyle w:val="Code"/>
       </w:pPr>
       <w:r>
-        <w:t>-</w:t>
-      </w:r>
-      <w:proofErr w:type="gramStart"/>
-      <w:r>
-        <w:t>f :</w:t>
-      </w:r>
-      <w:proofErr w:type="gramEnd"/>
-      <w:r>
-        <w:t xml:space="preserve"> the command will loop forever, checking for new data again and again.</w:t>
+        <w:t>-f : the command will loop forever, checking for new data again and again.</w:t>
       </w:r>
     </w:p>
     <w:p>
@@ -4596,21 +4205,7 @@
         <w:rPr>
           <w:lang w:val="en-AU" w:bidi="ar-SA"/>
         </w:rPr>
-        <w:t xml:space="preserve">Press </w:t>
-      </w:r>
-      <w:proofErr w:type="spellStart"/>
-      <w:r>
-        <w:rPr>
-          <w:lang w:val="en-AU" w:bidi="ar-SA"/>
-        </w:rPr>
-        <w:t>Shift+g</w:t>
-      </w:r>
-      <w:proofErr w:type="spellEnd"/>
-      <w:r>
-        <w:rPr>
-          <w:lang w:val="en-AU" w:bidi="ar-SA"/>
-        </w:rPr>
-        <w:t xml:space="preserve"> to scroll to the bottom of the log</w:t>
+        <w:t>Press Shift+g to scroll to the bottom of the log</w:t>
       </w:r>
     </w:p>
     <w:p>
@@ -4854,21 +4449,7 @@
         <w:rPr>
           <w:lang w:eastAsia="en-AU"/>
         </w:rPr>
-        <w:t>cat `</w:t>
-      </w:r>
-      <w:proofErr w:type="gramStart"/>
-      <w:r>
-        <w:rPr>
-          <w:lang w:eastAsia="en-AU"/>
-        </w:rPr>
-        <w:t>find .</w:t>
-      </w:r>
-      <w:proofErr w:type="gramEnd"/>
-      <w:r>
-        <w:rPr>
-          <w:lang w:eastAsia="en-AU"/>
-        </w:rPr>
-        <w:t xml:space="preserve"> -name aaa.txt`</w:t>
+        <w:t>cat `find . -name aaa.txt`</w:t>
       </w:r>
     </w:p>
     <w:p>
@@ -4883,7 +4464,6 @@
         <w:rPr>
           <w:lang w:eastAsia="en-AU"/>
         </w:rPr>
-        <w:lastRenderedPageBreak/>
         <w:t xml:space="preserve">which will cat ( dump to the screen ) all the files named aaa.txt that exist in the current </w:t>
       </w:r>
     </w:p>
@@ -4938,7 +4518,6 @@
         <w:rPr>
           <w:lang w:val="en-AU"/>
         </w:rPr>
-        <w:lastRenderedPageBreak/>
         <w:t>Files</w:t>
       </w:r>
       <w:bookmarkEnd w:id="5"/>
@@ -4987,19 +4566,11 @@
           <w:lang w:val="en-AU"/>
         </w:rPr>
       </w:pPr>
-      <w:proofErr w:type="spellStart"/>
       <w:r>
         <w:rPr>
           <w:rStyle w:val="HTMLCode"/>
         </w:rPr>
-        <w:t>whereis</w:t>
-      </w:r>
-      <w:proofErr w:type="spellEnd"/>
-      <w:r>
-        <w:rPr>
-          <w:rStyle w:val="HTMLCode"/>
-        </w:rPr>
-        <w:t xml:space="preserve"> </w:t>
+        <w:t xml:space="preserve">whereis </w:t>
       </w:r>
       <w:r>
         <w:rPr>
@@ -5151,13 +4722,8 @@
         <w:t xml:space="preserve">$ find </w:t>
       </w:r>
       <w:r>
-        <w:t>&lt;</w:t>
-      </w:r>
-      <w:proofErr w:type="spellStart"/>
-      <w:r>
-        <w:t>lacation</w:t>
-      </w:r>
-      <w:proofErr w:type="spellEnd"/>
+        <w:t>&lt;lacation</w:t>
+      </w:r>
       <w:r>
         <w:t>(s)</w:t>
       </w:r>
@@ -5200,21 +4766,7 @@
         <w:rPr>
           <w:lang w:val="en-AU"/>
         </w:rPr>
-        <w:t>(s)&gt; - must end with “</w:t>
-      </w:r>
-      <w:proofErr w:type="gramStart"/>
-      <w:r>
-        <w:rPr>
-          <w:lang w:val="en-AU"/>
-        </w:rPr>
-        <w:t>/“ in</w:t>
-      </w:r>
-      <w:proofErr w:type="gramEnd"/>
-      <w:r>
-        <w:rPr>
-          <w:lang w:val="en-AU"/>
-        </w:rPr>
-        <w:t xml:space="preserve"> order to search the path</w:t>
+        <w:t>(s)&gt; - must end with “/“ in order to search the path</w:t>
       </w:r>
     </w:p>
     <w:p>
@@ -5252,21 +4804,7 @@
         <w:rPr>
           <w:lang w:val="en-AU"/>
         </w:rPr>
-        <w:t xml:space="preserve">Search </w:t>
-      </w:r>
-      <w:proofErr w:type="spellStart"/>
-      <w:r>
-        <w:rPr>
-          <w:lang w:val="en-AU"/>
-        </w:rPr>
-        <w:t>Creteria</w:t>
-      </w:r>
-      <w:proofErr w:type="spellEnd"/>
-      <w:r>
-        <w:rPr>
-          <w:lang w:val="en-AU"/>
-        </w:rPr>
-        <w:t>:</w:t>
+        <w:t>Search Creteria:</w:t>
       </w:r>
     </w:p>
     <w:p>
@@ -5299,23 +4837,7 @@
       </w:pPr>
       <w:r>
         <w:tab/>
-        <w:t>-</w:t>
-      </w:r>
-      <w:proofErr w:type="spellStart"/>
-      <w:r>
-        <w:t>iname</w:t>
-      </w:r>
-      <w:proofErr w:type="spellEnd"/>
-      <w:r>
-        <w:t xml:space="preserve"> “&lt;file name with </w:t>
-      </w:r>
-      <w:proofErr w:type="spellStart"/>
-      <w:r>
-        <w:t>wilcards</w:t>
-      </w:r>
-      <w:proofErr w:type="spellEnd"/>
-      <w:r>
-        <w:t xml:space="preserve"> + ignore case&gt;”</w:t>
+        <w:t>-iname “&lt;file name with wilcards + ignore case&gt;”</w:t>
       </w:r>
     </w:p>
     <w:p>
@@ -5324,15 +4846,7 @@
       </w:pPr>
       <w:r>
         <w:tab/>
-        <w:t>-</w:t>
-      </w:r>
-      <w:proofErr w:type="spellStart"/>
-      <w:r>
-        <w:t>maxdepth</w:t>
-      </w:r>
-      <w:proofErr w:type="spellEnd"/>
-      <w:r>
-        <w:t xml:space="preserve"> &lt;num. if 1 – will only search location&gt;</w:t>
+        <w:t>-maxdepth &lt;num. if 1 – will only search location&gt;</w:t>
       </w:r>
     </w:p>
     <w:p>
@@ -5363,15 +4877,7 @@
       </w:r>
       <w:r>
         <w:tab/>
-        <w:t xml:space="preserve"> can also </w:t>
-      </w:r>
-      <w:proofErr w:type="gramStart"/>
-      <w:r>
-        <w:t>use !</w:t>
-      </w:r>
-      <w:proofErr w:type="gramEnd"/>
-      <w:r>
-        <w:t xml:space="preserve"> instead of </w:t>
+        <w:t xml:space="preserve"> can also use ! instead of </w:t>
       </w:r>
       <w:r>
         <w:t>–</w:t>
@@ -5385,15 +4891,7 @@
         <w:pStyle w:val="Code"/>
       </w:pPr>
       <w:r>
-        <w:t>&lt;search criteria&gt; &lt;nothing == AND / -o == OR&gt; &lt;search criteria</w:t>
-      </w:r>
-      <w:proofErr w:type="gramStart"/>
-      <w:r>
-        <w:t>&gt; :</w:t>
-      </w:r>
-      <w:proofErr w:type="gramEnd"/>
-      <w:r>
-        <w:t xml:space="preserve"> </w:t>
+        <w:t xml:space="preserve">&lt;search criteria&gt; &lt;nothing == AND / -o == OR&gt; &lt;search criteria&gt; : </w:t>
       </w:r>
       <w:r>
         <w:br/>
@@ -5445,20 +4943,7 @@
         <w:pStyle w:val="Code"/>
       </w:pPr>
       <w:r>
-        <w:t xml:space="preserve">-type &lt;f: files / d: </w:t>
-      </w:r>
-      <w:proofErr w:type="spellStart"/>
-      <w:r>
-        <w:t>dirs</w:t>
-      </w:r>
-      <w:proofErr w:type="spellEnd"/>
-      <w:proofErr w:type="gramStart"/>
-      <w:r>
-        <w:t>&gt; :</w:t>
-      </w:r>
-      <w:proofErr w:type="gramEnd"/>
-      <w:r>
-        <w:t xml:space="preserve"> will find only files/dirs.</w:t>
+        <w:t>-type &lt;f: files / d: dirs&gt; : will find only files/dirs.</w:t>
       </w:r>
     </w:p>
     <w:p>
@@ -5466,21 +4951,8 @@
         <w:pStyle w:val="Code"/>
       </w:pPr>
       <w:r>
-        <w:t>-perm &lt;permissions</w:t>
-      </w:r>
-      <w:proofErr w:type="gramStart"/>
-      <w:r>
-        <w:t>&gt; :</w:t>
-      </w:r>
-      <w:proofErr w:type="gramEnd"/>
-      <w:r>
-        <w:t xml:space="preserve"> find files with specific </w:t>
-      </w:r>
-      <w:proofErr w:type="spellStart"/>
-      <w:r>
-        <w:t>premissions</w:t>
-      </w:r>
-      <w:proofErr w:type="spellEnd"/>
+        <w:t>-perm &lt;permissions&gt; : find files with specific premissions</w:t>
+      </w:r>
       <w:r>
         <w:t xml:space="preserve">. Can use </w:t>
       </w:r>
@@ -5492,15 +4964,7 @@
       </w:r>
       <w:r>
         <w:tab/>
-        <w:t>all the same permission flags like in ‘</w:t>
-      </w:r>
-      <w:proofErr w:type="spellStart"/>
-      <w:r>
-        <w:t>chmod</w:t>
-      </w:r>
-      <w:proofErr w:type="spellEnd"/>
-      <w:r>
-        <w:t>’ command</w:t>
+        <w:t>all the same permission flags like in ‘chmod’ command</w:t>
       </w:r>
       <w:r>
         <w:br/>
@@ -5510,15 +4974,7 @@
       </w:r>
       <w:r>
         <w:tab/>
-        <w:t>example: find –perm /u=</w:t>
-      </w:r>
-      <w:proofErr w:type="gramStart"/>
-      <w:r>
-        <w:t>r :will</w:t>
-      </w:r>
-      <w:proofErr w:type="gramEnd"/>
-      <w:r>
-        <w:t xml:space="preserve"> return all read-only files</w:t>
+        <w:t>example: find –perm /u=r :will return all read-only files</w:t>
       </w:r>
       <w:r>
         <w:br/>
@@ -5539,15 +4995,7 @@
         <w:pStyle w:val="Code"/>
       </w:pPr>
       <w:r>
-        <w:t>-user &lt;user name</w:t>
-      </w:r>
-      <w:proofErr w:type="gramStart"/>
-      <w:r>
-        <w:t>&gt; :</w:t>
-      </w:r>
-      <w:proofErr w:type="gramEnd"/>
-      <w:r>
-        <w:t xml:space="preserve"> search in user root directory</w:t>
+        <w:t>-user &lt;user name&gt; : search in user root directory</w:t>
       </w:r>
     </w:p>
     <w:p>
@@ -5555,15 +5003,7 @@
         <w:pStyle w:val="Code"/>
       </w:pPr>
       <w:r>
-        <w:t>-group &lt;group name</w:t>
-      </w:r>
-      <w:proofErr w:type="gramStart"/>
-      <w:r>
-        <w:t>&gt; :</w:t>
-      </w:r>
-      <w:proofErr w:type="gramEnd"/>
-      <w:r>
-        <w:t xml:space="preserve"> search files belonging to a specific group</w:t>
+        <w:t>-group &lt;group name&gt; : search files belonging to a specific group</w:t>
       </w:r>
     </w:p>
     <w:p>
@@ -5571,23 +5011,7 @@
         <w:pStyle w:val="Code"/>
       </w:pPr>
       <w:r>
-        <w:t>-</w:t>
-      </w:r>
-      <w:proofErr w:type="spellStart"/>
-      <w:r>
-        <w:t>mtime</w:t>
-      </w:r>
-      <w:proofErr w:type="spellEnd"/>
-      <w:r>
-        <w:t xml:space="preserve"> &lt;days</w:t>
-      </w:r>
-      <w:proofErr w:type="gramStart"/>
-      <w:r>
-        <w:t>&gt; :</w:t>
-      </w:r>
-      <w:proofErr w:type="gramEnd"/>
-      <w:r>
-        <w:t xml:space="preserve"> will find files modified x days ago.</w:t>
+        <w:t>-mtime &lt;days&gt; : will find files modified x days ago.</w:t>
       </w:r>
     </w:p>
     <w:p>
@@ -5595,23 +5019,7 @@
         <w:pStyle w:val="Code"/>
       </w:pPr>
       <w:r>
-        <w:t>-</w:t>
-      </w:r>
-      <w:proofErr w:type="spellStart"/>
-      <w:r>
-        <w:t>atime</w:t>
-      </w:r>
-      <w:proofErr w:type="spellEnd"/>
-      <w:r>
-        <w:t xml:space="preserve"> &lt;days</w:t>
-      </w:r>
-      <w:proofErr w:type="gramStart"/>
-      <w:r>
-        <w:t>&gt; :</w:t>
-      </w:r>
-      <w:proofErr w:type="gramEnd"/>
-      <w:r>
-        <w:t xml:space="preserve"> will find files that were accessed in the last x days</w:t>
+        <w:t>-atime &lt;days&gt; : will find files that were accessed in the last x days</w:t>
       </w:r>
     </w:p>
     <w:p>
@@ -5619,23 +5027,7 @@
         <w:pStyle w:val="Code"/>
       </w:pPr>
       <w:r>
-        <w:t>-</w:t>
-      </w:r>
-      <w:proofErr w:type="spellStart"/>
-      <w:r>
-        <w:t>mtime</w:t>
-      </w:r>
-      <w:proofErr w:type="spellEnd"/>
-      <w:r>
-        <w:t xml:space="preserve"> +&lt;x days&gt; -&lt;y days</w:t>
-      </w:r>
-      <w:proofErr w:type="gramStart"/>
-      <w:r>
-        <w:t>&gt; :</w:t>
-      </w:r>
-      <w:proofErr w:type="gramEnd"/>
-      <w:r>
-        <w:t xml:space="preserve"> will find files that were modified</w:t>
+        <w:t>-mtime +&lt;x days&gt; -&lt;y days&gt; : will find files that were modified</w:t>
       </w:r>
       <w:r>
         <w:br/>
@@ -5663,15 +5055,7 @@
       </w:r>
       <w:r>
         <w:br/>
-        <w:t xml:space="preserve">        Can also use only x or y e.g. ‘-</w:t>
-      </w:r>
-      <w:proofErr w:type="spellStart"/>
-      <w:r>
-        <w:t>mtime</w:t>
-      </w:r>
-      <w:proofErr w:type="spellEnd"/>
-      <w:r>
-        <w:t xml:space="preserve"> +x’</w:t>
+        <w:t xml:space="preserve">        Can also use only x or y e.g. ‘-mtime +x’</w:t>
       </w:r>
     </w:p>
     <w:p>
@@ -5679,23 +5063,7 @@
         <w:pStyle w:val="Code"/>
       </w:pPr>
       <w:r>
-        <w:t>-</w:t>
-      </w:r>
-      <w:proofErr w:type="spellStart"/>
-      <w:r>
-        <w:t>cmin</w:t>
-      </w:r>
-      <w:proofErr w:type="spellEnd"/>
-      <w:r>
-        <w:t xml:space="preserve"> -&lt;x minutes</w:t>
-      </w:r>
-      <w:proofErr w:type="gramStart"/>
-      <w:r>
-        <w:t>&gt; :</w:t>
-      </w:r>
-      <w:proofErr w:type="gramEnd"/>
-      <w:r>
-        <w:t xml:space="preserve"> find files that were modified within the last </w:t>
+        <w:t xml:space="preserve">-cmin -&lt;x minutes&gt; : find files that were modified within the last </w:t>
       </w:r>
       <w:r>
         <w:br/>
@@ -5707,24 +5075,7 @@
         <w:pStyle w:val="Code"/>
       </w:pPr>
       <w:r>
-        <w:lastRenderedPageBreak/>
-        <w:t>-</w:t>
-      </w:r>
-      <w:proofErr w:type="spellStart"/>
-      <w:r>
-        <w:t>amin</w:t>
-      </w:r>
-      <w:proofErr w:type="spellEnd"/>
-      <w:r>
-        <w:t xml:space="preserve"> -&lt;x minutes</w:t>
-      </w:r>
-      <w:proofErr w:type="gramStart"/>
-      <w:r>
-        <w:t>&gt; :</w:t>
-      </w:r>
-      <w:proofErr w:type="gramEnd"/>
-      <w:r>
-        <w:t xml:space="preserve"> files that were accessed in the last x minutes</w:t>
+        <w:t>-amin -&lt;x minutes&gt; : files that were accessed in the last x minutes</w:t>
       </w:r>
     </w:p>
     <w:p>
@@ -5732,23 +5083,7 @@
         <w:pStyle w:val="Code"/>
       </w:pPr>
       <w:r>
-        <w:t>-[</w:t>
-      </w:r>
-      <w:proofErr w:type="spellStart"/>
-      <w:r>
-        <w:t>a|</w:t>
-      </w:r>
-      <w:proofErr w:type="gramStart"/>
-      <w:r>
-        <w:t>c</w:t>
-      </w:r>
-      <w:proofErr w:type="spellEnd"/>
-      <w:r>
-        <w:t>]newer</w:t>
-      </w:r>
-      <w:proofErr w:type="gramEnd"/>
-      <w:r>
-        <w:t xml:space="preserve"> &lt;file&gt; : files that were modified/accessed(a)/changed(c) </w:t>
+        <w:t xml:space="preserve">-[a|c]newer &lt;file&gt; : files that were modified/accessed(a)/changed(c) </w:t>
       </w:r>
       <w:r>
         <w:br/>
@@ -5791,15 +5126,7 @@
         <w:pStyle w:val="Code"/>
       </w:pPr>
       <w:r>
-        <w:t>-</w:t>
-      </w:r>
-      <w:proofErr w:type="gramStart"/>
-      <w:r>
-        <w:t>empty :</w:t>
-      </w:r>
-      <w:proofErr w:type="gramEnd"/>
-      <w:r>
-        <w:t xml:space="preserve"> find empty files/directories</w:t>
+        <w:t>-empty : find empty files/directories</w:t>
       </w:r>
     </w:p>
     <w:p>
@@ -5807,15 +5134,7 @@
         <w:pStyle w:val="Code"/>
       </w:pPr>
       <w:r>
-        <w:t>-exec &lt;command&gt; {} \</w:t>
-      </w:r>
-      <w:proofErr w:type="gramStart"/>
-      <w:r>
-        <w:t>; :</w:t>
-      </w:r>
-      <w:proofErr w:type="gramEnd"/>
-      <w:r>
-        <w:t xml:space="preserve"> execute Linux command on all the files that </w:t>
+        <w:t xml:space="preserve">-exec &lt;command&gt; {} \; : execute Linux command on all the files that </w:t>
       </w:r>
       <w:r>
         <w:br/>
@@ -5845,29 +5164,13 @@
       </w:r>
       <w:r>
         <w:tab/>
-        <w:t>// remove all .txt files in /</w:t>
-      </w:r>
-      <w:proofErr w:type="spellStart"/>
-      <w:r>
-        <w:t>tmp</w:t>
-      </w:r>
-      <w:proofErr w:type="spellEnd"/>
-      <w:r>
-        <w:t xml:space="preserve"> (and sub-directories):</w:t>
+        <w:t>// remove all .txt files in /tmp (and sub-directories):</w:t>
       </w:r>
       <w:r>
         <w:tab/>
       </w:r>
       <w:r>
-        <w:t>find /</w:t>
-      </w:r>
-      <w:proofErr w:type="spellStart"/>
-      <w:r>
-        <w:t>tmp</w:t>
-      </w:r>
-      <w:proofErr w:type="spellEnd"/>
-      <w:r>
-        <w:t xml:space="preserve"> -type f -name "*.txt" -exec rm -f {} \;</w:t>
+        <w:t>find /tmp -type f -name "*.txt" -exec rm -f {} \;</w:t>
       </w:r>
     </w:p>
     <w:p>
@@ -5888,11 +5191,9 @@
       <w:r>
         <w:br/>
       </w:r>
-      <w:proofErr w:type="spellStart"/>
       <w:r>
         <w:t>mtime</w:t>
       </w:r>
-      <w:proofErr w:type="spellEnd"/>
       <w:r>
         <w:t>$ find . -type f -exec ls -s {} \; | sort -n -r | head -5</w:t>
       </w:r>
@@ -5993,15 +5294,7 @@
       </w:r>
       <w:r>
         <w:br/>
-        <w:t xml:space="preserve">                          regular expression, use </w:t>
-      </w:r>
-      <w:proofErr w:type="spellStart"/>
-      <w:r>
-        <w:t>egrep</w:t>
-      </w:r>
-      <w:proofErr w:type="spellEnd"/>
-      <w:r>
-        <w:t xml:space="preserve"> instead.</w:t>
+        <w:t xml:space="preserve">                          regular expression, use egrep instead.</w:t>
       </w:r>
     </w:p>
     <w:p>
@@ -6068,15 +5361,7 @@
       </w:r>
       <w:r>
         <w:tab/>
-        <w:t>&lt;-</w:t>
-      </w:r>
-      <w:proofErr w:type="spellStart"/>
-      <w:r>
-        <w:t>i</w:t>
-      </w:r>
-      <w:proofErr w:type="spellEnd"/>
-      <w:r>
-        <w:t xml:space="preserve">&gt; - </w:t>
+        <w:t xml:space="preserve">&lt;-i&gt; - </w:t>
       </w:r>
       <w:r>
         <w:t xml:space="preserve">ignore </w:t>
@@ -6106,15 +5391,7 @@
       </w:r>
       <w:r>
         <w:tab/>
-        <w:t xml:space="preserve">&lt;-x&gt; - </w:t>
-      </w:r>
-      <w:proofErr w:type="spellStart"/>
-      <w:r>
-        <w:t>eXact</w:t>
-      </w:r>
-      <w:proofErr w:type="spellEnd"/>
-      <w:r>
-        <w:t xml:space="preserve"> match only – will return only line that are exact match</w:t>
+        <w:t>&lt;-x&gt; - eXact match only – will return only line that are exact match</w:t>
       </w:r>
     </w:p>
     <w:p>
@@ -6126,23 +5403,7 @@
       </w:r>
       <w:r>
         <w:tab/>
-        <w:t>&lt;-f&gt; &lt;</w:t>
-      </w:r>
-      <w:proofErr w:type="spellStart"/>
-      <w:r>
-        <w:t>pattern_file</w:t>
-      </w:r>
-      <w:proofErr w:type="spellEnd"/>
-      <w:r>
-        <w:t xml:space="preserve">&gt; - allow you to specify a </w:t>
-      </w:r>
-      <w:proofErr w:type="spellStart"/>
-      <w:r>
-        <w:t>pattern_file</w:t>
-      </w:r>
-      <w:proofErr w:type="spellEnd"/>
-      <w:r>
-        <w:t xml:space="preserve"> that</w:t>
+        <w:t>&lt;-f&gt; &lt;pattern_file&gt; - allow you to specify a pattern_file that</w:t>
       </w:r>
       <w:r>
         <w:br/>
@@ -6193,7 +5454,6 @@
           <w:lang w:val="en-AU"/>
         </w:rPr>
       </w:pPr>
-      <w:proofErr w:type="spellStart"/>
       <w:r>
         <w:rPr>
           <w:b/>
@@ -6202,7 +5462,6 @@
         </w:rPr>
         <w:t>Egrep</w:t>
       </w:r>
-      <w:proofErr w:type="spellEnd"/>
       <w:r>
         <w:rPr>
           <w:b/>
@@ -6264,24 +5523,13 @@
           <w:lang w:val="en-AU"/>
         </w:rPr>
       </w:pPr>
-      <w:proofErr w:type="spellStart"/>
       <w:r>
         <w:rPr>
           <w:b/>
           <w:bCs/>
           <w:lang w:val="en-AU"/>
         </w:rPr>
-        <w:lastRenderedPageBreak/>
-        <w:t>Fgrep</w:t>
-      </w:r>
-      <w:proofErr w:type="spellEnd"/>
-      <w:r>
-        <w:rPr>
-          <w:b/>
-          <w:bCs/>
-          <w:lang w:val="en-AU"/>
-        </w:rPr>
-        <w:t xml:space="preserve"> </w:t>
+        <w:t xml:space="preserve">Fgrep </w:t>
       </w:r>
       <w:r>
         <w:rPr>
@@ -6333,22 +5581,10 @@
           <w:b/>
           <w:color w:val="0432FF"/>
         </w:rPr>
-        <w:t xml:space="preserve">$ grep “hello” </w:t>
-      </w:r>
-      <w:proofErr w:type="gramStart"/>
-      <w:r>
-        <w:rPr>
-          <w:b/>
-          <w:color w:val="0432FF"/>
-        </w:rPr>
-        <w:t>*</w:t>
-      </w:r>
-      <w:r>
-        <w:t xml:space="preserve"> ;</w:t>
-      </w:r>
-      <w:proofErr w:type="gramEnd"/>
-      <w:r>
-        <w:t xml:space="preserve"> will search all the files in the current directory for the string “hello”</w:t>
+        <w:t>$ grep “hello” *</w:t>
+      </w:r>
+      <w:r>
+        <w:t xml:space="preserve"> ; will search all the files in the current directory for the string “hello”</w:t>
       </w:r>
     </w:p>
     <w:p>
@@ -6429,7 +5665,6 @@
         <w:rPr>
           <w:lang w:val="en-AU"/>
         </w:rPr>
-        <w:lastRenderedPageBreak/>
         <w:t>Archives</w:t>
       </w:r>
       <w:bookmarkEnd w:id="9"/>
@@ -6445,19 +5680,11 @@
           <w:lang w:val="en-AU"/>
         </w:rPr>
       </w:pPr>
-      <w:proofErr w:type="spellStart"/>
-      <w:r>
-        <w:rPr>
-          <w:lang w:val="en-AU"/>
-        </w:rPr>
-        <w:t>gzip</w:t>
-      </w:r>
-      <w:proofErr w:type="spellEnd"/>
-      <w:r>
-        <w:rPr>
-          <w:lang w:val="en-AU"/>
-        </w:rPr>
-        <w:t>:</w:t>
+      <w:r>
+        <w:rPr>
+          <w:lang w:val="en-AU"/>
+        </w:rPr>
+        <w:t>gzip:</w:t>
       </w:r>
     </w:p>
     <w:p>
@@ -6465,15 +5692,7 @@
         <w:pStyle w:val="Code"/>
       </w:pPr>
       <w:r>
-        <w:t xml:space="preserve">$ </w:t>
-      </w:r>
-      <w:proofErr w:type="spellStart"/>
-      <w:r>
-        <w:t>gzip</w:t>
-      </w:r>
-      <w:proofErr w:type="spellEnd"/>
-      <w:r>
-        <w:t xml:space="preserve"> &lt;file name&gt;</w:t>
+        <w:t>$ gzip &lt;file name&gt;</w:t>
       </w:r>
     </w:p>
     <w:p>
@@ -6525,15 +5744,7 @@
         <w:pStyle w:val="Code"/>
       </w:pPr>
       <w:r>
-        <w:t>$tar –</w:t>
-      </w:r>
-      <w:proofErr w:type="spellStart"/>
-      <w:r>
-        <w:t>cvf</w:t>
-      </w:r>
-      <w:proofErr w:type="spellEnd"/>
-      <w:r>
-        <w:t xml:space="preserve"> &lt;filename.tar&gt; &lt;directory to archive&gt;</w:t>
+        <w:t>$tar –cvf &lt;filename.tar&gt; &lt;directory to archive&gt;</w:t>
       </w:r>
     </w:p>
     <w:p>
@@ -6574,7 +5785,6 @@
         <w:rPr>
           <w:lang w:val="en-AU"/>
         </w:rPr>
-        <w:lastRenderedPageBreak/>
         <w:t>Processes</w:t>
       </w:r>
       <w:bookmarkEnd w:id="10"/>
@@ -6610,13 +5820,8 @@
       <w:r>
         <w:t xml:space="preserve">$ </w:t>
       </w:r>
-      <w:proofErr w:type="spellStart"/>
-      <w:r>
-        <w:t>ps</w:t>
-      </w:r>
-      <w:proofErr w:type="spellEnd"/>
-      <w:r>
-        <w:t xml:space="preserve"> –aux</w:t>
+      <w:r>
+        <w:t>ps –aux</w:t>
       </w:r>
     </w:p>
     <w:p>
@@ -6650,15 +5855,7 @@
         <w:pStyle w:val="Code"/>
       </w:pPr>
       <w:r>
-        <w:t>$ kill [-</w:t>
-      </w:r>
-      <w:proofErr w:type="gramStart"/>
-      <w:r>
-        <w:t>9 :</w:t>
-      </w:r>
-      <w:proofErr w:type="gramEnd"/>
-      <w:r>
-        <w:t xml:space="preserve"> kill immediately] &lt;PID&gt;</w:t>
+        <w:t>$ kill [-9 : kill immediately] &lt;PID&gt;</w:t>
       </w:r>
     </w:p>
     <w:p>
@@ -6804,7 +6001,6 @@
         <w:rPr>
           <w:lang w:val="en-AU"/>
         </w:rPr>
-        <w:lastRenderedPageBreak/>
         <w:t>IP</w:t>
       </w:r>
     </w:p>
@@ -6864,35 +6060,7 @@
         <w:rPr>
           <w:shd w:val="clear" w:color="auto" w:fill="EFF0F1"/>
         </w:rPr>
-        <w:t xml:space="preserve">$ </w:t>
-      </w:r>
-      <w:proofErr w:type="spellStart"/>
-      <w:r>
-        <w:rPr>
-          <w:shd w:val="clear" w:color="auto" w:fill="EFF0F1"/>
-        </w:rPr>
-        <w:t>sudo</w:t>
-      </w:r>
-      <w:proofErr w:type="spellEnd"/>
-      <w:r>
-        <w:rPr>
-          <w:shd w:val="clear" w:color="auto" w:fill="EFF0F1"/>
-        </w:rPr>
-        <w:t xml:space="preserve"> </w:t>
-      </w:r>
-      <w:proofErr w:type="spellStart"/>
-      <w:r>
-        <w:rPr>
-          <w:shd w:val="clear" w:color="auto" w:fill="EFF0F1"/>
-        </w:rPr>
-        <w:t>ifconfig</w:t>
-      </w:r>
-      <w:proofErr w:type="spellEnd"/>
-      <w:r>
-        <w:rPr>
-          <w:shd w:val="clear" w:color="auto" w:fill="EFF0F1"/>
-        </w:rPr>
-        <w:t xml:space="preserve"> &lt;network interface name e.g. eth0 or enp0s3 or lo&gt; &lt;new IP address&gt; netmask 255.255.255.0</w:t>
+        <w:t>$ sudo ifconfig &lt;network interface name e.g. eth0 or enp0s3 or lo&gt; &lt;new IP address&gt; netmask 255.255.255.0</w:t>
       </w:r>
     </w:p>
     <w:p>
@@ -6906,7 +6074,6 @@
         <w:rPr>
           <w:lang w:val="en-AU"/>
         </w:rPr>
-        <w:lastRenderedPageBreak/>
         <w:t>SSH</w:t>
       </w:r>
       <w:bookmarkEnd w:id="12"/>
@@ -6970,23 +6137,7 @@
         <w:pStyle w:val="Code"/>
       </w:pPr>
       <w:r>
-        <w:t xml:space="preserve">$ </w:t>
-      </w:r>
-      <w:proofErr w:type="spellStart"/>
-      <w:r>
-        <w:t>ssh</w:t>
-      </w:r>
-      <w:proofErr w:type="spellEnd"/>
-      <w:r>
-        <w:t xml:space="preserve"> &lt;user name of remote&gt;@&lt;remote </w:t>
-      </w:r>
-      <w:proofErr w:type="spellStart"/>
-      <w:r>
-        <w:t>ip</w:t>
-      </w:r>
-      <w:proofErr w:type="spellEnd"/>
-      <w:r>
-        <w:t>/address&gt;</w:t>
+        <w:t>$ ssh &lt;user name of remote&gt;@&lt;remote ip/address&gt;</w:t>
       </w:r>
     </w:p>
     <w:p>
@@ -7011,19 +6162,11 @@
       <w:pPr>
         <w:pStyle w:val="Code"/>
       </w:pPr>
-      <w:proofErr w:type="spellStart"/>
       <w:r>
         <w:rPr>
           <w:rStyle w:val="HTMLCode"/>
         </w:rPr>
-        <w:t>scp</w:t>
-      </w:r>
-      <w:proofErr w:type="spellEnd"/>
-      <w:r>
-        <w:rPr>
-          <w:rStyle w:val="HTMLCode"/>
-        </w:rPr>
-        <w:t xml:space="preserve"> /path/to/file &lt;user on remote&gt;@&lt;remote IP&gt;:/path/to/destination</w:t>
+        <w:t>scp /path/to/file &lt;user on remote&gt;@&lt;remote IP&gt;:/path/to/destination</w:t>
       </w:r>
     </w:p>
     <w:p>
@@ -7048,19 +6191,11 @@
       <w:pPr>
         <w:pStyle w:val="Code"/>
       </w:pPr>
-      <w:proofErr w:type="spellStart"/>
       <w:r>
         <w:rPr>
           <w:rStyle w:val="HTMLCode"/>
         </w:rPr>
-        <w:t>scp</w:t>
-      </w:r>
-      <w:proofErr w:type="spellEnd"/>
-      <w:r>
-        <w:rPr>
-          <w:rStyle w:val="HTMLCode"/>
-        </w:rPr>
-        <w:t xml:space="preserve"> &lt;user on remote&gt;@&lt;remote IP&gt;:/path/to/file /path/to/destination</w:t>
+        <w:t>scp &lt;user on remote&gt;@&lt;remote IP&gt;:/path/to/file /path/to/destination</w:t>
       </w:r>
     </w:p>
     <w:p>
@@ -7106,43 +6241,19 @@
         </w:numPr>
       </w:pPr>
       <w:r>
-        <w:t xml:space="preserve">Install </w:t>
-      </w:r>
-      <w:proofErr w:type="spellStart"/>
-      <w:r>
-        <w:t>sshfs</w:t>
-      </w:r>
-      <w:proofErr w:type="spellEnd"/>
-      <w:r>
-        <w:t>:</w:t>
+        <w:t>Install sshfs:</w:t>
       </w:r>
     </w:p>
     <w:p>
       <w:pPr>
         <w:pStyle w:val="Code"/>
       </w:pPr>
-      <w:proofErr w:type="spellStart"/>
       <w:r>
         <w:rPr>
           <w:rStyle w:val="HTMLCode"/>
         </w:rPr>
-        <w:t>sudo</w:t>
-      </w:r>
-      <w:proofErr w:type="spellEnd"/>
-      <w:r>
-        <w:rPr>
-          <w:rStyle w:val="HTMLCode"/>
-        </w:rPr>
-        <w:t xml:space="preserve"> apt-get install </w:t>
-      </w:r>
-      <w:proofErr w:type="spellStart"/>
-      <w:r>
-        <w:rPr>
-          <w:rStyle w:val="HTMLCode"/>
-        </w:rPr>
-        <w:t>sshfs</w:t>
-      </w:r>
-      <w:proofErr w:type="spellEnd"/>
+        <w:t>sudo apt-get install sshfs</w:t>
+      </w:r>
     </w:p>
     <w:p>
       <w:pPr>
@@ -7153,48 +6264,19 @@
         </w:numPr>
       </w:pPr>
       <w:r>
-        <w:t xml:space="preserve">create </w:t>
-      </w:r>
-      <w:proofErr w:type="spellStart"/>
-      <w:r>
-        <w:t>a</w:t>
-      </w:r>
-      <w:proofErr w:type="spellEnd"/>
-      <w:r>
-        <w:t xml:space="preserve"> empty </w:t>
-      </w:r>
-      <w:proofErr w:type="spellStart"/>
-      <w:r>
-        <w:t>dir</w:t>
-      </w:r>
-      <w:proofErr w:type="spellEnd"/>
+        <w:t>create a empty dir</w:t>
+      </w:r>
     </w:p>
     <w:p>
       <w:pPr>
         <w:pStyle w:val="Code"/>
       </w:pPr>
-      <w:proofErr w:type="spellStart"/>
       <w:r>
         <w:rPr>
           <w:rStyle w:val="HTMLCode"/>
         </w:rPr>
-        <w:t>mkdir</w:t>
-      </w:r>
-      <w:proofErr w:type="spellEnd"/>
-      <w:r>
-        <w:rPr>
-          <w:rStyle w:val="HTMLCode"/>
-        </w:rPr>
-        <w:t xml:space="preserve"> /home/user/</w:t>
-      </w:r>
-      <w:proofErr w:type="spellStart"/>
-      <w:r>
-        <w:rPr>
-          <w:rStyle w:val="HTMLCode"/>
-        </w:rPr>
-        <w:t>testdir</w:t>
-      </w:r>
-      <w:proofErr w:type="spellEnd"/>
+        <w:t>mkdir /home/user/testdir</w:t>
+      </w:r>
     </w:p>
     <w:p>
       <w:pPr>
@@ -7212,33 +6294,11 @@
       <w:pPr>
         <w:pStyle w:val="Code"/>
       </w:pPr>
-      <w:proofErr w:type="spellStart"/>
       <w:r>
         <w:rPr>
           <w:rStyle w:val="HTMLCode"/>
         </w:rPr>
-        <w:t>sshfs</w:t>
-      </w:r>
-      <w:proofErr w:type="spellEnd"/>
-      <w:r>
-        <w:rPr>
-          <w:rStyle w:val="HTMLCode"/>
-        </w:rPr>
-        <w:t xml:space="preserve"> user@server.com:/remote/</w:t>
-      </w:r>
-      <w:proofErr w:type="spellStart"/>
-      <w:r>
-        <w:rPr>
-          <w:rStyle w:val="HTMLCode"/>
-        </w:rPr>
-        <w:t>dir</w:t>
-      </w:r>
-      <w:proofErr w:type="spellEnd"/>
-      <w:r>
-        <w:rPr>
-          <w:rStyle w:val="HTMLCode"/>
-        </w:rPr>
-        <w:t xml:space="preserve"> /home/user/test</w:t>
+        <w:t>sshfs user@server.com:/remote/dir /home/user/test</w:t>
       </w:r>
     </w:p>
     <w:p>
@@ -7256,54 +6316,19 @@
         <w:t xml:space="preserve">When you’re done - </w:t>
       </w:r>
       <w:r>
-        <w:t xml:space="preserve">"unlink" the </w:t>
-      </w:r>
-      <w:proofErr w:type="spellStart"/>
-      <w:r>
-        <w:t>dirs</w:t>
-      </w:r>
-      <w:proofErr w:type="spellEnd"/>
+        <w:t>"unlink" the dirs</w:t>
+      </w:r>
     </w:p>
     <w:p>
       <w:pPr>
         <w:pStyle w:val="Code"/>
       </w:pPr>
-      <w:proofErr w:type="spellStart"/>
       <w:r>
         <w:rPr>
           <w:rStyle w:val="HTMLCode"/>
         </w:rPr>
-        <w:t>fusermount</w:t>
-      </w:r>
-      <w:proofErr w:type="spellEnd"/>
-      <w:r>
-        <w:rPr>
-          <w:rStyle w:val="HTMLCode"/>
-        </w:rPr>
-        <w:t xml:space="preserve"> -u /home/</w:t>
-      </w:r>
-      <w:proofErr w:type="spellStart"/>
-      <w:r>
-        <w:rPr>
-          <w:rStyle w:val="HTMLCode"/>
-        </w:rPr>
-        <w:t>youruser</w:t>
-      </w:r>
-      <w:proofErr w:type="spellEnd"/>
-      <w:r>
-        <w:rPr>
-          <w:rStyle w:val="HTMLCode"/>
-        </w:rPr>
-        <w:t>/</w:t>
-      </w:r>
-      <w:proofErr w:type="spellStart"/>
-      <w:r>
-        <w:rPr>
-          <w:rStyle w:val="HTMLCode"/>
-        </w:rPr>
-        <w:t>remotecomp</w:t>
-      </w:r>
-      <w:proofErr w:type="spellEnd"/>
+        <w:t>fusermount -u /home/youruser/remotecomp</w:t>
+      </w:r>
     </w:p>
     <w:p>
       <w:pPr>
@@ -7353,7 +6378,6 @@
         <w:rPr>
           <w:lang w:val="en-AU"/>
         </w:rPr>
-        <w:lastRenderedPageBreak/>
         <w:t>Samba</w:t>
       </w:r>
       <w:bookmarkEnd w:id="13"/>
@@ -7472,21 +6496,7 @@
         <w:rPr>
           <w:lang w:val="en-AU"/>
         </w:rPr>
-        <w:t xml:space="preserve">you’ll need to use in the </w:t>
-      </w:r>
-      <w:proofErr w:type="spellStart"/>
-      <w:r>
-        <w:rPr>
-          <w:lang w:val="en-AU"/>
-        </w:rPr>
-        <w:t>mount.cifs</w:t>
-      </w:r>
-      <w:proofErr w:type="spellEnd"/>
-      <w:r>
-        <w:rPr>
-          <w:lang w:val="en-AU"/>
-        </w:rPr>
-        <w:t xml:space="preserve"> command on Linux (see below).</w:t>
+        <w:t>you’ll need to use in the mount.cifs command on Linux (see below).</w:t>
       </w:r>
     </w:p>
     <w:p>
@@ -7515,134 +6525,44 @@
         <w:rPr>
           <w:rStyle w:val="HTMLCode"/>
         </w:rPr>
+        <w:t>$ sudo apt-get install cifs-utils</w:t>
+      </w:r>
+    </w:p>
+    <w:p>
+      <w:pPr>
+        <w:pStyle w:val="Code"/>
+      </w:pPr>
+      <w:r>
+        <w:t>$ mkdir ~/&lt;share-dir&gt;</w:t>
+      </w:r>
+    </w:p>
+    <w:p>
+      <w:pPr>
+        <w:pStyle w:val="Code"/>
+      </w:pPr>
+      <w:r>
+        <w:rPr>
+          <w:rStyle w:val="HTMLCode"/>
+        </w:rPr>
         <w:t xml:space="preserve">$ </w:t>
       </w:r>
-      <w:proofErr w:type="spellStart"/>
       <w:r>
         <w:rPr>
           <w:rStyle w:val="HTMLCode"/>
         </w:rPr>
-        <w:t>sudo</w:t>
-      </w:r>
-      <w:proofErr w:type="spellEnd"/>
+        <w:t xml:space="preserve">sudo mount.cifs </w:t>
+      </w:r>
       <w:r>
         <w:rPr>
           <w:rStyle w:val="HTMLCode"/>
         </w:rPr>
-        <w:t xml:space="preserve"> apt-get install </w:t>
-      </w:r>
-      <w:proofErr w:type="spellStart"/>
+        <w:t>&lt;windows-share-folder-path</w:t>
+      </w:r>
       <w:r>
         <w:rPr>
           <w:rStyle w:val="HTMLCode"/>
         </w:rPr>
-        <w:t>cifs-utils</w:t>
-      </w:r>
-      <w:proofErr w:type="spellEnd"/>
-    </w:p>
-    <w:p>
-      <w:pPr>
-        <w:pStyle w:val="Code"/>
-      </w:pPr>
-      <w:r>
-        <w:t xml:space="preserve">$ </w:t>
-      </w:r>
-      <w:proofErr w:type="spellStart"/>
-      <w:r>
-        <w:t>mkdir</w:t>
-      </w:r>
-      <w:proofErr w:type="spellEnd"/>
-      <w:r>
-        <w:t xml:space="preserve"> ~/&lt;share-</w:t>
-      </w:r>
-      <w:proofErr w:type="spellStart"/>
-      <w:r>
-        <w:t>dir</w:t>
-      </w:r>
-      <w:proofErr w:type="spellEnd"/>
-      <w:r>
-        <w:t>&gt;</w:t>
-      </w:r>
-    </w:p>
-    <w:p>
-      <w:pPr>
-        <w:pStyle w:val="Code"/>
-      </w:pPr>
-      <w:r>
-        <w:rPr>
-          <w:rStyle w:val="HTMLCode"/>
-        </w:rPr>
-        <w:t xml:space="preserve">$ </w:t>
-      </w:r>
-      <w:proofErr w:type="spellStart"/>
-      <w:r>
-        <w:rPr>
-          <w:rStyle w:val="HTMLCode"/>
-        </w:rPr>
-        <w:t>sudo</w:t>
-      </w:r>
-      <w:proofErr w:type="spellEnd"/>
-      <w:r>
-        <w:rPr>
-          <w:rStyle w:val="HTMLCode"/>
-        </w:rPr>
-        <w:t xml:space="preserve"> </w:t>
-      </w:r>
-      <w:proofErr w:type="spellStart"/>
-      <w:proofErr w:type="gramStart"/>
-      <w:r>
-        <w:rPr>
-          <w:rStyle w:val="HTMLCode"/>
-        </w:rPr>
-        <w:t>mount.cifs</w:t>
-      </w:r>
-      <w:proofErr w:type="spellEnd"/>
-      <w:proofErr w:type="gramEnd"/>
-      <w:r>
-        <w:rPr>
-          <w:rStyle w:val="HTMLCode"/>
-        </w:rPr>
-        <w:t xml:space="preserve"> </w:t>
-      </w:r>
-      <w:r>
-        <w:rPr>
-          <w:rStyle w:val="HTMLCode"/>
-        </w:rPr>
-        <w:t>&lt;windows-share-folder-path</w:t>
-      </w:r>
-      <w:r>
-        <w:rPr>
-          <w:rStyle w:val="HTMLCode"/>
-        </w:rPr>
-        <w:t>&gt; /home/&lt;</w:t>
-      </w:r>
-      <w:proofErr w:type="spellStart"/>
-      <w:r>
-        <w:rPr>
-          <w:rStyle w:val="HTMLCode"/>
-        </w:rPr>
-        <w:t>linux</w:t>
-      </w:r>
-      <w:proofErr w:type="spellEnd"/>
-      <w:r>
-        <w:rPr>
-          <w:rStyle w:val="HTMLCode"/>
-        </w:rPr>
-        <w:t>-user&gt;/&lt;share-</w:t>
-      </w:r>
-      <w:proofErr w:type="spellStart"/>
-      <w:r>
-        <w:rPr>
-          <w:rStyle w:val="HTMLCode"/>
-        </w:rPr>
-        <w:t>dir</w:t>
-      </w:r>
-      <w:proofErr w:type="spellEnd"/>
-      <w:r>
-        <w:rPr>
-          <w:rStyle w:val="HTMLCode"/>
-        </w:rPr>
-        <w:t>&gt; -o user=&lt;windows-user-name&gt;</w:t>
+        <w:t>&gt; /home/&lt;linux-user&gt;/&lt;share-dir&gt; -o user=&lt;windows-user-name&gt;</w:t>
       </w:r>
     </w:p>
     <w:p>
@@ -7669,33 +6589,17 @@
         <w:br/>
         <w:t xml:space="preserve">NOTE: you must have administrator permissions to copy/access the folder. Therefore, use </w:t>
       </w:r>
-      <w:proofErr w:type="spellStart"/>
       <w:r>
         <w:rPr>
           <w:rStyle w:val="CodeChar"/>
         </w:rPr>
         <w:t>sudo</w:t>
       </w:r>
-      <w:proofErr w:type="spellEnd"/>
-      <w:r>
-        <w:rPr>
-          <w:lang w:val="en-AU"/>
-        </w:rPr>
-        <w:t xml:space="preserve"> for the </w:t>
-      </w:r>
-      <w:proofErr w:type="spellStart"/>
-      <w:r>
-        <w:rPr>
-          <w:lang w:val="en-AU"/>
-        </w:rPr>
-        <w:t>linux</w:t>
-      </w:r>
-      <w:proofErr w:type="spellEnd"/>
-      <w:r>
-        <w:rPr>
-          <w:lang w:val="en-AU"/>
-        </w:rPr>
-        <w:t xml:space="preserve"> commands.</w:t>
+      <w:r>
+        <w:rPr>
+          <w:lang w:val="en-AU"/>
+        </w:rPr>
+        <w:t xml:space="preserve"> for the linux commands.</w:t>
       </w:r>
     </w:p>
     <w:p>
@@ -7710,7 +6614,6 @@
         <w:rPr>
           <w:lang w:val="en-AU"/>
         </w:rPr>
-        <w:lastRenderedPageBreak/>
         <w:t>VIM</w:t>
       </w:r>
       <w:bookmarkEnd w:id="14"/>
@@ -7748,21 +6651,7 @@
         <w:rPr>
           <w:lang w:val="en-AU"/>
         </w:rPr>
-        <w:t xml:space="preserve"> </w:t>
-      </w:r>
-      <w:proofErr w:type="spellStart"/>
-      <w:r>
-        <w:rPr>
-          <w:lang w:val="en-AU"/>
-        </w:rPr>
-        <w:t>i</w:t>
-      </w:r>
-      <w:proofErr w:type="spellEnd"/>
-      <w:r>
-        <w:rPr>
-          <w:lang w:val="en-AU"/>
-        </w:rPr>
-        <w:t xml:space="preserve"> – go into insert mode</w:t>
+        <w:t xml:space="preserve"> i – go into insert mode</w:t>
       </w:r>
     </w:p>
     <w:p>
@@ -8117,7 +7006,6 @@
                 <w:lang w:eastAsia="en-AU"/>
               </w:rPr>
             </w:pPr>
-            <w:proofErr w:type="spellStart"/>
             <w:r>
               <w:rPr>
                 <w:rFonts w:asciiTheme="minorHAnsi" w:hAnsiTheme="minorHAnsi"/>
@@ -8125,17 +7013,7 @@
                 <w:szCs w:val="18"/>
                 <w:lang w:eastAsia="en-AU"/>
               </w:rPr>
-              <w:t>dw</w:t>
-            </w:r>
-            <w:proofErr w:type="spellEnd"/>
-            <w:r>
-              <w:rPr>
-                <w:rFonts w:asciiTheme="minorHAnsi" w:hAnsiTheme="minorHAnsi"/>
-                <w:sz w:val="18"/>
-                <w:szCs w:val="18"/>
-                <w:lang w:eastAsia="en-AU"/>
-              </w:rPr>
-              <w:t xml:space="preserve"> will delete a word.</w:t>
+              <w:t>dw will delete a word.</w:t>
             </w:r>
             <w:r>
               <w:rPr>
@@ -8207,23 +7085,13 @@
                 <w:szCs w:val="18"/>
               </w:rPr>
             </w:pPr>
-            <w:proofErr w:type="spellStart"/>
             <w:r>
               <w:rPr>
                 <w:rFonts w:asciiTheme="minorHAnsi" w:hAnsiTheme="minorHAnsi"/>
                 <w:sz w:val="18"/>
                 <w:szCs w:val="18"/>
               </w:rPr>
-              <w:t>dgg</w:t>
-            </w:r>
-            <w:proofErr w:type="spellEnd"/>
-            <w:r>
-              <w:rPr>
-                <w:rFonts w:asciiTheme="minorHAnsi" w:hAnsiTheme="minorHAnsi"/>
-                <w:sz w:val="18"/>
-                <w:szCs w:val="18"/>
-              </w:rPr>
-              <w:t xml:space="preserve"> will delete to the beginning of the file.</w:t>
+              <w:t>dgg will delete to the beginning of the file.</w:t>
             </w:r>
           </w:p>
           <w:p>
@@ -8240,23 +7108,13 @@
                 <w:lang w:val="en-AU"/>
               </w:rPr>
             </w:pPr>
-            <w:proofErr w:type="spellStart"/>
             <w:r>
               <w:rPr>
                 <w:rFonts w:asciiTheme="minorHAnsi" w:hAnsiTheme="minorHAnsi"/>
                 <w:sz w:val="18"/>
                 <w:szCs w:val="18"/>
               </w:rPr>
-              <w:t>dG</w:t>
-            </w:r>
-            <w:proofErr w:type="spellEnd"/>
-            <w:r>
-              <w:rPr>
-                <w:rFonts w:asciiTheme="minorHAnsi" w:hAnsiTheme="minorHAnsi"/>
-                <w:sz w:val="18"/>
-                <w:szCs w:val="18"/>
-              </w:rPr>
-              <w:t xml:space="preserve"> will delete to the end of the file.</w:t>
+              <w:t>dG will delete to the end of the file.</w:t>
             </w:r>
           </w:p>
         </w:tc>
@@ -8852,18 +7710,8 @@
                 <w:sz w:val="18"/>
                 <w:szCs w:val="18"/>
               </w:rPr>
-              <w:t>:%s/text/replacement text/</w:t>
-            </w:r>
-            <w:proofErr w:type="spellStart"/>
-            <w:r>
-              <w:rPr>
-                <w:rStyle w:val="Emphasis"/>
-                <w:sz w:val="18"/>
-                <w:szCs w:val="18"/>
-              </w:rPr>
-              <w:t>gc</w:t>
-            </w:r>
-            <w:proofErr w:type="spellEnd"/>
+              <w:t>:%s/text/replacement text/gc</w:t>
+            </w:r>
           </w:p>
         </w:tc>
         <w:tc>
@@ -8983,7 +7831,6 @@
                 <w:lang w:val="en-AU"/>
               </w:rPr>
             </w:pPr>
-            <w:proofErr w:type="spellStart"/>
             <w:r>
               <w:rPr>
                 <w:rFonts w:asciiTheme="minorHAnsi" w:hAnsiTheme="minorHAnsi"/>
@@ -8991,17 +7838,7 @@
                 <w:szCs w:val="18"/>
                 <w:lang w:val="en-AU"/>
               </w:rPr>
-              <w:t>Goto</w:t>
-            </w:r>
-            <w:proofErr w:type="spellEnd"/>
-            <w:r>
-              <w:rPr>
-                <w:rFonts w:asciiTheme="minorHAnsi" w:hAnsiTheme="minorHAnsi"/>
-                <w:sz w:val="18"/>
-                <w:szCs w:val="18"/>
-                <w:lang w:val="en-AU"/>
-              </w:rPr>
-              <w:t xml:space="preserve"> end of file</w:t>
+              <w:t>Goto end of file</w:t>
             </w:r>
           </w:p>
         </w:tc>
@@ -9082,7 +7919,6 @@
                 <w:lang w:val="en-AU"/>
               </w:rPr>
             </w:pPr>
-            <w:proofErr w:type="spellStart"/>
             <w:r>
               <w:rPr>
                 <w:rFonts w:asciiTheme="minorHAnsi" w:hAnsiTheme="minorHAnsi"/>
@@ -9090,17 +7926,7 @@
                 <w:szCs w:val="18"/>
                 <w:lang w:val="en-AU"/>
               </w:rPr>
-              <w:t>Goto</w:t>
-            </w:r>
-            <w:proofErr w:type="spellEnd"/>
-            <w:r>
-              <w:rPr>
-                <w:rFonts w:asciiTheme="minorHAnsi" w:hAnsiTheme="minorHAnsi"/>
-                <w:sz w:val="18"/>
-                <w:szCs w:val="18"/>
-                <w:lang w:val="en-AU"/>
-              </w:rPr>
-              <w:t xml:space="preserve"> start of file</w:t>
+              <w:t>Goto start of file</w:t>
             </w:r>
           </w:p>
         </w:tc>
@@ -9162,27 +7988,7 @@
                 <w:szCs w:val="18"/>
                 <w:lang w:val="en-AU"/>
               </w:rPr>
-              <w:t>&lt;</w:t>
-            </w:r>
-            <w:proofErr w:type="spellStart"/>
-            <w:r>
-              <w:rPr>
-                <w:rFonts w:asciiTheme="minorHAnsi" w:hAnsiTheme="minorHAnsi"/>
-                <w:sz w:val="18"/>
-                <w:szCs w:val="18"/>
-                <w:lang w:val="en-AU"/>
-              </w:rPr>
-              <w:t>num</w:t>
-            </w:r>
-            <w:proofErr w:type="spellEnd"/>
-            <w:r>
-              <w:rPr>
-                <w:rFonts w:asciiTheme="minorHAnsi" w:hAnsiTheme="minorHAnsi"/>
-                <w:sz w:val="18"/>
-                <w:szCs w:val="18"/>
-                <w:lang w:val="en-AU"/>
-              </w:rPr>
-              <w:t>&gt;G</w:t>
+              <w:t>&lt;num&gt;G</w:t>
             </w:r>
           </w:p>
         </w:tc>
@@ -9201,7 +8007,6 @@
                 <w:lang w:val="en-AU"/>
               </w:rPr>
             </w:pPr>
-            <w:proofErr w:type="spellStart"/>
             <w:r>
               <w:rPr>
                 <w:rFonts w:asciiTheme="minorHAnsi" w:hAnsiTheme="minorHAnsi"/>
@@ -9209,37 +8014,7 @@
                 <w:szCs w:val="18"/>
                 <w:lang w:val="en-AU"/>
               </w:rPr>
-              <w:t>Goto</w:t>
-            </w:r>
-            <w:proofErr w:type="spellEnd"/>
-            <w:r>
-              <w:rPr>
-                <w:rFonts w:asciiTheme="minorHAnsi" w:hAnsiTheme="minorHAnsi"/>
-                <w:sz w:val="18"/>
-                <w:szCs w:val="18"/>
-                <w:lang w:val="en-AU"/>
-              </w:rPr>
-              <w:t xml:space="preserve"> line number &lt;</w:t>
-            </w:r>
-            <w:proofErr w:type="spellStart"/>
-            <w:r>
-              <w:rPr>
-                <w:rFonts w:asciiTheme="minorHAnsi" w:hAnsiTheme="minorHAnsi"/>
-                <w:sz w:val="18"/>
-                <w:szCs w:val="18"/>
-                <w:lang w:val="en-AU"/>
-              </w:rPr>
-              <w:t>num</w:t>
-            </w:r>
-            <w:proofErr w:type="spellEnd"/>
-            <w:r>
-              <w:rPr>
-                <w:rFonts w:asciiTheme="minorHAnsi" w:hAnsiTheme="minorHAnsi"/>
-                <w:sz w:val="18"/>
-                <w:szCs w:val="18"/>
-                <w:lang w:val="en-AU"/>
-              </w:rPr>
-              <w:t>&gt;</w:t>
+              <w:t>Goto line number &lt;num&gt;</w:t>
             </w:r>
           </w:p>
         </w:tc>
@@ -9258,7 +8033,6 @@
                 <w:lang w:val="en-AU"/>
               </w:rPr>
             </w:pPr>
-            <w:proofErr w:type="gramStart"/>
             <w:r>
               <w:rPr>
                 <w:rFonts w:asciiTheme="minorHAnsi" w:hAnsiTheme="minorHAnsi"/>
@@ -9268,7 +8042,6 @@
               </w:rPr>
               <w:t>:q</w:t>
             </w:r>
-            <w:proofErr w:type="gramEnd"/>
           </w:p>
         </w:tc>
         <w:tc>
@@ -9348,7 +8121,6 @@
                 <w:lang w:val="en-AU"/>
               </w:rPr>
             </w:pPr>
-            <w:proofErr w:type="gramStart"/>
             <w:r>
               <w:rPr>
                 <w:rFonts w:asciiTheme="minorHAnsi" w:hAnsiTheme="minorHAnsi"/>
@@ -9358,7 +8130,6 @@
               </w:rPr>
               <w:t>:</w:t>
             </w:r>
-            <w:proofErr w:type="spellStart"/>
             <w:r>
               <w:rPr>
                 <w:rFonts w:asciiTheme="minorHAnsi" w:hAnsiTheme="minorHAnsi"/>
@@ -9368,8 +8139,6 @@
               </w:rPr>
               <w:t>sq</w:t>
             </w:r>
-            <w:proofErr w:type="spellEnd"/>
-            <w:proofErr w:type="gramEnd"/>
           </w:p>
         </w:tc>
         <w:tc>
@@ -9412,7 +8181,6 @@
         <w:rPr>
           <w:lang w:val="en-AU"/>
         </w:rPr>
-        <w:lastRenderedPageBreak/>
         <w:t>Shell Script</w:t>
       </w:r>
       <w:r>
@@ -9478,16 +8246,8 @@
         <w:rPr>
           <w:lang w:val="en-AU"/>
         </w:rPr>
-        <w:t>Open ~/.</w:t>
-      </w:r>
-      <w:proofErr w:type="spellStart"/>
-      <w:r>
-        <w:rPr>
-          <w:lang w:val="en-AU"/>
-        </w:rPr>
-        <w:t>bash_profile</w:t>
-      </w:r>
-      <w:proofErr w:type="spellEnd"/>
+        <w:t>Open ~/.bash_profile</w:t>
+      </w:r>
     </w:p>
     <w:p>
       <w:pPr>
@@ -9514,21 +8274,7 @@
         <w:rPr>
           <w:lang w:val="en-AU"/>
         </w:rPr>
-        <w:t>alias &lt;</w:t>
-      </w:r>
-      <w:proofErr w:type="spellStart"/>
-      <w:r>
-        <w:rPr>
-          <w:lang w:val="en-AU"/>
-        </w:rPr>
-        <w:t>new_alias</w:t>
-      </w:r>
-      <w:proofErr w:type="spellEnd"/>
-      <w:r>
-        <w:rPr>
-          <w:lang w:val="en-AU"/>
-        </w:rPr>
-        <w:t>&gt;=’&lt;full command&gt;’</w:t>
+        <w:t>alias &lt;new_alias&gt;=’&lt;full command&gt;’</w:t>
       </w:r>
     </w:p>
     <w:p>
@@ -9558,21 +8304,7 @@
         <w:rPr>
           <w:lang w:val="en-AU"/>
         </w:rPr>
-        <w:t>alias l='ls -</w:t>
-      </w:r>
-      <w:proofErr w:type="spellStart"/>
-      <w:r>
-        <w:rPr>
-          <w:lang w:val="en-AU"/>
-        </w:rPr>
-        <w:t>lah</w:t>
-      </w:r>
-      <w:proofErr w:type="spellEnd"/>
-      <w:r>
-        <w:rPr>
-          <w:lang w:val="en-AU"/>
-        </w:rPr>
-        <w:t>'</w:t>
+        <w:t>alias l='ls -lah'</w:t>
       </w:r>
     </w:p>
     <w:p>
@@ -9682,16 +8414,8 @@
         <w:rPr>
           <w:lang w:val="en-AU"/>
         </w:rPr>
-        <w:t>Save the script as &lt;name&gt;.</w:t>
-      </w:r>
-      <w:proofErr w:type="spellStart"/>
-      <w:r>
-        <w:rPr>
-          <w:lang w:val="en-AU"/>
-        </w:rPr>
-        <w:t>sh</w:t>
-      </w:r>
-      <w:proofErr w:type="spellEnd"/>
+        <w:t>Save the script as &lt;name&gt;.sh</w:t>
+      </w:r>
     </w:p>
     <w:p>
       <w:pPr>
@@ -9707,19 +8431,11 @@
         </w:rPr>
         <w:t xml:space="preserve">Mark the file as executable: </w:t>
       </w:r>
-      <w:proofErr w:type="spellStart"/>
       <w:r>
         <w:rPr>
           <w:rStyle w:val="CodeChar"/>
         </w:rPr>
-        <w:t>chmod</w:t>
-      </w:r>
-      <w:proofErr w:type="spellEnd"/>
-      <w:r>
-        <w:rPr>
-          <w:rStyle w:val="CodeChar"/>
-        </w:rPr>
-        <w:t xml:space="preserve"> +x </w:t>
+        <w:t xml:space="preserve">chmod +x </w:t>
       </w:r>
       <w:r>
         <w:rPr>
@@ -9767,30 +8483,8 @@
         <w:rPr>
           <w:rStyle w:val="CodeChar"/>
         </w:rPr>
-        <w:t xml:space="preserve">$ </w:t>
-      </w:r>
-      <w:proofErr w:type="spellStart"/>
-      <w:r>
-        <w:rPr>
-          <w:rStyle w:val="CodeChar"/>
-        </w:rPr>
-        <w:t>sh</w:t>
-      </w:r>
-      <w:proofErr w:type="spellEnd"/>
-      <w:r>
-        <w:rPr>
-          <w:rStyle w:val="CodeChar"/>
-        </w:rPr>
-        <w:t xml:space="preserve"> &lt;name&gt;.</w:t>
-      </w:r>
-      <w:proofErr w:type="spellStart"/>
-      <w:r>
-        <w:rPr>
-          <w:rStyle w:val="CodeChar"/>
-        </w:rPr>
-        <w:t>sh</w:t>
-      </w:r>
-      <w:proofErr w:type="spellEnd"/>
+        <w:t>$ sh &lt;name&gt;.sh</w:t>
+      </w:r>
     </w:p>
     <w:p>
       <w:pPr>
@@ -9847,35 +8541,7 @@
         <w:rPr>
           <w:lang w:val="en-AU"/>
         </w:rPr>
-        <w:t>Variable names are $&lt;</w:t>
-      </w:r>
-      <w:proofErr w:type="spellStart"/>
-      <w:r>
-        <w:rPr>
-          <w:lang w:val="en-AU"/>
-        </w:rPr>
-        <w:t>varname</w:t>
-      </w:r>
-      <w:proofErr w:type="spellEnd"/>
-      <w:r>
-        <w:rPr>
-          <w:lang w:val="en-AU"/>
-        </w:rPr>
-        <w:t>&gt;, not %&lt;</w:t>
-      </w:r>
-      <w:proofErr w:type="spellStart"/>
-      <w:r>
-        <w:rPr>
-          <w:lang w:val="en-AU"/>
-        </w:rPr>
-        <w:t>varname</w:t>
-      </w:r>
-      <w:proofErr w:type="spellEnd"/>
-      <w:r>
-        <w:rPr>
-          <w:lang w:val="en-AU"/>
-        </w:rPr>
-        <w:t>&gt;%</w:t>
+        <w:t>Variable names are $&lt;varname&gt;, not %&lt;varname&gt;%</w:t>
       </w:r>
     </w:p>
     <w:p>
@@ -10249,7 +8915,6 @@
                 <w:rStyle w:val="pun"/>
                 <w:rFonts w:asciiTheme="minorHAnsi" w:hAnsiTheme="minorHAnsi"/>
               </w:rPr>
-              <w:lastRenderedPageBreak/>
               <w:t>./</w:t>
             </w:r>
             <w:r>
@@ -10461,7 +9126,6 @@
                 <w:szCs w:val="20"/>
                 <w:lang w:val="en-AU"/>
               </w:rPr>
-              <w:lastRenderedPageBreak/>
               <w:t>[</w:t>
             </w:r>
             <w:r>
@@ -10722,41 +9386,13 @@
                 <w:lang w:val="en-AU"/>
               </w:rPr>
             </w:pPr>
-            <w:proofErr w:type="spellStart"/>
             <w:r>
               <w:rPr>
                 <w:rFonts w:asciiTheme="minorHAnsi" w:hAnsiTheme="minorHAnsi"/>
                 <w:szCs w:val="20"/>
                 <w:lang w:val="en-AU"/>
               </w:rPr>
-              <w:t>My_</w:t>
-            </w:r>
-            <w:proofErr w:type="gramStart"/>
-            <w:r>
-              <w:rPr>
-                <w:rFonts w:asciiTheme="minorHAnsi" w:hAnsiTheme="minorHAnsi"/>
-                <w:szCs w:val="20"/>
-                <w:lang w:val="en-AU"/>
-              </w:rPr>
-              <w:t>func</w:t>
-            </w:r>
-            <w:proofErr w:type="spellEnd"/>
-            <w:r>
-              <w:rPr>
-                <w:rFonts w:asciiTheme="minorHAnsi" w:hAnsiTheme="minorHAnsi"/>
-                <w:szCs w:val="20"/>
-                <w:lang w:val="en-AU"/>
-              </w:rPr>
-              <w:t>(</w:t>
-            </w:r>
-            <w:proofErr w:type="gramEnd"/>
-            <w:r>
-              <w:rPr>
-                <w:rFonts w:asciiTheme="minorHAnsi" w:hAnsiTheme="minorHAnsi"/>
-                <w:szCs w:val="20"/>
-                <w:lang w:val="en-AU"/>
-              </w:rPr>
-              <w:t>) {….}</w:t>
+              <w:t>My_func() {….}</w:t>
             </w:r>
           </w:p>
           <w:p>
@@ -10786,41 +9422,13 @@
                 <w:lang w:val="en-AU"/>
               </w:rPr>
             </w:pPr>
-            <w:proofErr w:type="spellStart"/>
             <w:r>
               <w:rPr>
                 <w:rFonts w:asciiTheme="minorHAnsi" w:hAnsiTheme="minorHAnsi"/>
                 <w:szCs w:val="20"/>
                 <w:lang w:val="en-AU"/>
               </w:rPr>
-              <w:t>My_func</w:t>
-            </w:r>
-            <w:proofErr w:type="spellEnd"/>
-            <w:r>
-              <w:rPr>
-                <w:rFonts w:asciiTheme="minorHAnsi" w:hAnsiTheme="minorHAnsi"/>
-                <w:szCs w:val="20"/>
-                <w:lang w:val="en-AU"/>
-              </w:rPr>
-              <w:t xml:space="preserve"> &lt;</w:t>
-            </w:r>
-            <w:proofErr w:type="spellStart"/>
-            <w:r>
-              <w:rPr>
-                <w:rFonts w:asciiTheme="minorHAnsi" w:hAnsiTheme="minorHAnsi"/>
-                <w:szCs w:val="20"/>
-                <w:lang w:val="en-AU"/>
-              </w:rPr>
-              <w:t>args</w:t>
-            </w:r>
-            <w:proofErr w:type="spellEnd"/>
-            <w:r>
-              <w:rPr>
-                <w:rFonts w:asciiTheme="minorHAnsi" w:hAnsiTheme="minorHAnsi"/>
-                <w:szCs w:val="20"/>
-                <w:lang w:val="en-AU"/>
-              </w:rPr>
-              <w:t>&gt;</w:t>
+              <w:t>My_func &lt;args&gt;</w:t>
             </w:r>
           </w:p>
         </w:tc>
@@ -11604,7 +10212,6 @@
         <w:rPr>
           <w:lang w:val="en-AU"/>
         </w:rPr>
-        <w:lastRenderedPageBreak/>
         <w:t>Scheduling</w:t>
       </w:r>
       <w:bookmarkEnd w:id="20"/>
@@ -11677,15 +10284,7 @@
         </w:r>
       </w:hyperlink>
       <w:r>
-        <w:t xml:space="preserve">. People who set up and maintain software environments use </w:t>
-      </w:r>
-      <w:proofErr w:type="spellStart"/>
-      <w:r>
-        <w:t>cron</w:t>
-      </w:r>
-      <w:proofErr w:type="spellEnd"/>
-      <w:r>
-        <w:t xml:space="preserve"> to schedule jobs (commands or </w:t>
+        <w:t xml:space="preserve">. People who set up and maintain software environments use cron to schedule jobs (commands or </w:t>
       </w:r>
       <w:hyperlink r:id="rId16" w:tooltip="Shell script" w:history="1">
         <w:r>
@@ -11725,7 +10324,6 @@
       <w:pPr>
         <w:pStyle w:val="Body"/>
       </w:pPr>
-      <w:proofErr w:type="spellStart"/>
       <w:r>
         <w:rPr>
           <w:i/>
@@ -11733,7 +10331,6 @@
         </w:rPr>
         <w:t>cron</w:t>
       </w:r>
-      <w:proofErr w:type="spellEnd"/>
       <w:r>
         <w:t xml:space="preserve"> is most suitable for scheduling repetitive tasks. Scheduling one-time tasks is often more easily accomplished using the associated </w:t>
       </w:r>
@@ -11771,7 +10368,6 @@
         <w:rPr>
           <w:lang w:val="en-AU"/>
         </w:rPr>
-        <w:lastRenderedPageBreak/>
         <w:t>Tools</w:t>
       </w:r>
     </w:p>
@@ -11782,33 +10378,17 @@
           <w:lang w:val="en-AU"/>
         </w:rPr>
       </w:pPr>
-      <w:proofErr w:type="spellStart"/>
       <w:r>
         <w:rPr>
           <w:lang w:val="en-AU"/>
         </w:rPr>
         <w:t>Netcat</w:t>
       </w:r>
-      <w:proofErr w:type="spellEnd"/>
-      <w:r>
-        <w:rPr>
-          <w:lang w:val="en-AU"/>
-        </w:rPr>
-        <w:t xml:space="preserve"> (</w:t>
-      </w:r>
-      <w:proofErr w:type="spellStart"/>
-      <w:r>
-        <w:rPr>
-          <w:lang w:val="en-AU"/>
-        </w:rPr>
-        <w:t>nc</w:t>
-      </w:r>
-      <w:proofErr w:type="spellEnd"/>
-      <w:r>
-        <w:rPr>
-          <w:lang w:val="en-AU"/>
-        </w:rPr>
-        <w:t>)</w:t>
+      <w:r>
+        <w:rPr>
+          <w:lang w:val="en-AU"/>
+        </w:rPr>
+        <w:t xml:space="preserve"> (nc)</w:t>
       </w:r>
     </w:p>
     <w:p>
@@ -11888,21 +10468,7 @@
         <w:rPr>
           <w:lang w:val="en-AU"/>
         </w:rPr>
-        <w:t xml:space="preserve">elnet, </w:t>
-      </w:r>
-      <w:proofErr w:type="spellStart"/>
-      <w:r>
-        <w:rPr>
-          <w:lang w:val="en-AU"/>
-        </w:rPr>
-        <w:t>nc</w:t>
-      </w:r>
-      <w:proofErr w:type="spellEnd"/>
-      <w:r>
-        <w:rPr>
-          <w:lang w:val="en-AU"/>
-        </w:rPr>
-        <w:t xml:space="preserve"> scripts</w:t>
+        <w:t>elnet, nc scripts</w:t>
       </w:r>
       <w:r>
         <w:rPr>
@@ -11914,21 +10480,7 @@
         <w:rPr>
           <w:lang w:val="en-AU"/>
         </w:rPr>
-        <w:t xml:space="preserve">nicely, and separates error messages onto standard error instead of sending them to standard output, as </w:t>
-      </w:r>
-      <w:proofErr w:type="gramStart"/>
-      <w:r>
-        <w:rPr>
-          <w:lang w:val="en-AU"/>
-        </w:rPr>
-        <w:t>telnet(</w:t>
-      </w:r>
-      <w:proofErr w:type="gramEnd"/>
-      <w:r>
-        <w:rPr>
-          <w:lang w:val="en-AU"/>
-        </w:rPr>
-        <w:t>1) does with some.</w:t>
+        <w:t>nicely, and separates error messages onto standard error instead of sending them to standard output, as telnet(1) does with some.</w:t>
       </w:r>
     </w:p>
     <w:p>
@@ -11936,7 +10488,6 @@
         <w:pStyle w:val="Heading1"/>
       </w:pPr>
       <w:r>
-        <w:lastRenderedPageBreak/>
         <w:t>Coding</w:t>
       </w:r>
       <w:bookmarkEnd w:id="22"/>
@@ -11969,14 +10520,12 @@
         </w:rPr>
         <w:t xml:space="preserve"> compiler: </w:t>
       </w:r>
-      <w:proofErr w:type="spellStart"/>
       <w:r>
         <w:rPr>
           <w:lang w:val="en-AU"/>
         </w:rPr>
         <w:t>gcc</w:t>
       </w:r>
-      <w:proofErr w:type="spellEnd"/>
     </w:p>
     <w:p>
       <w:pPr>
@@ -11985,28 +10534,12 @@
           <w:lang w:val="en-AU"/>
         </w:rPr>
       </w:pPr>
-      <w:proofErr w:type="spellStart"/>
-      <w:r>
-        <w:rPr>
-          <w:lang w:val="en-AU"/>
-        </w:rPr>
-        <w:t>Binutils</w:t>
-      </w:r>
-      <w:proofErr w:type="spellEnd"/>
-      <w:r>
-        <w:rPr>
-          <w:lang w:val="en-AU"/>
-        </w:rPr>
-        <w:t xml:space="preserve">: </w:t>
-      </w:r>
-      <w:proofErr w:type="spellStart"/>
-      <w:r>
-        <w:rPr>
-          <w:lang w:val="en-AU"/>
-        </w:rPr>
-        <w:t>ld</w:t>
-      </w:r>
-      <w:proofErr w:type="spellEnd"/>
+      <w:r>
+        <w:rPr>
+          <w:lang w:val="en-AU"/>
+        </w:rPr>
+        <w:t>Binutils: ld</w:t>
+      </w:r>
     </w:p>
     <w:p>
       <w:pPr>
@@ -12031,99 +10564,69 @@
           <w:lang w:eastAsia="en-AU"/>
         </w:rPr>
       </w:pPr>
-      <w:proofErr w:type="spellStart"/>
       <w:r>
         <w:rPr>
           <w:lang w:eastAsia="en-AU"/>
         </w:rPr>
-        <w:t>gcc</w:t>
-      </w:r>
-      <w:proofErr w:type="spellEnd"/>
+        <w:t xml:space="preserve">gcc -o </w:t>
+      </w:r>
       <w:r>
         <w:rPr>
           <w:lang w:eastAsia="en-AU"/>
         </w:rPr>
-        <w:t xml:space="preserve"> -o </w:t>
+        <w:t>&lt;output file&gt;</w:t>
       </w:r>
       <w:r>
         <w:rPr>
           <w:lang w:eastAsia="en-AU"/>
         </w:rPr>
-        <w:t>&lt;output file&gt;</w:t>
+        <w:t xml:space="preserve"> </w:t>
       </w:r>
       <w:r>
         <w:rPr>
           <w:lang w:eastAsia="en-AU"/>
         </w:rPr>
+        <w:t>&lt;input source files&gt;</w:t>
+      </w:r>
+      <w:r>
+        <w:rPr>
+          <w:lang w:eastAsia="en-AU"/>
+        </w:rPr>
         <w:t xml:space="preserve"> </w:t>
       </w:r>
-      <w:r>
+    </w:p>
+    <w:p>
+      <w:pPr>
+        <w:pStyle w:val="Body"/>
         <w:rPr>
           <w:lang w:eastAsia="en-AU"/>
         </w:rPr>
-        <w:t>&lt;input source files&gt;</w:t>
-      </w:r>
+      </w:pPr>
       <w:r>
         <w:rPr>
           <w:lang w:eastAsia="en-AU"/>
         </w:rPr>
-        <w:t xml:space="preserve"> </w:t>
+        <w:t>for example:</w:t>
+      </w:r>
+    </w:p>
+    <w:p>
+      <w:pPr>
+        <w:pStyle w:val="Code"/>
+        <w:rPr>
+          <w:lang w:eastAsia="en-AU"/>
+        </w:rPr>
+      </w:pPr>
+      <w:r>
+        <w:rPr>
+          <w:lang w:eastAsia="en-AU"/>
+        </w:rPr>
+        <w:t xml:space="preserve">gcc -o hello hello.c </w:t>
       </w:r>
     </w:p>
     <w:p>
       <w:pPr>
         <w:pStyle w:val="Body"/>
         <w:rPr>
-          <w:lang w:eastAsia="en-AU"/>
-        </w:rPr>
-      </w:pPr>
-      <w:r>
-        <w:rPr>
-          <w:lang w:eastAsia="en-AU"/>
-        </w:rPr>
-        <w:t>for example:</w:t>
-      </w:r>
-    </w:p>
-    <w:p>
-      <w:pPr>
-        <w:pStyle w:val="Code"/>
-        <w:rPr>
-          <w:lang w:eastAsia="en-AU"/>
-        </w:rPr>
-      </w:pPr>
-      <w:proofErr w:type="spellStart"/>
-      <w:r>
-        <w:rPr>
-          <w:lang w:eastAsia="en-AU"/>
-        </w:rPr>
-        <w:t>gcc</w:t>
-      </w:r>
-      <w:proofErr w:type="spellEnd"/>
-      <w:r>
-        <w:rPr>
-          <w:lang w:eastAsia="en-AU"/>
-        </w:rPr>
-        <w:t xml:space="preserve"> -o hello </w:t>
-      </w:r>
-      <w:proofErr w:type="spellStart"/>
-      <w:r>
-        <w:rPr>
-          <w:lang w:eastAsia="en-AU"/>
-        </w:rPr>
-        <w:t>hello.c</w:t>
-      </w:r>
-      <w:proofErr w:type="spellEnd"/>
-      <w:r>
-        <w:rPr>
-          <w:lang w:eastAsia="en-AU"/>
-        </w:rPr>
-        <w:t xml:space="preserve"> </w:t>
-      </w:r>
-    </w:p>
-    <w:p>
-      <w:pPr>
-        <w:pStyle w:val="Body"/>
-        <w:rPr>
           <w:lang w:val="en-AU"/>
         </w:rPr>
       </w:pPr>
@@ -12140,7 +10643,6 @@
         <w:rPr>
           <w:lang w:val="en-AU"/>
         </w:rPr>
-        <w:lastRenderedPageBreak/>
         <w:t>Windows Subsystem for Linux</w:t>
       </w:r>
     </w:p>
@@ -12261,15 +10763,7 @@
         </w:numPr>
       </w:pPr>
       <w:r>
-        <w:t xml:space="preserve">Make </w:t>
-      </w:r>
-      <w:proofErr w:type="gramStart"/>
-      <w:r>
-        <w:t>sure  you</w:t>
-      </w:r>
-      <w:proofErr w:type="gramEnd"/>
-      <w:r>
-        <w:t xml:space="preserve"> have 64 bit windows 10</w:t>
+        <w:t>Make sure  you have 64 bit windows 10</w:t>
       </w:r>
     </w:p>
     <w:p>
@@ -12323,7 +10817,6 @@
         <w:rPr>
           <w:lang w:val="en-AU"/>
         </w:rPr>
-        <w:lastRenderedPageBreak/>
         <w:t>Embedded Linux</w:t>
       </w:r>
       <w:bookmarkEnd w:id="24"/>
@@ -12351,14 +10844,12 @@
           <w:lang w:val="en-AU"/>
         </w:rPr>
       </w:pPr>
-      <w:proofErr w:type="spellStart"/>
       <w:r>
         <w:rPr>
           <w:lang w:val="en-AU"/>
         </w:rPr>
         <w:t>UBoot</w:t>
       </w:r>
-      <w:proofErr w:type="spellEnd"/>
     </w:p>
     <w:p>
       <w:pPr>
@@ -12422,7 +10913,6 @@
       </w:pPr>
       <w:bookmarkStart w:id="27" w:name="_Toc471277045"/>
       <w:r>
-        <w:lastRenderedPageBreak/>
         <w:t>Embedded Linux and Copyright Law</w:t>
       </w:r>
       <w:bookmarkEnd w:id="27"/>
@@ -12447,13 +10937,8 @@
         </w:rPr>
         <w:t>L</w:t>
       </w:r>
-      <w:proofErr w:type="spellStart"/>
-      <w:r>
-        <w:t>ine</w:t>
-      </w:r>
-      <w:proofErr w:type="spellEnd"/>
-      <w:r>
-        <w:t>:</w:t>
+      <w:r>
+        <w:t>ine:</w:t>
       </w:r>
       <w:r>
         <w:rPr>
@@ -12684,7 +11169,6 @@
         <w:ind w:left="1440"/>
       </w:pPr>
       <w:r>
-        <w:lastRenderedPageBreak/>
         <w:t xml:space="preserve">1. </w:t>
       </w:r>
       <w:r>
@@ -18057,7 +16541,7 @@
     </w:rPrDefault>
     <w:pPrDefault/>
   </w:docDefaults>
-  <w:latentStyles w:defLockedState="0" w:defUIPriority="0" w:defSemiHidden="0" w:defUnhideWhenUsed="0" w:defQFormat="0" w:count="375">
+  <w:latentStyles w:defLockedState="0" w:defUIPriority="0" w:defSemiHidden="0" w:defUnhideWhenUsed="0" w:defQFormat="0" w:count="376">
     <w:lsdException w:name="Normal" w:qFormat="1"/>
     <w:lsdException w:name="heading 1" w:qFormat="1"/>
     <w:lsdException w:name="heading 2" w:semiHidden="1" w:unhideWhenUsed="1" w:qFormat="1"/>
@@ -18163,7 +16647,7 @@
     <w:lsdException w:name="HTML Sample" w:semiHidden="1" w:unhideWhenUsed="1"/>
     <w:lsdException w:name="HTML Typewriter" w:semiHidden="1" w:unhideWhenUsed="1"/>
     <w:lsdException w:name="HTML Variable" w:semiHidden="1" w:unhideWhenUsed="1"/>
-    <w:lsdException w:name="Normal Table" w:semiHidden="1" w:uiPriority="99" w:unhideWhenUsed="1"/>
+    <w:lsdException w:name="Normal Table" w:uiPriority="99"/>
     <w:lsdException w:name="annotation subject" w:semiHidden="1" w:unhideWhenUsed="1"/>
     <w:lsdException w:name="No List" w:semiHidden="1" w:uiPriority="99" w:unhideWhenUsed="1"/>
     <w:lsdException w:name="Outline List 1" w:semiHidden="1" w:unhideWhenUsed="1"/>
@@ -18210,9 +16694,7 @@
     <w:lsdException w:name="Table Subtle 2" w:semiHidden="1" w:unhideWhenUsed="1"/>
     <w:lsdException w:name="Table Web 1" w:semiHidden="1" w:unhideWhenUsed="1"/>
     <w:lsdException w:name="Table Web 2" w:semiHidden="1" w:unhideWhenUsed="1"/>
-    <w:lsdException w:name="Table Web 3" w:semiHidden="1" w:unhideWhenUsed="1"/>
     <w:lsdException w:name="Balloon Text" w:semiHidden="1" w:unhideWhenUsed="1"/>
-    <w:lsdException w:name="Table Theme" w:semiHidden="1" w:unhideWhenUsed="1"/>
     <w:lsdException w:name="Placeholder Text" w:semiHidden="1" w:uiPriority="99"/>
     <w:lsdException w:name="No Spacing" w:uiPriority="1" w:qFormat="1"/>
     <w:lsdException w:name="Light Shading" w:uiPriority="60"/>
@@ -18432,6 +16914,7 @@
     <w:lsdException w:name="Smart Hyperlink" w:semiHidden="1" w:uiPriority="99" w:unhideWhenUsed="1"/>
     <w:lsdException w:name="Hashtag" w:semiHidden="1" w:uiPriority="99" w:unhideWhenUsed="1"/>
     <w:lsdException w:name="Unresolved Mention" w:semiHidden="1" w:uiPriority="99" w:unhideWhenUsed="1"/>
+    <w:lsdException w:name="Smart Link" w:semiHidden="1" w:uiPriority="99" w:unhideWhenUsed="1"/>
   </w:latentStyles>
   <w:style w:type="paragraph" w:default="1" w:styleId="Normal">
     <w:name w:val="Normal"/>
@@ -25532,21 +24015,6 @@
 </file>
 
 <file path=customXml/item1.xml><?xml version="1.0" encoding="utf-8"?>
-<?mso-contentType ?>
-<FormTemplates xmlns="http://schemas.microsoft.com/sharepoint/v3/contenttype/forms">
-  <Display>DocumentLibraryForm</Display>
-  <Edit>DocumentLibraryForm</Edit>
-  <New>DocumentLibraryForm</New>
-</FormTemplates>
-</file>
-
-<file path=customXml/item2.xml><?xml version="1.0" encoding="utf-8"?>
-<p:properties xmlns:p="http://schemas.microsoft.com/office/2006/metadata/properties" xmlns:xsi="http://www.w3.org/2001/XMLSchema-instance" xmlns:pc="http://schemas.microsoft.com/office/infopath/2007/PartnerControls">
-  <documentManagement/>
-</p:properties>
-</file>
-
-<file path=customXml/item3.xml><?xml version="1.0" encoding="utf-8"?>
 <ct:contentTypeSchema xmlns:ct="http://schemas.microsoft.com/office/2006/metadata/contentType" xmlns:ma="http://schemas.microsoft.com/office/2006/metadata/properties/metaAttributes" ct:_="" ma:_="" ma:contentTypeName="Document" ma:contentTypeID="0x010100FC3B7B880B63624899852761959A8EA1" ma:contentTypeVersion="1" ma:contentTypeDescription="Create a new document." ma:contentTypeScope="" ma:versionID="427523c941fd9d6f7daca7f3d62aa6cf">
   <xsd:schema xmlns:xsd="http://www.w3.org/2001/XMLSchema" xmlns:xs="http://www.w3.org/2001/XMLSchema" xmlns:p="http://schemas.microsoft.com/office/2006/metadata/properties" targetNamespace="http://schemas.microsoft.com/office/2006/metadata/properties" ma:root="true" ma:fieldsID="c64490b4aec6201516c3a874156f37b2">
     <xsd:element name="properties">
@@ -25660,28 +24128,26 @@
 </ct:contentTypeSchema>
 </file>
 
+<file path=customXml/item2.xml><?xml version="1.0" encoding="utf-8"?>
+<p:properties xmlns:p="http://schemas.microsoft.com/office/2006/metadata/properties" xmlns:xsi="http://www.w3.org/2001/XMLSchema-instance" xmlns:pc="http://schemas.microsoft.com/office/infopath/2007/PartnerControls">
+  <documentManagement/>
+</p:properties>
+</file>
+
+<file path=customXml/item3.xml><?xml version="1.0" encoding="utf-8"?>
+<?mso-contentType ?>
+<FormTemplates xmlns="http://schemas.microsoft.com/sharepoint/v3/contenttype/forms">
+  <Display>DocumentLibraryForm</Display>
+  <Edit>DocumentLibraryForm</Edit>
+  <New>DocumentLibraryForm</New>
+</FormTemplates>
+</file>
+
 <file path=customXml/item4.xml><?xml version="1.0" encoding="utf-8"?>
 <b:Sources xmlns:b="http://schemas.openxmlformats.org/officeDocument/2006/bibliography" xmlns="http://schemas.openxmlformats.org/officeDocument/2006/bibliography" SelectedStyle="\APASixthEditionOfficeOnline.xsl" StyleName="APA" Version="6"/>
 </file>
 
 <file path=customXml/itemProps1.xml><?xml version="1.0" encoding="utf-8"?>
-<ds:datastoreItem xmlns:ds="http://schemas.openxmlformats.org/officeDocument/2006/customXml" ds:itemID="{121CB803-D106-4388-8E62-501EADE4F486}">
-  <ds:schemaRefs>
-    <ds:schemaRef ds:uri="http://schemas.microsoft.com/sharepoint/v3/contenttype/forms"/>
-  </ds:schemaRefs>
-</ds:datastoreItem>
-</file>
-
-<file path=customXml/itemProps2.xml><?xml version="1.0" encoding="utf-8"?>
-<ds:datastoreItem xmlns:ds="http://schemas.openxmlformats.org/officeDocument/2006/customXml" ds:itemID="{1C59A270-95CF-4EBE-80F6-BB2DC0355899}">
-  <ds:schemaRefs>
-    <ds:schemaRef ds:uri="http://schemas.microsoft.com/office/2006/metadata/properties"/>
-    <ds:schemaRef ds:uri="http://schemas.microsoft.com/office/infopath/2007/PartnerControls"/>
-  </ds:schemaRefs>
-</ds:datastoreItem>
-</file>
-
-<file path=customXml/itemProps3.xml><?xml version="1.0" encoding="utf-8"?>
 <ds:datastoreItem xmlns:ds="http://schemas.openxmlformats.org/officeDocument/2006/customXml" ds:itemID="{5DF4FEE5-7671-413C-A07A-52A9B54A47EE}">
   <ds:schemaRefs>
     <ds:schemaRef ds:uri="http://schemas.microsoft.com/office/2006/metadata/contentType"/>
@@ -25697,8 +24163,25 @@
 </ds:datastoreItem>
 </file>
 
+<file path=customXml/itemProps2.xml><?xml version="1.0" encoding="utf-8"?>
+<ds:datastoreItem xmlns:ds="http://schemas.openxmlformats.org/officeDocument/2006/customXml" ds:itemID="{1C59A270-95CF-4EBE-80F6-BB2DC0355899}">
+  <ds:schemaRefs>
+    <ds:schemaRef ds:uri="http://schemas.microsoft.com/office/2006/metadata/properties"/>
+    <ds:schemaRef ds:uri="http://schemas.microsoft.com/office/infopath/2007/PartnerControls"/>
+  </ds:schemaRefs>
+</ds:datastoreItem>
+</file>
+
+<file path=customXml/itemProps3.xml><?xml version="1.0" encoding="utf-8"?>
+<ds:datastoreItem xmlns:ds="http://schemas.openxmlformats.org/officeDocument/2006/customXml" ds:itemID="{121CB803-D106-4388-8E62-501EADE4F486}">
+  <ds:schemaRefs>
+    <ds:schemaRef ds:uri="http://schemas.microsoft.com/sharepoint/v3/contenttype/forms"/>
+  </ds:schemaRefs>
+</ds:datastoreItem>
+</file>
+
 <file path=customXml/itemProps4.xml><?xml version="1.0" encoding="utf-8"?>
-<ds:datastoreItem xmlns:ds="http://schemas.openxmlformats.org/officeDocument/2006/customXml" ds:itemID="{137314D5-FE16-2646-8D66-795029112DFB}">
+<ds:datastoreItem xmlns:ds="http://schemas.openxmlformats.org/officeDocument/2006/customXml" ds:itemID="{E75D88C1-CCDC-4A0F-A687-68B400E77DCC}">
   <ds:schemaRefs>
     <ds:schemaRef ds:uri="http://schemas.openxmlformats.org/officeDocument/2006/bibliography"/>
   </ds:schemaRefs>

</xml_diff>

<commit_message>
linux, mason from work
</commit_message>
<xml_diff>
--- a/Linux.docx
+++ b/Linux.docx
@@ -2549,6 +2549,7 @@
         <w:rPr>
           <w:lang w:val="en-AU"/>
         </w:rPr>
+        <w:lastRenderedPageBreak/>
         <w:t>General</w:t>
       </w:r>
       <w:bookmarkEnd w:id="0"/>
@@ -2578,11 +2579,19 @@
           <w:lang w:val="en-AU"/>
         </w:rPr>
       </w:pPr>
-      <w:r>
-        <w:rPr>
-          <w:lang w:val="en-AU"/>
-        </w:rPr>
-        <w:t>Redhat – not free</w:t>
+      <w:proofErr w:type="spellStart"/>
+      <w:r>
+        <w:rPr>
+          <w:lang w:val="en-AU"/>
+        </w:rPr>
+        <w:t>Redhat</w:t>
+      </w:r>
+      <w:proofErr w:type="spellEnd"/>
+      <w:r>
+        <w:rPr>
+          <w:lang w:val="en-AU"/>
+        </w:rPr>
+        <w:t xml:space="preserve"> – not free</w:t>
       </w:r>
     </w:p>
     <w:p>
@@ -2724,6 +2733,7 @@
       <w:r>
         <w:t xml:space="preserve">$ </w:t>
       </w:r>
+      <w:proofErr w:type="spellStart"/>
       <w:r>
         <w:rPr>
           <w:b/>
@@ -2731,6 +2741,7 @@
         </w:rPr>
         <w:t>sudo</w:t>
       </w:r>
+      <w:proofErr w:type="spellEnd"/>
       <w:r>
         <w:t xml:space="preserve"> &lt;command&gt;</w:t>
       </w:r>
@@ -2743,8 +2754,6 @@
           <w:numId w:val="8"/>
         </w:numPr>
       </w:pPr>
-      <w:bookmarkStart w:id="1" w:name="_GoBack"/>
-      <w:bookmarkEnd w:id="1"/>
       <w:r>
         <w:t>History of commands:</w:t>
       </w:r>
@@ -2819,8 +2828,21 @@
           <w:lang w:val="x-none"/>
         </w:rPr>
       </w:pPr>
-      <w:r>
-        <w:t>Sudo dpkg –l &lt;package name&gt;</w:t>
+      <w:proofErr w:type="spellStart"/>
+      <w:r>
+        <w:t>Sudo</w:t>
+      </w:r>
+      <w:proofErr w:type="spellEnd"/>
+      <w:r>
+        <w:t xml:space="preserve"> </w:t>
+      </w:r>
+      <w:proofErr w:type="spellStart"/>
+      <w:r>
+        <w:t>dpkg</w:t>
+      </w:r>
+      <w:proofErr w:type="spellEnd"/>
+      <w:r>
+        <w:t xml:space="preserve"> –l &lt;package name&gt;</w:t>
       </w:r>
     </w:p>
     <w:p>
@@ -2845,11 +2867,19 @@
           <w:lang w:eastAsia="en-AU"/>
         </w:rPr>
       </w:pPr>
+      <w:proofErr w:type="spellStart"/>
       <w:r>
         <w:rPr>
           <w:lang w:eastAsia="en-AU"/>
         </w:rPr>
-        <w:t>sudo apt-get update</w:t>
+        <w:t>sudo</w:t>
+      </w:r>
+      <w:proofErr w:type="spellEnd"/>
+      <w:r>
+        <w:rPr>
+          <w:lang w:eastAsia="en-AU"/>
+        </w:rPr>
+        <w:t xml:space="preserve"> apt-get update</w:t>
       </w:r>
     </w:p>
     <w:p>
@@ -2874,11 +2904,19 @@
           <w:rStyle w:val="HTMLCode"/>
         </w:rPr>
       </w:pPr>
+      <w:proofErr w:type="spellStart"/>
       <w:r>
         <w:rPr>
           <w:rStyle w:val="HTMLCode"/>
         </w:rPr>
-        <w:t>sudo apt-get install &lt;package name&gt;</w:t>
+        <w:t>sudo</w:t>
+      </w:r>
+      <w:proofErr w:type="spellEnd"/>
+      <w:r>
+        <w:rPr>
+          <w:rStyle w:val="HTMLCode"/>
+        </w:rPr>
+        <w:t xml:space="preserve"> apt-get install &lt;package name&gt;</w:t>
       </w:r>
     </w:p>
     <w:p>
@@ -2906,11 +2944,19 @@
       <w:pPr>
         <w:pStyle w:val="Code"/>
       </w:pPr>
+      <w:proofErr w:type="spellStart"/>
       <w:r>
         <w:rPr>
           <w:lang w:eastAsia="en-AU"/>
         </w:rPr>
-        <w:t>sudo apt-get upgrade</w:t>
+        <w:t>sudo</w:t>
+      </w:r>
+      <w:proofErr w:type="spellEnd"/>
+      <w:r>
+        <w:rPr>
+          <w:lang w:eastAsia="en-AU"/>
+        </w:rPr>
+        <w:t xml:space="preserve"> apt-get upgrade</w:t>
       </w:r>
     </w:p>
     <w:p>
@@ -2926,14 +2972,15 @@
           <w:lang w:val="en-AU"/>
         </w:rPr>
       </w:pPr>
-      <w:bookmarkStart w:id="2" w:name="_Toc471277020"/>
-      <w:r>
-        <w:rPr>
-          <w:lang w:val="en-AU"/>
-        </w:rPr>
+      <w:bookmarkStart w:id="1" w:name="_Toc471277020"/>
+      <w:r>
+        <w:rPr>
+          <w:lang w:val="en-AU"/>
+        </w:rPr>
+        <w:lastRenderedPageBreak/>
         <w:t>Boot Process</w:t>
       </w:r>
-      <w:bookmarkEnd w:id="2"/>
+      <w:bookmarkEnd w:id="1"/>
     </w:p>
     <w:p>
       <w:pPr>
@@ -2948,6 +2995,7 @@
         </w:rPr>
         <w:t xml:space="preserve">The final phase of the boot process is when </w:t>
       </w:r>
+      <w:proofErr w:type="spellStart"/>
       <w:r>
         <w:rPr>
           <w:b/>
@@ -2955,6 +3003,7 @@
         </w:rPr>
         <w:t>init</w:t>
       </w:r>
+      <w:proofErr w:type="spellEnd"/>
       <w:r>
         <w:rPr>
           <w:lang w:val="en-AU"/>
@@ -2969,19 +3018,36 @@
           <w:lang w:val="en-AU"/>
         </w:rPr>
       </w:pPr>
-      <w:r>
-        <w:rPr>
-          <w:lang w:val="en-AU"/>
-        </w:rPr>
-        <w:t xml:space="preserve">Init seeks out its configuration file, </w:t>
+      <w:proofErr w:type="spellStart"/>
+      <w:r>
+        <w:rPr>
+          <w:lang w:val="en-AU"/>
+        </w:rPr>
+        <w:t>Init</w:t>
+      </w:r>
+      <w:proofErr w:type="spellEnd"/>
+      <w:r>
+        <w:rPr>
+          <w:lang w:val="en-AU"/>
+        </w:rPr>
+        <w:t xml:space="preserve"> seeks out its configuration file, </w:t>
       </w:r>
       <w:r>
         <w:rPr>
           <w:b/>
           <w:lang w:val="en-AU"/>
         </w:rPr>
-        <w:t>/etc/inittab</w:t>
-      </w:r>
+        <w:t>/etc/</w:t>
+      </w:r>
+      <w:proofErr w:type="spellStart"/>
+      <w:r>
+        <w:rPr>
+          <w:b/>
+          <w:lang w:val="en-AU"/>
+        </w:rPr>
+        <w:t>inittab</w:t>
+      </w:r>
+      <w:proofErr w:type="spellEnd"/>
       <w:r>
         <w:rPr>
           <w:lang w:val="en-AU"/>
@@ -3000,8 +3066,44 @@
         <w:rPr>
           <w:lang w:val="en-AU"/>
         </w:rPr>
-        <w:t>&lt;record id (ignored)&gt;:&lt;run level&gt;:&lt;directive (sysinit/initdefault/wait/ctr</w:t>
-      </w:r>
+        <w:t>&lt;record id (ignored)&gt;:&lt;run level&gt;:&lt;directive (</w:t>
+      </w:r>
+      <w:proofErr w:type="spellStart"/>
+      <w:r>
+        <w:rPr>
+          <w:lang w:val="en-AU"/>
+        </w:rPr>
+        <w:t>sysinit</w:t>
+      </w:r>
+      <w:proofErr w:type="spellEnd"/>
+      <w:r>
+        <w:rPr>
+          <w:lang w:val="en-AU"/>
+        </w:rPr>
+        <w:t>/</w:t>
+      </w:r>
+      <w:proofErr w:type="spellStart"/>
+      <w:r>
+        <w:rPr>
+          <w:lang w:val="en-AU"/>
+        </w:rPr>
+        <w:t>initdefault</w:t>
+      </w:r>
+      <w:proofErr w:type="spellEnd"/>
+      <w:r>
+        <w:rPr>
+          <w:lang w:val="en-AU"/>
+        </w:rPr>
+        <w:t>/wait/</w:t>
+      </w:r>
+      <w:proofErr w:type="spellStart"/>
+      <w:r>
+        <w:rPr>
+          <w:lang w:val="en-AU"/>
+        </w:rPr>
+        <w:t>ctr</w:t>
+      </w:r>
+      <w:proofErr w:type="spellEnd"/>
     </w:p>
     <w:p>
       <w:pPr>
@@ -3046,11 +3148,19 @@
           <w:lang w:bidi="ar-SA"/>
         </w:rPr>
       </w:pPr>
+      <w:proofErr w:type="spellStart"/>
       <w:r>
         <w:rPr>
           <w:lang w:bidi="ar-SA"/>
         </w:rPr>
-        <w:t>sudo reboot</w:t>
+        <w:t>sudo</w:t>
+      </w:r>
+      <w:proofErr w:type="spellEnd"/>
+      <w:r>
+        <w:rPr>
+          <w:lang w:bidi="ar-SA"/>
+        </w:rPr>
+        <w:t xml:space="preserve"> reboot</w:t>
       </w:r>
     </w:p>
     <w:p>
@@ -3072,6 +3182,7 @@
         <w:rPr>
           <w:lang w:val="en-AU"/>
         </w:rPr>
+        <w:lastRenderedPageBreak/>
         <w:t>Admin</w:t>
       </w:r>
     </w:p>
@@ -3098,7 +3209,23 @@
         <w:pStyle w:val="Code"/>
       </w:pPr>
       <w:r>
-        <w:t>$ sudo adduser &lt;username&gt;</w:t>
+        <w:t xml:space="preserve">$ </w:t>
+      </w:r>
+      <w:proofErr w:type="spellStart"/>
+      <w:r>
+        <w:t>sudo</w:t>
+      </w:r>
+      <w:proofErr w:type="spellEnd"/>
+      <w:r>
+        <w:t xml:space="preserve"> </w:t>
+      </w:r>
+      <w:proofErr w:type="spellStart"/>
+      <w:r>
+        <w:t>adduser</w:t>
+      </w:r>
+      <w:proofErr w:type="spellEnd"/>
+      <w:r>
+        <w:t xml:space="preserve"> &lt;username&gt;</w:t>
       </w:r>
     </w:p>
     <w:p>
@@ -3116,7 +3243,14 @@
         <w:rPr>
           <w:lang w:val="en-AU"/>
         </w:rPr>
-        <w:t>Giving an existing user admin pe</w:t>
+        <w:t xml:space="preserve">Giving an existing user admin </w:t>
+      </w:r>
+      <w:proofErr w:type="gramStart"/>
+      <w:r>
+        <w:rPr>
+          <w:lang w:val="en-AU"/>
+        </w:rPr>
+        <w:t>pe</w:t>
       </w:r>
       <w:r>
         <w:rPr>
@@ -3128,7 +3262,14 @@
         <w:rPr>
           <w:lang w:val="en-AU"/>
         </w:rPr>
-        <w:t>missions:</w:t>
+        <w:t>missions</w:t>
+      </w:r>
+      <w:proofErr w:type="gramEnd"/>
+      <w:r>
+        <w:rPr>
+          <w:lang w:val="en-AU"/>
+        </w:rPr>
+        <w:t>:</w:t>
       </w:r>
     </w:p>
     <w:p>
@@ -3139,8 +3280,44 @@
         <w:rPr>
           <w:shd w:val="clear" w:color="auto" w:fill="EFF0F1"/>
         </w:rPr>
-        <w:t>$ sudo adduser &lt;username&gt; sudo</w:t>
-      </w:r>
+        <w:t xml:space="preserve">$ </w:t>
+      </w:r>
+      <w:proofErr w:type="spellStart"/>
+      <w:r>
+        <w:rPr>
+          <w:shd w:val="clear" w:color="auto" w:fill="EFF0F1"/>
+        </w:rPr>
+        <w:t>sudo</w:t>
+      </w:r>
+      <w:proofErr w:type="spellEnd"/>
+      <w:r>
+        <w:rPr>
+          <w:shd w:val="clear" w:color="auto" w:fill="EFF0F1"/>
+        </w:rPr>
+        <w:t xml:space="preserve"> </w:t>
+      </w:r>
+      <w:proofErr w:type="spellStart"/>
+      <w:r>
+        <w:rPr>
+          <w:shd w:val="clear" w:color="auto" w:fill="EFF0F1"/>
+        </w:rPr>
+        <w:t>adduser</w:t>
+      </w:r>
+      <w:proofErr w:type="spellEnd"/>
+      <w:r>
+        <w:rPr>
+          <w:shd w:val="clear" w:color="auto" w:fill="EFF0F1"/>
+        </w:rPr>
+        <w:t xml:space="preserve"> &lt;username&gt; </w:t>
+      </w:r>
+      <w:proofErr w:type="spellStart"/>
+      <w:r>
+        <w:rPr>
+          <w:shd w:val="clear" w:color="auto" w:fill="EFF0F1"/>
+        </w:rPr>
+        <w:t>sudo</w:t>
+      </w:r>
+      <w:proofErr w:type="spellEnd"/>
     </w:p>
     <w:p>
       <w:pPr>
@@ -3161,14 +3338,15 @@
           <w:lang w:val="en-AU"/>
         </w:rPr>
       </w:pPr>
-      <w:bookmarkStart w:id="3" w:name="_Toc471277021"/>
-      <w:r>
-        <w:rPr>
-          <w:lang w:val="en-AU"/>
-        </w:rPr>
+      <w:bookmarkStart w:id="2" w:name="_Toc471277021"/>
+      <w:r>
+        <w:rPr>
+          <w:lang w:val="en-AU"/>
+        </w:rPr>
+        <w:lastRenderedPageBreak/>
         <w:t>Files System</w:t>
       </w:r>
-      <w:bookmarkEnd w:id="3"/>
+      <w:bookmarkEnd w:id="2"/>
     </w:p>
     <w:p>
       <w:pPr>
@@ -3193,8 +3371,13 @@
         <w:pStyle w:val="Code"/>
       </w:pPr>
       <w:r>
-        <w:t>$ df</w:t>
-      </w:r>
+        <w:t xml:space="preserve">$ </w:t>
+      </w:r>
+      <w:proofErr w:type="spellStart"/>
+      <w:r>
+        <w:t>df</w:t>
+      </w:r>
+      <w:proofErr w:type="spellEnd"/>
     </w:p>
     <w:p>
       <w:pPr>
@@ -3219,8 +3402,13 @@
         <w:pStyle w:val="Code"/>
       </w:pPr>
       <w:r>
-        <w:t>$ pwd</w:t>
-      </w:r>
+        <w:t xml:space="preserve">$ </w:t>
+      </w:r>
+      <w:proofErr w:type="spellStart"/>
+      <w:r>
+        <w:t>pwd</w:t>
+      </w:r>
+      <w:proofErr w:type="spellEnd"/>
     </w:p>
     <w:p>
       <w:pPr>
@@ -3350,8 +3538,21 @@
       <w:pPr>
         <w:pStyle w:val="Code"/>
       </w:pPr>
-      <w:r>
-        <w:t>drwxr-xr-x    4 cliff    user        1024 Jun 18 09:40 WAITRON_EARNINGS</w:t>
+      <w:proofErr w:type="spellStart"/>
+      <w:r>
+        <w:t>drwxr</w:t>
+      </w:r>
+      <w:proofErr w:type="spellEnd"/>
+      <w:r>
+        <w:t>-</w:t>
+      </w:r>
+      <w:proofErr w:type="spellStart"/>
+      <w:r>
+        <w:t>xr</w:t>
+      </w:r>
+      <w:proofErr w:type="spellEnd"/>
+      <w:r>
+        <w:t>-x    4 cliff    user        1024 Jun 18 09:40 WAITRON_EARNINGS</w:t>
       </w:r>
     </w:p>
     <w:p>
@@ -3359,7 +3560,23 @@
         <w:pStyle w:val="Code"/>
       </w:pPr>
       <w:r>
-        <w:t>-rw-r--r--    1 cliff    user      767392 Jun  6 14:28 scanlib.tar.gz</w:t>
+        <w:t>-</w:t>
+      </w:r>
+      <w:proofErr w:type="spellStart"/>
+      <w:r>
+        <w:t>rw</w:t>
+      </w:r>
+      <w:proofErr w:type="spellEnd"/>
+      <w:r>
+        <w:t xml:space="preserve">-r--r--    1 cliff    user      767392 </w:t>
+      </w:r>
+      <w:proofErr w:type="gramStart"/>
+      <w:r>
+        <w:t>Jun  6</w:t>
+      </w:r>
+      <w:proofErr w:type="gramEnd"/>
+      <w:r>
+        <w:t xml:space="preserve"> 14:28 scanlib.tar.gz</w:t>
       </w:r>
     </w:p>
     <w:p>
@@ -3383,7 +3600,15 @@
         <w:pStyle w:val="Code"/>
       </w:pPr>
       <w:r>
-        <w:t xml:space="preserve">| |  |  |     | owner   group       size   date  time    name </w:t>
+        <w:t xml:space="preserve">| </w:t>
+      </w:r>
+      <w:proofErr w:type="gramStart"/>
+      <w:r>
+        <w:t>|  |</w:t>
+      </w:r>
+      <w:proofErr w:type="gramEnd"/>
+      <w:r>
+        <w:t xml:space="preserve">  |     | owner   group       size   date  time    name </w:t>
       </w:r>
     </w:p>
     <w:p>
@@ -3391,7 +3616,15 @@
         <w:pStyle w:val="Code"/>
       </w:pPr>
       <w:r>
-        <w:t>| |  |  |     number of links to file or directory contents</w:t>
+        <w:t xml:space="preserve">| </w:t>
+      </w:r>
+      <w:proofErr w:type="gramStart"/>
+      <w:r>
+        <w:t>|  |</w:t>
+      </w:r>
+      <w:proofErr w:type="gramEnd"/>
+      <w:r>
+        <w:t xml:space="preserve">  |     number of links to file or directory contents</w:t>
       </w:r>
     </w:p>
     <w:p>
@@ -3399,7 +3632,15 @@
         <w:pStyle w:val="Code"/>
       </w:pPr>
       <w:r>
-        <w:t>| |  |  permissions for world</w:t>
+        <w:t xml:space="preserve">| </w:t>
+      </w:r>
+      <w:proofErr w:type="gramStart"/>
+      <w:r>
+        <w:t>|  |</w:t>
+      </w:r>
+      <w:proofErr w:type="gramEnd"/>
+      <w:r>
+        <w:t xml:space="preserve">  permissions for world</w:t>
       </w:r>
     </w:p>
     <w:p>
@@ -3410,7 +3651,15 @@
         </w:rPr>
       </w:pPr>
       <w:r>
-        <w:t>| |  permissions for members of group</w:t>
+        <w:t xml:space="preserve">| </w:t>
+      </w:r>
+      <w:proofErr w:type="gramStart"/>
+      <w:r>
+        <w:t>|  permissions</w:t>
+      </w:r>
+      <w:proofErr w:type="gramEnd"/>
+      <w:r>
+        <w:t xml:space="preserve"> for members of group</w:t>
       </w:r>
       <w:r>
         <w:br/>
@@ -3500,8 +3749,21 @@
       <w:pPr>
         <w:pStyle w:val="Code"/>
       </w:pPr>
-      <w:r>
-        <w:t xml:space="preserve">chmod 755 file      Changes the permissions of file to be rwx for the </w:t>
+      <w:proofErr w:type="spellStart"/>
+      <w:r>
+        <w:t>chmod</w:t>
+      </w:r>
+      <w:proofErr w:type="spellEnd"/>
+      <w:r>
+        <w:t xml:space="preserve"> 755 file      Changes the permissions of file to be </w:t>
+      </w:r>
+      <w:proofErr w:type="spellStart"/>
+      <w:r>
+        <w:t>rwx</w:t>
+      </w:r>
+      <w:proofErr w:type="spellEnd"/>
+      <w:r>
+        <w:t xml:space="preserve"> for the </w:t>
       </w:r>
     </w:p>
     <w:p>
@@ -3525,7 +3787,15 @@
       </w:r>
       <w:r>
         <w:tab/>
-        <w:t xml:space="preserve">owner, and rx for the group and the world. </w:t>
+        <w:t xml:space="preserve">owner, and </w:t>
+      </w:r>
+      <w:proofErr w:type="spellStart"/>
+      <w:r>
+        <w:t>rx</w:t>
+      </w:r>
+      <w:proofErr w:type="spellEnd"/>
+      <w:r>
+        <w:t xml:space="preserve"> for the group and the world. </w:t>
       </w:r>
     </w:p>
     <w:p>
@@ -3549,31 +3819,70 @@
       </w:r>
       <w:r>
         <w:tab/>
-        <w:t>(7 = rwx = 111 binary. 5 = r-x = 101 binary)</w:t>
+        <w:t xml:space="preserve">(7 = </w:t>
+      </w:r>
+      <w:proofErr w:type="spellStart"/>
+      <w:r>
+        <w:t>rwx</w:t>
+      </w:r>
+      <w:proofErr w:type="spellEnd"/>
+      <w:r>
+        <w:t xml:space="preserve"> = 111 binary. 5 = r-x = 101 binary)</w:t>
       </w:r>
     </w:p>
     <w:p>
       <w:pPr>
         <w:pStyle w:val="Code"/>
       </w:pPr>
-      <w:r>
-        <w:t>chgrp user file      Makes file belong to the group user.</w:t>
+      <w:proofErr w:type="spellStart"/>
+      <w:r>
+        <w:t>chgrp</w:t>
+      </w:r>
+      <w:proofErr w:type="spellEnd"/>
+      <w:r>
+        <w:t xml:space="preserve"> user file      Makes file belong to the group user.</w:t>
       </w:r>
     </w:p>
     <w:p>
       <w:pPr>
         <w:pStyle w:val="Code"/>
       </w:pPr>
-      <w:r>
-        <w:t>chown cliff file     Makes cliff the owner of file.</w:t>
+      <w:proofErr w:type="spellStart"/>
+      <w:r>
+        <w:t>chown</w:t>
+      </w:r>
+      <w:proofErr w:type="spellEnd"/>
+      <w:r>
+        <w:t xml:space="preserve"> cliff file     Makes cliff the owner of file.</w:t>
       </w:r>
     </w:p>
     <w:p>
       <w:pPr>
         <w:pStyle w:val="Code"/>
       </w:pPr>
-      <w:r>
-        <w:t xml:space="preserve">chown -R cliff dir   Makes cliff the owner of dir and everything in </w:t>
+      <w:proofErr w:type="spellStart"/>
+      <w:r>
+        <w:t>chown</w:t>
+      </w:r>
+      <w:proofErr w:type="spellEnd"/>
+      <w:r>
+        <w:t xml:space="preserve"> -R cliff </w:t>
+      </w:r>
+      <w:proofErr w:type="spellStart"/>
+      <w:r>
+        <w:t>dir</w:t>
+      </w:r>
+      <w:proofErr w:type="spellEnd"/>
+      <w:r>
+        <w:t xml:space="preserve">   Makes cliff the owner of </w:t>
+      </w:r>
+      <w:proofErr w:type="spellStart"/>
+      <w:r>
+        <w:t>dir</w:t>
+      </w:r>
+      <w:proofErr w:type="spellEnd"/>
+      <w:r>
+        <w:t xml:space="preserve"> and everything in </w:t>
       </w:r>
     </w:p>
     <w:p>
@@ -3581,6 +3890,7 @@
         <w:pStyle w:val="Code"/>
       </w:pPr>
       <w:r>
+        <w:lastRenderedPageBreak/>
         <w:tab/>
       </w:r>
       <w:r>
@@ -3597,7 +3907,15 @@
       </w:r>
       <w:r>
         <w:tab/>
-        <w:t xml:space="preserve">its directory tree. </w:t>
+        <w:t xml:space="preserve">its directory </w:t>
+      </w:r>
+      <w:proofErr w:type="gramStart"/>
+      <w:r>
+        <w:t>tree</w:t>
+      </w:r>
+      <w:proofErr w:type="gramEnd"/>
+      <w:r>
+        <w:t xml:space="preserve">. </w:t>
       </w:r>
     </w:p>
     <w:p>
@@ -3657,10 +3975,29 @@
         <w:rPr>
           <w:color w:val="000099"/>
         </w:rPr>
-        <w:t xml:space="preserve">/etc </w:t>
-      </w:r>
-      <w:r>
-        <w:t>–  configuration files</w:t>
+        <w:t>/</w:t>
+      </w:r>
+      <w:proofErr w:type="spellStart"/>
+      <w:r>
+        <w:rPr>
+          <w:color w:val="000099"/>
+        </w:rPr>
+        <w:t>etc</w:t>
+      </w:r>
+      <w:proofErr w:type="spellEnd"/>
+      <w:r>
+        <w:rPr>
+          <w:color w:val="000099"/>
+        </w:rPr>
+        <w:t xml:space="preserve"> </w:t>
+      </w:r>
+      <w:proofErr w:type="gramStart"/>
+      <w:r>
+        <w:t>–  configuration</w:t>
+      </w:r>
+      <w:proofErr w:type="gramEnd"/>
+      <w:r>
+        <w:t xml:space="preserve"> files</w:t>
       </w:r>
     </w:p>
     <w:p>
@@ -3675,8 +4012,16 @@
         <w:rPr>
           <w:color w:val="000099"/>
         </w:rPr>
-        <w:t>/var</w:t>
-      </w:r>
+        <w:t>/</w:t>
+      </w:r>
+      <w:proofErr w:type="spellStart"/>
+      <w:r>
+        <w:rPr>
+          <w:color w:val="000099"/>
+        </w:rPr>
+        <w:t>var</w:t>
+      </w:r>
+      <w:proofErr w:type="spellEnd"/>
       <w:r>
         <w:t xml:space="preserve"> – variable file. Files the you expect to grow over time. Usually for system and application logs.</w:t>
       </w:r>
@@ -3711,8 +4056,16 @@
         <w:rPr>
           <w:color w:val="000099"/>
         </w:rPr>
-        <w:t>/sbin</w:t>
-      </w:r>
+        <w:t>/</w:t>
+      </w:r>
+      <w:proofErr w:type="spellStart"/>
+      <w:r>
+        <w:rPr>
+          <w:color w:val="000099"/>
+        </w:rPr>
+        <w:t>sbin</w:t>
+      </w:r>
+      <w:proofErr w:type="spellEnd"/>
       <w:r>
         <w:t xml:space="preserve"> – where binaries that can be used only be the root user lives</w:t>
       </w:r>
@@ -3735,7 +4088,15 @@
         <w:t xml:space="preserve">– where </w:t>
       </w:r>
       <w:r>
-        <w:t>the libraries that service all the binaries in the system (both bin and sbin) lives</w:t>
+        <w:t xml:space="preserve">the libraries that service all the binaries in the system (both bin and </w:t>
+      </w:r>
+      <w:proofErr w:type="spellStart"/>
+      <w:r>
+        <w:t>sbin</w:t>
+      </w:r>
+      <w:proofErr w:type="spellEnd"/>
+      <w:r>
+        <w:t>) lives</w:t>
       </w:r>
     </w:p>
     <w:p>
@@ -3750,7 +4111,21 @@
         <w:rPr>
           <w:color w:val="000099"/>
         </w:rPr>
-        <w:t xml:space="preserve">/usr </w:t>
+        <w:t>/</w:t>
+      </w:r>
+      <w:proofErr w:type="spellStart"/>
+      <w:r>
+        <w:rPr>
+          <w:color w:val="000099"/>
+        </w:rPr>
+        <w:t>usr</w:t>
+      </w:r>
+      <w:proofErr w:type="spellEnd"/>
+      <w:r>
+        <w:rPr>
+          <w:color w:val="000099"/>
+        </w:rPr>
+        <w:t xml:space="preserve"> </w:t>
       </w:r>
       <w:r>
         <w:t>– where all user application (binaries) live. These binaries, unlike the binaries in bin are not required by the system for bootup.</w:t>
@@ -3805,7 +4180,15 @@
         <w:pStyle w:val="Code"/>
       </w:pPr>
       <w:r>
-        <w:t>$ which &lt;cmd&gt;</w:t>
+        <w:t>$ which &lt;</w:t>
+      </w:r>
+      <w:proofErr w:type="spellStart"/>
+      <w:r>
+        <w:t>cmd</w:t>
+      </w:r>
+      <w:proofErr w:type="spellEnd"/>
+      <w:r>
+        <w:t>&gt;</w:t>
       </w:r>
     </w:p>
     <w:p>
@@ -3831,7 +4214,39 @@
         <w:pStyle w:val="Code"/>
       </w:pPr>
       <w:r>
-        <w:t>$ cp –dpR &lt;dir-to-copy&gt; &lt;name-of-new-dir&gt;</w:t>
+        <w:t xml:space="preserve">$ </w:t>
+      </w:r>
+      <w:proofErr w:type="spellStart"/>
+      <w:r>
+        <w:t>cp</w:t>
+      </w:r>
+      <w:proofErr w:type="spellEnd"/>
+      <w:r>
+        <w:t xml:space="preserve"> –</w:t>
+      </w:r>
+      <w:proofErr w:type="spellStart"/>
+      <w:r>
+        <w:t>dpR</w:t>
+      </w:r>
+      <w:proofErr w:type="spellEnd"/>
+      <w:r>
+        <w:t xml:space="preserve"> &lt;</w:t>
+      </w:r>
+      <w:proofErr w:type="spellStart"/>
+      <w:r>
+        <w:t>dir</w:t>
+      </w:r>
+      <w:proofErr w:type="spellEnd"/>
+      <w:r>
+        <w:t>-to-copy&gt; &lt;name-of-new-</w:t>
+      </w:r>
+      <w:proofErr w:type="spellStart"/>
+      <w:r>
+        <w:t>dir</w:t>
+      </w:r>
+      <w:proofErr w:type="spellEnd"/>
+      <w:r>
+        <w:t>&gt;</w:t>
       </w:r>
     </w:p>
     <w:p>
@@ -3916,14 +4331,15 @@
           <w:lang w:val="en-AU"/>
         </w:rPr>
       </w:pPr>
-      <w:bookmarkStart w:id="4" w:name="_Toc471277022"/>
-      <w:r>
-        <w:rPr>
-          <w:lang w:val="en-AU"/>
-        </w:rPr>
+      <w:bookmarkStart w:id="3" w:name="_Toc471277022"/>
+      <w:r>
+        <w:rPr>
+          <w:lang w:val="en-AU"/>
+        </w:rPr>
+        <w:lastRenderedPageBreak/>
         <w:t>Console</w:t>
       </w:r>
-      <w:bookmarkEnd w:id="4"/>
+      <w:bookmarkEnd w:id="3"/>
     </w:p>
     <w:p>
       <w:pPr>
@@ -3973,8 +4389,21 @@
       <w:pPr>
         <w:pStyle w:val="Code"/>
       </w:pPr>
-      <w:r>
-        <w:t>Ctrl+R +[enter string to search for]</w:t>
+      <w:proofErr w:type="spellStart"/>
+      <w:r>
+        <w:t>Ctrl+R</w:t>
+      </w:r>
+      <w:proofErr w:type="spellEnd"/>
+      <w:r>
+        <w:t xml:space="preserve"> </w:t>
+      </w:r>
+      <w:proofErr w:type="gramStart"/>
+      <w:r>
+        <w:t>+[</w:t>
+      </w:r>
+      <w:proofErr w:type="gramEnd"/>
+      <w:r>
+        <w:t>enter string to search for]</w:t>
       </w:r>
     </w:p>
     <w:p>
@@ -4000,7 +4429,15 @@
         <w:pStyle w:val="Code"/>
       </w:pPr>
       <w:r>
-        <w:t>$ cat &lt;file-name&gt; [&lt;more files..&gt;]</w:t>
+        <w:t xml:space="preserve">$ cat &lt;file-name&gt; [&lt;more </w:t>
+      </w:r>
+      <w:proofErr w:type="gramStart"/>
+      <w:r>
+        <w:t>files..</w:t>
+      </w:r>
+      <w:proofErr w:type="gramEnd"/>
+      <w:r>
+        <w:t>&gt;]</w:t>
       </w:r>
     </w:p>
     <w:p>
@@ -4056,7 +4493,15 @@
         <w:pStyle w:val="Code"/>
       </w:pPr>
       <w:r>
-        <w:t>-f : the command will loop forever, checking for new data again and again.</w:t>
+        <w:t>-</w:t>
+      </w:r>
+      <w:proofErr w:type="gramStart"/>
+      <w:r>
+        <w:t>f :</w:t>
+      </w:r>
+      <w:proofErr w:type="gramEnd"/>
+      <w:r>
+        <w:t xml:space="preserve"> the command will loop forever, checking for new data again and again.</w:t>
       </w:r>
     </w:p>
     <w:p>
@@ -4205,7 +4650,21 @@
         <w:rPr>
           <w:lang w:val="en-AU" w:bidi="ar-SA"/>
         </w:rPr>
-        <w:t>Press Shift+g to scroll to the bottom of the log</w:t>
+        <w:t xml:space="preserve">Press </w:t>
+      </w:r>
+      <w:proofErr w:type="spellStart"/>
+      <w:r>
+        <w:rPr>
+          <w:lang w:val="en-AU" w:bidi="ar-SA"/>
+        </w:rPr>
+        <w:t>Shift+g</w:t>
+      </w:r>
+      <w:proofErr w:type="spellEnd"/>
+      <w:r>
+        <w:rPr>
+          <w:lang w:val="en-AU" w:bidi="ar-SA"/>
+        </w:rPr>
+        <w:t xml:space="preserve"> to scroll to the bottom of the log</w:t>
       </w:r>
     </w:p>
     <w:p>
@@ -4410,11 +4869,19 @@
       <w:r>
         <w:t>Co</w:t>
       </w:r>
-      <w:r>
-        <w:rPr>
-          <w:lang w:val="en-AU"/>
-        </w:rPr>
-        <w:t xml:space="preserve">mmand </w:t>
+      <w:proofErr w:type="spellStart"/>
+      <w:r>
+        <w:rPr>
+          <w:lang w:val="en-AU"/>
+        </w:rPr>
+        <w:t>mmand</w:t>
+      </w:r>
+      <w:proofErr w:type="spellEnd"/>
+      <w:r>
+        <w:rPr>
+          <w:lang w:val="en-AU"/>
+        </w:rPr>
+        <w:t xml:space="preserve"> </w:t>
       </w:r>
       <w:r>
         <w:rPr>
@@ -4449,7 +4916,21 @@
         <w:rPr>
           <w:lang w:eastAsia="en-AU"/>
         </w:rPr>
-        <w:t>cat `find . -name aaa.txt`</w:t>
+        <w:t>cat `</w:t>
+      </w:r>
+      <w:proofErr w:type="gramStart"/>
+      <w:r>
+        <w:rPr>
+          <w:lang w:eastAsia="en-AU"/>
+        </w:rPr>
+        <w:t>find .</w:t>
+      </w:r>
+      <w:proofErr w:type="gramEnd"/>
+      <w:r>
+        <w:rPr>
+          <w:lang w:eastAsia="en-AU"/>
+        </w:rPr>
+        <w:t xml:space="preserve"> -name aaa.txt`</w:t>
       </w:r>
     </w:p>
     <w:p>
@@ -4464,7 +4945,22 @@
         <w:rPr>
           <w:lang w:eastAsia="en-AU"/>
         </w:rPr>
-        <w:t xml:space="preserve">which will cat ( dump to the screen ) all the files named aaa.txt that exist in the current </w:t>
+        <w:lastRenderedPageBreak/>
+        <w:t xml:space="preserve">which will cat </w:t>
+      </w:r>
+      <w:proofErr w:type="gramStart"/>
+      <w:r>
+        <w:rPr>
+          <w:lang w:eastAsia="en-AU"/>
+        </w:rPr>
+        <w:t>( dump</w:t>
+      </w:r>
+      <w:proofErr w:type="gramEnd"/>
+      <w:r>
+        <w:rPr>
+          <w:lang w:eastAsia="en-AU"/>
+        </w:rPr>
+        <w:t xml:space="preserve"> to the screen ) all the files named aaa.txt that exist in the current </w:t>
       </w:r>
     </w:p>
     <w:p>
@@ -4513,30 +5009,31 @@
           <w:lang w:val="en-AU"/>
         </w:rPr>
       </w:pPr>
-      <w:bookmarkStart w:id="5" w:name="_Toc471277023"/>
-      <w:r>
-        <w:rPr>
-          <w:lang w:val="en-AU"/>
-        </w:rPr>
+      <w:bookmarkStart w:id="4" w:name="_Toc471277023"/>
+      <w:r>
+        <w:rPr>
+          <w:lang w:val="en-AU"/>
+        </w:rPr>
+        <w:lastRenderedPageBreak/>
         <w:t>Files</w:t>
       </w:r>
+      <w:bookmarkEnd w:id="4"/>
+    </w:p>
+    <w:p>
+      <w:pPr>
+        <w:pStyle w:val="Heading2"/>
+        <w:rPr>
+          <w:lang w:val="en-AU"/>
+        </w:rPr>
+      </w:pPr>
+      <w:bookmarkStart w:id="5" w:name="_Toc471277024"/>
+      <w:r>
+        <w:rPr>
+          <w:lang w:val="en-AU"/>
+        </w:rPr>
+        <w:t>General</w:t>
+      </w:r>
       <w:bookmarkEnd w:id="5"/>
-    </w:p>
-    <w:p>
-      <w:pPr>
-        <w:pStyle w:val="Heading2"/>
-        <w:rPr>
-          <w:lang w:val="en-AU"/>
-        </w:rPr>
-      </w:pPr>
-      <w:bookmarkStart w:id="6" w:name="_Toc471277024"/>
-      <w:r>
-        <w:rPr>
-          <w:lang w:val="en-AU"/>
-        </w:rPr>
-        <w:t>General</w:t>
-      </w:r>
-      <w:bookmarkEnd w:id="6"/>
     </w:p>
     <w:p>
       <w:pPr>
@@ -4566,11 +5063,19 @@
           <w:lang w:val="en-AU"/>
         </w:rPr>
       </w:pPr>
+      <w:proofErr w:type="spellStart"/>
       <w:r>
         <w:rPr>
           <w:rStyle w:val="HTMLCode"/>
         </w:rPr>
-        <w:t xml:space="preserve">whereis </w:t>
+        <w:t>whereis</w:t>
+      </w:r>
+      <w:proofErr w:type="spellEnd"/>
+      <w:r>
+        <w:rPr>
+          <w:rStyle w:val="HTMLCode"/>
+        </w:rPr>
+        <w:t xml:space="preserve"> </w:t>
       </w:r>
       <w:r>
         <w:rPr>
@@ -4681,11 +5186,11 @@
       <w:pPr>
         <w:pStyle w:val="Heading2"/>
       </w:pPr>
-      <w:bookmarkStart w:id="7" w:name="_Toc471277025"/>
+      <w:bookmarkStart w:id="6" w:name="_Toc471277025"/>
       <w:r>
         <w:t>Find</w:t>
       </w:r>
-      <w:bookmarkEnd w:id="7"/>
+      <w:bookmarkEnd w:id="6"/>
       <w:r>
         <w:t xml:space="preserve"> </w:t>
       </w:r>
@@ -4722,8 +5227,13 @@
         <w:t xml:space="preserve">$ find </w:t>
       </w:r>
       <w:r>
-        <w:t>&lt;lacation</w:t>
-      </w:r>
+        <w:t>&lt;</w:t>
+      </w:r>
+      <w:proofErr w:type="spellStart"/>
+      <w:r>
+        <w:t>lacation</w:t>
+      </w:r>
+      <w:proofErr w:type="spellEnd"/>
       <w:r>
         <w:t>(s)</w:t>
       </w:r>
@@ -4766,7 +5276,21 @@
         <w:rPr>
           <w:lang w:val="en-AU"/>
         </w:rPr>
-        <w:t>(s)&gt; - must end with “/“ in order to search the path</w:t>
+        <w:t>(s)&gt; - must end with “</w:t>
+      </w:r>
+      <w:proofErr w:type="gramStart"/>
+      <w:r>
+        <w:rPr>
+          <w:lang w:val="en-AU"/>
+        </w:rPr>
+        <w:t>/“ in</w:t>
+      </w:r>
+      <w:proofErr w:type="gramEnd"/>
+      <w:r>
+        <w:rPr>
+          <w:lang w:val="en-AU"/>
+        </w:rPr>
+        <w:t xml:space="preserve"> order to search the path</w:t>
       </w:r>
     </w:p>
     <w:p>
@@ -4804,7 +5328,21 @@
         <w:rPr>
           <w:lang w:val="en-AU"/>
         </w:rPr>
-        <w:t>Search Creteria:</w:t>
+        <w:t xml:space="preserve">Search </w:t>
+      </w:r>
+      <w:proofErr w:type="spellStart"/>
+      <w:r>
+        <w:rPr>
+          <w:lang w:val="en-AU"/>
+        </w:rPr>
+        <w:t>Creteria</w:t>
+      </w:r>
+      <w:proofErr w:type="spellEnd"/>
+      <w:r>
+        <w:rPr>
+          <w:lang w:val="en-AU"/>
+        </w:rPr>
+        <w:t>:</w:t>
       </w:r>
     </w:p>
     <w:p>
@@ -4837,7 +5375,23 @@
       </w:pPr>
       <w:r>
         <w:tab/>
-        <w:t>-iname “&lt;file name with wilcards + ignore case&gt;”</w:t>
+        <w:t>-</w:t>
+      </w:r>
+      <w:proofErr w:type="spellStart"/>
+      <w:r>
+        <w:t>iname</w:t>
+      </w:r>
+      <w:proofErr w:type="spellEnd"/>
+      <w:r>
+        <w:t xml:space="preserve"> “&lt;file name with </w:t>
+      </w:r>
+      <w:proofErr w:type="spellStart"/>
+      <w:r>
+        <w:t>wilcards</w:t>
+      </w:r>
+      <w:proofErr w:type="spellEnd"/>
+      <w:r>
+        <w:t xml:space="preserve"> + ignore case&gt;”</w:t>
       </w:r>
     </w:p>
     <w:p>
@@ -4846,7 +5400,15 @@
       </w:pPr>
       <w:r>
         <w:tab/>
-        <w:t>-maxdepth &lt;num. if 1 – will only search location&gt;</w:t>
+        <w:t>-</w:t>
+      </w:r>
+      <w:proofErr w:type="spellStart"/>
+      <w:r>
+        <w:t>maxdepth</w:t>
+      </w:r>
+      <w:proofErr w:type="spellEnd"/>
+      <w:r>
+        <w:t xml:space="preserve"> &lt;num. if 1 – will only search location&gt;</w:t>
       </w:r>
     </w:p>
     <w:p>
@@ -4877,7 +5439,15 @@
       </w:r>
       <w:r>
         <w:tab/>
-        <w:t xml:space="preserve"> can also use ! instead of </w:t>
+        <w:t xml:space="preserve"> can also </w:t>
+      </w:r>
+      <w:proofErr w:type="gramStart"/>
+      <w:r>
+        <w:t>use !</w:t>
+      </w:r>
+      <w:proofErr w:type="gramEnd"/>
+      <w:r>
+        <w:t xml:space="preserve"> instead of </w:t>
       </w:r>
       <w:r>
         <w:t>–</w:t>
@@ -4891,7 +5461,15 @@
         <w:pStyle w:val="Code"/>
       </w:pPr>
       <w:r>
-        <w:t xml:space="preserve">&lt;search criteria&gt; &lt;nothing == AND / -o == OR&gt; &lt;search criteria&gt; : </w:t>
+        <w:t>&lt;search criteria&gt; &lt;nothing == AND / -o == OR&gt; &lt;search criteria</w:t>
+      </w:r>
+      <w:proofErr w:type="gramStart"/>
+      <w:r>
+        <w:t>&gt; :</w:t>
+      </w:r>
+      <w:proofErr w:type="gramEnd"/>
+      <w:r>
+        <w:t xml:space="preserve"> </w:t>
       </w:r>
       <w:r>
         <w:br/>
@@ -4901,7 +5479,15 @@
       </w:r>
       <w:r>
         <w:tab/>
-        <w:t>example: find –name ‘*.php’ –o –name ‘*.txt’ –not –name</w:t>
+        <w:t>example: find –name ‘*.</w:t>
+      </w:r>
+      <w:proofErr w:type="spellStart"/>
+      <w:r>
+        <w:t>php</w:t>
+      </w:r>
+      <w:proofErr w:type="spellEnd"/>
+      <w:r>
+        <w:t>’ –o –name ‘*.txt’ –not –name</w:t>
       </w:r>
       <w:r>
         <w:br/>
@@ -4918,7 +5504,15 @@
       </w:r>
       <w:r>
         <w:tab/>
-        <w:t xml:space="preserve">   will find all the files that ends with ‘.php’ or</w:t>
+        <w:t xml:space="preserve">   will find all the files that ends with ‘.</w:t>
+      </w:r>
+      <w:proofErr w:type="spellStart"/>
+      <w:r>
+        <w:t>php</w:t>
+      </w:r>
+      <w:proofErr w:type="spellEnd"/>
+      <w:r>
+        <w:t>’ or</w:t>
       </w:r>
       <w:r>
         <w:br/>
@@ -4943,7 +5537,20 @@
         <w:pStyle w:val="Code"/>
       </w:pPr>
       <w:r>
-        <w:t>-type &lt;f: files / d: dirs&gt; : will find only files/dirs.</w:t>
+        <w:t xml:space="preserve">-type &lt;f: files / d: </w:t>
+      </w:r>
+      <w:proofErr w:type="spellStart"/>
+      <w:r>
+        <w:t>dirs</w:t>
+      </w:r>
+      <w:proofErr w:type="spellEnd"/>
+      <w:proofErr w:type="gramStart"/>
+      <w:r>
+        <w:t>&gt; :</w:t>
+      </w:r>
+      <w:proofErr w:type="gramEnd"/>
+      <w:r>
+        <w:t xml:space="preserve"> will find only files/dirs.</w:t>
       </w:r>
     </w:p>
     <w:p>
@@ -4951,8 +5558,21 @@
         <w:pStyle w:val="Code"/>
       </w:pPr>
       <w:r>
-        <w:t>-perm &lt;permissions&gt; : find files with specific premissions</w:t>
-      </w:r>
+        <w:t>-perm &lt;permissions</w:t>
+      </w:r>
+      <w:proofErr w:type="gramStart"/>
+      <w:r>
+        <w:t>&gt; :</w:t>
+      </w:r>
+      <w:proofErr w:type="gramEnd"/>
+      <w:r>
+        <w:t xml:space="preserve"> find files with specific </w:t>
+      </w:r>
+      <w:proofErr w:type="spellStart"/>
+      <w:r>
+        <w:t>premissions</w:t>
+      </w:r>
+      <w:proofErr w:type="spellEnd"/>
       <w:r>
         <w:t xml:space="preserve">. Can use </w:t>
       </w:r>
@@ -4964,7 +5584,15 @@
       </w:r>
       <w:r>
         <w:tab/>
-        <w:t>all the same permission flags like in ‘chmod’ command</w:t>
+        <w:t>all the same permission flags like in ‘</w:t>
+      </w:r>
+      <w:proofErr w:type="spellStart"/>
+      <w:r>
+        <w:t>chmod</w:t>
+      </w:r>
+      <w:proofErr w:type="spellEnd"/>
+      <w:r>
+        <w:t>’ command</w:t>
       </w:r>
       <w:r>
         <w:br/>
@@ -4974,7 +5602,15 @@
       </w:r>
       <w:r>
         <w:tab/>
-        <w:t>example: find –perm /u=r :will return all read-only files</w:t>
+        <w:t>example: find –perm /u=</w:t>
+      </w:r>
+      <w:proofErr w:type="gramStart"/>
+      <w:r>
+        <w:t>r :will</w:t>
+      </w:r>
+      <w:proofErr w:type="gramEnd"/>
+      <w:r>
+        <w:t xml:space="preserve"> return all read-only files</w:t>
       </w:r>
       <w:r>
         <w:br/>
@@ -4995,7 +5631,15 @@
         <w:pStyle w:val="Code"/>
       </w:pPr>
       <w:r>
-        <w:t>-user &lt;user name&gt; : search in user root directory</w:t>
+        <w:t>-user &lt;user name</w:t>
+      </w:r>
+      <w:proofErr w:type="gramStart"/>
+      <w:r>
+        <w:t>&gt; :</w:t>
+      </w:r>
+      <w:proofErr w:type="gramEnd"/>
+      <w:r>
+        <w:t xml:space="preserve"> search in user root directory</w:t>
       </w:r>
     </w:p>
     <w:p>
@@ -5003,7 +5647,15 @@
         <w:pStyle w:val="Code"/>
       </w:pPr>
       <w:r>
-        <w:t>-group &lt;group name&gt; : search files belonging to a specific group</w:t>
+        <w:t>-group &lt;group name</w:t>
+      </w:r>
+      <w:proofErr w:type="gramStart"/>
+      <w:r>
+        <w:t>&gt; :</w:t>
+      </w:r>
+      <w:proofErr w:type="gramEnd"/>
+      <w:r>
+        <w:t xml:space="preserve"> search files belonging to a specific group</w:t>
       </w:r>
     </w:p>
     <w:p>
@@ -5011,7 +5663,23 @@
         <w:pStyle w:val="Code"/>
       </w:pPr>
       <w:r>
-        <w:t>-mtime &lt;days&gt; : will find files modified x days ago.</w:t>
+        <w:t>-</w:t>
+      </w:r>
+      <w:proofErr w:type="spellStart"/>
+      <w:r>
+        <w:t>mtime</w:t>
+      </w:r>
+      <w:proofErr w:type="spellEnd"/>
+      <w:r>
+        <w:t xml:space="preserve"> &lt;days</w:t>
+      </w:r>
+      <w:proofErr w:type="gramStart"/>
+      <w:r>
+        <w:t>&gt; :</w:t>
+      </w:r>
+      <w:proofErr w:type="gramEnd"/>
+      <w:r>
+        <w:t xml:space="preserve"> will find files modified x days ago.</w:t>
       </w:r>
     </w:p>
     <w:p>
@@ -5019,7 +5687,23 @@
         <w:pStyle w:val="Code"/>
       </w:pPr>
       <w:r>
-        <w:t>-atime &lt;days&gt; : will find files that were accessed in the last x days</w:t>
+        <w:t>-</w:t>
+      </w:r>
+      <w:proofErr w:type="spellStart"/>
+      <w:r>
+        <w:t>atime</w:t>
+      </w:r>
+      <w:proofErr w:type="spellEnd"/>
+      <w:r>
+        <w:t xml:space="preserve"> &lt;days</w:t>
+      </w:r>
+      <w:proofErr w:type="gramStart"/>
+      <w:r>
+        <w:t>&gt; :</w:t>
+      </w:r>
+      <w:proofErr w:type="gramEnd"/>
+      <w:r>
+        <w:t xml:space="preserve"> will find files that were accessed in the last x days</w:t>
       </w:r>
     </w:p>
     <w:p>
@@ -5027,7 +5711,23 @@
         <w:pStyle w:val="Code"/>
       </w:pPr>
       <w:r>
-        <w:t>-mtime +&lt;x days&gt; -&lt;y days&gt; : will find files that were modified</w:t>
+        <w:t>-</w:t>
+      </w:r>
+      <w:proofErr w:type="spellStart"/>
+      <w:r>
+        <w:t>mtime</w:t>
+      </w:r>
+      <w:proofErr w:type="spellEnd"/>
+      <w:r>
+        <w:t xml:space="preserve"> +&lt;x days&gt; -&lt;y days</w:t>
+      </w:r>
+      <w:proofErr w:type="gramStart"/>
+      <w:r>
+        <w:t>&gt; :</w:t>
+      </w:r>
+      <w:proofErr w:type="gramEnd"/>
+      <w:r>
+        <w:t xml:space="preserve"> will find files that were modified</w:t>
       </w:r>
       <w:r>
         <w:br/>
@@ -5055,7 +5755,15 @@
       </w:r>
       <w:r>
         <w:br/>
-        <w:t xml:space="preserve">        Can also use only x or y e.g. ‘-mtime +x’</w:t>
+        <w:t xml:space="preserve">        Can also use only x or y e.g. ‘-</w:t>
+      </w:r>
+      <w:proofErr w:type="spellStart"/>
+      <w:r>
+        <w:t>mtime</w:t>
+      </w:r>
+      <w:proofErr w:type="spellEnd"/>
+      <w:r>
+        <w:t xml:space="preserve"> +x’</w:t>
       </w:r>
     </w:p>
     <w:p>
@@ -5063,7 +5771,23 @@
         <w:pStyle w:val="Code"/>
       </w:pPr>
       <w:r>
-        <w:t xml:space="preserve">-cmin -&lt;x minutes&gt; : find files that were modified within the last </w:t>
+        <w:t>-</w:t>
+      </w:r>
+      <w:proofErr w:type="spellStart"/>
+      <w:r>
+        <w:t>cmin</w:t>
+      </w:r>
+      <w:proofErr w:type="spellEnd"/>
+      <w:r>
+        <w:t xml:space="preserve"> -&lt;x minutes</w:t>
+      </w:r>
+      <w:proofErr w:type="gramStart"/>
+      <w:r>
+        <w:t>&gt; :</w:t>
+      </w:r>
+      <w:proofErr w:type="gramEnd"/>
+      <w:r>
+        <w:t xml:space="preserve"> find files that were modified within the last </w:t>
       </w:r>
       <w:r>
         <w:br/>
@@ -5075,7 +5799,24 @@
         <w:pStyle w:val="Code"/>
       </w:pPr>
       <w:r>
-        <w:t>-amin -&lt;x minutes&gt; : files that were accessed in the last x minutes</w:t>
+        <w:lastRenderedPageBreak/>
+        <w:t>-</w:t>
+      </w:r>
+      <w:proofErr w:type="spellStart"/>
+      <w:r>
+        <w:t>amin</w:t>
+      </w:r>
+      <w:proofErr w:type="spellEnd"/>
+      <w:r>
+        <w:t xml:space="preserve"> -&lt;x minutes</w:t>
+      </w:r>
+      <w:proofErr w:type="gramStart"/>
+      <w:r>
+        <w:t>&gt; :</w:t>
+      </w:r>
+      <w:proofErr w:type="gramEnd"/>
+      <w:r>
+        <w:t xml:space="preserve"> files that were accessed in the last x minutes</w:t>
       </w:r>
     </w:p>
     <w:p>
@@ -5083,7 +5824,23 @@
         <w:pStyle w:val="Code"/>
       </w:pPr>
       <w:r>
-        <w:t xml:space="preserve">-[a|c]newer &lt;file&gt; : files that were modified/accessed(a)/changed(c) </w:t>
+        <w:t>-[</w:t>
+      </w:r>
+      <w:proofErr w:type="spellStart"/>
+      <w:r>
+        <w:t>a|</w:t>
+      </w:r>
+      <w:proofErr w:type="gramStart"/>
+      <w:r>
+        <w:t>c</w:t>
+      </w:r>
+      <w:proofErr w:type="spellEnd"/>
+      <w:r>
+        <w:t>]newer</w:t>
+      </w:r>
+      <w:proofErr w:type="gramEnd"/>
+      <w:r>
+        <w:t xml:space="preserve"> &lt;file&gt; : files that were modified/accessed(a)/changed(c) </w:t>
       </w:r>
       <w:r>
         <w:br/>
@@ -5126,7 +5883,15 @@
         <w:pStyle w:val="Code"/>
       </w:pPr>
       <w:r>
-        <w:t>-empty : find empty files/directories</w:t>
+        <w:t>-</w:t>
+      </w:r>
+      <w:proofErr w:type="gramStart"/>
+      <w:r>
+        <w:t>empty :</w:t>
+      </w:r>
+      <w:proofErr w:type="gramEnd"/>
+      <w:r>
+        <w:t xml:space="preserve"> find empty files/directories</w:t>
       </w:r>
     </w:p>
     <w:p>
@@ -5134,7 +5899,15 @@
         <w:pStyle w:val="Code"/>
       </w:pPr>
       <w:r>
-        <w:t xml:space="preserve">-exec &lt;command&gt; {} \; : execute Linux command on all the files that </w:t>
+        <w:t>-exec &lt;command&gt; {} \</w:t>
+      </w:r>
+      <w:proofErr w:type="gramStart"/>
+      <w:r>
+        <w:t>; :</w:t>
+      </w:r>
+      <w:proofErr w:type="gramEnd"/>
+      <w:r>
+        <w:t xml:space="preserve"> execute Linux command on all the files that </w:t>
       </w:r>
       <w:r>
         <w:br/>
@@ -5164,13 +5937,37 @@
       </w:r>
       <w:r>
         <w:tab/>
-        <w:t>// remove all .txt files in /tmp (and sub-directories):</w:t>
+        <w:t>// remove all .txt files in /</w:t>
+      </w:r>
+      <w:proofErr w:type="spellStart"/>
+      <w:r>
+        <w:t>tmp</w:t>
+      </w:r>
+      <w:proofErr w:type="spellEnd"/>
+      <w:r>
+        <w:t xml:space="preserve"> (and sub-directories):</w:t>
       </w:r>
       <w:r>
         <w:tab/>
       </w:r>
       <w:r>
-        <w:t>find /tmp -type f -name "*.txt" -exec rm -f {} \;</w:t>
+        <w:t>find /</w:t>
+      </w:r>
+      <w:proofErr w:type="spellStart"/>
+      <w:r>
+        <w:t>tmp</w:t>
+      </w:r>
+      <w:proofErr w:type="spellEnd"/>
+      <w:r>
+        <w:t xml:space="preserve"> -type f -name "*.txt" -exec </w:t>
+      </w:r>
+      <w:proofErr w:type="spellStart"/>
+      <w:r>
+        <w:t>rm</w:t>
+      </w:r>
+      <w:proofErr w:type="spellEnd"/>
+      <w:r>
+        <w:t xml:space="preserve"> -f {} \;</w:t>
       </w:r>
     </w:p>
     <w:p>
@@ -5191,11 +5988,21 @@
       <w:r>
         <w:br/>
       </w:r>
+      <w:proofErr w:type="spellStart"/>
       <w:r>
         <w:t>mtime</w:t>
       </w:r>
-      <w:r>
-        <w:t>$ find . -type f -exec ls -s {} \; | sort -n -r | head -5</w:t>
+      <w:proofErr w:type="spellEnd"/>
+      <w:r>
+        <w:t xml:space="preserve">$ </w:t>
+      </w:r>
+      <w:proofErr w:type="gramStart"/>
+      <w:r>
+        <w:t>find .</w:t>
+      </w:r>
+      <w:proofErr w:type="gramEnd"/>
+      <w:r>
+        <w:t xml:space="preserve"> -type f -exec ls -s {} \; | sort -n -r | head -5</w:t>
       </w:r>
     </w:p>
     <w:p>
@@ -5245,11 +6052,11 @@
       <w:pPr>
         <w:pStyle w:val="Heading2"/>
       </w:pPr>
-      <w:bookmarkStart w:id="8" w:name="_Toc471277026"/>
+      <w:bookmarkStart w:id="7" w:name="_Toc471277026"/>
       <w:r>
         <w:t>Grep</w:t>
       </w:r>
-      <w:bookmarkEnd w:id="8"/>
+      <w:bookmarkEnd w:id="7"/>
     </w:p>
     <w:p>
       <w:pPr>
@@ -5294,7 +6101,15 @@
       </w:r>
       <w:r>
         <w:br/>
-        <w:t xml:space="preserve">                          regular expression, use egrep instead.</w:t>
+        <w:t xml:space="preserve">                          regular expression, use </w:t>
+      </w:r>
+      <w:proofErr w:type="spellStart"/>
+      <w:r>
+        <w:t>egrep</w:t>
+      </w:r>
+      <w:proofErr w:type="spellEnd"/>
+      <w:r>
+        <w:t xml:space="preserve"> instead.</w:t>
       </w:r>
     </w:p>
     <w:p>
@@ -5361,7 +6176,15 @@
       </w:r>
       <w:r>
         <w:tab/>
-        <w:t xml:space="preserve">&lt;-i&gt; - </w:t>
+        <w:t>&lt;-</w:t>
+      </w:r>
+      <w:proofErr w:type="spellStart"/>
+      <w:r>
+        <w:t>i</w:t>
+      </w:r>
+      <w:proofErr w:type="spellEnd"/>
+      <w:r>
+        <w:t xml:space="preserve">&gt; - </w:t>
       </w:r>
       <w:r>
         <w:t xml:space="preserve">ignore </w:t>
@@ -5391,7 +6214,15 @@
       </w:r>
       <w:r>
         <w:tab/>
-        <w:t>&lt;-x&gt; - eXact match only – will return only line that are exact match</w:t>
+        <w:t xml:space="preserve">&lt;-x&gt; - </w:t>
+      </w:r>
+      <w:proofErr w:type="spellStart"/>
+      <w:r>
+        <w:t>eXact</w:t>
+      </w:r>
+      <w:proofErr w:type="spellEnd"/>
+      <w:r>
+        <w:t xml:space="preserve"> match only – will return only line that are exact match</w:t>
       </w:r>
     </w:p>
     <w:p>
@@ -5403,7 +6234,23 @@
       </w:r>
       <w:r>
         <w:tab/>
-        <w:t>&lt;-f&gt; &lt;pattern_file&gt; - allow you to specify a pattern_file that</w:t>
+        <w:t>&lt;-f&gt; &lt;</w:t>
+      </w:r>
+      <w:proofErr w:type="spellStart"/>
+      <w:r>
+        <w:t>pattern_file</w:t>
+      </w:r>
+      <w:proofErr w:type="spellEnd"/>
+      <w:r>
+        <w:t xml:space="preserve">&gt; - allow you to specify a </w:t>
+      </w:r>
+      <w:proofErr w:type="spellStart"/>
+      <w:r>
+        <w:t>pattern_file</w:t>
+      </w:r>
+      <w:proofErr w:type="spellEnd"/>
+      <w:r>
+        <w:t xml:space="preserve"> that</w:t>
       </w:r>
       <w:r>
         <w:br/>
@@ -5454,6 +6301,7 @@
           <w:lang w:val="en-AU"/>
         </w:rPr>
       </w:pPr>
+      <w:proofErr w:type="spellStart"/>
       <w:r>
         <w:rPr>
           <w:b/>
@@ -5462,6 +6310,7 @@
         </w:rPr>
         <w:t>Egrep</w:t>
       </w:r>
+      <w:proofErr w:type="spellEnd"/>
       <w:r>
         <w:rPr>
           <w:b/>
@@ -5523,13 +6372,24 @@
           <w:lang w:val="en-AU"/>
         </w:rPr>
       </w:pPr>
+      <w:proofErr w:type="spellStart"/>
       <w:r>
         <w:rPr>
           <w:b/>
           <w:bCs/>
           <w:lang w:val="en-AU"/>
         </w:rPr>
-        <w:t xml:space="preserve">Fgrep </w:t>
+        <w:lastRenderedPageBreak/>
+        <w:t>Fgrep</w:t>
+      </w:r>
+      <w:proofErr w:type="spellEnd"/>
+      <w:r>
+        <w:rPr>
+          <w:b/>
+          <w:bCs/>
+          <w:lang w:val="en-AU"/>
+        </w:rPr>
+        <w:t xml:space="preserve"> </w:t>
       </w:r>
       <w:r>
         <w:rPr>
@@ -5581,10 +6441,22 @@
           <w:b/>
           <w:color w:val="0432FF"/>
         </w:rPr>
-        <w:t>$ grep “hello” *</w:t>
-      </w:r>
-      <w:r>
-        <w:t xml:space="preserve"> ; will search all the files in the current directory for the string “hello”</w:t>
+        <w:t xml:space="preserve">$ grep “hello” </w:t>
+      </w:r>
+      <w:proofErr w:type="gramStart"/>
+      <w:r>
+        <w:rPr>
+          <w:b/>
+          <w:color w:val="0432FF"/>
+        </w:rPr>
+        <w:t>*</w:t>
+      </w:r>
+      <w:r>
+        <w:t xml:space="preserve"> ;</w:t>
+      </w:r>
+      <w:proofErr w:type="gramEnd"/>
+      <w:r>
+        <w:t xml:space="preserve"> will search all the files in the current directory for the string “hello”</w:t>
       </w:r>
     </w:p>
     <w:p>
@@ -5596,8 +6468,21 @@
       <w:pPr>
         <w:pStyle w:val="Code"/>
       </w:pPr>
-      <w:r>
-        <w:t>find | grep "hello"</w:t>
+      <w:proofErr w:type="gramStart"/>
+      <w:r>
+        <w:t xml:space="preserve">find </w:t>
+      </w:r>
+      <w:r>
+        <w:t>.</w:t>
+      </w:r>
+      <w:proofErr w:type="gramEnd"/>
+      <w:r>
+        <w:t xml:space="preserve"> </w:t>
+      </w:r>
+      <w:bookmarkStart w:id="8" w:name="_GoBack"/>
+      <w:bookmarkEnd w:id="8"/>
+      <w:r>
+        <w:t>| grep "hello"</w:t>
       </w:r>
       <w:r>
         <w:tab/>
@@ -5665,6 +6550,7 @@
         <w:rPr>
           <w:lang w:val="en-AU"/>
         </w:rPr>
+        <w:lastRenderedPageBreak/>
         <w:t>Archives</w:t>
       </w:r>
       <w:bookmarkEnd w:id="9"/>
@@ -5680,11 +6566,19 @@
           <w:lang w:val="en-AU"/>
         </w:rPr>
       </w:pPr>
-      <w:r>
-        <w:rPr>
-          <w:lang w:val="en-AU"/>
-        </w:rPr>
-        <w:t>gzip:</w:t>
+      <w:proofErr w:type="spellStart"/>
+      <w:r>
+        <w:rPr>
+          <w:lang w:val="en-AU"/>
+        </w:rPr>
+        <w:t>gzip</w:t>
+      </w:r>
+      <w:proofErr w:type="spellEnd"/>
+      <w:r>
+        <w:rPr>
+          <w:lang w:val="en-AU"/>
+        </w:rPr>
+        <w:t>:</w:t>
       </w:r>
     </w:p>
     <w:p>
@@ -5692,7 +6586,15 @@
         <w:pStyle w:val="Code"/>
       </w:pPr>
       <w:r>
-        <w:t>$ gzip &lt;file name&gt;</w:t>
+        <w:t xml:space="preserve">$ </w:t>
+      </w:r>
+      <w:proofErr w:type="spellStart"/>
+      <w:r>
+        <w:t>gzip</w:t>
+      </w:r>
+      <w:proofErr w:type="spellEnd"/>
+      <w:r>
+        <w:t xml:space="preserve"> &lt;file name&gt;</w:t>
       </w:r>
     </w:p>
     <w:p>
@@ -5744,7 +6646,15 @@
         <w:pStyle w:val="Code"/>
       </w:pPr>
       <w:r>
-        <w:t>$tar –cvf &lt;filename.tar&gt; &lt;directory to archive&gt;</w:t>
+        <w:t>$tar –</w:t>
+      </w:r>
+      <w:proofErr w:type="spellStart"/>
+      <w:r>
+        <w:t>cvf</w:t>
+      </w:r>
+      <w:proofErr w:type="spellEnd"/>
+      <w:r>
+        <w:t xml:space="preserve"> &lt;filename.tar&gt; &lt;directory to archive&gt;</w:t>
       </w:r>
     </w:p>
     <w:p>
@@ -5785,6 +6695,7 @@
         <w:rPr>
           <w:lang w:val="en-AU"/>
         </w:rPr>
+        <w:lastRenderedPageBreak/>
         <w:t>Processes</w:t>
       </w:r>
       <w:bookmarkEnd w:id="10"/>
@@ -5820,8 +6731,13 @@
       <w:r>
         <w:t xml:space="preserve">$ </w:t>
       </w:r>
-      <w:r>
-        <w:t>ps –aux</w:t>
+      <w:proofErr w:type="spellStart"/>
+      <w:r>
+        <w:t>ps</w:t>
+      </w:r>
+      <w:proofErr w:type="spellEnd"/>
+      <w:r>
+        <w:t xml:space="preserve"> –aux</w:t>
       </w:r>
     </w:p>
     <w:p>
@@ -5855,7 +6771,15 @@
         <w:pStyle w:val="Code"/>
       </w:pPr>
       <w:r>
-        <w:t>$ kill [-9 : kill immediately] &lt;PID&gt;</w:t>
+        <w:t>$ kill [-</w:t>
+      </w:r>
+      <w:proofErr w:type="gramStart"/>
+      <w:r>
+        <w:t>9 :</w:t>
+      </w:r>
+      <w:proofErr w:type="gramEnd"/>
+      <w:r>
+        <w:t xml:space="preserve"> kill immediately] &lt;PID&gt;</w:t>
       </w:r>
     </w:p>
     <w:p>
@@ -5972,7 +6896,21 @@
         <w:rPr>
           <w:lang w:val="en-AU"/>
         </w:rPr>
-        <w:t>By default when a process starts, it gets the default priority of 0.</w:t>
+        <w:t xml:space="preserve">By </w:t>
+      </w:r>
+      <w:proofErr w:type="gramStart"/>
+      <w:r>
+        <w:rPr>
+          <w:lang w:val="en-AU"/>
+        </w:rPr>
+        <w:t>default</w:t>
+      </w:r>
+      <w:proofErr w:type="gramEnd"/>
+      <w:r>
+        <w:rPr>
+          <w:lang w:val="en-AU"/>
+        </w:rPr>
+        <w:t xml:space="preserve"> when a process starts, it gets the default priority of 0.</w:t>
       </w:r>
     </w:p>
     <w:p>
@@ -6001,6 +6939,7 @@
         <w:rPr>
           <w:lang w:val="en-AU"/>
         </w:rPr>
+        <w:lastRenderedPageBreak/>
         <w:t>IP</w:t>
       </w:r>
     </w:p>
@@ -6027,8 +6966,13 @@
         <w:pStyle w:val="Code"/>
       </w:pPr>
       <w:r>
-        <w:t>$ ifconfig</w:t>
-      </w:r>
+        <w:t xml:space="preserve">$ </w:t>
+      </w:r>
+      <w:proofErr w:type="spellStart"/>
+      <w:r>
+        <w:t>ifconfig</w:t>
+      </w:r>
+      <w:proofErr w:type="spellEnd"/>
     </w:p>
     <w:p>
       <w:pPr>
@@ -6060,7 +7004,35 @@
         <w:rPr>
           <w:shd w:val="clear" w:color="auto" w:fill="EFF0F1"/>
         </w:rPr>
-        <w:t>$ sudo ifconfig &lt;network interface name e.g. eth0 or enp0s3 or lo&gt; &lt;new IP address&gt; netmask 255.255.255.0</w:t>
+        <w:t xml:space="preserve">$ </w:t>
+      </w:r>
+      <w:proofErr w:type="spellStart"/>
+      <w:r>
+        <w:rPr>
+          <w:shd w:val="clear" w:color="auto" w:fill="EFF0F1"/>
+        </w:rPr>
+        <w:t>sudo</w:t>
+      </w:r>
+      <w:proofErr w:type="spellEnd"/>
+      <w:r>
+        <w:rPr>
+          <w:shd w:val="clear" w:color="auto" w:fill="EFF0F1"/>
+        </w:rPr>
+        <w:t xml:space="preserve"> </w:t>
+      </w:r>
+      <w:proofErr w:type="spellStart"/>
+      <w:r>
+        <w:rPr>
+          <w:shd w:val="clear" w:color="auto" w:fill="EFF0F1"/>
+        </w:rPr>
+        <w:t>ifconfig</w:t>
+      </w:r>
+      <w:proofErr w:type="spellEnd"/>
+      <w:r>
+        <w:rPr>
+          <w:shd w:val="clear" w:color="auto" w:fill="EFF0F1"/>
+        </w:rPr>
+        <w:t xml:space="preserve"> &lt;network interface name e.g. eth0 or enp0s3 or lo&gt; &lt;new IP address&gt; netmask 255.255.255.0</w:t>
       </w:r>
     </w:p>
     <w:p>
@@ -6074,6 +7046,7 @@
         <w:rPr>
           <w:lang w:val="en-AU"/>
         </w:rPr>
+        <w:lastRenderedPageBreak/>
         <w:t>SSH</w:t>
       </w:r>
       <w:bookmarkEnd w:id="12"/>
@@ -6137,7 +7110,23 @@
         <w:pStyle w:val="Code"/>
       </w:pPr>
       <w:r>
-        <w:t>$ ssh &lt;user name of remote&gt;@&lt;remote ip/address&gt;</w:t>
+        <w:t xml:space="preserve">$ </w:t>
+      </w:r>
+      <w:proofErr w:type="spellStart"/>
+      <w:r>
+        <w:t>ssh</w:t>
+      </w:r>
+      <w:proofErr w:type="spellEnd"/>
+      <w:r>
+        <w:t xml:space="preserve"> &lt;user name of remote&gt;@&lt;remote </w:t>
+      </w:r>
+      <w:proofErr w:type="spellStart"/>
+      <w:r>
+        <w:t>ip</w:t>
+      </w:r>
+      <w:proofErr w:type="spellEnd"/>
+      <w:r>
+        <w:t>/address&gt;</w:t>
       </w:r>
     </w:p>
     <w:p>
@@ -6162,11 +7151,19 @@
       <w:pPr>
         <w:pStyle w:val="Code"/>
       </w:pPr>
+      <w:proofErr w:type="spellStart"/>
       <w:r>
         <w:rPr>
           <w:rStyle w:val="HTMLCode"/>
         </w:rPr>
-        <w:t>scp /path/to/file &lt;user on remote&gt;@&lt;remote IP&gt;:/path/to/destination</w:t>
+        <w:t>scp</w:t>
+      </w:r>
+      <w:proofErr w:type="spellEnd"/>
+      <w:r>
+        <w:rPr>
+          <w:rStyle w:val="HTMLCode"/>
+        </w:rPr>
+        <w:t xml:space="preserve"> /path/to/file &lt;user on remote&gt;@&lt;remote IP&gt;:/path/to/destination</w:t>
       </w:r>
     </w:p>
     <w:p>
@@ -6191,11 +7188,19 @@
       <w:pPr>
         <w:pStyle w:val="Code"/>
       </w:pPr>
+      <w:proofErr w:type="spellStart"/>
       <w:r>
         <w:rPr>
           <w:rStyle w:val="HTMLCode"/>
         </w:rPr>
-        <w:t>scp &lt;user on remote&gt;@&lt;remote IP&gt;:/path/to/file /path/to/destination</w:t>
+        <w:t>scp</w:t>
+      </w:r>
+      <w:proofErr w:type="spellEnd"/>
+      <w:r>
+        <w:rPr>
+          <w:rStyle w:val="HTMLCode"/>
+        </w:rPr>
+        <w:t xml:space="preserve"> &lt;user on remote&gt;@&lt;remote IP&gt;:/path/to/file /path/to/destination</w:t>
       </w:r>
     </w:p>
     <w:p>
@@ -6241,19 +7246,43 @@
         </w:numPr>
       </w:pPr>
       <w:r>
-        <w:t>Install sshfs:</w:t>
+        <w:t xml:space="preserve">Install </w:t>
+      </w:r>
+      <w:proofErr w:type="spellStart"/>
+      <w:r>
+        <w:t>sshfs</w:t>
+      </w:r>
+      <w:proofErr w:type="spellEnd"/>
+      <w:r>
+        <w:t>:</w:t>
       </w:r>
     </w:p>
     <w:p>
       <w:pPr>
         <w:pStyle w:val="Code"/>
       </w:pPr>
+      <w:proofErr w:type="spellStart"/>
       <w:r>
         <w:rPr>
           <w:rStyle w:val="HTMLCode"/>
         </w:rPr>
-        <w:t>sudo apt-get install sshfs</w:t>
-      </w:r>
+        <w:t>sudo</w:t>
+      </w:r>
+      <w:proofErr w:type="spellEnd"/>
+      <w:r>
+        <w:rPr>
+          <w:rStyle w:val="HTMLCode"/>
+        </w:rPr>
+        <w:t xml:space="preserve"> apt-get install </w:t>
+      </w:r>
+      <w:proofErr w:type="spellStart"/>
+      <w:r>
+        <w:rPr>
+          <w:rStyle w:val="HTMLCode"/>
+        </w:rPr>
+        <w:t>sshfs</w:t>
+      </w:r>
+      <w:proofErr w:type="spellEnd"/>
     </w:p>
     <w:p>
       <w:pPr>
@@ -6264,19 +7293,50 @@
         </w:numPr>
       </w:pPr>
       <w:r>
-        <w:t>create a empty dir</w:t>
-      </w:r>
+        <w:t xml:space="preserve">create </w:t>
+      </w:r>
+      <w:proofErr w:type="spellStart"/>
+      <w:proofErr w:type="gramStart"/>
+      <w:r>
+        <w:t>a</w:t>
+      </w:r>
+      <w:proofErr w:type="spellEnd"/>
+      <w:proofErr w:type="gramEnd"/>
+      <w:r>
+        <w:t xml:space="preserve"> empty </w:t>
+      </w:r>
+      <w:proofErr w:type="spellStart"/>
+      <w:r>
+        <w:t>dir</w:t>
+      </w:r>
+      <w:proofErr w:type="spellEnd"/>
     </w:p>
     <w:p>
       <w:pPr>
         <w:pStyle w:val="Code"/>
       </w:pPr>
+      <w:proofErr w:type="spellStart"/>
       <w:r>
         <w:rPr>
           <w:rStyle w:val="HTMLCode"/>
         </w:rPr>
-        <w:t>mkdir /home/user/testdir</w:t>
-      </w:r>
+        <w:t>mkdir</w:t>
+      </w:r>
+      <w:proofErr w:type="spellEnd"/>
+      <w:r>
+        <w:rPr>
+          <w:rStyle w:val="HTMLCode"/>
+        </w:rPr>
+        <w:t xml:space="preserve"> /home/user/</w:t>
+      </w:r>
+      <w:proofErr w:type="spellStart"/>
+      <w:r>
+        <w:rPr>
+          <w:rStyle w:val="HTMLCode"/>
+        </w:rPr>
+        <w:t>testdir</w:t>
+      </w:r>
+      <w:proofErr w:type="spellEnd"/>
     </w:p>
     <w:p>
       <w:pPr>
@@ -6294,11 +7354,33 @@
       <w:pPr>
         <w:pStyle w:val="Code"/>
       </w:pPr>
+      <w:proofErr w:type="spellStart"/>
       <w:r>
         <w:rPr>
           <w:rStyle w:val="HTMLCode"/>
         </w:rPr>
-        <w:t>sshfs user@server.com:/remote/dir /home/user/test</w:t>
+        <w:t>sshfs</w:t>
+      </w:r>
+      <w:proofErr w:type="spellEnd"/>
+      <w:r>
+        <w:rPr>
+          <w:rStyle w:val="HTMLCode"/>
+        </w:rPr>
+        <w:t xml:space="preserve"> user@server.com:/remote/</w:t>
+      </w:r>
+      <w:proofErr w:type="spellStart"/>
+      <w:r>
+        <w:rPr>
+          <w:rStyle w:val="HTMLCode"/>
+        </w:rPr>
+        <w:t>dir</w:t>
+      </w:r>
+      <w:proofErr w:type="spellEnd"/>
+      <w:r>
+        <w:rPr>
+          <w:rStyle w:val="HTMLCode"/>
+        </w:rPr>
+        <w:t xml:space="preserve"> /home/user/test</w:t>
       </w:r>
     </w:p>
     <w:p>
@@ -6316,19 +7398,54 @@
         <w:t xml:space="preserve">When you’re done - </w:t>
       </w:r>
       <w:r>
-        <w:t>"unlink" the dirs</w:t>
-      </w:r>
+        <w:t xml:space="preserve">"unlink" the </w:t>
+      </w:r>
+      <w:proofErr w:type="spellStart"/>
+      <w:r>
+        <w:t>dirs</w:t>
+      </w:r>
+      <w:proofErr w:type="spellEnd"/>
     </w:p>
     <w:p>
       <w:pPr>
         <w:pStyle w:val="Code"/>
       </w:pPr>
+      <w:proofErr w:type="spellStart"/>
       <w:r>
         <w:rPr>
           <w:rStyle w:val="HTMLCode"/>
         </w:rPr>
-        <w:t>fusermount -u /home/youruser/remotecomp</w:t>
-      </w:r>
+        <w:t>fusermount</w:t>
+      </w:r>
+      <w:proofErr w:type="spellEnd"/>
+      <w:r>
+        <w:rPr>
+          <w:rStyle w:val="HTMLCode"/>
+        </w:rPr>
+        <w:t xml:space="preserve"> -u /home/</w:t>
+      </w:r>
+      <w:proofErr w:type="spellStart"/>
+      <w:r>
+        <w:rPr>
+          <w:rStyle w:val="HTMLCode"/>
+        </w:rPr>
+        <w:t>youruser</w:t>
+      </w:r>
+      <w:proofErr w:type="spellEnd"/>
+      <w:r>
+        <w:rPr>
+          <w:rStyle w:val="HTMLCode"/>
+        </w:rPr>
+        <w:t>/</w:t>
+      </w:r>
+      <w:proofErr w:type="spellStart"/>
+      <w:r>
+        <w:rPr>
+          <w:rStyle w:val="HTMLCode"/>
+        </w:rPr>
+        <w:t>remotecomp</w:t>
+      </w:r>
+      <w:proofErr w:type="spellEnd"/>
     </w:p>
     <w:p>
       <w:pPr>
@@ -6378,6 +7495,7 @@
         <w:rPr>
           <w:lang w:val="en-AU"/>
         </w:rPr>
+        <w:lastRenderedPageBreak/>
         <w:t>Samba</w:t>
       </w:r>
       <w:bookmarkEnd w:id="13"/>
@@ -6496,7 +7614,23 @@
         <w:rPr>
           <w:lang w:val="en-AU"/>
         </w:rPr>
-        <w:t>you’ll need to use in the mount.cifs command on Linux (see below).</w:t>
+        <w:t xml:space="preserve">you’ll need to use in the </w:t>
+      </w:r>
+      <w:proofErr w:type="spellStart"/>
+      <w:proofErr w:type="gramStart"/>
+      <w:r>
+        <w:rPr>
+          <w:lang w:val="en-AU"/>
+        </w:rPr>
+        <w:t>mount.cifs</w:t>
+      </w:r>
+      <w:proofErr w:type="spellEnd"/>
+      <w:proofErr w:type="gramEnd"/>
+      <w:r>
+        <w:rPr>
+          <w:lang w:val="en-AU"/>
+        </w:rPr>
+        <w:t xml:space="preserve"> command on Linux (see below).</w:t>
       </w:r>
     </w:p>
     <w:p>
@@ -6525,15 +7659,53 @@
         <w:rPr>
           <w:rStyle w:val="HTMLCode"/>
         </w:rPr>
-        <w:t>$ sudo apt-get install cifs-utils</w:t>
-      </w:r>
+        <w:t xml:space="preserve">$ </w:t>
+      </w:r>
+      <w:proofErr w:type="spellStart"/>
+      <w:r>
+        <w:rPr>
+          <w:rStyle w:val="HTMLCode"/>
+        </w:rPr>
+        <w:t>sudo</w:t>
+      </w:r>
+      <w:proofErr w:type="spellEnd"/>
+      <w:r>
+        <w:rPr>
+          <w:rStyle w:val="HTMLCode"/>
+        </w:rPr>
+        <w:t xml:space="preserve"> apt-get install </w:t>
+      </w:r>
+      <w:proofErr w:type="spellStart"/>
+      <w:r>
+        <w:rPr>
+          <w:rStyle w:val="HTMLCode"/>
+        </w:rPr>
+        <w:t>cifs-utils</w:t>
+      </w:r>
+      <w:proofErr w:type="spellEnd"/>
     </w:p>
     <w:p>
       <w:pPr>
         <w:pStyle w:val="Code"/>
       </w:pPr>
       <w:r>
-        <w:t>$ mkdir ~/&lt;share-dir&gt;</w:t>
+        <w:t xml:space="preserve">$ </w:t>
+      </w:r>
+      <w:proofErr w:type="spellStart"/>
+      <w:r>
+        <w:t>mkdir</w:t>
+      </w:r>
+      <w:proofErr w:type="spellEnd"/>
+      <w:r>
+        <w:t xml:space="preserve"> ~/&lt;share-</w:t>
+      </w:r>
+      <w:proofErr w:type="spellStart"/>
+      <w:r>
+        <w:t>dir</w:t>
+      </w:r>
+      <w:proofErr w:type="spellEnd"/>
+      <w:r>
+        <w:t>&gt;</w:t>
       </w:r>
     </w:p>
     <w:p>
@@ -6546,23 +7718,75 @@
         </w:rPr>
         <w:t xml:space="preserve">$ </w:t>
       </w:r>
+      <w:proofErr w:type="spellStart"/>
       <w:r>
         <w:rPr>
           <w:rStyle w:val="HTMLCode"/>
         </w:rPr>
-        <w:t xml:space="preserve">sudo mount.cifs </w:t>
-      </w:r>
+        <w:t>sudo</w:t>
+      </w:r>
+      <w:proofErr w:type="spellEnd"/>
       <w:r>
         <w:rPr>
           <w:rStyle w:val="HTMLCode"/>
         </w:rPr>
+        <w:t xml:space="preserve"> </w:t>
+      </w:r>
+      <w:proofErr w:type="spellStart"/>
+      <w:proofErr w:type="gramStart"/>
+      <w:r>
+        <w:rPr>
+          <w:rStyle w:val="HTMLCode"/>
+        </w:rPr>
+        <w:t>mount.cifs</w:t>
+      </w:r>
+      <w:proofErr w:type="spellEnd"/>
+      <w:proofErr w:type="gramEnd"/>
+      <w:r>
+        <w:rPr>
+          <w:rStyle w:val="HTMLCode"/>
+        </w:rPr>
+        <w:t xml:space="preserve"> </w:t>
+      </w:r>
+      <w:r>
+        <w:rPr>
+          <w:rStyle w:val="HTMLCode"/>
+        </w:rPr>
         <w:t>&lt;windows-share-folder-path</w:t>
       </w:r>
       <w:r>
         <w:rPr>
           <w:rStyle w:val="HTMLCode"/>
         </w:rPr>
-        <w:t>&gt; /home/&lt;linux-user&gt;/&lt;share-dir&gt; -o user=&lt;windows-user-name&gt;</w:t>
+        <w:t>&gt; /home/&lt;</w:t>
+      </w:r>
+      <w:proofErr w:type="spellStart"/>
+      <w:r>
+        <w:rPr>
+          <w:rStyle w:val="HTMLCode"/>
+        </w:rPr>
+        <w:t>linux</w:t>
+      </w:r>
+      <w:proofErr w:type="spellEnd"/>
+      <w:r>
+        <w:rPr>
+          <w:rStyle w:val="HTMLCode"/>
+        </w:rPr>
+        <w:t>-user&gt;/&lt;share-</w:t>
+      </w:r>
+      <w:proofErr w:type="spellStart"/>
+      <w:r>
+        <w:rPr>
+          <w:rStyle w:val="HTMLCode"/>
+        </w:rPr>
+        <w:t>dir</w:t>
+      </w:r>
+      <w:proofErr w:type="spellEnd"/>
+      <w:r>
+        <w:rPr>
+          <w:rStyle w:val="HTMLCode"/>
+        </w:rPr>
+        <w:t>&gt; -o user=&lt;windows-user-name&gt;</w:t>
       </w:r>
     </w:p>
     <w:p>
@@ -6589,17 +7813,33 @@
         <w:br/>
         <w:t xml:space="preserve">NOTE: you must have administrator permissions to copy/access the folder. Therefore, use </w:t>
       </w:r>
+      <w:proofErr w:type="spellStart"/>
       <w:r>
         <w:rPr>
           <w:rStyle w:val="CodeChar"/>
         </w:rPr>
         <w:t>sudo</w:t>
       </w:r>
-      <w:r>
-        <w:rPr>
-          <w:lang w:val="en-AU"/>
-        </w:rPr>
-        <w:t xml:space="preserve"> for the linux commands.</w:t>
+      <w:proofErr w:type="spellEnd"/>
+      <w:r>
+        <w:rPr>
+          <w:lang w:val="en-AU"/>
+        </w:rPr>
+        <w:t xml:space="preserve"> for the </w:t>
+      </w:r>
+      <w:proofErr w:type="spellStart"/>
+      <w:r>
+        <w:rPr>
+          <w:lang w:val="en-AU"/>
+        </w:rPr>
+        <w:t>linux</w:t>
+      </w:r>
+      <w:proofErr w:type="spellEnd"/>
+      <w:r>
+        <w:rPr>
+          <w:lang w:val="en-AU"/>
+        </w:rPr>
+        <w:t xml:space="preserve"> commands.</w:t>
       </w:r>
     </w:p>
     <w:p>
@@ -6614,6 +7854,7 @@
         <w:rPr>
           <w:lang w:val="en-AU"/>
         </w:rPr>
+        <w:lastRenderedPageBreak/>
         <w:t>VIM</w:t>
       </w:r>
       <w:bookmarkEnd w:id="14"/>
@@ -6651,7 +7892,21 @@
         <w:rPr>
           <w:lang w:val="en-AU"/>
         </w:rPr>
-        <w:t xml:space="preserve"> i – go into insert mode</w:t>
+        <w:t xml:space="preserve"> </w:t>
+      </w:r>
+      <w:proofErr w:type="spellStart"/>
+      <w:r>
+        <w:rPr>
+          <w:lang w:val="en-AU"/>
+        </w:rPr>
+        <w:t>i</w:t>
+      </w:r>
+      <w:proofErr w:type="spellEnd"/>
+      <w:r>
+        <w:rPr>
+          <w:lang w:val="en-AU"/>
+        </w:rPr>
+        <w:t xml:space="preserve"> – go into insert mode</w:t>
       </w:r>
     </w:p>
     <w:p>
@@ -7006,6 +8261,7 @@
                 <w:lang w:eastAsia="en-AU"/>
               </w:rPr>
             </w:pPr>
+            <w:proofErr w:type="spellStart"/>
             <w:r>
               <w:rPr>
                 <w:rFonts w:asciiTheme="minorHAnsi" w:hAnsiTheme="minorHAnsi"/>
@@ -7013,7 +8269,17 @@
                 <w:szCs w:val="18"/>
                 <w:lang w:eastAsia="en-AU"/>
               </w:rPr>
-              <w:t>dw will delete a word.</w:t>
+              <w:t>dw</w:t>
+            </w:r>
+            <w:proofErr w:type="spellEnd"/>
+            <w:r>
+              <w:rPr>
+                <w:rFonts w:asciiTheme="minorHAnsi" w:hAnsiTheme="minorHAnsi"/>
+                <w:sz w:val="18"/>
+                <w:szCs w:val="18"/>
+                <w:lang w:eastAsia="en-AU"/>
+              </w:rPr>
+              <w:t xml:space="preserve"> will delete a word.</w:t>
             </w:r>
             <w:r>
               <w:rPr>
@@ -7085,13 +8351,23 @@
                 <w:szCs w:val="18"/>
               </w:rPr>
             </w:pPr>
+            <w:proofErr w:type="spellStart"/>
             <w:r>
               <w:rPr>
                 <w:rFonts w:asciiTheme="minorHAnsi" w:hAnsiTheme="minorHAnsi"/>
                 <w:sz w:val="18"/>
                 <w:szCs w:val="18"/>
               </w:rPr>
-              <w:t>dgg will delete to the beginning of the file.</w:t>
+              <w:t>dgg</w:t>
+            </w:r>
+            <w:proofErr w:type="spellEnd"/>
+            <w:r>
+              <w:rPr>
+                <w:rFonts w:asciiTheme="minorHAnsi" w:hAnsiTheme="minorHAnsi"/>
+                <w:sz w:val="18"/>
+                <w:szCs w:val="18"/>
+              </w:rPr>
+              <w:t xml:space="preserve"> will delete to the beginning of the file.</w:t>
             </w:r>
           </w:p>
           <w:p>
@@ -7108,13 +8384,23 @@
                 <w:lang w:val="en-AU"/>
               </w:rPr>
             </w:pPr>
+            <w:proofErr w:type="spellStart"/>
             <w:r>
               <w:rPr>
                 <w:rFonts w:asciiTheme="minorHAnsi" w:hAnsiTheme="minorHAnsi"/>
                 <w:sz w:val="18"/>
                 <w:szCs w:val="18"/>
               </w:rPr>
-              <w:t>dG will delete to the end of the file.</w:t>
+              <w:t>dG</w:t>
+            </w:r>
+            <w:proofErr w:type="spellEnd"/>
+            <w:r>
+              <w:rPr>
+                <w:rFonts w:asciiTheme="minorHAnsi" w:hAnsiTheme="minorHAnsi"/>
+                <w:sz w:val="18"/>
+                <w:szCs w:val="18"/>
+              </w:rPr>
+              <w:t xml:space="preserve"> will delete to the end of the file.</w:t>
             </w:r>
           </w:p>
         </w:tc>
@@ -7563,12 +8849,21 @@
                 <w:lang w:val="en-AU"/>
               </w:rPr>
             </w:pPr>
+            <w:proofErr w:type="gramStart"/>
             <w:r>
               <w:rPr>
                 <w:sz w:val="18"/>
                 <w:szCs w:val="18"/>
               </w:rPr>
-              <w:t>:%s/</w:t>
+              <w:t>:%</w:t>
+            </w:r>
+            <w:proofErr w:type="gramEnd"/>
+            <w:r>
+              <w:rPr>
+                <w:sz w:val="18"/>
+                <w:szCs w:val="18"/>
+              </w:rPr>
+              <w:t>s/</w:t>
             </w:r>
             <w:r>
               <w:rPr>
@@ -7704,14 +8999,34 @@
                 <w:rStyle w:val="Emphasis"/>
               </w:rPr>
             </w:pPr>
+            <w:proofErr w:type="gramStart"/>
             <w:r>
               <w:rPr>
                 <w:rStyle w:val="Emphasis"/>
                 <w:sz w:val="18"/>
                 <w:szCs w:val="18"/>
               </w:rPr>
-              <w:t>:%s/text/replacement text/gc</w:t>
-            </w:r>
+              <w:t>:%</w:t>
+            </w:r>
+            <w:proofErr w:type="gramEnd"/>
+            <w:r>
+              <w:rPr>
+                <w:rStyle w:val="Emphasis"/>
+                <w:sz w:val="18"/>
+                <w:szCs w:val="18"/>
+              </w:rPr>
+              <w:t>s/text/replacement text/</w:t>
+            </w:r>
+            <w:proofErr w:type="spellStart"/>
+            <w:r>
+              <w:rPr>
+                <w:rStyle w:val="Emphasis"/>
+                <w:sz w:val="18"/>
+                <w:szCs w:val="18"/>
+              </w:rPr>
+              <w:t>gc</w:t>
+            </w:r>
+            <w:proofErr w:type="spellEnd"/>
           </w:p>
         </w:tc>
         <w:tc>
@@ -7751,6 +9066,7 @@
                 <w:lang w:val="en-AU"/>
               </w:rPr>
             </w:pPr>
+            <w:proofErr w:type="gramStart"/>
             <w:r>
               <w:rPr>
                 <w:rFonts w:asciiTheme="minorHAnsi" w:hAnsiTheme="minorHAnsi"/>
@@ -7758,7 +9074,17 @@
                 <w:szCs w:val="18"/>
                 <w:lang w:val="en-AU"/>
               </w:rPr>
-              <w:t>:w &lt;filename&gt;</w:t>
+              <w:t>:w</w:t>
+            </w:r>
+            <w:proofErr w:type="gramEnd"/>
+            <w:r>
+              <w:rPr>
+                <w:rFonts w:asciiTheme="minorHAnsi" w:hAnsiTheme="minorHAnsi"/>
+                <w:sz w:val="18"/>
+                <w:szCs w:val="18"/>
+                <w:lang w:val="en-AU"/>
+              </w:rPr>
+              <w:t xml:space="preserve"> &lt;filename&gt;</w:t>
             </w:r>
           </w:p>
         </w:tc>
@@ -7831,6 +9157,7 @@
                 <w:lang w:val="en-AU"/>
               </w:rPr>
             </w:pPr>
+            <w:proofErr w:type="spellStart"/>
             <w:r>
               <w:rPr>
                 <w:rFonts w:asciiTheme="minorHAnsi" w:hAnsiTheme="minorHAnsi"/>
@@ -7838,7 +9165,17 @@
                 <w:szCs w:val="18"/>
                 <w:lang w:val="en-AU"/>
               </w:rPr>
-              <w:t>Goto end of file</w:t>
+              <w:t>Goto</w:t>
+            </w:r>
+            <w:proofErr w:type="spellEnd"/>
+            <w:r>
+              <w:rPr>
+                <w:rFonts w:asciiTheme="minorHAnsi" w:hAnsiTheme="minorHAnsi"/>
+                <w:sz w:val="18"/>
+                <w:szCs w:val="18"/>
+                <w:lang w:val="en-AU"/>
+              </w:rPr>
+              <w:t xml:space="preserve"> end of file</w:t>
             </w:r>
           </w:p>
         </w:tc>
@@ -7919,6 +9256,7 @@
                 <w:lang w:val="en-AU"/>
               </w:rPr>
             </w:pPr>
+            <w:proofErr w:type="spellStart"/>
             <w:r>
               <w:rPr>
                 <w:rFonts w:asciiTheme="minorHAnsi" w:hAnsiTheme="minorHAnsi"/>
@@ -7926,7 +9264,17 @@
                 <w:szCs w:val="18"/>
                 <w:lang w:val="en-AU"/>
               </w:rPr>
-              <w:t>Goto start of file</w:t>
+              <w:t>Goto</w:t>
+            </w:r>
+            <w:proofErr w:type="spellEnd"/>
+            <w:r>
+              <w:rPr>
+                <w:rFonts w:asciiTheme="minorHAnsi" w:hAnsiTheme="minorHAnsi"/>
+                <w:sz w:val="18"/>
+                <w:szCs w:val="18"/>
+                <w:lang w:val="en-AU"/>
+              </w:rPr>
+              <w:t xml:space="preserve"> start of file</w:t>
             </w:r>
           </w:p>
         </w:tc>
@@ -7988,7 +9336,27 @@
                 <w:szCs w:val="18"/>
                 <w:lang w:val="en-AU"/>
               </w:rPr>
-              <w:t>&lt;num&gt;G</w:t>
+              <w:t>&lt;</w:t>
+            </w:r>
+            <w:proofErr w:type="spellStart"/>
+            <w:r>
+              <w:rPr>
+                <w:rFonts w:asciiTheme="minorHAnsi" w:hAnsiTheme="minorHAnsi"/>
+                <w:sz w:val="18"/>
+                <w:szCs w:val="18"/>
+                <w:lang w:val="en-AU"/>
+              </w:rPr>
+              <w:t>num</w:t>
+            </w:r>
+            <w:proofErr w:type="spellEnd"/>
+            <w:r>
+              <w:rPr>
+                <w:rFonts w:asciiTheme="minorHAnsi" w:hAnsiTheme="minorHAnsi"/>
+                <w:sz w:val="18"/>
+                <w:szCs w:val="18"/>
+                <w:lang w:val="en-AU"/>
+              </w:rPr>
+              <w:t>&gt;G</w:t>
             </w:r>
           </w:p>
         </w:tc>
@@ -8007,6 +9375,7 @@
                 <w:lang w:val="en-AU"/>
               </w:rPr>
             </w:pPr>
+            <w:proofErr w:type="spellStart"/>
             <w:r>
               <w:rPr>
                 <w:rFonts w:asciiTheme="minorHAnsi" w:hAnsiTheme="minorHAnsi"/>
@@ -8014,7 +9383,37 @@
                 <w:szCs w:val="18"/>
                 <w:lang w:val="en-AU"/>
               </w:rPr>
-              <w:t>Goto line number &lt;num&gt;</w:t>
+              <w:t>Goto</w:t>
+            </w:r>
+            <w:proofErr w:type="spellEnd"/>
+            <w:r>
+              <w:rPr>
+                <w:rFonts w:asciiTheme="minorHAnsi" w:hAnsiTheme="minorHAnsi"/>
+                <w:sz w:val="18"/>
+                <w:szCs w:val="18"/>
+                <w:lang w:val="en-AU"/>
+              </w:rPr>
+              <w:t xml:space="preserve"> line number &lt;</w:t>
+            </w:r>
+            <w:proofErr w:type="spellStart"/>
+            <w:r>
+              <w:rPr>
+                <w:rFonts w:asciiTheme="minorHAnsi" w:hAnsiTheme="minorHAnsi"/>
+                <w:sz w:val="18"/>
+                <w:szCs w:val="18"/>
+                <w:lang w:val="en-AU"/>
+              </w:rPr>
+              <w:t>num</w:t>
+            </w:r>
+            <w:proofErr w:type="spellEnd"/>
+            <w:r>
+              <w:rPr>
+                <w:rFonts w:asciiTheme="minorHAnsi" w:hAnsiTheme="minorHAnsi"/>
+                <w:sz w:val="18"/>
+                <w:szCs w:val="18"/>
+                <w:lang w:val="en-AU"/>
+              </w:rPr>
+              <w:t>&gt;</w:t>
             </w:r>
           </w:p>
         </w:tc>
@@ -8033,6 +9432,7 @@
                 <w:lang w:val="en-AU"/>
               </w:rPr>
             </w:pPr>
+            <w:proofErr w:type="gramStart"/>
             <w:r>
               <w:rPr>
                 <w:rFonts w:asciiTheme="minorHAnsi" w:hAnsiTheme="minorHAnsi"/>
@@ -8042,6 +9442,7 @@
               </w:rPr>
               <w:t>:q</w:t>
             </w:r>
+            <w:proofErr w:type="gramEnd"/>
           </w:p>
         </w:tc>
         <w:tc>
@@ -8121,6 +9522,7 @@
                 <w:lang w:val="en-AU"/>
               </w:rPr>
             </w:pPr>
+            <w:proofErr w:type="gramStart"/>
             <w:r>
               <w:rPr>
                 <w:rFonts w:asciiTheme="minorHAnsi" w:hAnsiTheme="minorHAnsi"/>
@@ -8130,6 +9532,7 @@
               </w:rPr>
               <w:t>:</w:t>
             </w:r>
+            <w:proofErr w:type="spellStart"/>
             <w:r>
               <w:rPr>
                 <w:rFonts w:asciiTheme="minorHAnsi" w:hAnsiTheme="minorHAnsi"/>
@@ -8139,6 +9542,8 @@
               </w:rPr>
               <w:t>sq</w:t>
             </w:r>
+            <w:proofErr w:type="spellEnd"/>
+            <w:proofErr w:type="gramEnd"/>
           </w:p>
         </w:tc>
         <w:tc>
@@ -8181,6 +9586,7 @@
         <w:rPr>
           <w:lang w:val="en-AU"/>
         </w:rPr>
+        <w:lastRenderedPageBreak/>
         <w:t>Shell Script</w:t>
       </w:r>
       <w:r>
@@ -8246,8 +9652,16 @@
         <w:rPr>
           <w:lang w:val="en-AU"/>
         </w:rPr>
-        <w:t>Open ~/.bash_profile</w:t>
-      </w:r>
+        <w:t>Open ~/.</w:t>
+      </w:r>
+      <w:proofErr w:type="spellStart"/>
+      <w:r>
+        <w:rPr>
+          <w:lang w:val="en-AU"/>
+        </w:rPr>
+        <w:t>bash_profile</w:t>
+      </w:r>
+      <w:proofErr w:type="spellEnd"/>
     </w:p>
     <w:p>
       <w:pPr>
@@ -8274,7 +9688,21 @@
         <w:rPr>
           <w:lang w:val="en-AU"/>
         </w:rPr>
-        <w:t>alias &lt;new_alias&gt;=’&lt;full command&gt;’</w:t>
+        <w:t>alias &lt;</w:t>
+      </w:r>
+      <w:proofErr w:type="spellStart"/>
+      <w:r>
+        <w:rPr>
+          <w:lang w:val="en-AU"/>
+        </w:rPr>
+        <w:t>new_alias</w:t>
+      </w:r>
+      <w:proofErr w:type="spellEnd"/>
+      <w:r>
+        <w:rPr>
+          <w:lang w:val="en-AU"/>
+        </w:rPr>
+        <w:t>&gt;=’&lt;full command&gt;’</w:t>
       </w:r>
     </w:p>
     <w:p>
@@ -8304,7 +9732,21 @@
         <w:rPr>
           <w:lang w:val="en-AU"/>
         </w:rPr>
-        <w:t>alias l='ls -lah'</w:t>
+        <w:t>alias l='ls -</w:t>
+      </w:r>
+      <w:proofErr w:type="spellStart"/>
+      <w:r>
+        <w:rPr>
+          <w:lang w:val="en-AU"/>
+        </w:rPr>
+        <w:t>lah</w:t>
+      </w:r>
+      <w:proofErr w:type="spellEnd"/>
+      <w:r>
+        <w:rPr>
+          <w:lang w:val="en-AU"/>
+        </w:rPr>
+        <w:t>'</w:t>
       </w:r>
     </w:p>
     <w:p>
@@ -8371,11 +9813,19 @@
         </w:rPr>
         <w:br/>
       </w:r>
+      <w:proofErr w:type="gramStart"/>
       <w:r>
         <w:rPr>
           <w:rStyle w:val="CodeChar"/>
         </w:rPr>
-        <w:t>#!/bin/bash</w:t>
+        <w:t>#!/</w:t>
+      </w:r>
+      <w:proofErr w:type="gramEnd"/>
+      <w:r>
+        <w:rPr>
+          <w:rStyle w:val="CodeChar"/>
+        </w:rPr>
+        <w:t>bin/bash</w:t>
       </w:r>
     </w:p>
     <w:p>
@@ -8414,8 +9864,16 @@
         <w:rPr>
           <w:lang w:val="en-AU"/>
         </w:rPr>
-        <w:t>Save the script as &lt;name&gt;.sh</w:t>
-      </w:r>
+        <w:t>Save the script as &lt;name&gt;.</w:t>
+      </w:r>
+      <w:proofErr w:type="spellStart"/>
+      <w:r>
+        <w:rPr>
+          <w:lang w:val="en-AU"/>
+        </w:rPr>
+        <w:t>sh</w:t>
+      </w:r>
+      <w:proofErr w:type="spellEnd"/>
     </w:p>
     <w:p>
       <w:pPr>
@@ -8431,11 +9889,19 @@
         </w:rPr>
         <w:t xml:space="preserve">Mark the file as executable: </w:t>
       </w:r>
+      <w:proofErr w:type="spellStart"/>
       <w:r>
         <w:rPr>
           <w:rStyle w:val="CodeChar"/>
         </w:rPr>
-        <w:t xml:space="preserve">chmod +x </w:t>
+        <w:t>chmod</w:t>
+      </w:r>
+      <w:proofErr w:type="spellEnd"/>
+      <w:r>
+        <w:rPr>
+          <w:rStyle w:val="CodeChar"/>
+        </w:rPr>
+        <w:t xml:space="preserve"> +x </w:t>
       </w:r>
       <w:r>
         <w:rPr>
@@ -8483,8 +9949,30 @@
         <w:rPr>
           <w:rStyle w:val="CodeChar"/>
         </w:rPr>
-        <w:t>$ sh &lt;name&gt;.sh</w:t>
-      </w:r>
+        <w:t xml:space="preserve">$ </w:t>
+      </w:r>
+      <w:proofErr w:type="spellStart"/>
+      <w:r>
+        <w:rPr>
+          <w:rStyle w:val="CodeChar"/>
+        </w:rPr>
+        <w:t>sh</w:t>
+      </w:r>
+      <w:proofErr w:type="spellEnd"/>
+      <w:r>
+        <w:rPr>
+          <w:rStyle w:val="CodeChar"/>
+        </w:rPr>
+        <w:t xml:space="preserve"> &lt;name&gt;.</w:t>
+      </w:r>
+      <w:proofErr w:type="spellStart"/>
+      <w:r>
+        <w:rPr>
+          <w:rStyle w:val="CodeChar"/>
+        </w:rPr>
+        <w:t>sh</w:t>
+      </w:r>
+      <w:proofErr w:type="spellEnd"/>
     </w:p>
     <w:p>
       <w:pPr>
@@ -8523,7 +10011,21 @@
         <w:rPr>
           <w:lang w:val="en-AU"/>
         </w:rPr>
-        <w:t>In Ubuntu, the current directory is not the program search path, so you need to run ./&lt;filename&gt;, not &lt;filename&gt;</w:t>
+        <w:t xml:space="preserve">In Ubuntu, the current directory is not the program search path, so you need to </w:t>
+      </w:r>
+      <w:proofErr w:type="gramStart"/>
+      <w:r>
+        <w:rPr>
+          <w:lang w:val="en-AU"/>
+        </w:rPr>
+        <w:t>run .</w:t>
+      </w:r>
+      <w:proofErr w:type="gramEnd"/>
+      <w:r>
+        <w:rPr>
+          <w:lang w:val="en-AU"/>
+        </w:rPr>
+        <w:t>/&lt;filename&gt;, not &lt;filename&gt;</w:t>
       </w:r>
     </w:p>
     <w:p>
@@ -8541,7 +10043,35 @@
         <w:rPr>
           <w:lang w:val="en-AU"/>
         </w:rPr>
-        <w:t>Variable names are $&lt;varname&gt;, not %&lt;varname&gt;%</w:t>
+        <w:t>Variable names are $&lt;</w:t>
+      </w:r>
+      <w:proofErr w:type="spellStart"/>
+      <w:r>
+        <w:rPr>
+          <w:lang w:val="en-AU"/>
+        </w:rPr>
+        <w:t>varname</w:t>
+      </w:r>
+      <w:proofErr w:type="spellEnd"/>
+      <w:r>
+        <w:rPr>
+          <w:lang w:val="en-AU"/>
+        </w:rPr>
+        <w:t>&gt;, not %&lt;</w:t>
+      </w:r>
+      <w:proofErr w:type="spellStart"/>
+      <w:r>
+        <w:rPr>
+          <w:lang w:val="en-AU"/>
+        </w:rPr>
+        <w:t>varname</w:t>
+      </w:r>
+      <w:proofErr w:type="spellEnd"/>
+      <w:r>
+        <w:rPr>
+          <w:lang w:val="en-AU"/>
+        </w:rPr>
+        <w:t>&gt;%</w:t>
       </w:r>
     </w:p>
     <w:p>
@@ -8675,15 +10205,16 @@
                 <w:sz w:val="20"/>
                 <w:lang w:val="en-AU"/>
               </w:rPr>
-              <w:t>-f &lt;file&gt;</w:t>
-            </w:r>
+              <w:t>-f &lt;file</w:t>
+            </w:r>
+            <w:proofErr w:type="gramStart"/>
             <w:r>
               <w:rPr>
                 <w:rFonts w:asciiTheme="minorHAnsi" w:hAnsiTheme="minorHAnsi"/>
                 <w:sz w:val="20"/>
                 <w:lang w:val="en-AU"/>
               </w:rPr>
-              <w:t xml:space="preserve"> </w:t>
+              <w:t>&gt;</w:t>
             </w:r>
             <w:r>
               <w:rPr>
@@ -8691,8 +10222,17 @@
                 <w:sz w:val="20"/>
                 <w:lang w:val="en-AU"/>
               </w:rPr>
+              <w:t xml:space="preserve"> </w:t>
+            </w:r>
+            <w:r>
+              <w:rPr>
+                <w:rFonts w:asciiTheme="minorHAnsi" w:hAnsiTheme="minorHAnsi"/>
+                <w:sz w:val="20"/>
+                <w:lang w:val="en-AU"/>
+              </w:rPr>
               <w:t>]</w:t>
             </w:r>
+            <w:proofErr w:type="gramEnd"/>
           </w:p>
         </w:tc>
         <w:tc>
@@ -8915,6 +10455,7 @@
                 <w:rStyle w:val="pun"/>
                 <w:rFonts w:asciiTheme="minorHAnsi" w:hAnsiTheme="minorHAnsi"/>
               </w:rPr>
+              <w:lastRenderedPageBreak/>
               <w:t>./</w:t>
             </w:r>
             <w:r>
@@ -9126,6 +10667,7 @@
                 <w:szCs w:val="20"/>
                 <w:lang w:val="en-AU"/>
               </w:rPr>
+              <w:lastRenderedPageBreak/>
               <w:t>[</w:t>
             </w:r>
             <w:r>
@@ -9142,15 +10684,16 @@
                 <w:szCs w:val="20"/>
                 <w:lang w:val="en-AU"/>
               </w:rPr>
-              <w:t>&lt;condition&gt;</w:t>
-            </w:r>
+              <w:t>&lt;condition</w:t>
+            </w:r>
+            <w:proofErr w:type="gramStart"/>
             <w:r>
               <w:rPr>
                 <w:rFonts w:asciiTheme="minorHAnsi" w:hAnsiTheme="minorHAnsi"/>
                 <w:szCs w:val="20"/>
                 <w:lang w:val="en-AU"/>
               </w:rPr>
-              <w:t xml:space="preserve"> </w:t>
+              <w:t>&gt;</w:t>
             </w:r>
             <w:r>
               <w:rPr>
@@ -9158,8 +10701,17 @@
                 <w:szCs w:val="20"/>
                 <w:lang w:val="en-AU"/>
               </w:rPr>
+              <w:t xml:space="preserve"> </w:t>
+            </w:r>
+            <w:r>
+              <w:rPr>
+                <w:rFonts w:asciiTheme="minorHAnsi" w:hAnsiTheme="minorHAnsi"/>
+                <w:szCs w:val="20"/>
+                <w:lang w:val="en-AU"/>
+              </w:rPr>
               <w:t>]</w:t>
             </w:r>
+            <w:proofErr w:type="gramEnd"/>
             <w:r>
               <w:rPr>
                 <w:rFonts w:asciiTheme="minorHAnsi" w:hAnsiTheme="minorHAnsi"/>
@@ -9322,8 +10874,18 @@
                 <w:sz w:val="20"/>
                 <w:lang w:val="en-AU"/>
               </w:rPr>
-              <w:t>If [ &lt;condition&gt; ]</w:t>
-            </w:r>
+              <w:t>If [ &lt;condition</w:t>
+            </w:r>
+            <w:proofErr w:type="gramStart"/>
+            <w:r>
+              <w:rPr>
+                <w:rFonts w:asciiTheme="minorHAnsi" w:hAnsiTheme="minorHAnsi"/>
+                <w:sz w:val="20"/>
+                <w:lang w:val="en-AU"/>
+              </w:rPr>
+              <w:t>&gt; ]</w:t>
+            </w:r>
+            <w:proofErr w:type="gramEnd"/>
             <w:r>
               <w:rPr>
                 <w:rFonts w:asciiTheme="minorHAnsi" w:hAnsiTheme="minorHAnsi"/>
@@ -9386,13 +10948,41 @@
                 <w:lang w:val="en-AU"/>
               </w:rPr>
             </w:pPr>
+            <w:proofErr w:type="spellStart"/>
             <w:r>
               <w:rPr>
                 <w:rFonts w:asciiTheme="minorHAnsi" w:hAnsiTheme="minorHAnsi"/>
                 <w:szCs w:val="20"/>
                 <w:lang w:val="en-AU"/>
               </w:rPr>
-              <w:t>My_func() {….}</w:t>
+              <w:t>My_</w:t>
+            </w:r>
+            <w:proofErr w:type="gramStart"/>
+            <w:r>
+              <w:rPr>
+                <w:rFonts w:asciiTheme="minorHAnsi" w:hAnsiTheme="minorHAnsi"/>
+                <w:szCs w:val="20"/>
+                <w:lang w:val="en-AU"/>
+              </w:rPr>
+              <w:t>func</w:t>
+            </w:r>
+            <w:proofErr w:type="spellEnd"/>
+            <w:r>
+              <w:rPr>
+                <w:rFonts w:asciiTheme="minorHAnsi" w:hAnsiTheme="minorHAnsi"/>
+                <w:szCs w:val="20"/>
+                <w:lang w:val="en-AU"/>
+              </w:rPr>
+              <w:t>(</w:t>
+            </w:r>
+            <w:proofErr w:type="gramEnd"/>
+            <w:r>
+              <w:rPr>
+                <w:rFonts w:asciiTheme="minorHAnsi" w:hAnsiTheme="minorHAnsi"/>
+                <w:szCs w:val="20"/>
+                <w:lang w:val="en-AU"/>
+              </w:rPr>
+              <w:t>) {….}</w:t>
             </w:r>
           </w:p>
           <w:p>
@@ -9422,13 +11012,41 @@
                 <w:lang w:val="en-AU"/>
               </w:rPr>
             </w:pPr>
+            <w:proofErr w:type="spellStart"/>
             <w:r>
               <w:rPr>
                 <w:rFonts w:asciiTheme="minorHAnsi" w:hAnsiTheme="minorHAnsi"/>
                 <w:szCs w:val="20"/>
                 <w:lang w:val="en-AU"/>
               </w:rPr>
-              <w:t>My_func &lt;args&gt;</w:t>
+              <w:t>My_func</w:t>
+            </w:r>
+            <w:proofErr w:type="spellEnd"/>
+            <w:r>
+              <w:rPr>
+                <w:rFonts w:asciiTheme="minorHAnsi" w:hAnsiTheme="minorHAnsi"/>
+                <w:szCs w:val="20"/>
+                <w:lang w:val="en-AU"/>
+              </w:rPr>
+              <w:t xml:space="preserve"> &lt;</w:t>
+            </w:r>
+            <w:proofErr w:type="spellStart"/>
+            <w:r>
+              <w:rPr>
+                <w:rFonts w:asciiTheme="minorHAnsi" w:hAnsiTheme="minorHAnsi"/>
+                <w:szCs w:val="20"/>
+                <w:lang w:val="en-AU"/>
+              </w:rPr>
+              <w:t>args</w:t>
+            </w:r>
+            <w:proofErr w:type="spellEnd"/>
+            <w:r>
+              <w:rPr>
+                <w:rFonts w:asciiTheme="minorHAnsi" w:hAnsiTheme="minorHAnsi"/>
+                <w:szCs w:val="20"/>
+                <w:lang w:val="en-AU"/>
+              </w:rPr>
+              <w:t>&gt;</w:t>
             </w:r>
           </w:p>
         </w:tc>
@@ -9545,6 +11163,7 @@
                 <w:lang w:val="en-AU"/>
               </w:rPr>
             </w:pPr>
+            <w:proofErr w:type="gramStart"/>
             <w:r>
               <w:rPr>
                 <w:rFonts w:ascii="Courier New" w:hAnsi="Courier New" w:cs="Courier New"/>
@@ -9554,7 +11173,19 @@
                 <w:szCs w:val="20"/>
                 <w:lang w:val="en-AU"/>
               </w:rPr>
-              <w:t>#!/bin/bash</w:t>
+              <w:t>#!/</w:t>
+            </w:r>
+            <w:proofErr w:type="gramEnd"/>
+            <w:r>
+              <w:rPr>
+                <w:rFonts w:ascii="Courier New" w:hAnsi="Courier New" w:cs="Courier New"/>
+                <w:i/>
+                <w:iCs/>
+                <w:color w:val="666666"/>
+                <w:szCs w:val="20"/>
+                <w:lang w:val="en-AU"/>
+              </w:rPr>
+              <w:t>bin/bash</w:t>
             </w:r>
           </w:p>
           <w:p>
@@ -9896,7 +11527,31 @@
                 <w:szCs w:val="20"/>
                 <w:lang w:val="en-AU"/>
               </w:rPr>
-              <w:t># take action on each file. $f store current file name</w:t>
+              <w:t xml:space="preserve"># </w:t>
+            </w:r>
+            <w:proofErr w:type="gramStart"/>
+            <w:r>
+              <w:rPr>
+                <w:rFonts w:ascii="Courier New" w:hAnsi="Courier New" w:cs="Courier New"/>
+                <w:i/>
+                <w:iCs/>
+                <w:color w:val="666666"/>
+                <w:szCs w:val="20"/>
+                <w:lang w:val="en-AU"/>
+              </w:rPr>
+              <w:t>take action</w:t>
+            </w:r>
+            <w:proofErr w:type="gramEnd"/>
+            <w:r>
+              <w:rPr>
+                <w:rFonts w:ascii="Courier New" w:hAnsi="Courier New" w:cs="Courier New"/>
+                <w:i/>
+                <w:iCs/>
+                <w:color w:val="666666"/>
+                <w:szCs w:val="20"/>
+                <w:lang w:val="en-AU"/>
+              </w:rPr>
+              <w:t xml:space="preserve"> on each file. $f store current file name</w:t>
             </w:r>
           </w:p>
           <w:p>
@@ -10082,7 +11737,25 @@
                 <w:sz w:val="20"/>
                 <w:lang w:val="en-AU"/>
               </w:rPr>
-              <w:t>If you need to pass parameters in the format –x to a command in the script (e.g. set –x), you need to write ‘--‘ before the parameter (end of options):</w:t>
+              <w:t>If you need to pass parameters in the format –x to a command in the script (e.g. set –x), you need to write ‘--</w:t>
+            </w:r>
+            <w:proofErr w:type="gramStart"/>
+            <w:r>
+              <w:rPr>
+                <w:rFonts w:asciiTheme="minorHAnsi" w:hAnsiTheme="minorHAnsi"/>
+                <w:sz w:val="20"/>
+                <w:lang w:val="en-AU"/>
+              </w:rPr>
+              <w:t>‘ before</w:t>
+            </w:r>
+            <w:proofErr w:type="gramEnd"/>
+            <w:r>
+              <w:rPr>
+                <w:rFonts w:asciiTheme="minorHAnsi" w:hAnsiTheme="minorHAnsi"/>
+                <w:sz w:val="20"/>
+                <w:lang w:val="en-AU"/>
+              </w:rPr>
+              <w:t xml:space="preserve"> the parameter (end of options):</w:t>
             </w:r>
             <w:r>
               <w:rPr>
@@ -10110,7 +11783,25 @@
                 <w:sz w:val="20"/>
                 <w:lang w:val="en-AU"/>
               </w:rPr>
-              <w:t xml:space="preserve">So that the shell will treat  the ‘-‘ as a parameter and not as a script option. </w:t>
+              <w:t xml:space="preserve">So that the shell will </w:t>
+            </w:r>
+            <w:proofErr w:type="gramStart"/>
+            <w:r>
+              <w:rPr>
+                <w:rFonts w:asciiTheme="minorHAnsi" w:hAnsiTheme="minorHAnsi"/>
+                <w:sz w:val="20"/>
+                <w:lang w:val="en-AU"/>
+              </w:rPr>
+              <w:t>treat  the</w:t>
+            </w:r>
+            <w:proofErr w:type="gramEnd"/>
+            <w:r>
+              <w:rPr>
+                <w:rFonts w:asciiTheme="minorHAnsi" w:hAnsiTheme="minorHAnsi"/>
+                <w:sz w:val="20"/>
+                <w:lang w:val="en-AU"/>
+              </w:rPr>
+              <w:t xml:space="preserve"> ‘-‘ as a parameter and not as a script option. </w:t>
             </w:r>
           </w:p>
         </w:tc>
@@ -10212,6 +11903,7 @@
         <w:rPr>
           <w:lang w:val="en-AU"/>
         </w:rPr>
+        <w:lastRenderedPageBreak/>
         <w:t>Scheduling</w:t>
       </w:r>
       <w:bookmarkEnd w:id="20"/>
@@ -10224,6 +11916,7 @@
         </w:rPr>
       </w:pPr>
       <w:bookmarkStart w:id="21" w:name="_Toc471277039"/>
+      <w:proofErr w:type="spellStart"/>
       <w:r>
         <w:rPr>
           <w:lang w:val="en-AU"/>
@@ -10231,6 +11924,7 @@
         <w:t>Cron</w:t>
       </w:r>
       <w:bookmarkEnd w:id="21"/>
+      <w:proofErr w:type="spellEnd"/>
     </w:p>
     <w:p>
       <w:pPr>
@@ -10243,6 +11937,7 @@
       <w:r>
         <w:t xml:space="preserve">The software utility </w:t>
       </w:r>
+      <w:proofErr w:type="spellStart"/>
       <w:r>
         <w:rPr>
           <w:b/>
@@ -10250,6 +11945,7 @@
         </w:rPr>
         <w:t>Cron</w:t>
       </w:r>
+      <w:proofErr w:type="spellEnd"/>
       <w:r>
         <w:t xml:space="preserve"> is a time-based </w:t>
       </w:r>
@@ -10284,7 +11980,15 @@
         </w:r>
       </w:hyperlink>
       <w:r>
-        <w:t xml:space="preserve">. People who set up and maintain software environments use cron to schedule jobs (commands or </w:t>
+        <w:t xml:space="preserve">. People who set up and maintain software environments use </w:t>
+      </w:r>
+      <w:proofErr w:type="spellStart"/>
+      <w:r>
+        <w:t>cron</w:t>
+      </w:r>
+      <w:proofErr w:type="spellEnd"/>
+      <w:r>
+        <w:t xml:space="preserve"> to schedule jobs (commands or </w:t>
       </w:r>
       <w:hyperlink r:id="rId16" w:tooltip="Shell script" w:history="1">
         <w:r>
@@ -10324,6 +12028,7 @@
       <w:pPr>
         <w:pStyle w:val="Body"/>
       </w:pPr>
+      <w:proofErr w:type="spellStart"/>
       <w:r>
         <w:rPr>
           <w:i/>
@@ -10331,6 +12036,7 @@
         </w:rPr>
         <w:t>cron</w:t>
       </w:r>
+      <w:proofErr w:type="spellEnd"/>
       <w:r>
         <w:t xml:space="preserve"> is most suitable for scheduling repetitive tasks. Scheduling one-time tasks is often more easily accomplished using the associated </w:t>
       </w:r>
@@ -10368,6 +12074,7 @@
         <w:rPr>
           <w:lang w:val="en-AU"/>
         </w:rPr>
+        <w:lastRenderedPageBreak/>
         <w:t>Tools</w:t>
       </w:r>
     </w:p>
@@ -10378,17 +12085,33 @@
           <w:lang w:val="en-AU"/>
         </w:rPr>
       </w:pPr>
+      <w:proofErr w:type="spellStart"/>
       <w:r>
         <w:rPr>
           <w:lang w:val="en-AU"/>
         </w:rPr>
         <w:t>Netcat</w:t>
       </w:r>
-      <w:r>
-        <w:rPr>
-          <w:lang w:val="en-AU"/>
-        </w:rPr>
-        <w:t xml:space="preserve"> (nc)</w:t>
+      <w:proofErr w:type="spellEnd"/>
+      <w:r>
+        <w:rPr>
+          <w:lang w:val="en-AU"/>
+        </w:rPr>
+        <w:t xml:space="preserve"> (</w:t>
+      </w:r>
+      <w:proofErr w:type="spellStart"/>
+      <w:r>
+        <w:rPr>
+          <w:lang w:val="en-AU"/>
+        </w:rPr>
+        <w:t>nc</w:t>
+      </w:r>
+      <w:proofErr w:type="spellEnd"/>
+      <w:r>
+        <w:rPr>
+          <w:lang w:val="en-AU"/>
+        </w:rPr>
+        <w:t>)</w:t>
       </w:r>
     </w:p>
     <w:p>
@@ -10468,7 +12191,21 @@
         <w:rPr>
           <w:lang w:val="en-AU"/>
         </w:rPr>
-        <w:t>elnet, nc scripts</w:t>
+        <w:t xml:space="preserve">elnet, </w:t>
+      </w:r>
+      <w:proofErr w:type="spellStart"/>
+      <w:r>
+        <w:rPr>
+          <w:lang w:val="en-AU"/>
+        </w:rPr>
+        <w:t>nc</w:t>
+      </w:r>
+      <w:proofErr w:type="spellEnd"/>
+      <w:r>
+        <w:rPr>
+          <w:lang w:val="en-AU"/>
+        </w:rPr>
+        <w:t xml:space="preserve"> scripts</w:t>
       </w:r>
       <w:r>
         <w:rPr>
@@ -10480,7 +12217,21 @@
         <w:rPr>
           <w:lang w:val="en-AU"/>
         </w:rPr>
-        <w:t>nicely, and separates error messages onto standard error instead of sending them to standard output, as telnet(1) does with some.</w:t>
+        <w:t xml:space="preserve">nicely, and separates error messages onto standard error instead of sending them to standard output, as </w:t>
+      </w:r>
+      <w:proofErr w:type="gramStart"/>
+      <w:r>
+        <w:rPr>
+          <w:lang w:val="en-AU"/>
+        </w:rPr>
+        <w:t>telnet(</w:t>
+      </w:r>
+      <w:proofErr w:type="gramEnd"/>
+      <w:r>
+        <w:rPr>
+          <w:lang w:val="en-AU"/>
+        </w:rPr>
+        <w:t>1) does with some.</w:t>
       </w:r>
     </w:p>
     <w:p>
@@ -10488,6 +12239,7 @@
         <w:pStyle w:val="Heading1"/>
       </w:pPr>
       <w:r>
+        <w:lastRenderedPageBreak/>
         <w:t>Coding</w:t>
       </w:r>
       <w:bookmarkEnd w:id="22"/>
@@ -10520,12 +12272,14 @@
         </w:rPr>
         <w:t xml:space="preserve"> compiler: </w:t>
       </w:r>
+      <w:proofErr w:type="spellStart"/>
       <w:r>
         <w:rPr>
           <w:lang w:val="en-AU"/>
         </w:rPr>
         <w:t>gcc</w:t>
       </w:r>
+      <w:proofErr w:type="spellEnd"/>
     </w:p>
     <w:p>
       <w:pPr>
@@ -10534,12 +12288,28 @@
           <w:lang w:val="en-AU"/>
         </w:rPr>
       </w:pPr>
-      <w:r>
-        <w:rPr>
-          <w:lang w:val="en-AU"/>
-        </w:rPr>
-        <w:t>Binutils: ld</w:t>
-      </w:r>
+      <w:proofErr w:type="spellStart"/>
+      <w:r>
+        <w:rPr>
+          <w:lang w:val="en-AU"/>
+        </w:rPr>
+        <w:t>Binutils</w:t>
+      </w:r>
+      <w:proofErr w:type="spellEnd"/>
+      <w:r>
+        <w:rPr>
+          <w:lang w:val="en-AU"/>
+        </w:rPr>
+        <w:t xml:space="preserve">: </w:t>
+      </w:r>
+      <w:proofErr w:type="spellStart"/>
+      <w:r>
+        <w:rPr>
+          <w:lang w:val="en-AU"/>
+        </w:rPr>
+        <w:t>ld</w:t>
+      </w:r>
+      <w:proofErr w:type="spellEnd"/>
     </w:p>
     <w:p>
       <w:pPr>
@@ -10564,16 +12334,24 @@
           <w:lang w:eastAsia="en-AU"/>
         </w:rPr>
       </w:pPr>
+      <w:proofErr w:type="spellStart"/>
       <w:r>
         <w:rPr>
           <w:lang w:eastAsia="en-AU"/>
         </w:rPr>
-        <w:t xml:space="preserve">gcc -o </w:t>
-      </w:r>
+        <w:t>gcc</w:t>
+      </w:r>
+      <w:proofErr w:type="spellEnd"/>
       <w:r>
         <w:rPr>
           <w:lang w:eastAsia="en-AU"/>
         </w:rPr>
+        <w:t xml:space="preserve"> -o </w:t>
+      </w:r>
+      <w:r>
+        <w:rPr>
+          <w:lang w:eastAsia="en-AU"/>
+        </w:rPr>
         <w:t>&lt;output file&gt;</w:t>
       </w:r>
       <w:r>
@@ -10616,11 +12394,33 @@
           <w:lang w:eastAsia="en-AU"/>
         </w:rPr>
       </w:pPr>
+      <w:proofErr w:type="spellStart"/>
       <w:r>
         <w:rPr>
           <w:lang w:eastAsia="en-AU"/>
         </w:rPr>
-        <w:t xml:space="preserve">gcc -o hello hello.c </w:t>
+        <w:t>gcc</w:t>
+      </w:r>
+      <w:proofErr w:type="spellEnd"/>
+      <w:r>
+        <w:rPr>
+          <w:lang w:eastAsia="en-AU"/>
+        </w:rPr>
+        <w:t xml:space="preserve"> -o hello </w:t>
+      </w:r>
+      <w:proofErr w:type="spellStart"/>
+      <w:r>
+        <w:rPr>
+          <w:lang w:eastAsia="en-AU"/>
+        </w:rPr>
+        <w:t>hello.c</w:t>
+      </w:r>
+      <w:proofErr w:type="spellEnd"/>
+      <w:r>
+        <w:rPr>
+          <w:lang w:eastAsia="en-AU"/>
+        </w:rPr>
+        <w:t xml:space="preserve"> </w:t>
       </w:r>
     </w:p>
     <w:p>
@@ -10643,6 +12443,7 @@
         <w:rPr>
           <w:lang w:val="en-AU"/>
         </w:rPr>
+        <w:lastRenderedPageBreak/>
         <w:t>Windows Subsystem for Linux</w:t>
       </w:r>
     </w:p>
@@ -10763,7 +12564,15 @@
         </w:numPr>
       </w:pPr>
       <w:r>
-        <w:t>Make sure  you have 64 bit windows 10</w:t>
+        <w:t xml:space="preserve">Make </w:t>
+      </w:r>
+      <w:proofErr w:type="gramStart"/>
+      <w:r>
+        <w:t>sure  you</w:t>
+      </w:r>
+      <w:proofErr w:type="gramEnd"/>
+      <w:r>
+        <w:t xml:space="preserve"> have 64 bit windows 10</w:t>
       </w:r>
     </w:p>
     <w:p>
@@ -10817,6 +12626,7 @@
         <w:rPr>
           <w:lang w:val="en-AU"/>
         </w:rPr>
+        <w:lastRenderedPageBreak/>
         <w:t>Embedded Linux</w:t>
       </w:r>
       <w:bookmarkEnd w:id="24"/>
@@ -10844,12 +12654,14 @@
           <w:lang w:val="en-AU"/>
         </w:rPr>
       </w:pPr>
+      <w:proofErr w:type="spellStart"/>
       <w:r>
         <w:rPr>
           <w:lang w:val="en-AU"/>
         </w:rPr>
         <w:t>UBoot</w:t>
       </w:r>
+      <w:proofErr w:type="spellEnd"/>
     </w:p>
     <w:p>
       <w:pPr>
@@ -10913,6 +12725,7 @@
       </w:pPr>
       <w:bookmarkStart w:id="27" w:name="_Toc471277045"/>
       <w:r>
+        <w:lastRenderedPageBreak/>
         <w:t>Embedded Linux and Copyright Law</w:t>
       </w:r>
       <w:bookmarkEnd w:id="27"/>
@@ -10937,8 +12750,13 @@
         </w:rPr>
         <w:t>L</w:t>
       </w:r>
-      <w:r>
-        <w:t>ine:</w:t>
+      <w:proofErr w:type="spellStart"/>
+      <w:r>
+        <w:t>ine</w:t>
+      </w:r>
+      <w:proofErr w:type="spellEnd"/>
+      <w:r>
+        <w:t>:</w:t>
       </w:r>
       <w:r>
         <w:rPr>
@@ -10973,7 +12791,23 @@
         <w:rPr>
           <w:lang w:val="en-AU"/>
         </w:rPr>
-        <w:t>However, using GPL code through it’s user interface (e.g. command line interface) does not count as linking and therefore, you may use a vanilla or modified Linux kernel without risking your proprietary source code, as long as you don’t link to it (via compiler)!</w:t>
+        <w:t xml:space="preserve">However, using GPL code through </w:t>
+      </w:r>
+      <w:proofErr w:type="spellStart"/>
+      <w:proofErr w:type="gramStart"/>
+      <w:r>
+        <w:rPr>
+          <w:lang w:val="en-AU"/>
+        </w:rPr>
+        <w:t>it’s</w:t>
+      </w:r>
+      <w:proofErr w:type="spellEnd"/>
+      <w:proofErr w:type="gramEnd"/>
+      <w:r>
+        <w:rPr>
+          <w:lang w:val="en-AU"/>
+        </w:rPr>
+        <w:t xml:space="preserve"> user interface (e.g. command line interface) does not count as linking and therefore, you may use a vanilla or modified Linux kernel without risking your proprietary source code, as long as you don’t link to it (via compiler)!</w:t>
       </w:r>
     </w:p>
     <w:p>
@@ -11169,6 +13003,7 @@
         <w:ind w:left="1440"/>
       </w:pPr>
       <w:r>
+        <w:lastRenderedPageBreak/>
         <w:t xml:space="preserve">1. </w:t>
       </w:r>
       <w:r>
@@ -16541,7 +18376,7 @@
     </w:rPrDefault>
     <w:pPrDefault/>
   </w:docDefaults>
-  <w:latentStyles w:defLockedState="0" w:defUIPriority="0" w:defSemiHidden="0" w:defUnhideWhenUsed="0" w:defQFormat="0" w:count="376">
+  <w:latentStyles w:defLockedState="0" w:defUIPriority="0" w:defSemiHidden="0" w:defUnhideWhenUsed="0" w:defQFormat="0" w:count="375">
     <w:lsdException w:name="Normal" w:qFormat="1"/>
     <w:lsdException w:name="heading 1" w:qFormat="1"/>
     <w:lsdException w:name="heading 2" w:semiHidden="1" w:unhideWhenUsed="1" w:qFormat="1"/>
@@ -16647,7 +18482,7 @@
     <w:lsdException w:name="HTML Sample" w:semiHidden="1" w:unhideWhenUsed="1"/>
     <w:lsdException w:name="HTML Typewriter" w:semiHidden="1" w:unhideWhenUsed="1"/>
     <w:lsdException w:name="HTML Variable" w:semiHidden="1" w:unhideWhenUsed="1"/>
-    <w:lsdException w:name="Normal Table" w:uiPriority="99"/>
+    <w:lsdException w:name="Normal Table" w:semiHidden="1" w:uiPriority="99" w:unhideWhenUsed="1"/>
     <w:lsdException w:name="annotation subject" w:semiHidden="1" w:unhideWhenUsed="1"/>
     <w:lsdException w:name="No List" w:semiHidden="1" w:uiPriority="99" w:unhideWhenUsed="1"/>
     <w:lsdException w:name="Outline List 1" w:semiHidden="1" w:unhideWhenUsed="1"/>
@@ -16694,7 +18529,9 @@
     <w:lsdException w:name="Table Subtle 2" w:semiHidden="1" w:unhideWhenUsed="1"/>
     <w:lsdException w:name="Table Web 1" w:semiHidden="1" w:unhideWhenUsed="1"/>
     <w:lsdException w:name="Table Web 2" w:semiHidden="1" w:unhideWhenUsed="1"/>
+    <w:lsdException w:name="Table Web 3" w:semiHidden="1" w:unhideWhenUsed="1"/>
     <w:lsdException w:name="Balloon Text" w:semiHidden="1" w:unhideWhenUsed="1"/>
+    <w:lsdException w:name="Table Theme" w:semiHidden="1" w:unhideWhenUsed="1"/>
     <w:lsdException w:name="Placeholder Text" w:semiHidden="1" w:uiPriority="99"/>
     <w:lsdException w:name="No Spacing" w:uiPriority="1" w:qFormat="1"/>
     <w:lsdException w:name="Light Shading" w:uiPriority="60"/>
@@ -16914,7 +18751,6 @@
     <w:lsdException w:name="Smart Hyperlink" w:semiHidden="1" w:uiPriority="99" w:unhideWhenUsed="1"/>
     <w:lsdException w:name="Hashtag" w:semiHidden="1" w:uiPriority="99" w:unhideWhenUsed="1"/>
     <w:lsdException w:name="Unresolved Mention" w:semiHidden="1" w:uiPriority="99" w:unhideWhenUsed="1"/>
-    <w:lsdException w:name="Smart Link" w:semiHidden="1" w:uiPriority="99" w:unhideWhenUsed="1"/>
   </w:latentStyles>
   <w:style w:type="paragraph" w:default="1" w:styleId="Normal">
     <w:name w:val="Normal"/>
@@ -24015,6 +25851,12 @@
 </file>
 
 <file path=customXml/item1.xml><?xml version="1.0" encoding="utf-8"?>
+<p:properties xmlns:p="http://schemas.microsoft.com/office/2006/metadata/properties" xmlns:xsi="http://www.w3.org/2001/XMLSchema-instance" xmlns:pc="http://schemas.microsoft.com/office/infopath/2007/PartnerControls">
+  <documentManagement/>
+</p:properties>
+</file>
+
+<file path=customXml/item2.xml><?xml version="1.0" encoding="utf-8"?>
 <ct:contentTypeSchema xmlns:ct="http://schemas.microsoft.com/office/2006/metadata/contentType" xmlns:ma="http://schemas.microsoft.com/office/2006/metadata/properties/metaAttributes" ct:_="" ma:_="" ma:contentTypeName="Document" ma:contentTypeID="0x010100FC3B7B880B63624899852761959A8EA1" ma:contentTypeVersion="1" ma:contentTypeDescription="Create a new document." ma:contentTypeScope="" ma:versionID="427523c941fd9d6f7daca7f3d62aa6cf">
   <xsd:schema xmlns:xsd="http://www.w3.org/2001/XMLSchema" xmlns:xs="http://www.w3.org/2001/XMLSchema" xmlns:p="http://schemas.microsoft.com/office/2006/metadata/properties" targetNamespace="http://schemas.microsoft.com/office/2006/metadata/properties" ma:root="true" ma:fieldsID="c64490b4aec6201516c3a874156f37b2">
     <xsd:element name="properties">
@@ -24128,12 +25970,6 @@
 </ct:contentTypeSchema>
 </file>
 
-<file path=customXml/item2.xml><?xml version="1.0" encoding="utf-8"?>
-<p:properties xmlns:p="http://schemas.microsoft.com/office/2006/metadata/properties" xmlns:xsi="http://www.w3.org/2001/XMLSchema-instance" xmlns:pc="http://schemas.microsoft.com/office/infopath/2007/PartnerControls">
-  <documentManagement/>
-</p:properties>
-</file>
-
 <file path=customXml/item3.xml><?xml version="1.0" encoding="utf-8"?>
 <?mso-contentType ?>
 <FormTemplates xmlns="http://schemas.microsoft.com/sharepoint/v3/contenttype/forms">
@@ -24148,6 +25984,15 @@
 </file>
 
 <file path=customXml/itemProps1.xml><?xml version="1.0" encoding="utf-8"?>
+<ds:datastoreItem xmlns:ds="http://schemas.openxmlformats.org/officeDocument/2006/customXml" ds:itemID="{1C59A270-95CF-4EBE-80F6-BB2DC0355899}">
+  <ds:schemaRefs>
+    <ds:schemaRef ds:uri="http://schemas.microsoft.com/office/2006/metadata/properties"/>
+    <ds:schemaRef ds:uri="http://schemas.microsoft.com/office/infopath/2007/PartnerControls"/>
+  </ds:schemaRefs>
+</ds:datastoreItem>
+</file>
+
+<file path=customXml/itemProps2.xml><?xml version="1.0" encoding="utf-8"?>
 <ds:datastoreItem xmlns:ds="http://schemas.openxmlformats.org/officeDocument/2006/customXml" ds:itemID="{5DF4FEE5-7671-413C-A07A-52A9B54A47EE}">
   <ds:schemaRefs>
     <ds:schemaRef ds:uri="http://schemas.microsoft.com/office/2006/metadata/contentType"/>
@@ -24163,15 +26008,6 @@
 </ds:datastoreItem>
 </file>
 
-<file path=customXml/itemProps2.xml><?xml version="1.0" encoding="utf-8"?>
-<ds:datastoreItem xmlns:ds="http://schemas.openxmlformats.org/officeDocument/2006/customXml" ds:itemID="{1C59A270-95CF-4EBE-80F6-BB2DC0355899}">
-  <ds:schemaRefs>
-    <ds:schemaRef ds:uri="http://schemas.microsoft.com/office/2006/metadata/properties"/>
-    <ds:schemaRef ds:uri="http://schemas.microsoft.com/office/infopath/2007/PartnerControls"/>
-  </ds:schemaRefs>
-</ds:datastoreItem>
-</file>
-
 <file path=customXml/itemProps3.xml><?xml version="1.0" encoding="utf-8"?>
 <ds:datastoreItem xmlns:ds="http://schemas.openxmlformats.org/officeDocument/2006/customXml" ds:itemID="{121CB803-D106-4388-8E62-501EADE4F486}">
   <ds:schemaRefs>
@@ -24181,7 +26017,7 @@
 </file>
 
 <file path=customXml/itemProps4.xml><?xml version="1.0" encoding="utf-8"?>
-<ds:datastoreItem xmlns:ds="http://schemas.openxmlformats.org/officeDocument/2006/customXml" ds:itemID="{E75D88C1-CCDC-4A0F-A687-68B400E77DCC}">
+<ds:datastoreItem xmlns:ds="http://schemas.openxmlformats.org/officeDocument/2006/customXml" ds:itemID="{E54E1C34-AE20-4143-A979-2233ED573D11}">
   <ds:schemaRefs>
     <ds:schemaRef ds:uri="http://schemas.openxmlformats.org/officeDocument/2006/bibliography"/>
   </ds:schemaRefs>

</xml_diff>

<commit_message>
linux, soft-skills, naws, web, java
</commit_message>
<xml_diff>
--- a/Linux.docx
+++ b/Linux.docx
@@ -2579,11 +2579,19 @@
           <w:lang w:val="en-AU"/>
         </w:rPr>
       </w:pPr>
-      <w:r>
-        <w:rPr>
-          <w:lang w:val="en-AU"/>
-        </w:rPr>
-        <w:t>Redhat – not free</w:t>
+      <w:proofErr w:type="spellStart"/>
+      <w:r>
+        <w:rPr>
+          <w:lang w:val="en-AU"/>
+        </w:rPr>
+        <w:t>Redhat</w:t>
+      </w:r>
+      <w:proofErr w:type="spellEnd"/>
+      <w:r>
+        <w:rPr>
+          <w:lang w:val="en-AU"/>
+        </w:rPr>
+        <w:t xml:space="preserve"> – not free</w:t>
       </w:r>
     </w:p>
     <w:p>
@@ -2725,6 +2733,7 @@
       <w:r>
         <w:t xml:space="preserve">$ </w:t>
       </w:r>
+      <w:proofErr w:type="spellStart"/>
       <w:r>
         <w:rPr>
           <w:b/>
@@ -2732,6 +2741,7 @@
         </w:rPr>
         <w:t>sudo</w:t>
       </w:r>
+      <w:proofErr w:type="spellEnd"/>
       <w:r>
         <w:t xml:space="preserve"> &lt;command&gt;</w:t>
       </w:r>
@@ -2794,7 +2804,21 @@
         <w:rPr>
           <w:rStyle w:val="CodeChar"/>
         </w:rPr>
-        <w:t>{the command num}</w:t>
+        <w:t xml:space="preserve">{the command </w:t>
+      </w:r>
+      <w:proofErr w:type="spellStart"/>
+      <w:r>
+        <w:rPr>
+          <w:rStyle w:val="CodeChar"/>
+        </w:rPr>
+        <w:t>num</w:t>
+      </w:r>
+      <w:proofErr w:type="spellEnd"/>
+      <w:r>
+        <w:rPr>
+          <w:rStyle w:val="CodeChar"/>
+        </w:rPr>
+        <w:t>}</w:t>
       </w:r>
     </w:p>
     <w:p>
@@ -2879,8 +2903,21 @@
           <w:lang w:val="x-none"/>
         </w:rPr>
       </w:pPr>
-      <w:r>
-        <w:t>Sudo dpkg –l &lt;package name&gt;</w:t>
+      <w:proofErr w:type="spellStart"/>
+      <w:r>
+        <w:t>Sudo</w:t>
+      </w:r>
+      <w:proofErr w:type="spellEnd"/>
+      <w:r>
+        <w:t xml:space="preserve"> </w:t>
+      </w:r>
+      <w:proofErr w:type="spellStart"/>
+      <w:r>
+        <w:t>dpkg</w:t>
+      </w:r>
+      <w:proofErr w:type="spellEnd"/>
+      <w:r>
+        <w:t xml:space="preserve"> –l &lt;package name&gt;</w:t>
       </w:r>
     </w:p>
     <w:p>
@@ -2905,11 +2942,19 @@
           <w:lang w:eastAsia="en-AU"/>
         </w:rPr>
       </w:pPr>
+      <w:proofErr w:type="spellStart"/>
       <w:r>
         <w:rPr>
           <w:lang w:eastAsia="en-AU"/>
         </w:rPr>
-        <w:t>sudo apt-get update</w:t>
+        <w:t>sudo</w:t>
+      </w:r>
+      <w:proofErr w:type="spellEnd"/>
+      <w:r>
+        <w:rPr>
+          <w:lang w:eastAsia="en-AU"/>
+        </w:rPr>
+        <w:t xml:space="preserve"> apt-get update</w:t>
       </w:r>
     </w:p>
     <w:p>
@@ -2934,11 +2979,19 @@
           <w:rStyle w:val="HTMLCode"/>
         </w:rPr>
       </w:pPr>
+      <w:proofErr w:type="spellStart"/>
       <w:r>
         <w:rPr>
           <w:rStyle w:val="HTMLCode"/>
         </w:rPr>
-        <w:t>sudo apt-get install &lt;package name&gt;</w:t>
+        <w:t>sudo</w:t>
+      </w:r>
+      <w:proofErr w:type="spellEnd"/>
+      <w:r>
+        <w:rPr>
+          <w:rStyle w:val="HTMLCode"/>
+        </w:rPr>
+        <w:t xml:space="preserve"> apt-get install &lt;package name&gt;</w:t>
       </w:r>
     </w:p>
     <w:p>
@@ -2966,11 +3019,19 @@
       <w:pPr>
         <w:pStyle w:val="Code"/>
       </w:pPr>
+      <w:proofErr w:type="spellStart"/>
       <w:r>
         <w:rPr>
           <w:lang w:eastAsia="en-AU"/>
         </w:rPr>
-        <w:t>sudo apt-get upgrade</w:t>
+        <w:t>sudo</w:t>
+      </w:r>
+      <w:proofErr w:type="spellEnd"/>
+      <w:r>
+        <w:rPr>
+          <w:lang w:eastAsia="en-AU"/>
+        </w:rPr>
+        <w:t xml:space="preserve"> apt-get upgrade</w:t>
       </w:r>
     </w:p>
     <w:p>
@@ -3009,6 +3070,7 @@
         </w:rPr>
         <w:t xml:space="preserve">The final phase of the boot process is when </w:t>
       </w:r>
+      <w:proofErr w:type="spellStart"/>
       <w:r>
         <w:rPr>
           <w:b/>
@@ -3016,6 +3078,7 @@
         </w:rPr>
         <w:t>init</w:t>
       </w:r>
+      <w:proofErr w:type="spellEnd"/>
       <w:r>
         <w:rPr>
           <w:lang w:val="en-AU"/>
@@ -3030,19 +3093,36 @@
           <w:lang w:val="en-AU"/>
         </w:rPr>
       </w:pPr>
-      <w:r>
-        <w:rPr>
-          <w:lang w:val="en-AU"/>
-        </w:rPr>
-        <w:t xml:space="preserve">Init seeks out its configuration file, </w:t>
+      <w:proofErr w:type="spellStart"/>
+      <w:r>
+        <w:rPr>
+          <w:lang w:val="en-AU"/>
+        </w:rPr>
+        <w:t>Init</w:t>
+      </w:r>
+      <w:proofErr w:type="spellEnd"/>
+      <w:r>
+        <w:rPr>
+          <w:lang w:val="en-AU"/>
+        </w:rPr>
+        <w:t xml:space="preserve"> seeks out its configuration file, </w:t>
       </w:r>
       <w:r>
         <w:rPr>
           <w:b/>
           <w:lang w:val="en-AU"/>
         </w:rPr>
-        <w:t>/etc/inittab</w:t>
-      </w:r>
+        <w:t>/etc/</w:t>
+      </w:r>
+      <w:proofErr w:type="spellStart"/>
+      <w:r>
+        <w:rPr>
+          <w:b/>
+          <w:lang w:val="en-AU"/>
+        </w:rPr>
+        <w:t>inittab</w:t>
+      </w:r>
+      <w:proofErr w:type="spellEnd"/>
       <w:r>
         <w:rPr>
           <w:lang w:val="en-AU"/>
@@ -3061,8 +3141,44 @@
         <w:rPr>
           <w:lang w:val="en-AU"/>
         </w:rPr>
-        <w:t>&lt;record id (ignored)&gt;:&lt;run level&gt;:&lt;directive (sysinit/initdefault/wait/ctr</w:t>
-      </w:r>
+        <w:t>&lt;record id (ignored)&gt;:&lt;run level&gt;:&lt;directive (</w:t>
+      </w:r>
+      <w:proofErr w:type="spellStart"/>
+      <w:r>
+        <w:rPr>
+          <w:lang w:val="en-AU"/>
+        </w:rPr>
+        <w:t>sysinit</w:t>
+      </w:r>
+      <w:proofErr w:type="spellEnd"/>
+      <w:r>
+        <w:rPr>
+          <w:lang w:val="en-AU"/>
+        </w:rPr>
+        <w:t>/</w:t>
+      </w:r>
+      <w:proofErr w:type="spellStart"/>
+      <w:r>
+        <w:rPr>
+          <w:lang w:val="en-AU"/>
+        </w:rPr>
+        <w:t>initdefault</w:t>
+      </w:r>
+      <w:proofErr w:type="spellEnd"/>
+      <w:r>
+        <w:rPr>
+          <w:lang w:val="en-AU"/>
+        </w:rPr>
+        <w:t>/wait/</w:t>
+      </w:r>
+      <w:proofErr w:type="spellStart"/>
+      <w:r>
+        <w:rPr>
+          <w:lang w:val="en-AU"/>
+        </w:rPr>
+        <w:t>ctr</w:t>
+      </w:r>
+      <w:proofErr w:type="spellEnd"/>
     </w:p>
     <w:p>
       <w:pPr>
@@ -3107,11 +3223,19 @@
           <w:lang w:bidi="ar-SA"/>
         </w:rPr>
       </w:pPr>
+      <w:proofErr w:type="spellStart"/>
       <w:r>
         <w:rPr>
           <w:lang w:bidi="ar-SA"/>
         </w:rPr>
-        <w:t>sudo reboot</w:t>
+        <w:t>sudo</w:t>
+      </w:r>
+      <w:proofErr w:type="spellEnd"/>
+      <w:r>
+        <w:rPr>
+          <w:lang w:bidi="ar-SA"/>
+        </w:rPr>
+        <w:t xml:space="preserve"> reboot</w:t>
       </w:r>
     </w:p>
     <w:p>
@@ -3160,7 +3284,23 @@
         <w:pStyle w:val="Code"/>
       </w:pPr>
       <w:r>
-        <w:t>$ sudo adduser &lt;username&gt;</w:t>
+        <w:t xml:space="preserve">$ </w:t>
+      </w:r>
+      <w:proofErr w:type="spellStart"/>
+      <w:r>
+        <w:t>sudo</w:t>
+      </w:r>
+      <w:proofErr w:type="spellEnd"/>
+      <w:r>
+        <w:t xml:space="preserve"> </w:t>
+      </w:r>
+      <w:proofErr w:type="spellStart"/>
+      <w:r>
+        <w:t>adduser</w:t>
+      </w:r>
+      <w:proofErr w:type="spellEnd"/>
+      <w:r>
+        <w:t xml:space="preserve"> &lt;username&gt;</w:t>
       </w:r>
     </w:p>
     <w:p>
@@ -3215,8 +3355,44 @@
         <w:rPr>
           <w:shd w:val="clear" w:color="auto" w:fill="EFF0F1"/>
         </w:rPr>
-        <w:t>$ sudo adduser &lt;username&gt; sudo</w:t>
-      </w:r>
+        <w:t xml:space="preserve">$ </w:t>
+      </w:r>
+      <w:proofErr w:type="spellStart"/>
+      <w:r>
+        <w:rPr>
+          <w:shd w:val="clear" w:color="auto" w:fill="EFF0F1"/>
+        </w:rPr>
+        <w:t>sudo</w:t>
+      </w:r>
+      <w:proofErr w:type="spellEnd"/>
+      <w:r>
+        <w:rPr>
+          <w:shd w:val="clear" w:color="auto" w:fill="EFF0F1"/>
+        </w:rPr>
+        <w:t xml:space="preserve"> </w:t>
+      </w:r>
+      <w:proofErr w:type="spellStart"/>
+      <w:r>
+        <w:rPr>
+          <w:shd w:val="clear" w:color="auto" w:fill="EFF0F1"/>
+        </w:rPr>
+        <w:t>adduser</w:t>
+      </w:r>
+      <w:proofErr w:type="spellEnd"/>
+      <w:r>
+        <w:rPr>
+          <w:shd w:val="clear" w:color="auto" w:fill="EFF0F1"/>
+        </w:rPr>
+        <w:t xml:space="preserve"> &lt;username&gt; </w:t>
+      </w:r>
+      <w:proofErr w:type="spellStart"/>
+      <w:r>
+        <w:rPr>
+          <w:shd w:val="clear" w:color="auto" w:fill="EFF0F1"/>
+        </w:rPr>
+        <w:t>sudo</w:t>
+      </w:r>
+      <w:proofErr w:type="spellEnd"/>
     </w:p>
     <w:p>
       <w:pPr>
@@ -3270,8 +3446,13 @@
         <w:pStyle w:val="Code"/>
       </w:pPr>
       <w:r>
-        <w:t>$ df</w:t>
-      </w:r>
+        <w:t xml:space="preserve">$ </w:t>
+      </w:r>
+      <w:proofErr w:type="spellStart"/>
+      <w:r>
+        <w:t>df</w:t>
+      </w:r>
+      <w:proofErr w:type="spellEnd"/>
     </w:p>
     <w:p>
       <w:pPr>
@@ -3296,8 +3477,13 @@
         <w:pStyle w:val="Code"/>
       </w:pPr>
       <w:r>
-        <w:t>$ pwd</w:t>
-      </w:r>
+        <w:t xml:space="preserve">$ </w:t>
+      </w:r>
+      <w:proofErr w:type="spellStart"/>
+      <w:r>
+        <w:t>pwd</w:t>
+      </w:r>
+      <w:proofErr w:type="spellEnd"/>
     </w:p>
     <w:p>
       <w:pPr>
@@ -3427,8 +3613,21 @@
       <w:pPr>
         <w:pStyle w:val="Code"/>
       </w:pPr>
-      <w:r>
-        <w:t>drwxr-xr-x    4 cliff    user        1024 Jun 18 09:40 WAITRON_EARNINGS</w:t>
+      <w:proofErr w:type="spellStart"/>
+      <w:r>
+        <w:t>drwxr</w:t>
+      </w:r>
+      <w:proofErr w:type="spellEnd"/>
+      <w:r>
+        <w:t>-</w:t>
+      </w:r>
+      <w:proofErr w:type="spellStart"/>
+      <w:r>
+        <w:t>xr</w:t>
+      </w:r>
+      <w:proofErr w:type="spellEnd"/>
+      <w:r>
+        <w:t>-x    4 cliff    user        1024 Jun 18 09:40 WAITRON_EARNINGS</w:t>
       </w:r>
     </w:p>
     <w:p>
@@ -3436,7 +3635,15 @@
         <w:pStyle w:val="Code"/>
       </w:pPr>
       <w:r>
-        <w:t xml:space="preserve">-rw-r--r--    1 cliff    user      767392 </w:t>
+        <w:t>-</w:t>
+      </w:r>
+      <w:proofErr w:type="spellStart"/>
+      <w:r>
+        <w:t>rw</w:t>
+      </w:r>
+      <w:proofErr w:type="spellEnd"/>
+      <w:r>
+        <w:t xml:space="preserve">-r--r--    1 cliff    user      767392 </w:t>
       </w:r>
       <w:proofErr w:type="gramStart"/>
       <w:r>
@@ -3617,8 +3824,21 @@
       <w:pPr>
         <w:pStyle w:val="Code"/>
       </w:pPr>
-      <w:r>
-        <w:t xml:space="preserve">chmod 755 file      Changes the permissions of file to be rwx for the </w:t>
+      <w:proofErr w:type="spellStart"/>
+      <w:r>
+        <w:t>chmod</w:t>
+      </w:r>
+      <w:proofErr w:type="spellEnd"/>
+      <w:r>
+        <w:t xml:space="preserve"> 755 file      Changes the permissions of file to be </w:t>
+      </w:r>
+      <w:proofErr w:type="spellStart"/>
+      <w:r>
+        <w:t>rwx</w:t>
+      </w:r>
+      <w:proofErr w:type="spellEnd"/>
+      <w:r>
+        <w:t xml:space="preserve"> for the </w:t>
       </w:r>
     </w:p>
     <w:p>
@@ -3642,7 +3862,15 @@
       </w:r>
       <w:r>
         <w:tab/>
-        <w:t xml:space="preserve">owner, and rx for the group and the world. </w:t>
+        <w:t xml:space="preserve">owner, and </w:t>
+      </w:r>
+      <w:proofErr w:type="spellStart"/>
+      <w:r>
+        <w:t>rx</w:t>
+      </w:r>
+      <w:proofErr w:type="spellEnd"/>
+      <w:r>
+        <w:t xml:space="preserve"> for the group and the world. </w:t>
       </w:r>
     </w:p>
     <w:p>
@@ -3666,31 +3894,70 @@
       </w:r>
       <w:r>
         <w:tab/>
-        <w:t>(7 = rwx = 111 binary. 5 = r-x = 101 binary)</w:t>
+        <w:t xml:space="preserve">(7 = </w:t>
+      </w:r>
+      <w:proofErr w:type="spellStart"/>
+      <w:r>
+        <w:t>rwx</w:t>
+      </w:r>
+      <w:proofErr w:type="spellEnd"/>
+      <w:r>
+        <w:t xml:space="preserve"> = 111 binary. 5 = r-x = 101 binary)</w:t>
       </w:r>
     </w:p>
     <w:p>
       <w:pPr>
         <w:pStyle w:val="Code"/>
       </w:pPr>
-      <w:r>
-        <w:t>chgrp user file      Makes file belong to the group user.</w:t>
+      <w:proofErr w:type="spellStart"/>
+      <w:r>
+        <w:t>chgrp</w:t>
+      </w:r>
+      <w:proofErr w:type="spellEnd"/>
+      <w:r>
+        <w:t xml:space="preserve"> user file      Makes file belong to the group user.</w:t>
       </w:r>
     </w:p>
     <w:p>
       <w:pPr>
         <w:pStyle w:val="Code"/>
       </w:pPr>
-      <w:r>
-        <w:t>chown cliff file     Makes cliff the owner of file.</w:t>
+      <w:proofErr w:type="spellStart"/>
+      <w:r>
+        <w:t>chown</w:t>
+      </w:r>
+      <w:proofErr w:type="spellEnd"/>
+      <w:r>
+        <w:t xml:space="preserve"> cliff file     Makes cliff the owner of file.</w:t>
       </w:r>
     </w:p>
     <w:p>
       <w:pPr>
         <w:pStyle w:val="Code"/>
       </w:pPr>
-      <w:r>
-        <w:t xml:space="preserve">chown -R cliff dir   Makes cliff the owner of dir and everything in </w:t>
+      <w:proofErr w:type="spellStart"/>
+      <w:r>
+        <w:t>chown</w:t>
+      </w:r>
+      <w:proofErr w:type="spellEnd"/>
+      <w:r>
+        <w:t xml:space="preserve"> -R cliff </w:t>
+      </w:r>
+      <w:proofErr w:type="spellStart"/>
+      <w:r>
+        <w:t>dir</w:t>
+      </w:r>
+      <w:proofErr w:type="spellEnd"/>
+      <w:r>
+        <w:t xml:space="preserve">   Makes cliff the owner of </w:t>
+      </w:r>
+      <w:proofErr w:type="spellStart"/>
+      <w:r>
+        <w:t>dir</w:t>
+      </w:r>
+      <w:proofErr w:type="spellEnd"/>
+      <w:r>
+        <w:t xml:space="preserve"> and everything in </w:t>
       </w:r>
     </w:p>
     <w:p>
@@ -3783,7 +4050,21 @@
         <w:rPr>
           <w:color w:val="000099"/>
         </w:rPr>
-        <w:t xml:space="preserve">/etc </w:t>
+        <w:t>/</w:t>
+      </w:r>
+      <w:proofErr w:type="spellStart"/>
+      <w:r>
+        <w:rPr>
+          <w:color w:val="000099"/>
+        </w:rPr>
+        <w:t>etc</w:t>
+      </w:r>
+      <w:proofErr w:type="spellEnd"/>
+      <w:r>
+        <w:rPr>
+          <w:color w:val="000099"/>
+        </w:rPr>
+        <w:t xml:space="preserve"> </w:t>
       </w:r>
       <w:proofErr w:type="gramStart"/>
       <w:r>
@@ -3806,8 +4087,16 @@
         <w:rPr>
           <w:color w:val="000099"/>
         </w:rPr>
-        <w:t>/var</w:t>
-      </w:r>
+        <w:t>/</w:t>
+      </w:r>
+      <w:proofErr w:type="spellStart"/>
+      <w:r>
+        <w:rPr>
+          <w:color w:val="000099"/>
+        </w:rPr>
+        <w:t>var</w:t>
+      </w:r>
+      <w:proofErr w:type="spellEnd"/>
       <w:r>
         <w:t xml:space="preserve"> – variable file. Files the you expect to grow over time. Usually for system and application logs.</w:t>
       </w:r>
@@ -3842,8 +4131,16 @@
         <w:rPr>
           <w:color w:val="000099"/>
         </w:rPr>
-        <w:t>/sbin</w:t>
-      </w:r>
+        <w:t>/</w:t>
+      </w:r>
+      <w:proofErr w:type="spellStart"/>
+      <w:r>
+        <w:rPr>
+          <w:color w:val="000099"/>
+        </w:rPr>
+        <w:t>sbin</w:t>
+      </w:r>
+      <w:proofErr w:type="spellEnd"/>
       <w:r>
         <w:t xml:space="preserve"> – where binaries that can be used only be the root user lives</w:t>
       </w:r>
@@ -3866,7 +4163,15 @@
         <w:t xml:space="preserve">– where </w:t>
       </w:r>
       <w:r>
-        <w:t>the libraries that service all the binaries in the system (both bin and sbin) lives</w:t>
+        <w:t xml:space="preserve">the libraries that service all the binaries in the system (both bin and </w:t>
+      </w:r>
+      <w:proofErr w:type="spellStart"/>
+      <w:r>
+        <w:t>sbin</w:t>
+      </w:r>
+      <w:proofErr w:type="spellEnd"/>
+      <w:r>
+        <w:t>) lives</w:t>
       </w:r>
     </w:p>
     <w:p>
@@ -3881,7 +4186,21 @@
         <w:rPr>
           <w:color w:val="000099"/>
         </w:rPr>
-        <w:t xml:space="preserve">/usr </w:t>
+        <w:t>/</w:t>
+      </w:r>
+      <w:proofErr w:type="spellStart"/>
+      <w:r>
+        <w:rPr>
+          <w:color w:val="000099"/>
+        </w:rPr>
+        <w:t>usr</w:t>
+      </w:r>
+      <w:proofErr w:type="spellEnd"/>
+      <w:r>
+        <w:rPr>
+          <w:color w:val="000099"/>
+        </w:rPr>
+        <w:t xml:space="preserve"> </w:t>
       </w:r>
       <w:r>
         <w:t>– where all user application (binaries) live. These binaries, unlike the binaries in bin are not required by the system for bootup.</w:t>
@@ -3936,7 +4255,15 @@
         <w:pStyle w:val="Code"/>
       </w:pPr>
       <w:r>
-        <w:t>$ which &lt;cmd&gt;</w:t>
+        <w:t>$ which &lt;</w:t>
+      </w:r>
+      <w:proofErr w:type="spellStart"/>
+      <w:r>
+        <w:t>cmd</w:t>
+      </w:r>
+      <w:proofErr w:type="spellEnd"/>
+      <w:r>
+        <w:t>&gt;</w:t>
       </w:r>
     </w:p>
     <w:p>
@@ -3962,7 +4289,39 @@
         <w:pStyle w:val="Code"/>
       </w:pPr>
       <w:r>
-        <w:t>$ cp –dpR &lt;dir-to-copy&gt; &lt;name-of-new-dir&gt;</w:t>
+        <w:t xml:space="preserve">$ </w:t>
+      </w:r>
+      <w:proofErr w:type="spellStart"/>
+      <w:r>
+        <w:t>cp</w:t>
+      </w:r>
+      <w:proofErr w:type="spellEnd"/>
+      <w:r>
+        <w:t xml:space="preserve"> –</w:t>
+      </w:r>
+      <w:proofErr w:type="spellStart"/>
+      <w:r>
+        <w:t>dpR</w:t>
+      </w:r>
+      <w:proofErr w:type="spellEnd"/>
+      <w:r>
+        <w:t xml:space="preserve"> &lt;</w:t>
+      </w:r>
+      <w:proofErr w:type="spellStart"/>
+      <w:r>
+        <w:t>dir</w:t>
+      </w:r>
+      <w:proofErr w:type="spellEnd"/>
+      <w:r>
+        <w:t>-to-copy&gt; &lt;name-of-new-</w:t>
+      </w:r>
+      <w:proofErr w:type="spellStart"/>
+      <w:r>
+        <w:t>dir</w:t>
+      </w:r>
+      <w:proofErr w:type="spellEnd"/>
+      <w:r>
+        <w:t>&gt;</w:t>
       </w:r>
     </w:p>
     <w:p>
@@ -4105,8 +4464,13 @@
       <w:pPr>
         <w:pStyle w:val="Code"/>
       </w:pPr>
-      <w:r>
-        <w:t xml:space="preserve">Ctrl+R </w:t>
+      <w:proofErr w:type="spellStart"/>
+      <w:r>
+        <w:t>Ctrl+R</w:t>
+      </w:r>
+      <w:proofErr w:type="spellEnd"/>
+      <w:r>
+        <w:t xml:space="preserve"> </w:t>
       </w:r>
       <w:proofErr w:type="gramStart"/>
       <w:r>
@@ -4361,7 +4725,21 @@
         <w:rPr>
           <w:lang w:val="en-AU" w:bidi="ar-SA"/>
         </w:rPr>
-        <w:t>Press Shift+g to scroll to the bottom of the log</w:t>
+        <w:t xml:space="preserve">Press </w:t>
+      </w:r>
+      <w:proofErr w:type="spellStart"/>
+      <w:r>
+        <w:rPr>
+          <w:lang w:val="en-AU" w:bidi="ar-SA"/>
+        </w:rPr>
+        <w:t>Shift+g</w:t>
+      </w:r>
+      <w:proofErr w:type="spellEnd"/>
+      <w:r>
+        <w:rPr>
+          <w:lang w:val="en-AU" w:bidi="ar-SA"/>
+        </w:rPr>
+        <w:t xml:space="preserve"> to scroll to the bottom of the log</w:t>
       </w:r>
     </w:p>
     <w:p>
@@ -4482,25 +4860,114 @@
         <w:pStyle w:val="Body"/>
         <w:numPr>
           <w:ilvl w:val="0"/>
-          <w:numId w:val="2"/>
+          <w:numId w:val="8"/>
         </w:numPr>
         <w:rPr>
-          <w:lang w:val="en-AU"/>
-        </w:rPr>
-      </w:pPr>
-      <w:r>
-        <w:rPr>
-          <w:lang w:val="en-AU"/>
-        </w:rPr>
-        <w:t>Redirecting errors to file:</w:t>
-      </w:r>
-    </w:p>
-    <w:p>
-      <w:pPr>
-        <w:pStyle w:val="Code"/>
-      </w:pPr>
-      <w:r>
-        <w:t>$ 2 &gt; &lt;file name&gt;</w:t>
+          <w:rFonts w:ascii="Times New Roman" w:hAnsi="Times New Roman"/>
+          <w:sz w:val="24"/>
+          <w:lang w:val="en-AU" w:bidi="ar-SA"/>
+        </w:rPr>
+      </w:pPr>
+      <w:r>
+        <w:rPr>
+          <w:rFonts w:eastAsia="SimSun"/>
+        </w:rPr>
+        <w:t xml:space="preserve">for any command - </w:t>
+      </w:r>
+      <w:r>
+        <w:rPr>
+          <w:rFonts w:eastAsia="SimSun"/>
+          <w:lang w:val="en-AU" w:bidi="ar-SA"/>
+        </w:rPr>
+        <w:t>signify the end of command options, after which only positional parameters are accepted</w:t>
+      </w:r>
+      <w:r>
+        <w:rPr>
+          <w:rFonts w:ascii="Arial" w:hAnsi="Arial" w:cs="Arial"/>
+          <w:color w:val="242729"/>
+          <w:sz w:val="23"/>
+          <w:szCs w:val="23"/>
+          <w:shd w:val="clear" w:color="auto" w:fill="FFFFFF"/>
+          <w:lang w:val="en-AU" w:bidi="ar-SA"/>
+        </w:rPr>
+        <w:t>.</w:t>
+      </w:r>
+      <w:r>
+        <w:rPr>
+          <w:rFonts w:ascii="Arial" w:hAnsi="Arial" w:cs="Arial"/>
+          <w:color w:val="242729"/>
+          <w:sz w:val="23"/>
+          <w:szCs w:val="23"/>
+          <w:shd w:val="clear" w:color="auto" w:fill="FFFFFF"/>
+          <w:lang w:val="en-AU" w:bidi="ar-SA"/>
+        </w:rPr>
+        <w:t xml:space="preserve"> </w:t>
+      </w:r>
+      <w:r>
+        <w:t>For</w:t>
+      </w:r>
+      <w:r>
+        <w:t xml:space="preserve"> example: if we want to </w:t>
+      </w:r>
+      <w:proofErr w:type="gramStart"/>
+      <w:r>
+        <w:t xml:space="preserve">grep </w:t>
+      </w:r>
+      <w:r>
+        <w:t xml:space="preserve"> </w:t>
+      </w:r>
+      <w:r>
+        <w:t>a</w:t>
+      </w:r>
+      <w:proofErr w:type="gramEnd"/>
+      <w:r>
+        <w:t xml:space="preserve"> file for the string “-v”, we can’t write </w:t>
+      </w:r>
+      <w:r>
+        <w:rPr>
+          <w:rStyle w:val="CodeChar"/>
+        </w:rPr>
+        <w:t>grep -v file</w:t>
+      </w:r>
+      <w:r>
+        <w:t xml:space="preserve"> because then grep will view -v as a command option. However, if we’ll write: </w:t>
+      </w:r>
+      <w:r>
+        <w:rPr>
+          <w:rStyle w:val="CodeChar"/>
+        </w:rPr>
+        <w:t xml:space="preserve">grep -- -v </w:t>
+      </w:r>
+      <w:proofErr w:type="gramStart"/>
+      <w:r>
+        <w:rPr>
+          <w:rStyle w:val="CodeChar"/>
+        </w:rPr>
+        <w:t>file</w:t>
+      </w:r>
+      <w:r>
+        <w:t xml:space="preserve"> ,</w:t>
+      </w:r>
+      <w:proofErr w:type="gramEnd"/>
+      <w:r>
+        <w:t xml:space="preserve"> grep </w:t>
+      </w:r>
+      <w:proofErr w:type="spellStart"/>
+      <w:r>
+        <w:t>wil</w:t>
+      </w:r>
+      <w:proofErr w:type="spellEnd"/>
+      <w:r>
+        <w:t xml:space="preserve"> understand that ‘-v’ is the 1</w:t>
+      </w:r>
+      <w:r>
+        <w:rPr>
+          <w:vertAlign w:val="superscript"/>
+        </w:rPr>
+        <w:t>st</w:t>
+      </w:r>
+      <w:r>
+        <w:t xml:space="preserve"> positional parameter i.e. the string to look for and will do the right thing.</w:t>
       </w:r>
     </w:p>
     <w:p>
@@ -4514,20 +4981,6 @@
           <w:lang w:val="en-AU"/>
         </w:rPr>
       </w:pPr>
-      <w:r>
-        <w:rPr>
-          <w:lang w:val="en-AU"/>
-        </w:rPr>
-        <w:t>Redirecting errors to null (not displaying them):</w:t>
-      </w:r>
-    </w:p>
-    <w:p>
-      <w:pPr>
-        <w:pStyle w:val="Code"/>
-      </w:pPr>
-      <w:r>
-        <w:t>$ 2 &gt; /dev/null</w:t>
-      </w:r>
     </w:p>
     <w:p>
       <w:pPr>
@@ -4544,6 +4997,58 @@
         <w:rPr>
           <w:lang w:val="en-AU"/>
         </w:rPr>
+        <w:t>Redirecting errors to file:</w:t>
+      </w:r>
+    </w:p>
+    <w:p>
+      <w:pPr>
+        <w:pStyle w:val="Code"/>
+      </w:pPr>
+      <w:r>
+        <w:t>$ 2 &gt; &lt;file name&gt;</w:t>
+      </w:r>
+    </w:p>
+    <w:p>
+      <w:pPr>
+        <w:pStyle w:val="Body"/>
+        <w:numPr>
+          <w:ilvl w:val="0"/>
+          <w:numId w:val="2"/>
+        </w:numPr>
+        <w:rPr>
+          <w:lang w:val="en-AU"/>
+        </w:rPr>
+      </w:pPr>
+      <w:r>
+        <w:rPr>
+          <w:lang w:val="en-AU"/>
+        </w:rPr>
+        <w:t>Redirecting errors to null (not displaying them):</w:t>
+      </w:r>
+    </w:p>
+    <w:p>
+      <w:pPr>
+        <w:pStyle w:val="Code"/>
+      </w:pPr>
+      <w:r>
+        <w:t>$ 2 &gt; /dev/null</w:t>
+      </w:r>
+    </w:p>
+    <w:p>
+      <w:pPr>
+        <w:pStyle w:val="Body"/>
+        <w:numPr>
+          <w:ilvl w:val="0"/>
+          <w:numId w:val="2"/>
+        </w:numPr>
+        <w:rPr>
+          <w:lang w:val="en-AU"/>
+        </w:rPr>
+      </w:pPr>
+      <w:r>
+        <w:rPr>
+          <w:lang w:val="en-AU"/>
+        </w:rPr>
         <w:t>Print only strings from binary files – will print all the strings in the file and ignore all binary junk:</w:t>
       </w:r>
     </w:p>
@@ -4564,13 +5069,22 @@
         </w:numPr>
       </w:pPr>
       <w:r>
+        <w:lastRenderedPageBreak/>
         <w:t>Co</w:t>
       </w:r>
-      <w:r>
-        <w:rPr>
-          <w:lang w:val="en-AU"/>
-        </w:rPr>
-        <w:t xml:space="preserve">mmand </w:t>
+      <w:proofErr w:type="spellStart"/>
+      <w:r>
+        <w:rPr>
+          <w:lang w:val="en-AU"/>
+        </w:rPr>
+        <w:t>mmand</w:t>
+      </w:r>
+      <w:proofErr w:type="spellEnd"/>
+      <w:r>
+        <w:rPr>
+          <w:lang w:val="en-AU"/>
+        </w:rPr>
+        <w:t xml:space="preserve"> </w:t>
       </w:r>
       <w:r>
         <w:rPr>
@@ -4634,7 +5148,6 @@
         <w:rPr>
           <w:lang w:eastAsia="en-AU"/>
         </w:rPr>
-        <w:lastRenderedPageBreak/>
         <w:t xml:space="preserve">which will cat </w:t>
       </w:r>
       <w:proofErr w:type="gramStart"/>
@@ -4940,8 +5453,6 @@
           <w:lang w:val="en-AU" w:bidi="ar-SA"/>
         </w:rPr>
       </w:pPr>
-      <w:bookmarkStart w:id="4" w:name="_GoBack"/>
-      <w:bookmarkEnd w:id="4"/>
       <w:r>
         <w:rPr>
           <w:b/>
@@ -5090,7 +5601,7 @@
           <w:lang w:val="en-AU"/>
         </w:rPr>
       </w:pPr>
-      <w:bookmarkStart w:id="5" w:name="_Toc471277023"/>
+      <w:bookmarkStart w:id="4" w:name="_Toc471277023"/>
       <w:r>
         <w:rPr>
           <w:lang w:val="en-AU"/>
@@ -5098,23 +5609,23 @@
         <w:lastRenderedPageBreak/>
         <w:t>Files</w:t>
       </w:r>
+      <w:bookmarkEnd w:id="4"/>
+    </w:p>
+    <w:p>
+      <w:pPr>
+        <w:pStyle w:val="Heading2"/>
+        <w:rPr>
+          <w:lang w:val="en-AU"/>
+        </w:rPr>
+      </w:pPr>
+      <w:bookmarkStart w:id="5" w:name="_Toc471277024"/>
+      <w:r>
+        <w:rPr>
+          <w:lang w:val="en-AU"/>
+        </w:rPr>
+        <w:t>General</w:t>
+      </w:r>
       <w:bookmarkEnd w:id="5"/>
-    </w:p>
-    <w:p>
-      <w:pPr>
-        <w:pStyle w:val="Heading2"/>
-        <w:rPr>
-          <w:lang w:val="en-AU"/>
-        </w:rPr>
-      </w:pPr>
-      <w:bookmarkStart w:id="6" w:name="_Toc471277024"/>
-      <w:r>
-        <w:rPr>
-          <w:lang w:val="en-AU"/>
-        </w:rPr>
-        <w:t>General</w:t>
-      </w:r>
-      <w:bookmarkEnd w:id="6"/>
     </w:p>
     <w:p>
       <w:pPr>
@@ -5144,11 +5655,19 @@
           <w:lang w:val="en-AU"/>
         </w:rPr>
       </w:pPr>
+      <w:proofErr w:type="spellStart"/>
       <w:r>
         <w:rPr>
           <w:rStyle w:val="HTMLCode"/>
         </w:rPr>
-        <w:t xml:space="preserve">whereis </w:t>
+        <w:t>whereis</w:t>
+      </w:r>
+      <w:proofErr w:type="spellEnd"/>
+      <w:r>
+        <w:rPr>
+          <w:rStyle w:val="HTMLCode"/>
+        </w:rPr>
+        <w:t xml:space="preserve"> </w:t>
       </w:r>
       <w:r>
         <w:rPr>
@@ -5259,11 +5778,11 @@
       <w:pPr>
         <w:pStyle w:val="Heading2"/>
       </w:pPr>
-      <w:bookmarkStart w:id="7" w:name="_Toc471277025"/>
+      <w:bookmarkStart w:id="6" w:name="_Toc471277025"/>
       <w:r>
         <w:t>Find</w:t>
       </w:r>
-      <w:bookmarkEnd w:id="7"/>
+      <w:bookmarkEnd w:id="6"/>
       <w:r>
         <w:t xml:space="preserve"> </w:t>
       </w:r>
@@ -5409,8 +5928,19 @@
           <w:szCs w:val="23"/>
           <w:lang w:val="en-AU" w:bidi="ar-SA"/>
         </w:rPr>
-        <w:t xml:space="preserve"> – comparison creteria</w:t>
-      </w:r>
+        <w:t xml:space="preserve"> – comparison </w:t>
+      </w:r>
+      <w:proofErr w:type="spellStart"/>
+      <w:r>
+        <w:rPr>
+          <w:rFonts w:ascii="Consolas" w:hAnsi="Consolas" w:cs="Consolas"/>
+          <w:sz w:val="23"/>
+          <w:szCs w:val="23"/>
+          <w:lang w:val="en-AU" w:bidi="ar-SA"/>
+        </w:rPr>
+        <w:t>creteria</w:t>
+      </w:r>
+      <w:proofErr w:type="spellEnd"/>
       <w:r>
         <w:rPr>
           <w:rFonts w:ascii="Consolas" w:hAnsi="Consolas" w:cs="Consolas"/>
@@ -5558,7 +6088,21 @@
         <w:rPr>
           <w:lang w:val="en-AU"/>
         </w:rPr>
-        <w:t>Search Creteria:</w:t>
+        <w:t xml:space="preserve">Search </w:t>
+      </w:r>
+      <w:proofErr w:type="spellStart"/>
+      <w:r>
+        <w:rPr>
+          <w:lang w:val="en-AU"/>
+        </w:rPr>
+        <w:t>Creteria</w:t>
+      </w:r>
+      <w:proofErr w:type="spellEnd"/>
+      <w:r>
+        <w:rPr>
+          <w:lang w:val="en-AU"/>
+        </w:rPr>
+        <w:t>:</w:t>
       </w:r>
     </w:p>
     <w:p>
@@ -5591,7 +6135,23 @@
       </w:pPr>
       <w:r>
         <w:tab/>
-        <w:t>-iname “&lt;file name with wilcards + ignore case&gt;”</w:t>
+        <w:t>-</w:t>
+      </w:r>
+      <w:proofErr w:type="spellStart"/>
+      <w:r>
+        <w:t>iname</w:t>
+      </w:r>
+      <w:proofErr w:type="spellEnd"/>
+      <w:r>
+        <w:t xml:space="preserve"> “&lt;file name with </w:t>
+      </w:r>
+      <w:proofErr w:type="spellStart"/>
+      <w:r>
+        <w:t>wilcards</w:t>
+      </w:r>
+      <w:proofErr w:type="spellEnd"/>
+      <w:r>
+        <w:t xml:space="preserve"> + ignore case&gt;”</w:t>
       </w:r>
     </w:p>
     <w:p>
@@ -5600,7 +6160,15 @@
       </w:pPr>
       <w:r>
         <w:tab/>
-        <w:t>-maxdepth &lt;num. if 1 – will only search location&gt;</w:t>
+        <w:t>-</w:t>
+      </w:r>
+      <w:proofErr w:type="spellStart"/>
+      <w:r>
+        <w:t>maxdepth</w:t>
+      </w:r>
+      <w:proofErr w:type="spellEnd"/>
+      <w:r>
+        <w:t xml:space="preserve"> &lt;num. if 1 – will only search location&gt;</w:t>
       </w:r>
     </w:p>
     <w:p>
@@ -5671,7 +6239,15 @@
       </w:r>
       <w:r>
         <w:tab/>
-        <w:t>example: find –name ‘*.php’ –o –name ‘*.txt’ –not –name</w:t>
+        <w:t>example: find –name ‘*.</w:t>
+      </w:r>
+      <w:proofErr w:type="spellStart"/>
+      <w:r>
+        <w:t>php</w:t>
+      </w:r>
+      <w:proofErr w:type="spellEnd"/>
+      <w:r>
+        <w:t>’ –o –name ‘*.txt’ –not –name</w:t>
       </w:r>
       <w:r>
         <w:br/>
@@ -5688,7 +6264,15 @@
       </w:r>
       <w:r>
         <w:tab/>
-        <w:t xml:space="preserve">   will find all the files that ends with ‘.php’ or</w:t>
+        <w:t xml:space="preserve">   will find all the files that ends with ‘.</w:t>
+      </w:r>
+      <w:proofErr w:type="spellStart"/>
+      <w:r>
+        <w:t>php</w:t>
+      </w:r>
+      <w:proofErr w:type="spellEnd"/>
+      <w:r>
+        <w:t>’ or</w:t>
       </w:r>
       <w:r>
         <w:br/>
@@ -5713,8 +6297,13 @@
         <w:pStyle w:val="Code"/>
       </w:pPr>
       <w:r>
-        <w:t>-type &lt;f: files / d: dirs</w:t>
-      </w:r>
+        <w:t xml:space="preserve">-type &lt;f: files / d: </w:t>
+      </w:r>
+      <w:proofErr w:type="spellStart"/>
+      <w:r>
+        <w:t>dirs</w:t>
+      </w:r>
+      <w:proofErr w:type="spellEnd"/>
       <w:proofErr w:type="gramStart"/>
       <w:r>
         <w:t>&gt; :</w:t>
@@ -5737,8 +6326,13 @@
       </w:r>
       <w:proofErr w:type="gramEnd"/>
       <w:r>
-        <w:t xml:space="preserve"> find files with specific premissions</w:t>
-      </w:r>
+        <w:t xml:space="preserve"> find files with specific </w:t>
+      </w:r>
+      <w:proofErr w:type="spellStart"/>
+      <w:r>
+        <w:t>premissions</w:t>
+      </w:r>
+      <w:proofErr w:type="spellEnd"/>
       <w:r>
         <w:t xml:space="preserve">. Can use </w:t>
       </w:r>
@@ -5750,7 +6344,15 @@
       </w:r>
       <w:r>
         <w:tab/>
-        <w:t>all the same permission flags like in ‘chmod’ command</w:t>
+        <w:t>all the same permission flags like in ‘</w:t>
+      </w:r>
+      <w:proofErr w:type="spellStart"/>
+      <w:r>
+        <w:t>chmod</w:t>
+      </w:r>
+      <w:proofErr w:type="spellEnd"/>
+      <w:r>
+        <w:t>’ command</w:t>
       </w:r>
       <w:r>
         <w:br/>
@@ -5821,7 +6423,15 @@
         <w:pStyle w:val="Code"/>
       </w:pPr>
       <w:r>
-        <w:t>-mtime &lt;days</w:t>
+        <w:t>-</w:t>
+      </w:r>
+      <w:proofErr w:type="spellStart"/>
+      <w:r>
+        <w:t>mtime</w:t>
+      </w:r>
+      <w:proofErr w:type="spellEnd"/>
+      <w:r>
+        <w:t xml:space="preserve"> &lt;days</w:t>
       </w:r>
       <w:proofErr w:type="gramStart"/>
       <w:r>
@@ -5837,7 +6447,15 @@
         <w:pStyle w:val="Code"/>
       </w:pPr>
       <w:r>
-        <w:t>-atime &lt;days</w:t>
+        <w:t>-</w:t>
+      </w:r>
+      <w:proofErr w:type="spellStart"/>
+      <w:r>
+        <w:t>atime</w:t>
+      </w:r>
+      <w:proofErr w:type="spellEnd"/>
+      <w:r>
+        <w:t xml:space="preserve"> &lt;days</w:t>
       </w:r>
       <w:proofErr w:type="gramStart"/>
       <w:r>
@@ -5854,7 +6472,15 @@
       </w:pPr>
       <w:r>
         <w:lastRenderedPageBreak/>
-        <w:t>-mtime +&lt;x days&gt; -&lt;y days</w:t>
+        <w:t>-</w:t>
+      </w:r>
+      <w:proofErr w:type="spellStart"/>
+      <w:r>
+        <w:t>mtime</w:t>
+      </w:r>
+      <w:proofErr w:type="spellEnd"/>
+      <w:r>
+        <w:t xml:space="preserve"> +&lt;x days&gt; -&lt;y days</w:t>
       </w:r>
       <w:proofErr w:type="gramStart"/>
       <w:r>
@@ -5890,7 +6516,15 @@
       </w:r>
       <w:r>
         <w:br/>
-        <w:t xml:space="preserve">        Can also use only x or y e.g. ‘-mtime +x’</w:t>
+        <w:t xml:space="preserve">        Can also use only x or y e.g. ‘-</w:t>
+      </w:r>
+      <w:proofErr w:type="spellStart"/>
+      <w:r>
+        <w:t>mtime</w:t>
+      </w:r>
+      <w:proofErr w:type="spellEnd"/>
+      <w:r>
+        <w:t xml:space="preserve"> +x’</w:t>
       </w:r>
     </w:p>
     <w:p>
@@ -5898,7 +6532,15 @@
         <w:pStyle w:val="Code"/>
       </w:pPr>
       <w:r>
-        <w:t>-cmin -&lt;x minutes</w:t>
+        <w:t>-</w:t>
+      </w:r>
+      <w:proofErr w:type="spellStart"/>
+      <w:r>
+        <w:t>cmin</w:t>
+      </w:r>
+      <w:proofErr w:type="spellEnd"/>
+      <w:r>
+        <w:t xml:space="preserve"> -&lt;x minutes</w:t>
       </w:r>
       <w:proofErr w:type="gramStart"/>
       <w:r>
@@ -5918,7 +6560,15 @@
         <w:pStyle w:val="Code"/>
       </w:pPr>
       <w:r>
-        <w:t>-amin -&lt;x minutes</w:t>
+        <w:t>-</w:t>
+      </w:r>
+      <w:proofErr w:type="spellStart"/>
+      <w:r>
+        <w:t>amin</w:t>
+      </w:r>
+      <w:proofErr w:type="spellEnd"/>
+      <w:r>
+        <w:t xml:space="preserve"> -&lt;x minutes</w:t>
       </w:r>
       <w:proofErr w:type="gramStart"/>
       <w:r>
@@ -5934,11 +6584,19 @@
         <w:pStyle w:val="Code"/>
       </w:pPr>
       <w:r>
-        <w:t>-[a|</w:t>
+        <w:t>-[</w:t>
+      </w:r>
+      <w:proofErr w:type="spellStart"/>
+      <w:r>
+        <w:t>a|</w:t>
       </w:r>
       <w:proofErr w:type="gramStart"/>
       <w:r>
-        <w:t>c]newer</w:t>
+        <w:t>c</w:t>
+      </w:r>
+      <w:proofErr w:type="spellEnd"/>
+      <w:r>
+        <w:t>]newer</w:t>
       </w:r>
       <w:proofErr w:type="gramEnd"/>
       <w:r>
@@ -6075,11 +6733,33 @@
         </w:rPr>
         <w:br/>
       </w:r>
+      <w:proofErr w:type="spellStart"/>
       <w:r>
         <w:rPr>
           <w:shd w:val="clear" w:color="auto" w:fill="F2F2F2" w:themeFill="background1" w:themeFillShade="F2"/>
         </w:rPr>
-        <w:t>sudo find / -type d -name "Xcode*"</w:t>
+        <w:t>sudo</w:t>
+      </w:r>
+      <w:proofErr w:type="spellEnd"/>
+      <w:r>
+        <w:rPr>
+          <w:shd w:val="clear" w:color="auto" w:fill="F2F2F2" w:themeFill="background1" w:themeFillShade="F2"/>
+        </w:rPr>
+        <w:t xml:space="preserve"> find / -type d -name "</w:t>
+      </w:r>
+      <w:proofErr w:type="spellStart"/>
+      <w:r>
+        <w:rPr>
+          <w:shd w:val="clear" w:color="auto" w:fill="F2F2F2" w:themeFill="background1" w:themeFillShade="F2"/>
+        </w:rPr>
+        <w:t>Xcode</w:t>
+      </w:r>
+      <w:proofErr w:type="spellEnd"/>
+      <w:r>
+        <w:rPr>
+          <w:shd w:val="clear" w:color="auto" w:fill="F2F2F2" w:themeFill="background1" w:themeFillShade="F2"/>
+        </w:rPr>
+        <w:t>*"</w:t>
       </w:r>
     </w:p>
     <w:p>
@@ -6096,13 +6776,29 @@
           <w:rStyle w:val="BodyChar"/>
           <w:rFonts w:eastAsiaTheme="minorHAnsi"/>
         </w:rPr>
-        <w:t>remove all .txt files in /tmp (and sub-directories):</w:t>
-      </w:r>
+        <w:t>remove all .txt files in /</w:t>
+      </w:r>
+      <w:proofErr w:type="spellStart"/>
       <w:r>
         <w:rPr>
           <w:rStyle w:val="BodyChar"/>
           <w:rFonts w:eastAsiaTheme="minorHAnsi"/>
         </w:rPr>
+        <w:t>tmp</w:t>
+      </w:r>
+      <w:proofErr w:type="spellEnd"/>
+      <w:r>
+        <w:rPr>
+          <w:rStyle w:val="BodyChar"/>
+          <w:rFonts w:eastAsiaTheme="minorHAnsi"/>
+        </w:rPr>
+        <w:t xml:space="preserve"> (and sub-directories):</w:t>
+      </w:r>
+      <w:r>
+        <w:rPr>
+          <w:rStyle w:val="BodyChar"/>
+          <w:rFonts w:eastAsiaTheme="minorHAnsi"/>
+        </w:rPr>
         <w:tab/>
       </w:r>
       <w:r>
@@ -6112,7 +6808,35 @@
         <w:rPr>
           <w:shd w:val="clear" w:color="auto" w:fill="F2F2F2" w:themeFill="background1" w:themeFillShade="F2"/>
         </w:rPr>
-        <w:t>find /tmp -type f -name "*.txt" -exec rm -f {} \;</w:t>
+        <w:t>find /</w:t>
+      </w:r>
+      <w:proofErr w:type="spellStart"/>
+      <w:r>
+        <w:rPr>
+          <w:shd w:val="clear" w:color="auto" w:fill="F2F2F2" w:themeFill="background1" w:themeFillShade="F2"/>
+        </w:rPr>
+        <w:t>tmp</w:t>
+      </w:r>
+      <w:proofErr w:type="spellEnd"/>
+      <w:r>
+        <w:rPr>
+          <w:shd w:val="clear" w:color="auto" w:fill="F2F2F2" w:themeFill="background1" w:themeFillShade="F2"/>
+        </w:rPr>
+        <w:t xml:space="preserve"> -type f -name "*.txt" -exec </w:t>
+      </w:r>
+      <w:proofErr w:type="spellStart"/>
+      <w:r>
+        <w:rPr>
+          <w:shd w:val="clear" w:color="auto" w:fill="F2F2F2" w:themeFill="background1" w:themeFillShade="F2"/>
+        </w:rPr>
+        <w:t>rm</w:t>
+      </w:r>
+      <w:proofErr w:type="spellEnd"/>
+      <w:r>
+        <w:rPr>
+          <w:shd w:val="clear" w:color="auto" w:fill="F2F2F2" w:themeFill="background1" w:themeFillShade="F2"/>
+        </w:rPr>
+        <w:t xml:space="preserve"> -f {} \;</w:t>
       </w:r>
     </w:p>
     <w:p>
@@ -6169,9 +6893,11 @@
       <w:r>
         <w:br/>
       </w:r>
+      <w:proofErr w:type="spellStart"/>
       <w:r>
         <w:t>mtime</w:t>
       </w:r>
+      <w:proofErr w:type="spellEnd"/>
       <w:r>
         <w:t xml:space="preserve">$ </w:t>
       </w:r>
@@ -6239,11 +6965,11 @@
       <w:pPr>
         <w:pStyle w:val="Heading2"/>
       </w:pPr>
-      <w:bookmarkStart w:id="8" w:name="_Toc471277026"/>
+      <w:bookmarkStart w:id="7" w:name="_Toc471277026"/>
       <w:r>
         <w:t>Grep</w:t>
       </w:r>
-      <w:bookmarkEnd w:id="8"/>
+      <w:bookmarkEnd w:id="7"/>
     </w:p>
     <w:p>
       <w:pPr>
@@ -6305,7 +7031,15 @@
       </w:r>
       <w:r>
         <w:br/>
-        <w:t xml:space="preserve">                          regular expression, use egrep instead.</w:t>
+        <w:t xml:space="preserve">                          regular expression, use </w:t>
+      </w:r>
+      <w:proofErr w:type="spellStart"/>
+      <w:r>
+        <w:t>egrep</w:t>
+      </w:r>
+      <w:proofErr w:type="spellEnd"/>
+      <w:r>
+        <w:t xml:space="preserve"> instead.</w:t>
       </w:r>
     </w:p>
     <w:p>
@@ -6373,7 +7107,15 @@
       </w:r>
       <w:r>
         <w:tab/>
-        <w:t xml:space="preserve">&lt;-i&gt; - </w:t>
+        <w:t>&lt;-</w:t>
+      </w:r>
+      <w:proofErr w:type="spellStart"/>
+      <w:r>
+        <w:t>i</w:t>
+      </w:r>
+      <w:proofErr w:type="spellEnd"/>
+      <w:r>
+        <w:t xml:space="preserve">&gt; - </w:t>
       </w:r>
       <w:r>
         <w:t xml:space="preserve">ignore </w:t>
@@ -6403,7 +7145,15 @@
       </w:r>
       <w:r>
         <w:tab/>
-        <w:t>&lt;-x&gt; - eXact match only – will return only line that are exact match</w:t>
+        <w:t xml:space="preserve">&lt;-x&gt; - </w:t>
+      </w:r>
+      <w:proofErr w:type="spellStart"/>
+      <w:r>
+        <w:t>eXact</w:t>
+      </w:r>
+      <w:proofErr w:type="spellEnd"/>
+      <w:r>
+        <w:t xml:space="preserve"> match only – will return only line that are exact match</w:t>
       </w:r>
     </w:p>
     <w:p>
@@ -6415,7 +7165,23 @@
       </w:r>
       <w:r>
         <w:tab/>
-        <w:t>&lt;-f&gt; &lt;pattern_file&gt; - allow you to specify a pattern_file that</w:t>
+        <w:t>&lt;-f&gt; &lt;</w:t>
+      </w:r>
+      <w:proofErr w:type="spellStart"/>
+      <w:r>
+        <w:t>pattern_file</w:t>
+      </w:r>
+      <w:proofErr w:type="spellEnd"/>
+      <w:r>
+        <w:t xml:space="preserve">&gt; - allow you to specify a </w:t>
+      </w:r>
+      <w:proofErr w:type="spellStart"/>
+      <w:r>
+        <w:t>pattern_file</w:t>
+      </w:r>
+      <w:proofErr w:type="spellEnd"/>
+      <w:r>
+        <w:t xml:space="preserve"> that</w:t>
       </w:r>
       <w:r>
         <w:br/>
@@ -6466,6 +7232,7 @@
           <w:lang w:val="en-AU"/>
         </w:rPr>
       </w:pPr>
+      <w:proofErr w:type="spellStart"/>
       <w:r>
         <w:rPr>
           <w:b/>
@@ -6474,6 +7241,7 @@
         </w:rPr>
         <w:t>Egrep</w:t>
       </w:r>
+      <w:proofErr w:type="spellEnd"/>
       <w:r>
         <w:rPr>
           <w:b/>
@@ -6535,13 +7303,23 @@
           <w:lang w:val="en-AU"/>
         </w:rPr>
       </w:pPr>
+      <w:proofErr w:type="spellStart"/>
       <w:r>
         <w:rPr>
           <w:b/>
           <w:bCs/>
           <w:lang w:val="en-AU"/>
         </w:rPr>
-        <w:t xml:space="preserve">Fgrep </w:t>
+        <w:t>Fgrep</w:t>
+      </w:r>
+      <w:proofErr w:type="spellEnd"/>
+      <w:r>
+        <w:rPr>
+          <w:b/>
+          <w:bCs/>
+          <w:lang w:val="en-AU"/>
+        </w:rPr>
+        <w:t xml:space="preserve"> </w:t>
       </w:r>
       <w:r>
         <w:rPr>
@@ -6695,7 +7473,7 @@
           <w:lang w:val="en-AU"/>
         </w:rPr>
       </w:pPr>
-      <w:bookmarkStart w:id="9" w:name="_Toc471277027"/>
+      <w:bookmarkStart w:id="8" w:name="_Toc471277027"/>
       <w:r>
         <w:rPr>
           <w:lang w:val="en-AU"/>
@@ -6703,7 +7481,7 @@
         <w:lastRenderedPageBreak/>
         <w:t>Archives</w:t>
       </w:r>
-      <w:bookmarkEnd w:id="9"/>
+      <w:bookmarkEnd w:id="8"/>
     </w:p>
     <w:p>
       <w:pPr>
@@ -6716,11 +7494,19 @@
           <w:lang w:val="en-AU"/>
         </w:rPr>
       </w:pPr>
-      <w:r>
-        <w:rPr>
-          <w:lang w:val="en-AU"/>
-        </w:rPr>
-        <w:t>gzip:</w:t>
+      <w:proofErr w:type="spellStart"/>
+      <w:r>
+        <w:rPr>
+          <w:lang w:val="en-AU"/>
+        </w:rPr>
+        <w:t>gzip</w:t>
+      </w:r>
+      <w:proofErr w:type="spellEnd"/>
+      <w:r>
+        <w:rPr>
+          <w:lang w:val="en-AU"/>
+        </w:rPr>
+        <w:t>:</w:t>
       </w:r>
     </w:p>
     <w:p>
@@ -6728,7 +7514,15 @@
         <w:pStyle w:val="Code"/>
       </w:pPr>
       <w:r>
-        <w:t>$ gzip &lt;file name&gt;</w:t>
+        <w:t xml:space="preserve">$ </w:t>
+      </w:r>
+      <w:proofErr w:type="spellStart"/>
+      <w:r>
+        <w:t>gzip</w:t>
+      </w:r>
+      <w:proofErr w:type="spellEnd"/>
+      <w:r>
+        <w:t xml:space="preserve"> &lt;file name&gt;</w:t>
       </w:r>
     </w:p>
     <w:p>
@@ -6780,7 +7574,15 @@
         <w:pStyle w:val="Code"/>
       </w:pPr>
       <w:r>
-        <w:t>$tar –cvf &lt;filename.tar&gt; &lt;directory to archive&gt;</w:t>
+        <w:t>$tar –</w:t>
+      </w:r>
+      <w:proofErr w:type="spellStart"/>
+      <w:r>
+        <w:t>cvf</w:t>
+      </w:r>
+      <w:proofErr w:type="spellEnd"/>
+      <w:r>
+        <w:t xml:space="preserve"> &lt;filename.tar&gt; &lt;directory to archive&gt;</w:t>
       </w:r>
     </w:p>
     <w:p>
@@ -6816,7 +7618,7 @@
           <w:lang w:val="en-AU"/>
         </w:rPr>
       </w:pPr>
-      <w:bookmarkStart w:id="10" w:name="_Toc471277028"/>
+      <w:bookmarkStart w:id="9" w:name="_Toc471277028"/>
       <w:r>
         <w:rPr>
           <w:lang w:val="en-AU"/>
@@ -6824,7 +7626,7 @@
         <w:lastRenderedPageBreak/>
         <w:t>Processes</w:t>
       </w:r>
-      <w:bookmarkEnd w:id="10"/>
+      <w:bookmarkEnd w:id="9"/>
     </w:p>
     <w:p>
       <w:pPr>
@@ -6857,8 +7659,16 @@
       <w:r>
         <w:t xml:space="preserve">$ </w:t>
       </w:r>
-      <w:r>
-        <w:t>ps –aux</w:t>
+      <w:proofErr w:type="spellStart"/>
+      <w:r>
+        <w:t>ps</w:t>
+      </w:r>
+      <w:proofErr w:type="spellEnd"/>
+      <w:r>
+        <w:t xml:space="preserve"> –aux</w:t>
+      </w:r>
+      <w:r>
+        <w:t xml:space="preserve"> </w:t>
       </w:r>
     </w:p>
     <w:p>
@@ -6876,193 +7686,44 @@
         <w:rPr>
           <w:lang w:val="en-AU"/>
         </w:rPr>
-        <w:t>Kill a process:</w:t>
+        <w:t>See specific process:</w:t>
       </w:r>
     </w:p>
     <w:p>
       <w:pPr>
         <w:pStyle w:val="Code"/>
-      </w:pPr>
-      <w:r>
-        <w:t>$ kill &lt;PID of process to kill&gt;</w:t>
-      </w:r>
-    </w:p>
-    <w:p>
-      <w:pPr>
-        <w:pStyle w:val="Code"/>
-      </w:pPr>
-      <w:r>
-        <w:t>$ kill [-</w:t>
-      </w:r>
-      <w:proofErr w:type="gramStart"/>
-      <w:r>
-        <w:t>9 :</w:t>
-      </w:r>
-      <w:proofErr w:type="gramEnd"/>
-      <w:r>
-        <w:t xml:space="preserve"> kill immediately] &lt;PID&gt;</w:t>
-      </w:r>
-    </w:p>
-    <w:p>
-      <w:pPr>
-        <w:pStyle w:val="Heading2"/>
-        <w:rPr>
-          <w:lang w:val="en-AU"/>
-        </w:rPr>
-      </w:pPr>
-      <w:bookmarkStart w:id="11" w:name="_Toc471277029"/>
-      <w:r>
-        <w:rPr>
-          <w:lang w:val="en-AU"/>
-        </w:rPr>
-        <w:t>Priorities</w:t>
-      </w:r>
-      <w:bookmarkEnd w:id="11"/>
-    </w:p>
-    <w:p>
-      <w:pPr>
-        <w:pStyle w:val="Body"/>
-        <w:rPr>
-          <w:lang w:val="en-AU"/>
-        </w:rPr>
-      </w:pPr>
-      <w:r>
-        <w:rPr>
-          <w:lang w:val="en-AU"/>
-        </w:rPr>
-        <w:t>All user-processes on Linux starts with the same priority.</w:t>
-      </w:r>
-    </w:p>
-    <w:p>
-      <w:pPr>
-        <w:pStyle w:val="Body"/>
-        <w:rPr>
-          <w:lang w:val="en-AU"/>
-        </w:rPr>
-      </w:pPr>
-      <w:r>
-        <w:rPr>
-          <w:lang w:val="en-AU"/>
-        </w:rPr>
-        <w:t>Linux Kernel schedules the process and allocates CPU time accordingly for each of them. But, when one of your process requires higher priority to get more CPU time, you can use nice and renice command</w:t>
-      </w:r>
-      <w:r>
-        <w:rPr>
-          <w:lang w:val="en-AU"/>
-        </w:rPr>
-        <w:t>s</w:t>
-      </w:r>
-      <w:r>
-        <w:rPr>
-          <w:lang w:val="en-AU"/>
-        </w:rPr>
-        <w:br/>
-      </w:r>
-      <w:r>
-        <w:rPr>
-          <w:lang w:val="en-AU"/>
-        </w:rPr>
-        <w:br/>
-        <w:t>The process scheduling priority range is from -20 to 19. We call this as nice value.</w:t>
-      </w:r>
-    </w:p>
-    <w:p>
-      <w:pPr>
-        <w:pStyle w:val="Body"/>
-        <w:rPr>
-          <w:lang w:val="en-AU"/>
-        </w:rPr>
-      </w:pPr>
-      <w:r>
-        <w:rPr>
-          <w:lang w:val="en-AU"/>
-        </w:rPr>
-        <w:t xml:space="preserve">A nice value of </w:t>
-      </w:r>
-      <w:r>
-        <w:rPr>
-          <w:b/>
-          <w:lang w:val="en-AU"/>
-        </w:rPr>
-        <w:t>-20 represents highest priority</w:t>
-      </w:r>
-      <w:r>
-        <w:rPr>
-          <w:lang w:val="en-AU"/>
-        </w:rPr>
-        <w:t xml:space="preserve">, and a nice value of </w:t>
-      </w:r>
-      <w:r>
-        <w:rPr>
-          <w:b/>
-          <w:lang w:val="en-AU"/>
-        </w:rPr>
-        <w:t>s</w:t>
-      </w:r>
-      <w:r>
-        <w:rPr>
-          <w:lang w:val="en-AU"/>
-        </w:rPr>
-        <w:t xml:space="preserve"> for a process.</w:t>
-      </w:r>
-    </w:p>
-    <w:p>
-      <w:pPr>
-        <w:pStyle w:val="Body"/>
-        <w:rPr>
-          <w:lang w:val="en-AU"/>
-        </w:rPr>
-      </w:pPr>
-      <w:r>
-        <w:rPr>
-          <w:lang w:val="en-AU"/>
-        </w:rPr>
-        <w:t xml:space="preserve">By </w:t>
-      </w:r>
-      <w:proofErr w:type="gramStart"/>
-      <w:r>
-        <w:rPr>
-          <w:lang w:val="en-AU"/>
-        </w:rPr>
-        <w:t>default</w:t>
-      </w:r>
-      <w:proofErr w:type="gramEnd"/>
-      <w:r>
-        <w:rPr>
-          <w:lang w:val="en-AU"/>
-        </w:rPr>
-        <w:t xml:space="preserve"> when a process starts, it gets the default priority of 0.</w:t>
-      </w:r>
-    </w:p>
-    <w:p>
-      <w:pPr>
-        <w:pStyle w:val="Body"/>
-        <w:rPr>
-          <w:lang w:val="en-AU"/>
-        </w:rPr>
-      </w:pPr>
-      <w:r>
-        <w:rPr>
-          <w:lang w:val="en-AU"/>
-        </w:rPr>
-        <w:t xml:space="preserve"> </w:t>
-      </w:r>
-    </w:p>
-    <w:p>
-      <w:pPr>
-        <w:pStyle w:val="Heading1"/>
-        <w:rPr>
-          <w:lang w:val="en-AU"/>
-        </w:rPr>
-      </w:pPr>
-      <w:bookmarkStart w:id="12" w:name="_Toc471277030"/>
-      <w:r>
-        <w:rPr>
-          <w:lang w:val="en-AU"/>
-        </w:rPr>
-        <w:lastRenderedPageBreak/>
-        <w:t>IP</w:t>
-      </w:r>
+        <w:rPr>
+          <w:lang w:bidi="ar-SA"/>
+        </w:rPr>
+      </w:pPr>
+      <w:proofErr w:type="spellStart"/>
+      <w:r>
+        <w:rPr>
+          <w:lang w:bidi="ar-SA"/>
+        </w:rPr>
+        <w:t>ps</w:t>
+      </w:r>
+      <w:proofErr w:type="spellEnd"/>
+      <w:r>
+        <w:rPr>
+          <w:lang w:bidi="ar-SA"/>
+        </w:rPr>
+        <w:t xml:space="preserve"> aux | grep &lt;</w:t>
+      </w:r>
+      <w:r>
+        <w:rPr>
+          <w:lang w:bidi="ar-SA"/>
+        </w:rPr>
+        <w:t>proc</w:t>
+      </w:r>
+      <w:r>
+        <w:rPr>
+          <w:lang w:bidi="ar-SA"/>
+        </w:rPr>
+        <w:t xml:space="preserve"> name&gt;</w:t>
+      </w:r>
+      <w:bookmarkStart w:id="10" w:name="_GoBack"/>
+      <w:bookmarkEnd w:id="10"/>
     </w:p>
     <w:p>
       <w:pPr>
@@ -7079,7 +7740,7 @@
         <w:rPr>
           <w:lang w:val="en-AU"/>
         </w:rPr>
-        <w:t>See your network interfaces:</w:t>
+        <w:t>Kill a process:</w:t>
       </w:r>
     </w:p>
     <w:p>
@@ -7087,7 +7748,184 @@
         <w:pStyle w:val="Code"/>
       </w:pPr>
       <w:r>
-        <w:t>$ ifconfig</w:t>
+        <w:t>$ kill &lt;PID of process to kill&gt;</w:t>
+      </w:r>
+    </w:p>
+    <w:p>
+      <w:pPr>
+        <w:pStyle w:val="Code"/>
+      </w:pPr>
+      <w:r>
+        <w:t>$ kill [-</w:t>
+      </w:r>
+      <w:proofErr w:type="gramStart"/>
+      <w:r>
+        <w:t>9 :</w:t>
+      </w:r>
+      <w:proofErr w:type="gramEnd"/>
+      <w:r>
+        <w:t xml:space="preserve"> kill immediately] &lt;PID&gt;</w:t>
+      </w:r>
+    </w:p>
+    <w:p>
+      <w:pPr>
+        <w:pStyle w:val="Heading2"/>
+        <w:rPr>
+          <w:lang w:val="en-AU"/>
+        </w:rPr>
+      </w:pPr>
+      <w:bookmarkStart w:id="11" w:name="_Toc471277029"/>
+      <w:r>
+        <w:rPr>
+          <w:lang w:val="en-AU"/>
+        </w:rPr>
+        <w:t>Priorities</w:t>
+      </w:r>
+      <w:bookmarkEnd w:id="11"/>
+    </w:p>
+    <w:p>
+      <w:pPr>
+        <w:pStyle w:val="Body"/>
+        <w:rPr>
+          <w:lang w:val="en-AU"/>
+        </w:rPr>
+      </w:pPr>
+      <w:r>
+        <w:rPr>
+          <w:lang w:val="en-AU"/>
+        </w:rPr>
+        <w:t>All user-processes on Linux starts with the same priority.</w:t>
+      </w:r>
+    </w:p>
+    <w:p>
+      <w:pPr>
+        <w:pStyle w:val="Body"/>
+        <w:rPr>
+          <w:lang w:val="en-AU"/>
+        </w:rPr>
+      </w:pPr>
+      <w:r>
+        <w:rPr>
+          <w:lang w:val="en-AU"/>
+        </w:rPr>
+        <w:t>Linux Kernel schedules the process and allocates CPU time accordingly for each of them. But, when one of your process requires higher priority to get more CPU time, you can use nice and renice command</w:t>
+      </w:r>
+      <w:r>
+        <w:rPr>
+          <w:lang w:val="en-AU"/>
+        </w:rPr>
+        <w:t>s</w:t>
+      </w:r>
+      <w:r>
+        <w:rPr>
+          <w:lang w:val="en-AU"/>
+        </w:rPr>
+        <w:br/>
+      </w:r>
+      <w:r>
+        <w:rPr>
+          <w:lang w:val="en-AU"/>
+        </w:rPr>
+        <w:br/>
+        <w:t>The process scheduling priority range is from -20 to 19. We call this as nice value.</w:t>
+      </w:r>
+    </w:p>
+    <w:p>
+      <w:pPr>
+        <w:pStyle w:val="Body"/>
+        <w:rPr>
+          <w:lang w:val="en-AU"/>
+        </w:rPr>
+      </w:pPr>
+      <w:r>
+        <w:rPr>
+          <w:lang w:val="en-AU"/>
+        </w:rPr>
+        <w:t xml:space="preserve">A nice value of </w:t>
+      </w:r>
+      <w:r>
+        <w:rPr>
+          <w:b/>
+          <w:lang w:val="en-AU"/>
+        </w:rPr>
+        <w:t>-20 represents highest priority</w:t>
+      </w:r>
+      <w:r>
+        <w:rPr>
+          <w:lang w:val="en-AU"/>
+        </w:rPr>
+        <w:t xml:space="preserve">, and a nice value of </w:t>
+      </w:r>
+      <w:r>
+        <w:rPr>
+          <w:b/>
+          <w:lang w:val="en-AU"/>
+        </w:rPr>
+        <w:t>s</w:t>
+      </w:r>
+      <w:r>
+        <w:rPr>
+          <w:lang w:val="en-AU"/>
+        </w:rPr>
+        <w:t xml:space="preserve"> for a process.</w:t>
+      </w:r>
+    </w:p>
+    <w:p>
+      <w:pPr>
+        <w:pStyle w:val="Body"/>
+        <w:rPr>
+          <w:lang w:val="en-AU"/>
+        </w:rPr>
+      </w:pPr>
+      <w:r>
+        <w:rPr>
+          <w:lang w:val="en-AU"/>
+        </w:rPr>
+        <w:t xml:space="preserve">By </w:t>
+      </w:r>
+      <w:proofErr w:type="gramStart"/>
+      <w:r>
+        <w:rPr>
+          <w:lang w:val="en-AU"/>
+        </w:rPr>
+        <w:t>default</w:t>
+      </w:r>
+      <w:proofErr w:type="gramEnd"/>
+      <w:r>
+        <w:rPr>
+          <w:lang w:val="en-AU"/>
+        </w:rPr>
+        <w:t xml:space="preserve"> when a process starts, it gets the default priority of 0.</w:t>
+      </w:r>
+    </w:p>
+    <w:p>
+      <w:pPr>
+        <w:pStyle w:val="Body"/>
+        <w:rPr>
+          <w:lang w:val="en-AU"/>
+        </w:rPr>
+      </w:pPr>
+      <w:r>
+        <w:rPr>
+          <w:lang w:val="en-AU"/>
+        </w:rPr>
+        <w:t xml:space="preserve"> </w:t>
+      </w:r>
+    </w:p>
+    <w:p>
+      <w:pPr>
+        <w:pStyle w:val="Heading1"/>
+        <w:rPr>
+          <w:lang w:val="en-AU"/>
+        </w:rPr>
+      </w:pPr>
+      <w:bookmarkStart w:id="12" w:name="_Toc471277030"/>
+      <w:r>
+        <w:rPr>
+          <w:lang w:val="en-AU"/>
+        </w:rPr>
+        <w:lastRenderedPageBreak/>
+        <w:t>IP</w:t>
       </w:r>
     </w:p>
     <w:p>
@@ -7103,13 +7941,9 @@
       </w:pPr>
       <w:r>
         <w:rPr>
-          <w:rFonts w:ascii="Consolas" w:hAnsi="Consolas" w:cs="Consolas"/>
-          <w:color w:val="111111"/>
-          <w:sz w:val="20"/>
-          <w:shd w:val="clear" w:color="auto" w:fill="EFF0F1"/>
-          <w:lang w:val="en-AU"/>
-        </w:rPr>
-        <w:t>Change the IP address of a network card:</w:t>
+          <w:lang w:val="en-AU"/>
+        </w:rPr>
+        <w:t>See your network interfaces:</w:t>
       </w:r>
     </w:p>
     <w:p>
@@ -7117,47 +7951,13 @@
         <w:pStyle w:val="Code"/>
       </w:pPr>
       <w:r>
-        <w:rPr>
-          <w:shd w:val="clear" w:color="auto" w:fill="EFF0F1"/>
-        </w:rPr>
-        <w:t>$ sudo ifconfig &lt;network interface name e.g. eth0 or enp0s3 or lo&gt; &lt;new IP address&gt; netmask 255.255.255.0</w:t>
-      </w:r>
-    </w:p>
-    <w:p>
-      <w:pPr>
-        <w:pStyle w:val="Heading1"/>
-        <w:rPr>
-          <w:lang w:val="en-AU"/>
-        </w:rPr>
-      </w:pPr>
-      <w:r>
-        <w:rPr>
-          <w:lang w:val="en-AU"/>
-        </w:rPr>
-        <w:lastRenderedPageBreak/>
-        <w:t>SSH</w:t>
-      </w:r>
-      <w:bookmarkEnd w:id="12"/>
-      <w:r>
-        <w:rPr>
-          <w:lang w:val="en-AU"/>
-        </w:rPr>
-        <w:t xml:space="preserve"> </w:t>
-      </w:r>
-    </w:p>
-    <w:p>
-      <w:pPr>
-        <w:pStyle w:val="Body"/>
-        <w:rPr>
-          <w:rStyle w:val="tgc"/>
-        </w:rPr>
-      </w:pPr>
-      <w:r>
-        <w:rPr>
-          <w:rStyle w:val="tgc"/>
-        </w:rPr>
-        <w:t xml:space="preserve">Secure Socket Shell, is a UNIX-based command interface and protocol for securely getting access to a remote computer. </w:t>
-      </w:r>
+        <w:t xml:space="preserve">$ </w:t>
+      </w:r>
+      <w:proofErr w:type="spellStart"/>
+      <w:r>
+        <w:t>ifconfig</w:t>
+      </w:r>
+      <w:proofErr w:type="spellEnd"/>
     </w:p>
     <w:p>
       <w:pPr>
@@ -7167,6 +7967,85 @@
           <w:numId w:val="2"/>
         </w:numPr>
         <w:rPr>
+          <w:lang w:val="en-AU"/>
+        </w:rPr>
+      </w:pPr>
+      <w:r>
+        <w:rPr>
+          <w:rFonts w:ascii="Consolas" w:hAnsi="Consolas" w:cs="Consolas"/>
+          <w:color w:val="111111"/>
+          <w:sz w:val="20"/>
+          <w:shd w:val="clear" w:color="auto" w:fill="EFF0F1"/>
+          <w:lang w:val="en-AU"/>
+        </w:rPr>
+        <w:t>Change the IP address of a network card:</w:t>
+      </w:r>
+    </w:p>
+    <w:p>
+      <w:pPr>
+        <w:pStyle w:val="Code"/>
+      </w:pPr>
+      <w:r>
+        <w:rPr>
+          <w:shd w:val="clear" w:color="auto" w:fill="EFF0F1"/>
+        </w:rPr>
+        <w:t xml:space="preserve">$ </w:t>
+      </w:r>
+      <w:proofErr w:type="spellStart"/>
+      <w:r>
+        <w:rPr>
+          <w:shd w:val="clear" w:color="auto" w:fill="EFF0F1"/>
+        </w:rPr>
+        <w:t>sudo</w:t>
+      </w:r>
+      <w:proofErr w:type="spellEnd"/>
+      <w:r>
+        <w:rPr>
+          <w:shd w:val="clear" w:color="auto" w:fill="EFF0F1"/>
+        </w:rPr>
+        <w:t xml:space="preserve"> </w:t>
+      </w:r>
+      <w:proofErr w:type="spellStart"/>
+      <w:r>
+        <w:rPr>
+          <w:shd w:val="clear" w:color="auto" w:fill="EFF0F1"/>
+        </w:rPr>
+        <w:t>ifconfig</w:t>
+      </w:r>
+      <w:proofErr w:type="spellEnd"/>
+      <w:r>
+        <w:rPr>
+          <w:shd w:val="clear" w:color="auto" w:fill="EFF0F1"/>
+        </w:rPr>
+        <w:t xml:space="preserve"> &lt;network interface name e.g. eth0 or enp0s3 or lo&gt; &lt;new IP address&gt; netmask 255.255.255.0</w:t>
+      </w:r>
+    </w:p>
+    <w:p>
+      <w:pPr>
+        <w:pStyle w:val="Heading1"/>
+        <w:rPr>
+          <w:lang w:val="en-AU"/>
+        </w:rPr>
+      </w:pPr>
+      <w:r>
+        <w:rPr>
+          <w:lang w:val="en-AU"/>
+        </w:rPr>
+        <w:lastRenderedPageBreak/>
+        <w:t>SSH</w:t>
+      </w:r>
+      <w:bookmarkEnd w:id="12"/>
+      <w:r>
+        <w:rPr>
+          <w:lang w:val="en-AU"/>
+        </w:rPr>
+        <w:t xml:space="preserve"> </w:t>
+      </w:r>
+    </w:p>
+    <w:p>
+      <w:pPr>
+        <w:pStyle w:val="Body"/>
+        <w:rPr>
           <w:rStyle w:val="tgc"/>
         </w:rPr>
       </w:pPr>
@@ -7174,7 +8053,39 @@
         <w:rPr>
           <w:rStyle w:val="tgc"/>
         </w:rPr>
-        <w:t>To find your external IP address: in google search for ‘what is my ip address’</w:t>
+        <w:t xml:space="preserve">Secure Socket Shell, is a UNIX-based command interface and protocol for securely getting access to a remote computer. </w:t>
+      </w:r>
+    </w:p>
+    <w:p>
+      <w:pPr>
+        <w:pStyle w:val="Body"/>
+        <w:numPr>
+          <w:ilvl w:val="0"/>
+          <w:numId w:val="2"/>
+        </w:numPr>
+        <w:rPr>
+          <w:rStyle w:val="tgc"/>
+        </w:rPr>
+      </w:pPr>
+      <w:r>
+        <w:rPr>
+          <w:rStyle w:val="tgc"/>
+        </w:rPr>
+        <w:t xml:space="preserve">To find your external IP address: in google search for ‘what is my </w:t>
+      </w:r>
+      <w:proofErr w:type="spellStart"/>
+      <w:r>
+        <w:rPr>
+          <w:rStyle w:val="tgc"/>
+        </w:rPr>
+        <w:t>ip</w:t>
+      </w:r>
+      <w:proofErr w:type="spellEnd"/>
+      <w:r>
+        <w:rPr>
+          <w:rStyle w:val="tgc"/>
+        </w:rPr>
+        <w:t xml:space="preserve"> address’</w:t>
       </w:r>
     </w:p>
     <w:p>
@@ -7216,7 +8127,23 @@
         <w:pStyle w:val="Code"/>
       </w:pPr>
       <w:r>
-        <w:t>$ ssh &lt;user name of remote&gt;@&lt;remote ip/address&gt;</w:t>
+        <w:t xml:space="preserve">$ </w:t>
+      </w:r>
+      <w:proofErr w:type="spellStart"/>
+      <w:r>
+        <w:t>ssh</w:t>
+      </w:r>
+      <w:proofErr w:type="spellEnd"/>
+      <w:r>
+        <w:t xml:space="preserve"> &lt;user name of remote&gt;@&lt;remote </w:t>
+      </w:r>
+      <w:proofErr w:type="spellStart"/>
+      <w:r>
+        <w:t>ip</w:t>
+      </w:r>
+      <w:proofErr w:type="spellEnd"/>
+      <w:r>
+        <w:t>/address&gt;</w:t>
       </w:r>
     </w:p>
     <w:p>
@@ -7241,11 +8168,19 @@
       <w:pPr>
         <w:pStyle w:val="Code"/>
       </w:pPr>
+      <w:proofErr w:type="spellStart"/>
       <w:r>
         <w:rPr>
           <w:rStyle w:val="HTMLCode"/>
         </w:rPr>
-        <w:t>scp /path/to/file &lt;user on remote&gt;@&lt;remote IP&gt;:/path/to/destination</w:t>
+        <w:t>scp</w:t>
+      </w:r>
+      <w:proofErr w:type="spellEnd"/>
+      <w:r>
+        <w:rPr>
+          <w:rStyle w:val="HTMLCode"/>
+        </w:rPr>
+        <w:t xml:space="preserve"> /path/to/file &lt;user on remote&gt;@&lt;remote IP&gt;:/path/to/destination</w:t>
       </w:r>
     </w:p>
     <w:p>
@@ -7270,11 +8205,19 @@
       <w:pPr>
         <w:pStyle w:val="Code"/>
       </w:pPr>
+      <w:proofErr w:type="spellStart"/>
       <w:r>
         <w:rPr>
           <w:rStyle w:val="HTMLCode"/>
         </w:rPr>
-        <w:t>scp &lt;user on remote&gt;@&lt;remote IP&gt;:/path/to/file /path/to/destination</w:t>
+        <w:t>scp</w:t>
+      </w:r>
+      <w:proofErr w:type="spellEnd"/>
+      <w:r>
+        <w:rPr>
+          <w:rStyle w:val="HTMLCode"/>
+        </w:rPr>
+        <w:t xml:space="preserve"> &lt;user on remote&gt;@&lt;remote IP&gt;:/path/to/file /path/to/destination</w:t>
       </w:r>
     </w:p>
     <w:p>
@@ -7320,19 +8263,43 @@
         </w:numPr>
       </w:pPr>
       <w:r>
-        <w:t>Install sshfs:</w:t>
+        <w:t xml:space="preserve">Install </w:t>
+      </w:r>
+      <w:proofErr w:type="spellStart"/>
+      <w:r>
+        <w:t>sshfs</w:t>
+      </w:r>
+      <w:proofErr w:type="spellEnd"/>
+      <w:r>
+        <w:t>:</w:t>
       </w:r>
     </w:p>
     <w:p>
       <w:pPr>
         <w:pStyle w:val="Code"/>
       </w:pPr>
+      <w:proofErr w:type="spellStart"/>
       <w:r>
         <w:rPr>
           <w:rStyle w:val="HTMLCode"/>
         </w:rPr>
-        <w:t>sudo apt-get install sshfs</w:t>
-      </w:r>
+        <w:t>sudo</w:t>
+      </w:r>
+      <w:proofErr w:type="spellEnd"/>
+      <w:r>
+        <w:rPr>
+          <w:rStyle w:val="HTMLCode"/>
+        </w:rPr>
+        <w:t xml:space="preserve"> apt-get install </w:t>
+      </w:r>
+      <w:proofErr w:type="spellStart"/>
+      <w:r>
+        <w:rPr>
+          <w:rStyle w:val="HTMLCode"/>
+        </w:rPr>
+        <w:t>sshfs</w:t>
+      </w:r>
+      <w:proofErr w:type="spellEnd"/>
     </w:p>
     <w:p>
       <w:pPr>
@@ -7345,25 +8312,48 @@
       <w:r>
         <w:t xml:space="preserve">create </w:t>
       </w:r>
+      <w:proofErr w:type="spellStart"/>
       <w:proofErr w:type="gramStart"/>
       <w:r>
         <w:t>a</w:t>
       </w:r>
+      <w:proofErr w:type="spellEnd"/>
       <w:proofErr w:type="gramEnd"/>
       <w:r>
-        <w:t xml:space="preserve"> empty dir</w:t>
-      </w:r>
+        <w:t xml:space="preserve"> empty </w:t>
+      </w:r>
+      <w:proofErr w:type="spellStart"/>
+      <w:r>
+        <w:t>dir</w:t>
+      </w:r>
+      <w:proofErr w:type="spellEnd"/>
     </w:p>
     <w:p>
       <w:pPr>
         <w:pStyle w:val="Code"/>
       </w:pPr>
+      <w:proofErr w:type="spellStart"/>
       <w:r>
         <w:rPr>
           <w:rStyle w:val="HTMLCode"/>
         </w:rPr>
-        <w:t>mkdir /home/user/testdir</w:t>
-      </w:r>
+        <w:t>mkdir</w:t>
+      </w:r>
+      <w:proofErr w:type="spellEnd"/>
+      <w:r>
+        <w:rPr>
+          <w:rStyle w:val="HTMLCode"/>
+        </w:rPr>
+        <w:t xml:space="preserve"> /home/user/</w:t>
+      </w:r>
+      <w:proofErr w:type="spellStart"/>
+      <w:r>
+        <w:rPr>
+          <w:rStyle w:val="HTMLCode"/>
+        </w:rPr>
+        <w:t>testdir</w:t>
+      </w:r>
+      <w:proofErr w:type="spellEnd"/>
     </w:p>
     <w:p>
       <w:pPr>
@@ -7381,11 +8371,33 @@
       <w:pPr>
         <w:pStyle w:val="Code"/>
       </w:pPr>
+      <w:proofErr w:type="spellStart"/>
       <w:r>
         <w:rPr>
           <w:rStyle w:val="HTMLCode"/>
         </w:rPr>
-        <w:t>sshfs user@server.com:/remote/dir /home/user/test</w:t>
+        <w:t>sshfs</w:t>
+      </w:r>
+      <w:proofErr w:type="spellEnd"/>
+      <w:r>
+        <w:rPr>
+          <w:rStyle w:val="HTMLCode"/>
+        </w:rPr>
+        <w:t xml:space="preserve"> user@server.com:/remote/</w:t>
+      </w:r>
+      <w:proofErr w:type="spellStart"/>
+      <w:r>
+        <w:rPr>
+          <w:rStyle w:val="HTMLCode"/>
+        </w:rPr>
+        <w:t>dir</w:t>
+      </w:r>
+      <w:proofErr w:type="spellEnd"/>
+      <w:r>
+        <w:rPr>
+          <w:rStyle w:val="HTMLCode"/>
+        </w:rPr>
+        <w:t xml:space="preserve"> /home/user/test</w:t>
       </w:r>
     </w:p>
     <w:p>
@@ -7403,19 +8415,54 @@
         <w:t xml:space="preserve">When you’re done - </w:t>
       </w:r>
       <w:r>
-        <w:t>"unlink" the dirs</w:t>
-      </w:r>
+        <w:t xml:space="preserve">"unlink" the </w:t>
+      </w:r>
+      <w:proofErr w:type="spellStart"/>
+      <w:r>
+        <w:t>dirs</w:t>
+      </w:r>
+      <w:proofErr w:type="spellEnd"/>
     </w:p>
     <w:p>
       <w:pPr>
         <w:pStyle w:val="Code"/>
       </w:pPr>
+      <w:proofErr w:type="spellStart"/>
       <w:r>
         <w:rPr>
           <w:rStyle w:val="HTMLCode"/>
         </w:rPr>
-        <w:t>fusermount -u /home/youruser/remotecomp</w:t>
-      </w:r>
+        <w:t>fusermount</w:t>
+      </w:r>
+      <w:proofErr w:type="spellEnd"/>
+      <w:r>
+        <w:rPr>
+          <w:rStyle w:val="HTMLCode"/>
+        </w:rPr>
+        <w:t xml:space="preserve"> -u /home/</w:t>
+      </w:r>
+      <w:proofErr w:type="spellStart"/>
+      <w:r>
+        <w:rPr>
+          <w:rStyle w:val="HTMLCode"/>
+        </w:rPr>
+        <w:t>youruser</w:t>
+      </w:r>
+      <w:proofErr w:type="spellEnd"/>
+      <w:r>
+        <w:rPr>
+          <w:rStyle w:val="HTMLCode"/>
+        </w:rPr>
+        <w:t>/</w:t>
+      </w:r>
+      <w:proofErr w:type="spellStart"/>
+      <w:r>
+        <w:rPr>
+          <w:rStyle w:val="HTMLCode"/>
+        </w:rPr>
+        <w:t>remotecomp</w:t>
+      </w:r>
+      <w:proofErr w:type="spellEnd"/>
     </w:p>
     <w:p>
       <w:pPr>
@@ -7586,6 +8633,7 @@
         </w:rPr>
         <w:t xml:space="preserve">you’ll need to use in the </w:t>
       </w:r>
+      <w:proofErr w:type="spellStart"/>
       <w:proofErr w:type="gramStart"/>
       <w:r>
         <w:rPr>
@@ -7593,6 +8641,7 @@
         </w:rPr>
         <w:t>mount.cifs</w:t>
       </w:r>
+      <w:proofErr w:type="spellEnd"/>
       <w:proofErr w:type="gramEnd"/>
       <w:r>
         <w:rPr>
@@ -7627,15 +8676,53 @@
         <w:rPr>
           <w:rStyle w:val="HTMLCode"/>
         </w:rPr>
-        <w:t>$ sudo apt-get install cifs-utils</w:t>
-      </w:r>
+        <w:t xml:space="preserve">$ </w:t>
+      </w:r>
+      <w:proofErr w:type="spellStart"/>
+      <w:r>
+        <w:rPr>
+          <w:rStyle w:val="HTMLCode"/>
+        </w:rPr>
+        <w:t>sudo</w:t>
+      </w:r>
+      <w:proofErr w:type="spellEnd"/>
+      <w:r>
+        <w:rPr>
+          <w:rStyle w:val="HTMLCode"/>
+        </w:rPr>
+        <w:t xml:space="preserve"> apt-get install </w:t>
+      </w:r>
+      <w:proofErr w:type="spellStart"/>
+      <w:r>
+        <w:rPr>
+          <w:rStyle w:val="HTMLCode"/>
+        </w:rPr>
+        <w:t>cifs-utils</w:t>
+      </w:r>
+      <w:proofErr w:type="spellEnd"/>
     </w:p>
     <w:p>
       <w:pPr>
         <w:pStyle w:val="Code"/>
       </w:pPr>
       <w:r>
-        <w:t>$ mkdir ~/&lt;share-dir&gt;</w:t>
+        <w:t xml:space="preserve">$ </w:t>
+      </w:r>
+      <w:proofErr w:type="spellStart"/>
+      <w:r>
+        <w:t>mkdir</w:t>
+      </w:r>
+      <w:proofErr w:type="spellEnd"/>
+      <w:r>
+        <w:t xml:space="preserve"> ~/&lt;share-</w:t>
+      </w:r>
+      <w:proofErr w:type="spellStart"/>
+      <w:r>
+        <w:t>dir</w:t>
+      </w:r>
+      <w:proofErr w:type="spellEnd"/>
+      <w:r>
+        <w:t>&gt;</w:t>
       </w:r>
     </w:p>
     <w:p>
@@ -7648,12 +8735,21 @@
         </w:rPr>
         <w:t xml:space="preserve">$ </w:t>
       </w:r>
+      <w:proofErr w:type="spellStart"/>
       <w:r>
         <w:rPr>
           <w:rStyle w:val="HTMLCode"/>
         </w:rPr>
-        <w:t xml:space="preserve">sudo </w:t>
-      </w:r>
+        <w:t>sudo</w:t>
+      </w:r>
+      <w:proofErr w:type="spellEnd"/>
+      <w:r>
+        <w:rPr>
+          <w:rStyle w:val="HTMLCode"/>
+        </w:rPr>
+        <w:t xml:space="preserve"> </w:t>
+      </w:r>
+      <w:proofErr w:type="spellStart"/>
       <w:proofErr w:type="gramStart"/>
       <w:r>
         <w:rPr>
@@ -7661,6 +8757,7 @@
         </w:rPr>
         <w:t>mount.cifs</w:t>
       </w:r>
+      <w:proofErr w:type="spellEnd"/>
       <w:proofErr w:type="gramEnd"/>
       <w:r>
         <w:rPr>
@@ -7678,7 +8775,35 @@
         <w:rPr>
           <w:rStyle w:val="HTMLCode"/>
         </w:rPr>
-        <w:t>&gt; /home/&lt;linux-user&gt;/&lt;share-dir&gt; -o user=&lt;windows-user-name&gt;</w:t>
+        <w:t>&gt; /home/&lt;</w:t>
+      </w:r>
+      <w:proofErr w:type="spellStart"/>
+      <w:r>
+        <w:rPr>
+          <w:rStyle w:val="HTMLCode"/>
+        </w:rPr>
+        <w:t>linux</w:t>
+      </w:r>
+      <w:proofErr w:type="spellEnd"/>
+      <w:r>
+        <w:rPr>
+          <w:rStyle w:val="HTMLCode"/>
+        </w:rPr>
+        <w:t>-user&gt;/&lt;share-</w:t>
+      </w:r>
+      <w:proofErr w:type="spellStart"/>
+      <w:r>
+        <w:rPr>
+          <w:rStyle w:val="HTMLCode"/>
+        </w:rPr>
+        <w:t>dir</w:t>
+      </w:r>
+      <w:proofErr w:type="spellEnd"/>
+      <w:r>
+        <w:rPr>
+          <w:rStyle w:val="HTMLCode"/>
+        </w:rPr>
+        <w:t>&gt; -o user=&lt;windows-user-name&gt;</w:t>
       </w:r>
     </w:p>
     <w:p>
@@ -7705,17 +8830,33 @@
         <w:br/>
         <w:t xml:space="preserve">NOTE: you must have administrator permissions to copy/access the folder. Therefore, use </w:t>
       </w:r>
+      <w:proofErr w:type="spellStart"/>
       <w:r>
         <w:rPr>
           <w:rStyle w:val="CodeChar"/>
         </w:rPr>
         <w:t>sudo</w:t>
       </w:r>
-      <w:r>
-        <w:rPr>
-          <w:lang w:val="en-AU"/>
-        </w:rPr>
-        <w:t xml:space="preserve"> for the linux commands.</w:t>
+      <w:proofErr w:type="spellEnd"/>
+      <w:r>
+        <w:rPr>
+          <w:lang w:val="en-AU"/>
+        </w:rPr>
+        <w:t xml:space="preserve"> for the </w:t>
+      </w:r>
+      <w:proofErr w:type="spellStart"/>
+      <w:r>
+        <w:rPr>
+          <w:lang w:val="en-AU"/>
+        </w:rPr>
+        <w:t>linux</w:t>
+      </w:r>
+      <w:proofErr w:type="spellEnd"/>
+      <w:r>
+        <w:rPr>
+          <w:lang w:val="en-AU"/>
+        </w:rPr>
+        <w:t xml:space="preserve"> commands.</w:t>
       </w:r>
     </w:p>
     <w:p>
@@ -7768,7 +8909,21 @@
         <w:rPr>
           <w:lang w:val="en-AU"/>
         </w:rPr>
-        <w:t xml:space="preserve"> i – go into insert mode</w:t>
+        <w:t xml:space="preserve"> </w:t>
+      </w:r>
+      <w:proofErr w:type="spellStart"/>
+      <w:r>
+        <w:rPr>
+          <w:lang w:val="en-AU"/>
+        </w:rPr>
+        <w:t>i</w:t>
+      </w:r>
+      <w:proofErr w:type="spellEnd"/>
+      <w:r>
+        <w:rPr>
+          <w:lang w:val="en-AU"/>
+        </w:rPr>
+        <w:t xml:space="preserve"> – go into insert mode</w:t>
       </w:r>
     </w:p>
     <w:p>
@@ -8123,6 +9278,7 @@
                 <w:lang w:eastAsia="en-AU"/>
               </w:rPr>
             </w:pPr>
+            <w:proofErr w:type="spellStart"/>
             <w:r>
               <w:rPr>
                 <w:rFonts w:asciiTheme="minorHAnsi" w:hAnsiTheme="minorHAnsi"/>
@@ -8130,7 +9286,17 @@
                 <w:szCs w:val="18"/>
                 <w:lang w:eastAsia="en-AU"/>
               </w:rPr>
-              <w:t>dw will delete a word.</w:t>
+              <w:t>dw</w:t>
+            </w:r>
+            <w:proofErr w:type="spellEnd"/>
+            <w:r>
+              <w:rPr>
+                <w:rFonts w:asciiTheme="minorHAnsi" w:hAnsiTheme="minorHAnsi"/>
+                <w:sz w:val="18"/>
+                <w:szCs w:val="18"/>
+                <w:lang w:eastAsia="en-AU"/>
+              </w:rPr>
+              <w:t xml:space="preserve"> will delete a word.</w:t>
             </w:r>
             <w:r>
               <w:rPr>
@@ -8202,13 +9368,23 @@
                 <w:szCs w:val="18"/>
               </w:rPr>
             </w:pPr>
+            <w:proofErr w:type="spellStart"/>
             <w:r>
               <w:rPr>
                 <w:rFonts w:asciiTheme="minorHAnsi" w:hAnsiTheme="minorHAnsi"/>
                 <w:sz w:val="18"/>
                 <w:szCs w:val="18"/>
               </w:rPr>
-              <w:t>dgg will delete to the beginning of the file.</w:t>
+              <w:t>dgg</w:t>
+            </w:r>
+            <w:proofErr w:type="spellEnd"/>
+            <w:r>
+              <w:rPr>
+                <w:rFonts w:asciiTheme="minorHAnsi" w:hAnsiTheme="minorHAnsi"/>
+                <w:sz w:val="18"/>
+                <w:szCs w:val="18"/>
+              </w:rPr>
+              <w:t xml:space="preserve"> will delete to the beginning of the file.</w:t>
             </w:r>
           </w:p>
           <w:p>
@@ -8225,13 +9401,23 @@
                 <w:lang w:val="en-AU"/>
               </w:rPr>
             </w:pPr>
+            <w:proofErr w:type="spellStart"/>
             <w:r>
               <w:rPr>
                 <w:rFonts w:asciiTheme="minorHAnsi" w:hAnsiTheme="minorHAnsi"/>
                 <w:sz w:val="18"/>
                 <w:szCs w:val="18"/>
               </w:rPr>
-              <w:t>dG will delete to the end of the file.</w:t>
+              <w:t>dG</w:t>
+            </w:r>
+            <w:proofErr w:type="spellEnd"/>
+            <w:r>
+              <w:rPr>
+                <w:rFonts w:asciiTheme="minorHAnsi" w:hAnsiTheme="minorHAnsi"/>
+                <w:sz w:val="18"/>
+                <w:szCs w:val="18"/>
+              </w:rPr>
+              <w:t xml:space="preserve"> will delete to the end of the file.</w:t>
             </w:r>
           </w:p>
         </w:tc>
@@ -8846,8 +10032,18 @@
                 <w:sz w:val="18"/>
                 <w:szCs w:val="18"/>
               </w:rPr>
-              <w:t>s/text/replacement text/gc</w:t>
-            </w:r>
+              <w:t>s/text/replacement text/</w:t>
+            </w:r>
+            <w:proofErr w:type="spellStart"/>
+            <w:r>
+              <w:rPr>
+                <w:rStyle w:val="Emphasis"/>
+                <w:sz w:val="18"/>
+                <w:szCs w:val="18"/>
+              </w:rPr>
+              <w:t>gc</w:t>
+            </w:r>
+            <w:proofErr w:type="spellEnd"/>
           </w:p>
         </w:tc>
         <w:tc>
@@ -8978,6 +10174,7 @@
                 <w:lang w:val="en-AU"/>
               </w:rPr>
             </w:pPr>
+            <w:proofErr w:type="spellStart"/>
             <w:r>
               <w:rPr>
                 <w:rFonts w:asciiTheme="minorHAnsi" w:hAnsiTheme="minorHAnsi"/>
@@ -8985,7 +10182,17 @@
                 <w:szCs w:val="18"/>
                 <w:lang w:val="en-AU"/>
               </w:rPr>
-              <w:t>Goto end of file</w:t>
+              <w:t>Goto</w:t>
+            </w:r>
+            <w:proofErr w:type="spellEnd"/>
+            <w:r>
+              <w:rPr>
+                <w:rFonts w:asciiTheme="minorHAnsi" w:hAnsiTheme="minorHAnsi"/>
+                <w:sz w:val="18"/>
+                <w:szCs w:val="18"/>
+                <w:lang w:val="en-AU"/>
+              </w:rPr>
+              <w:t xml:space="preserve"> end of file</w:t>
             </w:r>
           </w:p>
         </w:tc>
@@ -9066,6 +10273,7 @@
                 <w:lang w:val="en-AU"/>
               </w:rPr>
             </w:pPr>
+            <w:proofErr w:type="spellStart"/>
             <w:r>
               <w:rPr>
                 <w:rFonts w:asciiTheme="minorHAnsi" w:hAnsiTheme="minorHAnsi"/>
@@ -9073,7 +10281,17 @@
                 <w:szCs w:val="18"/>
                 <w:lang w:val="en-AU"/>
               </w:rPr>
-              <w:t>Goto start of file</w:t>
+              <w:t>Goto</w:t>
+            </w:r>
+            <w:proofErr w:type="spellEnd"/>
+            <w:r>
+              <w:rPr>
+                <w:rFonts w:asciiTheme="minorHAnsi" w:hAnsiTheme="minorHAnsi"/>
+                <w:sz w:val="18"/>
+                <w:szCs w:val="18"/>
+                <w:lang w:val="en-AU"/>
+              </w:rPr>
+              <w:t xml:space="preserve"> start of file</w:t>
             </w:r>
           </w:p>
         </w:tc>
@@ -9135,7 +10353,27 @@
                 <w:szCs w:val="18"/>
                 <w:lang w:val="en-AU"/>
               </w:rPr>
-              <w:t>&lt;num&gt;G</w:t>
+              <w:t>&lt;</w:t>
+            </w:r>
+            <w:proofErr w:type="spellStart"/>
+            <w:r>
+              <w:rPr>
+                <w:rFonts w:asciiTheme="minorHAnsi" w:hAnsiTheme="minorHAnsi"/>
+                <w:sz w:val="18"/>
+                <w:szCs w:val="18"/>
+                <w:lang w:val="en-AU"/>
+              </w:rPr>
+              <w:t>num</w:t>
+            </w:r>
+            <w:proofErr w:type="spellEnd"/>
+            <w:r>
+              <w:rPr>
+                <w:rFonts w:asciiTheme="minorHAnsi" w:hAnsiTheme="minorHAnsi"/>
+                <w:sz w:val="18"/>
+                <w:szCs w:val="18"/>
+                <w:lang w:val="en-AU"/>
+              </w:rPr>
+              <w:t>&gt;G</w:t>
             </w:r>
           </w:p>
         </w:tc>
@@ -9154,6 +10392,7 @@
                 <w:lang w:val="en-AU"/>
               </w:rPr>
             </w:pPr>
+            <w:proofErr w:type="spellStart"/>
             <w:r>
               <w:rPr>
                 <w:rFonts w:asciiTheme="minorHAnsi" w:hAnsiTheme="minorHAnsi"/>
@@ -9161,7 +10400,37 @@
                 <w:szCs w:val="18"/>
                 <w:lang w:val="en-AU"/>
               </w:rPr>
-              <w:t>Goto line number &lt;num&gt;</w:t>
+              <w:t>Goto</w:t>
+            </w:r>
+            <w:proofErr w:type="spellEnd"/>
+            <w:r>
+              <w:rPr>
+                <w:rFonts w:asciiTheme="minorHAnsi" w:hAnsiTheme="minorHAnsi"/>
+                <w:sz w:val="18"/>
+                <w:szCs w:val="18"/>
+                <w:lang w:val="en-AU"/>
+              </w:rPr>
+              <w:t xml:space="preserve"> line number &lt;</w:t>
+            </w:r>
+            <w:proofErr w:type="spellStart"/>
+            <w:r>
+              <w:rPr>
+                <w:rFonts w:asciiTheme="minorHAnsi" w:hAnsiTheme="minorHAnsi"/>
+                <w:sz w:val="18"/>
+                <w:szCs w:val="18"/>
+                <w:lang w:val="en-AU"/>
+              </w:rPr>
+              <w:t>num</w:t>
+            </w:r>
+            <w:proofErr w:type="spellEnd"/>
+            <w:r>
+              <w:rPr>
+                <w:rFonts w:asciiTheme="minorHAnsi" w:hAnsiTheme="minorHAnsi"/>
+                <w:sz w:val="18"/>
+                <w:szCs w:val="18"/>
+                <w:lang w:val="en-AU"/>
+              </w:rPr>
+              <w:t>&gt;</w:t>
             </w:r>
           </w:p>
         </w:tc>
@@ -9280,6 +10549,7 @@
               </w:rPr>
               <w:t>:</w:t>
             </w:r>
+            <w:proofErr w:type="spellStart"/>
             <w:r>
               <w:rPr>
                 <w:rFonts w:asciiTheme="minorHAnsi" w:hAnsiTheme="minorHAnsi"/>
@@ -9289,6 +10559,7 @@
               </w:rPr>
               <w:t>sq</w:t>
             </w:r>
+            <w:proofErr w:type="spellEnd"/>
             <w:proofErr w:type="gramEnd"/>
           </w:p>
         </w:tc>
@@ -9398,8 +10669,16 @@
         <w:rPr>
           <w:lang w:val="en-AU"/>
         </w:rPr>
-        <w:t>Open ~/.bash_profile</w:t>
-      </w:r>
+        <w:t>Open ~/.</w:t>
+      </w:r>
+      <w:proofErr w:type="spellStart"/>
+      <w:r>
+        <w:rPr>
+          <w:lang w:val="en-AU"/>
+        </w:rPr>
+        <w:t>bash_profile</w:t>
+      </w:r>
+      <w:proofErr w:type="spellEnd"/>
     </w:p>
     <w:p>
       <w:pPr>
@@ -9426,7 +10705,21 @@
         <w:rPr>
           <w:lang w:val="en-AU"/>
         </w:rPr>
-        <w:t>alias &lt;new_alias&gt;=’&lt;full command&gt;’</w:t>
+        <w:t>alias &lt;</w:t>
+      </w:r>
+      <w:proofErr w:type="spellStart"/>
+      <w:r>
+        <w:rPr>
+          <w:lang w:val="en-AU"/>
+        </w:rPr>
+        <w:t>new_alias</w:t>
+      </w:r>
+      <w:proofErr w:type="spellEnd"/>
+      <w:r>
+        <w:rPr>
+          <w:lang w:val="en-AU"/>
+        </w:rPr>
+        <w:t>&gt;=’&lt;full command&gt;’</w:t>
       </w:r>
     </w:p>
     <w:p>
@@ -9456,7 +10749,21 @@
         <w:rPr>
           <w:lang w:val="en-AU"/>
         </w:rPr>
-        <w:t>alias l='ls -lah'</w:t>
+        <w:t>alias l='ls -</w:t>
+      </w:r>
+      <w:proofErr w:type="spellStart"/>
+      <w:r>
+        <w:rPr>
+          <w:lang w:val="en-AU"/>
+        </w:rPr>
+        <w:t>lah</w:t>
+      </w:r>
+      <w:proofErr w:type="spellEnd"/>
+      <w:r>
+        <w:rPr>
+          <w:lang w:val="en-AU"/>
+        </w:rPr>
+        <w:t>'</w:t>
       </w:r>
     </w:p>
     <w:p>
@@ -9574,8 +10881,16 @@
         <w:rPr>
           <w:lang w:val="en-AU"/>
         </w:rPr>
-        <w:t>Save the script as &lt;name&gt;.sh</w:t>
-      </w:r>
+        <w:t>Save the script as &lt;name&gt;.</w:t>
+      </w:r>
+      <w:proofErr w:type="spellStart"/>
+      <w:r>
+        <w:rPr>
+          <w:lang w:val="en-AU"/>
+        </w:rPr>
+        <w:t>sh</w:t>
+      </w:r>
+      <w:proofErr w:type="spellEnd"/>
     </w:p>
     <w:p>
       <w:pPr>
@@ -9591,11 +10906,19 @@
         </w:rPr>
         <w:t xml:space="preserve">Mark the file as executable: </w:t>
       </w:r>
+      <w:proofErr w:type="spellStart"/>
       <w:r>
         <w:rPr>
           <w:rStyle w:val="CodeChar"/>
         </w:rPr>
-        <w:t xml:space="preserve">chmod +x </w:t>
+        <w:t>chmod</w:t>
+      </w:r>
+      <w:proofErr w:type="spellEnd"/>
+      <w:r>
+        <w:rPr>
+          <w:rStyle w:val="CodeChar"/>
+        </w:rPr>
+        <w:t xml:space="preserve"> +x </w:t>
       </w:r>
       <w:r>
         <w:rPr>
@@ -9643,8 +10966,30 @@
         <w:rPr>
           <w:rStyle w:val="CodeChar"/>
         </w:rPr>
-        <w:t>$ sh &lt;name&gt;.sh</w:t>
-      </w:r>
+        <w:t xml:space="preserve">$ </w:t>
+      </w:r>
+      <w:proofErr w:type="spellStart"/>
+      <w:r>
+        <w:rPr>
+          <w:rStyle w:val="CodeChar"/>
+        </w:rPr>
+        <w:t>sh</w:t>
+      </w:r>
+      <w:proofErr w:type="spellEnd"/>
+      <w:r>
+        <w:rPr>
+          <w:rStyle w:val="CodeChar"/>
+        </w:rPr>
+        <w:t xml:space="preserve"> &lt;name&gt;.</w:t>
+      </w:r>
+      <w:proofErr w:type="spellStart"/>
+      <w:r>
+        <w:rPr>
+          <w:rStyle w:val="CodeChar"/>
+        </w:rPr>
+        <w:t>sh</w:t>
+      </w:r>
+      <w:proofErr w:type="spellEnd"/>
     </w:p>
     <w:p>
       <w:pPr>
@@ -9715,7 +11060,35 @@
         <w:rPr>
           <w:lang w:val="en-AU"/>
         </w:rPr>
-        <w:t>Variable names are $&lt;varname&gt;, not %&lt;varname&gt;%</w:t>
+        <w:t>Variable names are $&lt;</w:t>
+      </w:r>
+      <w:proofErr w:type="spellStart"/>
+      <w:r>
+        <w:rPr>
+          <w:lang w:val="en-AU"/>
+        </w:rPr>
+        <w:t>varname</w:t>
+      </w:r>
+      <w:proofErr w:type="spellEnd"/>
+      <w:r>
+        <w:rPr>
+          <w:lang w:val="en-AU"/>
+        </w:rPr>
+        <w:t>&gt;, not %&lt;</w:t>
+      </w:r>
+      <w:proofErr w:type="spellStart"/>
+      <w:r>
+        <w:rPr>
+          <w:lang w:val="en-AU"/>
+        </w:rPr>
+        <w:t>varname</w:t>
+      </w:r>
+      <w:proofErr w:type="spellEnd"/>
+      <w:r>
+        <w:rPr>
+          <w:lang w:val="en-AU"/>
+        </w:rPr>
+        <w:t>&gt;%</w:t>
       </w:r>
     </w:p>
     <w:p>
@@ -9884,7 +11257,23 @@
                 <w:rFonts w:asciiTheme="minorHAnsi" w:hAnsiTheme="minorHAnsi"/>
                 <w:lang w:val="en-AU"/>
               </w:rPr>
-              <w:t xml:space="preserve">set -x : echo commands </w:t>
+              <w:t>set -</w:t>
+            </w:r>
+            <w:proofErr w:type="gramStart"/>
+            <w:r>
+              <w:rPr>
+                <w:rFonts w:asciiTheme="minorHAnsi" w:hAnsiTheme="minorHAnsi"/>
+                <w:lang w:val="en-AU"/>
+              </w:rPr>
+              <w:t>x :</w:t>
+            </w:r>
+            <w:proofErr w:type="gramEnd"/>
+            <w:r>
+              <w:rPr>
+                <w:rFonts w:asciiTheme="minorHAnsi" w:hAnsiTheme="minorHAnsi"/>
+                <w:lang w:val="en-AU"/>
+              </w:rPr>
+              <w:t xml:space="preserve"> echo commands </w:t>
             </w:r>
           </w:p>
         </w:tc>
@@ -9909,19 +11298,48 @@
               </w:rPr>
               <w:t>S</w:t>
             </w:r>
+            <w:proofErr w:type="spellStart"/>
             <w:r>
               <w:rPr>
                 <w:rStyle w:val="typ"/>
               </w:rPr>
-              <w:t>cript attributes:</w:t>
-            </w:r>
+              <w:t>cript</w:t>
+            </w:r>
+            <w:proofErr w:type="spellEnd"/>
             <w:r>
               <w:rPr>
                 <w:rStyle w:val="typ"/>
               </w:rPr>
+              <w:t xml:space="preserve"> attributes:</w:t>
+            </w:r>
+            <w:r>
+              <w:rPr>
+                <w:rStyle w:val="typ"/>
+              </w:rPr>
               <w:br/>
-              <w:t>usefull for controlling how the script behaves on errors, echoing commands etc</w:t>
-            </w:r>
+            </w:r>
+            <w:proofErr w:type="spellStart"/>
+            <w:r>
+              <w:rPr>
+                <w:rStyle w:val="typ"/>
+              </w:rPr>
+              <w:t>usefull</w:t>
+            </w:r>
+            <w:proofErr w:type="spellEnd"/>
+            <w:r>
+              <w:rPr>
+                <w:rStyle w:val="typ"/>
+              </w:rPr>
+              <w:t xml:space="preserve"> for controlling how the script behaves on errors, echoing commands </w:t>
+            </w:r>
+            <w:proofErr w:type="spellStart"/>
+            <w:r>
+              <w:rPr>
+                <w:rStyle w:val="typ"/>
+              </w:rPr>
+              <w:t>etc</w:t>
+            </w:r>
+            <w:proofErr w:type="spellEnd"/>
           </w:p>
           <w:p>
             <w:pPr>
@@ -10453,7 +11871,27 @@
                 <w:szCs w:val="20"/>
                 <w:lang w:val="en-AU"/>
               </w:rPr>
-              <w:t xml:space="preserve">-eq/-ne </w:t>
+              <w:t>-</w:t>
+            </w:r>
+            <w:proofErr w:type="spellStart"/>
+            <w:r>
+              <w:rPr>
+                <w:rFonts w:asciiTheme="minorHAnsi" w:hAnsiTheme="minorHAnsi"/>
+                <w:color w:val="0432FF"/>
+                <w:szCs w:val="20"/>
+                <w:lang w:val="en-AU"/>
+              </w:rPr>
+              <w:t>eq</w:t>
+            </w:r>
+            <w:proofErr w:type="spellEnd"/>
+            <w:r>
+              <w:rPr>
+                <w:rFonts w:asciiTheme="minorHAnsi" w:hAnsiTheme="minorHAnsi"/>
+                <w:color w:val="0432FF"/>
+                <w:szCs w:val="20"/>
+                <w:lang w:val="en-AU"/>
+              </w:rPr>
+              <w:t xml:space="preserve">/-ne </w:t>
             </w:r>
             <w:r>
               <w:rPr>
@@ -10577,7 +12015,25 @@
                 <w:sz w:val="20"/>
                 <w:lang w:val="en-AU"/>
               </w:rPr>
-              <w:t>: -eq, -</w:t>
+              <w:t>: -</w:t>
+            </w:r>
+            <w:proofErr w:type="spellStart"/>
+            <w:r>
+              <w:rPr>
+                <w:rFonts w:asciiTheme="minorHAnsi" w:hAnsiTheme="minorHAnsi"/>
+                <w:sz w:val="20"/>
+                <w:lang w:val="en-AU"/>
+              </w:rPr>
+              <w:t>eq</w:t>
+            </w:r>
+            <w:proofErr w:type="spellEnd"/>
+            <w:r>
+              <w:rPr>
+                <w:rFonts w:asciiTheme="minorHAnsi" w:hAnsiTheme="minorHAnsi"/>
+                <w:sz w:val="20"/>
+                <w:lang w:val="en-AU"/>
+              </w:rPr>
+              <w:t>, -</w:t>
             </w:r>
             <w:proofErr w:type="gramStart"/>
             <w:r>
@@ -10603,7 +12059,61 @@
                 <w:sz w:val="20"/>
                 <w:lang w:val="en-AU"/>
               </w:rPr>
-              <w:t xml:space="preserve">-gt (greater then) , -ge (greater or equal), -le (less or equal), -lt (less then) </w:t>
+              <w:t>-</w:t>
+            </w:r>
+            <w:proofErr w:type="spellStart"/>
+            <w:r>
+              <w:rPr>
+                <w:rFonts w:asciiTheme="minorHAnsi" w:hAnsiTheme="minorHAnsi"/>
+                <w:sz w:val="20"/>
+                <w:lang w:val="en-AU"/>
+              </w:rPr>
+              <w:t>gt</w:t>
+            </w:r>
+            <w:proofErr w:type="spellEnd"/>
+            <w:r>
+              <w:rPr>
+                <w:rFonts w:asciiTheme="minorHAnsi" w:hAnsiTheme="minorHAnsi"/>
+                <w:sz w:val="20"/>
+                <w:lang w:val="en-AU"/>
+              </w:rPr>
+              <w:t xml:space="preserve"> (greater then) , -</w:t>
+            </w:r>
+            <w:proofErr w:type="spellStart"/>
+            <w:r>
+              <w:rPr>
+                <w:rFonts w:asciiTheme="minorHAnsi" w:hAnsiTheme="minorHAnsi"/>
+                <w:sz w:val="20"/>
+                <w:lang w:val="en-AU"/>
+              </w:rPr>
+              <w:t>ge</w:t>
+            </w:r>
+            <w:proofErr w:type="spellEnd"/>
+            <w:r>
+              <w:rPr>
+                <w:rFonts w:asciiTheme="minorHAnsi" w:hAnsiTheme="minorHAnsi"/>
+                <w:sz w:val="20"/>
+                <w:lang w:val="en-AU"/>
+              </w:rPr>
+              <w:t xml:space="preserve"> (greater or equal), -le (less or equal), -</w:t>
+            </w:r>
+            <w:proofErr w:type="spellStart"/>
+            <w:r>
+              <w:rPr>
+                <w:rFonts w:asciiTheme="minorHAnsi" w:hAnsiTheme="minorHAnsi"/>
+                <w:sz w:val="20"/>
+                <w:lang w:val="en-AU"/>
+              </w:rPr>
+              <w:t>lt</w:t>
+            </w:r>
+            <w:proofErr w:type="spellEnd"/>
+            <w:r>
+              <w:rPr>
+                <w:rFonts w:asciiTheme="minorHAnsi" w:hAnsiTheme="minorHAnsi"/>
+                <w:sz w:val="20"/>
+                <w:lang w:val="en-AU"/>
+              </w:rPr>
+              <w:t xml:space="preserve"> (less then) </w:t>
             </w:r>
           </w:p>
           <w:p>
@@ -10747,16 +12257,52 @@
                 <w:lang w:val="en-AU"/>
               </w:rPr>
               <w:br/>
-              <w:t>file A -nt file B (A is newer than B),</w:t>
-            </w:r>
+              <w:t>file A -</w:t>
+            </w:r>
+            <w:proofErr w:type="spellStart"/>
             <w:r>
               <w:rPr>
                 <w:rFonts w:asciiTheme="minorHAnsi" w:hAnsiTheme="minorHAnsi"/>
                 <w:sz w:val="20"/>
                 <w:lang w:val="en-AU"/>
               </w:rPr>
+              <w:t>nt</w:t>
+            </w:r>
+            <w:proofErr w:type="spellEnd"/>
+            <w:r>
+              <w:rPr>
+                <w:rFonts w:asciiTheme="minorHAnsi" w:hAnsiTheme="minorHAnsi"/>
+                <w:sz w:val="20"/>
+                <w:lang w:val="en-AU"/>
+              </w:rPr>
+              <w:t xml:space="preserve"> file B (A is newer than B),</w:t>
+            </w:r>
+            <w:r>
+              <w:rPr>
+                <w:rFonts w:asciiTheme="minorHAnsi" w:hAnsiTheme="minorHAnsi"/>
+                <w:sz w:val="20"/>
+                <w:lang w:val="en-AU"/>
+              </w:rPr>
               <w:br/>
-              <w:t>file A -ot file B (A is older than B)</w:t>
+              <w:t>file A -</w:t>
+            </w:r>
+            <w:proofErr w:type="spellStart"/>
+            <w:r>
+              <w:rPr>
+                <w:rFonts w:asciiTheme="minorHAnsi" w:hAnsiTheme="minorHAnsi"/>
+                <w:sz w:val="20"/>
+                <w:lang w:val="en-AU"/>
+              </w:rPr>
+              <w:t>ot</w:t>
+            </w:r>
+            <w:proofErr w:type="spellEnd"/>
+            <w:r>
+              <w:rPr>
+                <w:rFonts w:asciiTheme="minorHAnsi" w:hAnsiTheme="minorHAnsi"/>
+                <w:sz w:val="20"/>
+                <w:lang w:val="en-AU"/>
+              </w:rPr>
+              <w:t xml:space="preserve"> file B (A is older than B)</w:t>
             </w:r>
           </w:p>
           <w:p>
@@ -11072,6 +12618,7 @@
                 <w:lang w:val="en-AU"/>
               </w:rPr>
             </w:pPr>
+            <w:proofErr w:type="spellStart"/>
             <w:r>
               <w:rPr>
                 <w:rFonts w:asciiTheme="minorHAnsi" w:hAnsiTheme="minorHAnsi"/>
@@ -11087,7 +12634,16 @@
                 <w:szCs w:val="20"/>
                 <w:lang w:val="en-AU"/>
               </w:rPr>
-              <w:t>func(</w:t>
+              <w:t>func</w:t>
+            </w:r>
+            <w:proofErr w:type="spellEnd"/>
+            <w:r>
+              <w:rPr>
+                <w:rFonts w:asciiTheme="minorHAnsi" w:hAnsiTheme="minorHAnsi"/>
+                <w:szCs w:val="20"/>
+                <w:lang w:val="en-AU"/>
+              </w:rPr>
+              <w:t>(</w:t>
             </w:r>
             <w:proofErr w:type="gramEnd"/>
             <w:r>
@@ -11126,13 +12682,41 @@
                 <w:lang w:val="en-AU"/>
               </w:rPr>
             </w:pPr>
+            <w:proofErr w:type="spellStart"/>
             <w:r>
               <w:rPr>
                 <w:rFonts w:asciiTheme="minorHAnsi" w:hAnsiTheme="minorHAnsi"/>
                 <w:szCs w:val="20"/>
                 <w:lang w:val="en-AU"/>
               </w:rPr>
-              <w:t>My_func &lt;args&gt;</w:t>
+              <w:t>My_func</w:t>
+            </w:r>
+            <w:proofErr w:type="spellEnd"/>
+            <w:r>
+              <w:rPr>
+                <w:rFonts w:asciiTheme="minorHAnsi" w:hAnsiTheme="minorHAnsi"/>
+                <w:szCs w:val="20"/>
+                <w:lang w:val="en-AU"/>
+              </w:rPr>
+              <w:t xml:space="preserve"> &lt;</w:t>
+            </w:r>
+            <w:proofErr w:type="spellStart"/>
+            <w:r>
+              <w:rPr>
+                <w:rFonts w:asciiTheme="minorHAnsi" w:hAnsiTheme="minorHAnsi"/>
+                <w:szCs w:val="20"/>
+                <w:lang w:val="en-AU"/>
+              </w:rPr>
+              <w:t>args</w:t>
+            </w:r>
+            <w:proofErr w:type="spellEnd"/>
+            <w:r>
+              <w:rPr>
+                <w:rFonts w:asciiTheme="minorHAnsi" w:hAnsiTheme="minorHAnsi"/>
+                <w:szCs w:val="20"/>
+                <w:lang w:val="en-AU"/>
+              </w:rPr>
+              <w:t>&gt;</w:t>
             </w:r>
           </w:p>
         </w:tc>
@@ -11986,6 +13570,7 @@
         </w:rPr>
       </w:pPr>
       <w:bookmarkStart w:id="20" w:name="_Toc471277038"/>
+      <w:proofErr w:type="spellStart"/>
       <w:r>
         <w:rPr>
           <w:lang w:val="en-AU"/>
@@ -11993,6 +13578,7 @@
         <w:lastRenderedPageBreak/>
         <w:t>Utils</w:t>
       </w:r>
+      <w:proofErr w:type="spellEnd"/>
     </w:p>
     <w:p>
       <w:pPr>
@@ -12075,6 +13661,7 @@
         </w:rPr>
       </w:pPr>
       <w:bookmarkStart w:id="21" w:name="_Toc471277039"/>
+      <w:proofErr w:type="spellStart"/>
       <w:r>
         <w:rPr>
           <w:lang w:val="en-AU"/>
@@ -12082,6 +13669,7 @@
         <w:t>Cron</w:t>
       </w:r>
       <w:bookmarkEnd w:id="21"/>
+      <w:proofErr w:type="spellEnd"/>
     </w:p>
     <w:p>
       <w:pPr>
@@ -12094,6 +13682,7 @@
       <w:r>
         <w:t xml:space="preserve">The software utility </w:t>
       </w:r>
+      <w:proofErr w:type="spellStart"/>
       <w:r>
         <w:rPr>
           <w:b/>
@@ -12101,6 +13690,7 @@
         </w:rPr>
         <w:t>Cron</w:t>
       </w:r>
+      <w:proofErr w:type="spellEnd"/>
       <w:r>
         <w:t xml:space="preserve"> is a time-based </w:t>
       </w:r>
@@ -12135,7 +13725,15 @@
         </w:r>
       </w:hyperlink>
       <w:r>
-        <w:t xml:space="preserve">. People who set up and maintain software environments use cron to schedule jobs (commands or </w:t>
+        <w:t xml:space="preserve">. People who set up and maintain software environments use </w:t>
+      </w:r>
+      <w:proofErr w:type="spellStart"/>
+      <w:r>
+        <w:t>cron</w:t>
+      </w:r>
+      <w:proofErr w:type="spellEnd"/>
+      <w:r>
+        <w:t xml:space="preserve"> to schedule jobs (commands or </w:t>
       </w:r>
       <w:hyperlink r:id="rId18" w:tooltip="Shell script" w:history="1">
         <w:r>
@@ -12175,6 +13773,7 @@
       <w:pPr>
         <w:pStyle w:val="Body"/>
       </w:pPr>
+      <w:proofErr w:type="spellStart"/>
       <w:r>
         <w:rPr>
           <w:i/>
@@ -12182,6 +13781,7 @@
         </w:rPr>
         <w:t>cron</w:t>
       </w:r>
+      <w:proofErr w:type="spellEnd"/>
       <w:r>
         <w:t xml:space="preserve"> is most suitable for scheduling repetitive tasks. Scheduling one-time tasks is often more easily accomplished using the associated </w:t>
       </w:r>
@@ -12230,17 +13830,33 @@
           <w:lang w:val="en-AU"/>
         </w:rPr>
       </w:pPr>
+      <w:proofErr w:type="spellStart"/>
       <w:r>
         <w:rPr>
           <w:lang w:val="en-AU"/>
         </w:rPr>
         <w:t>Netcat</w:t>
       </w:r>
-      <w:r>
-        <w:rPr>
-          <w:lang w:val="en-AU"/>
-        </w:rPr>
-        <w:t xml:space="preserve"> (nc)</w:t>
+      <w:proofErr w:type="spellEnd"/>
+      <w:r>
+        <w:rPr>
+          <w:lang w:val="en-AU"/>
+        </w:rPr>
+        <w:t xml:space="preserve"> (</w:t>
+      </w:r>
+      <w:proofErr w:type="spellStart"/>
+      <w:r>
+        <w:rPr>
+          <w:lang w:val="en-AU"/>
+        </w:rPr>
+        <w:t>nc</w:t>
+      </w:r>
+      <w:proofErr w:type="spellEnd"/>
+      <w:r>
+        <w:rPr>
+          <w:lang w:val="en-AU"/>
+        </w:rPr>
+        <w:t>)</w:t>
       </w:r>
     </w:p>
     <w:p>
@@ -12320,7 +13936,21 @@
         <w:rPr>
           <w:lang w:val="en-AU"/>
         </w:rPr>
-        <w:t>elnet, nc scripts</w:t>
+        <w:t xml:space="preserve">elnet, </w:t>
+      </w:r>
+      <w:proofErr w:type="spellStart"/>
+      <w:r>
+        <w:rPr>
+          <w:lang w:val="en-AU"/>
+        </w:rPr>
+        <w:t>nc</w:t>
+      </w:r>
+      <w:proofErr w:type="spellEnd"/>
+      <w:r>
+        <w:rPr>
+          <w:lang w:val="en-AU"/>
+        </w:rPr>
+        <w:t xml:space="preserve"> scripts</w:t>
       </w:r>
       <w:r>
         <w:rPr>
@@ -12387,12 +14017,14 @@
         </w:rPr>
         <w:t xml:space="preserve"> compiler: </w:t>
       </w:r>
+      <w:proofErr w:type="spellStart"/>
       <w:r>
         <w:rPr>
           <w:lang w:val="en-AU"/>
         </w:rPr>
         <w:t>gcc</w:t>
       </w:r>
+      <w:proofErr w:type="spellEnd"/>
     </w:p>
     <w:p>
       <w:pPr>
@@ -12401,12 +14033,28 @@
           <w:lang w:val="en-AU"/>
         </w:rPr>
       </w:pPr>
-      <w:r>
-        <w:rPr>
-          <w:lang w:val="en-AU"/>
-        </w:rPr>
-        <w:t>Binutils: ld</w:t>
-      </w:r>
+      <w:proofErr w:type="spellStart"/>
+      <w:r>
+        <w:rPr>
+          <w:lang w:val="en-AU"/>
+        </w:rPr>
+        <w:t>Binutils</w:t>
+      </w:r>
+      <w:proofErr w:type="spellEnd"/>
+      <w:r>
+        <w:rPr>
+          <w:lang w:val="en-AU"/>
+        </w:rPr>
+        <w:t xml:space="preserve">: </w:t>
+      </w:r>
+      <w:proofErr w:type="spellStart"/>
+      <w:r>
+        <w:rPr>
+          <w:lang w:val="en-AU"/>
+        </w:rPr>
+        <w:t>ld</w:t>
+      </w:r>
+      <w:proofErr w:type="spellEnd"/>
     </w:p>
     <w:p>
       <w:pPr>
@@ -12431,16 +14079,24 @@
           <w:lang w:eastAsia="en-AU"/>
         </w:rPr>
       </w:pPr>
+      <w:proofErr w:type="spellStart"/>
       <w:r>
         <w:rPr>
           <w:lang w:eastAsia="en-AU"/>
         </w:rPr>
-        <w:t xml:space="preserve">gcc -o </w:t>
-      </w:r>
+        <w:t>gcc</w:t>
+      </w:r>
+      <w:proofErr w:type="spellEnd"/>
       <w:r>
         <w:rPr>
           <w:lang w:eastAsia="en-AU"/>
         </w:rPr>
+        <w:t xml:space="preserve"> -o </w:t>
+      </w:r>
+      <w:r>
+        <w:rPr>
+          <w:lang w:eastAsia="en-AU"/>
+        </w:rPr>
         <w:t>&lt;output file&gt;</w:t>
       </w:r>
       <w:r>
@@ -12483,11 +14139,33 @@
           <w:lang w:eastAsia="en-AU"/>
         </w:rPr>
       </w:pPr>
+      <w:proofErr w:type="spellStart"/>
       <w:r>
         <w:rPr>
           <w:lang w:eastAsia="en-AU"/>
         </w:rPr>
-        <w:t xml:space="preserve">gcc -o hello hello.c </w:t>
+        <w:t>gcc</w:t>
+      </w:r>
+      <w:proofErr w:type="spellEnd"/>
+      <w:r>
+        <w:rPr>
+          <w:lang w:eastAsia="en-AU"/>
+        </w:rPr>
+        <w:t xml:space="preserve"> -o hello </w:t>
+      </w:r>
+      <w:proofErr w:type="spellStart"/>
+      <w:r>
+        <w:rPr>
+          <w:lang w:eastAsia="en-AU"/>
+        </w:rPr>
+        <w:t>hello.c</w:t>
+      </w:r>
+      <w:proofErr w:type="spellEnd"/>
+      <w:r>
+        <w:rPr>
+          <w:lang w:eastAsia="en-AU"/>
+        </w:rPr>
+        <w:t xml:space="preserve"> </w:t>
       </w:r>
     </w:p>
     <w:p>
@@ -12721,12 +14399,14 @@
           <w:lang w:val="en-AU"/>
         </w:rPr>
       </w:pPr>
+      <w:proofErr w:type="spellStart"/>
       <w:r>
         <w:rPr>
           <w:lang w:val="en-AU"/>
         </w:rPr>
         <w:t>UBoot</w:t>
       </w:r>
+      <w:proofErr w:type="spellEnd"/>
     </w:p>
     <w:p>
       <w:pPr>
@@ -12815,8 +14495,13 @@
         </w:rPr>
         <w:t>L</w:t>
       </w:r>
-      <w:r>
-        <w:t>ine:</w:t>
+      <w:proofErr w:type="spellStart"/>
+      <w:r>
+        <w:t>ine</w:t>
+      </w:r>
+      <w:proofErr w:type="spellEnd"/>
+      <w:r>
+        <w:t>:</w:t>
       </w:r>
       <w:r>
         <w:rPr>
@@ -12853,6 +14538,7 @@
         </w:rPr>
         <w:t xml:space="preserve">However, using GPL code through </w:t>
       </w:r>
+      <w:proofErr w:type="spellStart"/>
       <w:proofErr w:type="gramStart"/>
       <w:r>
         <w:rPr>
@@ -12860,6 +14546,7 @@
         </w:rPr>
         <w:t>it’s</w:t>
       </w:r>
+      <w:proofErr w:type="spellEnd"/>
       <w:proofErr w:type="gramEnd"/>
       <w:r>
         <w:rPr>
@@ -13819,7 +15506,7 @@
   <w:abstractNum w:abstractNumId="5" w15:restartNumberingAfterBreak="0">
     <w:nsid w:val="0D940D99"/>
     <w:multiLevelType w:val="hybridMultilevel"/>
-    <w:tmpl w:val="0C58F7B6"/>
+    <w:tmpl w:val="EAB6056C"/>
     <w:lvl w:ilvl="0" w:tplc="0C090001">
       <w:start w:val="1"/>
       <w:numFmt w:val="bullet"/>
@@ -13844,16 +15531,17 @@
         <w:rFonts w:ascii="Courier New" w:hAnsi="Courier New" w:cs="Courier New" w:hint="default"/>
       </w:rPr>
     </w:lvl>
-    <w:lvl w:ilvl="2" w:tplc="0C090005" w:tentative="1">
-      <w:start w:val="1"/>
+    <w:lvl w:ilvl="2" w:tplc="52F63540">
       <w:numFmt w:val="bullet"/>
-      <w:lvlText w:val=""/>
+      <w:lvlText w:val=""/>
       <w:lvlJc w:val="left"/>
       <w:pPr>
         <w:ind w:left="3331" w:hanging="360"/>
       </w:pPr>
       <w:rPr>
-        <w:rFonts w:ascii="Wingdings" w:hAnsi="Wingdings" w:hint="default"/>
+        <w:rFonts w:ascii="Wingdings" w:eastAsia="Times New Roman" w:hAnsi="Wingdings" w:cs="Courier New" w:hint="default"/>
+        <w:color w:val="1F3864" w:themeColor="accent5" w:themeShade="80"/>
+        <w:sz w:val="21"/>
       </w:rPr>
     </w:lvl>
     <w:lvl w:ilvl="3" w:tplc="0C090001" w:tentative="1">
@@ -14052,7 +15740,7 @@
   <w:abstractNum w:abstractNumId="7" w15:restartNumberingAfterBreak="0">
     <w:nsid w:val="15B27EA6"/>
     <w:multiLevelType w:val="hybridMultilevel"/>
-    <w:tmpl w:val="88FCB474"/>
+    <w:tmpl w:val="13784358"/>
     <w:lvl w:ilvl="0" w:tplc="978071B0">
       <w:start w:val="4"/>
       <w:numFmt w:val="bullet"/>
@@ -19164,7 +20852,6 @@
   <w:style w:type="character" w:default="1" w:styleId="DefaultParagraphFont">
     <w:name w:val="Default Paragraph Font"/>
     <w:uiPriority w:val="1"/>
-    <w:semiHidden/>
     <w:unhideWhenUsed/>
   </w:style>
   <w:style w:type="table" w:default="1" w:styleId="TableNormal">
@@ -26062,6 +27749,21 @@
 </file>
 
 <file path=customXml/item1.xml><?xml version="1.0" encoding="utf-8"?>
+<p:properties xmlns:p="http://schemas.microsoft.com/office/2006/metadata/properties" xmlns:xsi="http://www.w3.org/2001/XMLSchema-instance" xmlns:pc="http://schemas.microsoft.com/office/infopath/2007/PartnerControls">
+  <documentManagement/>
+</p:properties>
+</file>
+
+<file path=customXml/item2.xml><?xml version="1.0" encoding="utf-8"?>
+<?mso-contentType ?>
+<FormTemplates xmlns="http://schemas.microsoft.com/sharepoint/v3/contenttype/forms">
+  <Display>DocumentLibraryForm</Display>
+  <Edit>DocumentLibraryForm</Edit>
+  <New>DocumentLibraryForm</New>
+</FormTemplates>
+</file>
+
+<file path=customXml/item3.xml><?xml version="1.0" encoding="utf-8"?>
 <ct:contentTypeSchema xmlns:ct="http://schemas.microsoft.com/office/2006/metadata/contentType" xmlns:ma="http://schemas.microsoft.com/office/2006/metadata/properties/metaAttributes" ct:_="" ma:_="" ma:contentTypeName="Document" ma:contentTypeID="0x010100FC3B7B880B63624899852761959A8EA1" ma:contentTypeVersion="1" ma:contentTypeDescription="Create a new document." ma:contentTypeScope="" ma:versionID="427523c941fd9d6f7daca7f3d62aa6cf">
   <xsd:schema xmlns:xsd="http://www.w3.org/2001/XMLSchema" xmlns:xs="http://www.w3.org/2001/XMLSchema" xmlns:p="http://schemas.microsoft.com/office/2006/metadata/properties" targetNamespace="http://schemas.microsoft.com/office/2006/metadata/properties" ma:root="true" ma:fieldsID="c64490b4aec6201516c3a874156f37b2">
     <xsd:element name="properties">
@@ -26175,26 +27877,28 @@
 </ct:contentTypeSchema>
 </file>
 
-<file path=customXml/item2.xml><?xml version="1.0" encoding="utf-8"?>
-<p:properties xmlns:p="http://schemas.microsoft.com/office/2006/metadata/properties" xmlns:xsi="http://www.w3.org/2001/XMLSchema-instance" xmlns:pc="http://schemas.microsoft.com/office/infopath/2007/PartnerControls">
-  <documentManagement/>
-</p:properties>
-</file>
-
-<file path=customXml/item3.xml><?xml version="1.0" encoding="utf-8"?>
-<?mso-contentType ?>
-<FormTemplates xmlns="http://schemas.microsoft.com/sharepoint/v3/contenttype/forms">
-  <Display>DocumentLibraryForm</Display>
-  <Edit>DocumentLibraryForm</Edit>
-  <New>DocumentLibraryForm</New>
-</FormTemplates>
-</file>
-
 <file path=customXml/item4.xml><?xml version="1.0" encoding="utf-8"?>
 <b:Sources xmlns:b="http://schemas.openxmlformats.org/officeDocument/2006/bibliography" xmlns="http://schemas.openxmlformats.org/officeDocument/2006/bibliography" SelectedStyle="\APASixthEditionOfficeOnline.xsl" StyleName="APA" Version="6"/>
 </file>
 
 <file path=customXml/itemProps1.xml><?xml version="1.0" encoding="utf-8"?>
+<ds:datastoreItem xmlns:ds="http://schemas.openxmlformats.org/officeDocument/2006/customXml" ds:itemID="{1C59A270-95CF-4EBE-80F6-BB2DC0355899}">
+  <ds:schemaRefs>
+    <ds:schemaRef ds:uri="http://schemas.microsoft.com/office/2006/metadata/properties"/>
+    <ds:schemaRef ds:uri="http://schemas.microsoft.com/office/infopath/2007/PartnerControls"/>
+  </ds:schemaRefs>
+</ds:datastoreItem>
+</file>
+
+<file path=customXml/itemProps2.xml><?xml version="1.0" encoding="utf-8"?>
+<ds:datastoreItem xmlns:ds="http://schemas.openxmlformats.org/officeDocument/2006/customXml" ds:itemID="{121CB803-D106-4388-8E62-501EADE4F486}">
+  <ds:schemaRefs>
+    <ds:schemaRef ds:uri="http://schemas.microsoft.com/sharepoint/v3/contenttype/forms"/>
+  </ds:schemaRefs>
+</ds:datastoreItem>
+</file>
+
+<file path=customXml/itemProps3.xml><?xml version="1.0" encoding="utf-8"?>
 <ds:datastoreItem xmlns:ds="http://schemas.openxmlformats.org/officeDocument/2006/customXml" ds:itemID="{5DF4FEE5-7671-413C-A07A-52A9B54A47EE}">
   <ds:schemaRefs>
     <ds:schemaRef ds:uri="http://schemas.microsoft.com/office/2006/metadata/contentType"/>
@@ -26210,25 +27914,8 @@
 </ds:datastoreItem>
 </file>
 
-<file path=customXml/itemProps2.xml><?xml version="1.0" encoding="utf-8"?>
-<ds:datastoreItem xmlns:ds="http://schemas.openxmlformats.org/officeDocument/2006/customXml" ds:itemID="{1C59A270-95CF-4EBE-80F6-BB2DC0355899}">
-  <ds:schemaRefs>
-    <ds:schemaRef ds:uri="http://schemas.microsoft.com/office/2006/metadata/properties"/>
-    <ds:schemaRef ds:uri="http://schemas.microsoft.com/office/infopath/2007/PartnerControls"/>
-  </ds:schemaRefs>
-</ds:datastoreItem>
-</file>
-
-<file path=customXml/itemProps3.xml><?xml version="1.0" encoding="utf-8"?>
-<ds:datastoreItem xmlns:ds="http://schemas.openxmlformats.org/officeDocument/2006/customXml" ds:itemID="{121CB803-D106-4388-8E62-501EADE4F486}">
-  <ds:schemaRefs>
-    <ds:schemaRef ds:uri="http://schemas.microsoft.com/sharepoint/v3/contenttype/forms"/>
-  </ds:schemaRefs>
-</ds:datastoreItem>
-</file>
-
 <file path=customXml/itemProps4.xml><?xml version="1.0" encoding="utf-8"?>
-<ds:datastoreItem xmlns:ds="http://schemas.openxmlformats.org/officeDocument/2006/customXml" ds:itemID="{3A3D9AEF-D822-E248-A93E-40000305D5E9}">
+<ds:datastoreItem xmlns:ds="http://schemas.openxmlformats.org/officeDocument/2006/customXml" ds:itemID="{5F402DBF-DB25-9945-8754-DE9C2FA2E07E}">
   <ds:schemaRefs>
     <ds:schemaRef ds:uri="http://schemas.openxmlformats.org/officeDocument/2006/bibliography"/>
   </ds:schemaRefs>

</xml_diff>

<commit_message>
code quality, linux, working env, web, java
</commit_message>
<xml_diff>
--- a/Linux.docx
+++ b/Linux.docx
@@ -2963,6 +2963,42 @@
     </w:p>
     <w:p>
       <w:pPr>
+        <w:pStyle w:val="Body"/>
+        <w:numPr>
+          <w:ilvl w:val="0"/>
+          <w:numId w:val="8"/>
+        </w:numPr>
+        <w:rPr>
+          <w:color w:val="16191F"/>
+          <w:sz w:val="24"/>
+          <w:szCs w:val="24"/>
+          <w:lang w:val="en-AU" w:eastAsia="en-GB" w:bidi="ar-SA"/>
+        </w:rPr>
+      </w:pPr>
+      <w:r>
+        <w:t>Find out which shell you have:</w:t>
+      </w:r>
+      <w:r>
+        <w:br/>
+      </w:r>
+      <w:r>
+        <w:rPr>
+          <w:rStyle w:val="CodeChar"/>
+        </w:rPr>
+        <w:t>$ echo $SHELL</w:t>
+      </w:r>
+    </w:p>
+    <w:p>
+      <w:pPr>
+        <w:pStyle w:val="Body"/>
+        <w:numPr>
+          <w:ilvl w:val="0"/>
+          <w:numId w:val="8"/>
+        </w:numPr>
+      </w:pPr>
+    </w:p>
+    <w:p>
+      <w:pPr>
         <w:pStyle w:val="Heading2"/>
       </w:pPr>
       <w:r>
@@ -3137,12 +3173,16 @@
     <w:p>
       <w:pPr>
         <w:pStyle w:val="Code"/>
+        <w:rPr>
+          <w:lang w:eastAsia="en-AU"/>
+        </w:rPr>
       </w:pPr>
       <w:proofErr w:type="spellStart"/>
       <w:r>
         <w:rPr>
           <w:lang w:eastAsia="en-AU"/>
         </w:rPr>
+        <w:lastRenderedPageBreak/>
         <w:t>sudo</w:t>
       </w:r>
       <w:proofErr w:type="spellEnd"/>
@@ -3152,6 +3192,84 @@
         </w:rPr>
         <w:t xml:space="preserve"> apt-get upgrade</w:t>
       </w:r>
+    </w:p>
+    <w:p>
+      <w:pPr>
+        <w:pStyle w:val="Body"/>
+        <w:numPr>
+          <w:ilvl w:val="0"/>
+          <w:numId w:val="8"/>
+        </w:numPr>
+      </w:pPr>
+      <w:r>
+        <w:t>To install .rpm packages from the internet:</w:t>
+      </w:r>
+    </w:p>
+    <w:p>
+      <w:pPr>
+        <w:pStyle w:val="Body"/>
+        <w:numPr>
+          <w:ilvl w:val="1"/>
+          <w:numId w:val="8"/>
+        </w:numPr>
+      </w:pPr>
+      <w:r>
+        <w:t>Download the package</w:t>
+      </w:r>
+    </w:p>
+    <w:p>
+      <w:pPr>
+        <w:pStyle w:val="Code"/>
+        <w:numPr>
+          <w:ilvl w:val="1"/>
+          <w:numId w:val="8"/>
+        </w:numPr>
+      </w:pPr>
+      <w:r>
+        <w:t xml:space="preserve">&gt;&gt; </w:t>
+      </w:r>
+      <w:proofErr w:type="spellStart"/>
+      <w:r>
+        <w:t>sudo</w:t>
+      </w:r>
+      <w:proofErr w:type="spellEnd"/>
+      <w:r>
+        <w:t xml:space="preserve"> yum </w:t>
+      </w:r>
+      <w:proofErr w:type="spellStart"/>
+      <w:r>
+        <w:t>localinstall</w:t>
+      </w:r>
+      <w:proofErr w:type="spellEnd"/>
+      <w:r>
+        <w:t xml:space="preserve"> </w:t>
+      </w:r>
+      <w:r>
+        <w:t>&lt;</w:t>
+      </w:r>
+      <w:proofErr w:type="spellStart"/>
+      <w:r>
+        <w:t>packageName</w:t>
+      </w:r>
+      <w:proofErr w:type="spellEnd"/>
+      <w:r>
+        <w:t>&gt;</w:t>
+      </w:r>
+      <w:r>
+        <w:t>.rpm</w:t>
+      </w:r>
+    </w:p>
+    <w:p>
+      <w:pPr>
+        <w:pStyle w:val="Body"/>
+        <w:ind w:left="2611"/>
+      </w:pPr>
+    </w:p>
+    <w:p>
+      <w:pPr>
+        <w:pStyle w:val="Body"/>
+        <w:ind w:left="1891"/>
+      </w:pPr>
     </w:p>
     <w:p>
       <w:pPr>
@@ -6271,15 +6389,7 @@
       </w:r>
       <w:r>
         <w:tab/>
-        <w:t xml:space="preserve">its directory </w:t>
-      </w:r>
-      <w:proofErr w:type="gramStart"/>
-      <w:r>
-        <w:t>tree</w:t>
-      </w:r>
-      <w:proofErr w:type="gramEnd"/>
-      <w:r>
-        <w:t xml:space="preserve">. </w:t>
+        <w:t xml:space="preserve">its directory tree. </w:t>
       </w:r>
     </w:p>
     <w:p>
@@ -10033,149 +10143,73 @@
           <w:numId w:val="2"/>
         </w:numPr>
         <w:rPr>
-          <w:lang w:val="en-AU"/>
-        </w:rPr>
-      </w:pPr>
-      <w:r>
-        <w:rPr>
-          <w:lang w:val="en-AU"/>
-        </w:rPr>
-        <w:t>Grep with pipe: In order to search with grep on the output of a command:</w:t>
-      </w:r>
-    </w:p>
-    <w:p>
-      <w:pPr>
-        <w:pStyle w:val="Code"/>
-      </w:pPr>
-      <w:r>
-        <w:t>$ &lt;command&gt; | &lt;grep&gt; &lt;pattern to search for&gt;</w:t>
-      </w:r>
-    </w:p>
-    <w:p>
-      <w:pPr>
-        <w:pStyle w:val="Body"/>
-      </w:pPr>
-      <w:r>
-        <w:t>For example:</w:t>
-      </w:r>
-    </w:p>
-    <w:p>
-      <w:pPr>
-        <w:pStyle w:val="Code"/>
-      </w:pPr>
+          <w:sz w:val="24"/>
+          <w:szCs w:val="24"/>
+        </w:rPr>
+      </w:pPr>
+      <w:proofErr w:type="spellStart"/>
       <w:r>
         <w:rPr>
           <w:b/>
-          <w:color w:val="0432FF"/>
-        </w:rPr>
-        <w:t xml:space="preserve">$ grep “hello” </w:t>
-      </w:r>
-      <w:proofErr w:type="gramStart"/>
-      <w:r>
-        <w:rPr>
-          <w:b/>
-          <w:color w:val="0432FF"/>
-        </w:rPr>
-        <w:t>*</w:t>
-      </w:r>
-      <w:r>
-        <w:t xml:space="preserve"> ;</w:t>
-      </w:r>
-      <w:proofErr w:type="gramEnd"/>
-      <w:r>
-        <w:t xml:space="preserve"> will search all the files in the current directory for the string “hello”</w:t>
-      </w:r>
-    </w:p>
-    <w:p>
-      <w:pPr>
-        <w:pStyle w:val="Body"/>
-      </w:pPr>
-    </w:p>
-    <w:p>
-      <w:pPr>
-        <w:pStyle w:val="Code"/>
-      </w:pPr>
-      <w:proofErr w:type="gramStart"/>
-      <w:r>
-        <w:t xml:space="preserve">find </w:t>
-      </w:r>
-      <w:r>
-        <w:t>.</w:t>
-      </w:r>
-      <w:proofErr w:type="gramEnd"/>
-      <w:r>
-        <w:t xml:space="preserve"> </w:t>
-      </w:r>
-      <w:r>
-        <w:t>| grep "hello"</w:t>
-      </w:r>
-      <w:r>
-        <w:tab/>
-        <w:t xml:space="preserve">; will search the lines containing the </w:t>
-      </w:r>
-      <w:r>
-        <w:br/>
-        <w:t xml:space="preserve">; word ‘hello’ in all the files in the </w:t>
-      </w:r>
-      <w:r>
-        <w:br/>
-        <w:t xml:space="preserve">; current tree </w:t>
-      </w:r>
-    </w:p>
-    <w:p>
-      <w:pPr>
-        <w:pStyle w:val="Body"/>
-        <w:rPr>
-          <w:lang w:val="en-AU"/>
-        </w:rPr>
-      </w:pPr>
-      <w:r>
-        <w:rPr>
-          <w:lang w:val="en-AU"/>
-        </w:rPr>
-        <w:t>Note: this can also be used to search on the results of a previous grep search. Example:</w:t>
-      </w:r>
-    </w:p>
-    <w:p>
-      <w:pPr>
-        <w:pStyle w:val="Code"/>
-      </w:pPr>
-      <w:r>
-        <w:tab/>
-      </w:r>
-      <w:r>
-        <w:tab/>
-        <w:t>$ grep “result:” &lt;on file&gt; | grep “errors”</w:t>
-      </w:r>
-    </w:p>
-    <w:p>
-      <w:pPr>
-        <w:pStyle w:val="Code"/>
-      </w:pPr>
-    </w:p>
-    <w:p>
-      <w:pPr>
-        <w:pStyle w:val="Code"/>
-      </w:pPr>
-    </w:p>
-    <w:p>
-      <w:pPr>
-        <w:pStyle w:val="Code"/>
-      </w:pPr>
-    </w:p>
-    <w:p>
-      <w:pPr>
-        <w:pStyle w:val="Heading2"/>
-        <w:rPr>
-          <w:lang w:val="en-AU"/>
-        </w:rPr>
-      </w:pPr>
-      <w:bookmarkStart w:id="8" w:name="_Toc471277027"/>
-      <w:r>
-        <w:rPr>
-          <w:lang w:val="en-AU"/>
-        </w:rPr>
-        <w:t>Links</w:t>
+          <w:bCs/>
+          <w:i/>
+          <w:iCs/>
+          <w:shd w:val="clear" w:color="auto" w:fill="FFFFFF"/>
+        </w:rPr>
+        <w:t>Zgrep</w:t>
+      </w:r>
+      <w:proofErr w:type="spellEnd"/>
+      <w:r>
+        <w:rPr>
+          <w:shd w:val="clear" w:color="auto" w:fill="FFFFFF"/>
+        </w:rPr>
+        <w:t> </w:t>
+      </w:r>
+      <w:r>
+        <w:rPr>
+          <w:shd w:val="clear" w:color="auto" w:fill="FFFFFF"/>
+        </w:rPr>
+        <w:t xml:space="preserve">- </w:t>
+      </w:r>
+      <w:r>
+        <w:rPr>
+          <w:shd w:val="clear" w:color="auto" w:fill="FFFFFF"/>
+        </w:rPr>
+        <w:t>invokes </w:t>
+      </w:r>
+      <w:r>
+        <w:rPr>
+          <w:i/>
+          <w:iCs/>
+          <w:shd w:val="clear" w:color="auto" w:fill="FFFFFF"/>
+        </w:rPr>
+        <w:t>grep</w:t>
+      </w:r>
+      <w:r>
+        <w:rPr>
+          <w:shd w:val="clear" w:color="auto" w:fill="FFFFFF"/>
+        </w:rPr>
+        <w:t xml:space="preserve"> on compressed or </w:t>
+      </w:r>
+      <w:proofErr w:type="spellStart"/>
+      <w:r>
+        <w:rPr>
+          <w:shd w:val="clear" w:color="auto" w:fill="FFFFFF"/>
+        </w:rPr>
+        <w:t>gzipped</w:t>
+      </w:r>
+      <w:proofErr w:type="spellEnd"/>
+      <w:r>
+        <w:rPr>
+          <w:shd w:val="clear" w:color="auto" w:fill="FFFFFF"/>
+        </w:rPr>
+        <w:t xml:space="preserve"> files</w:t>
+      </w:r>
+      <w:r>
+        <w:rPr>
+          <w:shd w:val="clear" w:color="auto" w:fill="FFFFFF"/>
+        </w:rPr>
+        <w:t>. All options specified will be passed directly to grep</w:t>
       </w:r>
     </w:p>
     <w:p>
@@ -10193,6 +10227,190 @@
         <w:rPr>
           <w:lang w:val="en-AU"/>
         </w:rPr>
+        <w:t>Grep with pipe: In order to search with grep on the output of a command:</w:t>
+      </w:r>
+    </w:p>
+    <w:p>
+      <w:pPr>
+        <w:pStyle w:val="Code"/>
+      </w:pPr>
+      <w:r>
+        <w:t>$ &lt;command&gt; | &lt;grep&gt; &lt;pattern to search for&gt;</w:t>
+      </w:r>
+    </w:p>
+    <w:p>
+      <w:pPr>
+        <w:pStyle w:val="Body"/>
+      </w:pPr>
+      <w:r>
+        <w:t>For example:</w:t>
+      </w:r>
+    </w:p>
+    <w:p>
+      <w:pPr>
+        <w:pStyle w:val="Code"/>
+      </w:pPr>
+      <w:r>
+        <w:rPr>
+          <w:b/>
+          <w:color w:val="0432FF"/>
+        </w:rPr>
+        <w:t xml:space="preserve">$ grep “hello” </w:t>
+      </w:r>
+      <w:proofErr w:type="gramStart"/>
+      <w:r>
+        <w:rPr>
+          <w:b/>
+          <w:color w:val="0432FF"/>
+        </w:rPr>
+        <w:t>*</w:t>
+      </w:r>
+      <w:r>
+        <w:t xml:space="preserve"> ;</w:t>
+      </w:r>
+      <w:proofErr w:type="gramEnd"/>
+      <w:r>
+        <w:t xml:space="preserve"> will search all the files in the current directory for the string “hello”</w:t>
+      </w:r>
+    </w:p>
+    <w:p>
+      <w:pPr>
+        <w:pStyle w:val="Body"/>
+      </w:pPr>
+    </w:p>
+    <w:p>
+      <w:pPr>
+        <w:pStyle w:val="Code"/>
+      </w:pPr>
+      <w:proofErr w:type="gramStart"/>
+      <w:r>
+        <w:rPr>
+          <w:b/>
+          <w:bCs/>
+          <w:color w:val="0432FF"/>
+        </w:rPr>
+        <w:t xml:space="preserve">find </w:t>
+      </w:r>
+      <w:r>
+        <w:rPr>
+          <w:b/>
+          <w:bCs/>
+          <w:color w:val="0432FF"/>
+        </w:rPr>
+        <w:t>.</w:t>
+      </w:r>
+      <w:proofErr w:type="gramEnd"/>
+      <w:r>
+        <w:rPr>
+          <w:b/>
+          <w:bCs/>
+          <w:color w:val="0432FF"/>
+        </w:rPr>
+        <w:t xml:space="preserve"> </w:t>
+      </w:r>
+      <w:r>
+        <w:rPr>
+          <w:b/>
+          <w:bCs/>
+          <w:color w:val="0432FF"/>
+        </w:rPr>
+        <w:t xml:space="preserve">| </w:t>
+      </w:r>
+      <w:proofErr w:type="spellStart"/>
+      <w:r>
+        <w:rPr>
+          <w:b/>
+          <w:bCs/>
+          <w:color w:val="0432FF"/>
+        </w:rPr>
+        <w:t>xargs</w:t>
+      </w:r>
+      <w:proofErr w:type="spellEnd"/>
+      <w:r>
+        <w:rPr>
+          <w:b/>
+          <w:bCs/>
+          <w:color w:val="0432FF"/>
+        </w:rPr>
+        <w:t xml:space="preserve"> </w:t>
+      </w:r>
+      <w:r>
+        <w:rPr>
+          <w:b/>
+          <w:bCs/>
+          <w:color w:val="0432FF"/>
+        </w:rPr>
+        <w:t>grep "hello"</w:t>
+      </w:r>
+      <w:r>
+        <w:tab/>
+        <w:t xml:space="preserve">; will search the lines containing the </w:t>
+      </w:r>
+      <w:r>
+        <w:br/>
+        <w:t xml:space="preserve">; word ‘hello’ in all the files in the </w:t>
+      </w:r>
+      <w:r>
+        <w:br/>
+        <w:t xml:space="preserve">; current tree </w:t>
+      </w:r>
+    </w:p>
+    <w:p>
+      <w:pPr>
+        <w:pStyle w:val="Body"/>
+        <w:rPr>
+          <w:lang w:val="en-AU"/>
+        </w:rPr>
+      </w:pPr>
+      <w:r>
+        <w:rPr>
+          <w:lang w:val="en-AU"/>
+        </w:rPr>
+        <w:t>Note: this can also be used to search on the results of a previous grep search. Example:</w:t>
+      </w:r>
+    </w:p>
+    <w:p>
+      <w:pPr>
+        <w:pStyle w:val="Code"/>
+      </w:pPr>
+      <w:r>
+        <w:tab/>
+      </w:r>
+      <w:r>
+        <w:tab/>
+        <w:t>$ grep “result:” &lt;on file&gt; | grep “errors”</w:t>
+      </w:r>
+    </w:p>
+    <w:p>
+      <w:pPr>
+        <w:pStyle w:val="Heading2"/>
+        <w:rPr>
+          <w:lang w:val="en-AU"/>
+        </w:rPr>
+      </w:pPr>
+      <w:bookmarkStart w:id="8" w:name="_Toc471277027"/>
+      <w:r>
+        <w:rPr>
+          <w:lang w:val="en-AU"/>
+        </w:rPr>
+        <w:t>Links</w:t>
+      </w:r>
+    </w:p>
+    <w:p>
+      <w:pPr>
+        <w:pStyle w:val="Body"/>
+        <w:numPr>
+          <w:ilvl w:val="0"/>
+          <w:numId w:val="2"/>
+        </w:numPr>
+        <w:rPr>
+          <w:lang w:val="en-AU"/>
+        </w:rPr>
+      </w:pPr>
+      <w:r>
+        <w:rPr>
+          <w:lang w:val="en-AU"/>
+        </w:rPr>
         <w:t>Soft Links:</w:t>
       </w:r>
     </w:p>
@@ -10295,7 +10513,6 @@
         <w:rPr>
           <w:lang w:val="en-AU"/>
         </w:rPr>
-        <w:lastRenderedPageBreak/>
         <w:t>rarely used because of the following limitations:</w:t>
       </w:r>
     </w:p>
@@ -10314,6 +10531,7 @@
         <w:rPr>
           <w:lang w:val="en-AU"/>
         </w:rPr>
+        <w:lastRenderedPageBreak/>
         <w:t>You can’t hard-link directories</w:t>
       </w:r>
     </w:p>
@@ -12114,6 +12332,7 @@
       <w:r>
         <w:rPr>
           <w:rStyle w:val="HTMLCode"/>
+          <w:highlight w:val="yellow"/>
         </w:rPr>
         <w:t>scp</w:t>
       </w:r>
@@ -12121,8 +12340,23 @@
       <w:r>
         <w:rPr>
           <w:rStyle w:val="HTMLCode"/>
-        </w:rPr>
-        <w:t xml:space="preserve"> &lt;user on remote&gt;@&lt;remote IP&gt;:/path/to/file /path/to/destination</w:t>
+          <w:highlight w:val="yellow"/>
+        </w:rPr>
+        <w:t xml:space="preserve"> </w:t>
+      </w:r>
+      <w:r>
+        <w:rPr>
+          <w:rStyle w:val="HTMLCode"/>
+          <w:highlight w:val="yellow"/>
+        </w:rPr>
+        <w:t xml:space="preserve">-r </w:t>
+      </w:r>
+      <w:r>
+        <w:rPr>
+          <w:rStyle w:val="HTMLCode"/>
+          <w:highlight w:val="yellow"/>
+        </w:rPr>
+        <w:t>&lt;user on remote&gt;@&lt;remote IP&gt;:/path/to/file /path/to/destination</w:t>
       </w:r>
     </w:p>
     <w:p>
@@ -15188,6 +15422,45 @@
     <w:p>
       <w:pPr>
         <w:pStyle w:val="Body"/>
+        <w:ind w:left="1531"/>
+        <w:rPr>
+          <w:lang w:val="en-AU"/>
+        </w:rPr>
+      </w:pPr>
+    </w:p>
+    <w:p>
+      <w:pPr>
+        <w:pStyle w:val="Body"/>
+        <w:rPr>
+          <w:color w:val="000000"/>
+          <w:lang w:eastAsia="en-GB" w:bidi="ar-SA"/>
+        </w:rPr>
+      </w:pPr>
+      <w:r>
+        <w:t>To re-load the shell script:</w:t>
+      </w:r>
+      <w:r>
+        <w:br/>
+      </w:r>
+      <w:r>
+        <w:rPr>
+          <w:rStyle w:val="CodeChar"/>
+        </w:rPr>
+        <w:t>&gt;&gt; exec $SHELL -l</w:t>
+      </w:r>
+    </w:p>
+    <w:p>
+      <w:pPr>
+        <w:pStyle w:val="Body"/>
+        <w:ind w:left="1531"/>
+        <w:rPr>
+          <w:lang w:val="en-AU"/>
+        </w:rPr>
+      </w:pPr>
+    </w:p>
+    <w:p>
+      <w:pPr>
+        <w:pStyle w:val="Body"/>
         <w:rPr>
           <w:lang w:val="en-AU"/>
         </w:rPr>
@@ -15265,6 +15538,7 @@
                 <w:sz w:val="20"/>
                 <w:lang w:val="en-AU"/>
               </w:rPr>
+              <w:lastRenderedPageBreak/>
               <w:t>set -</w:t>
             </w:r>
             <w:proofErr w:type="gramStart"/>
@@ -15442,7 +15716,6 @@
                 <w:sz w:val="20"/>
                 <w:lang w:val="en-AU"/>
               </w:rPr>
-              <w:lastRenderedPageBreak/>
               <w:t>Export MY_ENV_VAR=&lt;command or string&gt;</w:t>
             </w:r>
           </w:p>
@@ -16501,6 +16774,7 @@
                 <w:rFonts w:asciiTheme="minorHAnsi" w:hAnsiTheme="minorHAnsi"/>
                 <w:szCs w:val="20"/>
               </w:rPr>
+              <w:lastRenderedPageBreak/>
               <w:t>&amp;&amp; only run the second half if the first half is TRUE.</w:t>
             </w:r>
           </w:p>
@@ -16536,6 +16810,7 @@
                 <w:sz w:val="20"/>
                 <w:lang w:val="en-AU"/>
               </w:rPr>
+              <w:lastRenderedPageBreak/>
               <w:t>Short form for:</w:t>
             </w:r>
           </w:p>
@@ -16636,7 +16911,6 @@
                 <w:szCs w:val="20"/>
                 <w:lang w:val="en-AU"/>
               </w:rPr>
-              <w:lastRenderedPageBreak/>
               <w:t>My_</w:t>
             </w:r>
             <w:proofErr w:type="gramStart"/>
@@ -19487,7 +19761,7 @@
   <w:abstractNum w:abstractNumId="5" w15:restartNumberingAfterBreak="0">
     <w:nsid w:val="0D940D99"/>
     <w:multiLevelType w:val="hybridMultilevel"/>
-    <w:tmpl w:val="23C0C72A"/>
+    <w:tmpl w:val="CA385F56"/>
     <w:lvl w:ilvl="0" w:tplc="0C090001">
       <w:start w:val="1"/>
       <w:numFmt w:val="bullet"/>

</xml_diff>